<commit_message>
Adds papers. Writes introduction of thesis in word.
</commit_message>
<xml_diff>
--- a/Thesis/First_Submission.docx
+++ b/Thesis/First_Submission.docx
@@ -225,6 +225,11 @@
       </w:r>
     </w:p>
     <w:p>
+      <w:pPr>
+        <w:rPr>
+          <w:lang w:val="en-US"/>
+        </w:rPr>
+      </w:pPr>
       <w:r>
         <w:rPr>
           <w:lang w:val="en-US"/>
@@ -243,48 +248,61 @@
         <w:rPr>
           <w:lang w:val="en-US"/>
         </w:rPr>
-        <w:t xml:space="preserve"> of the GameStop (GME) stock, which drove the stock price hundreds of percent. </w:t>
-      </w:r>
-      <w:r>
-        <w:t>However, it was not the rapid price appreciation that amazed market participants.</w:t>
-      </w:r>
-      <w:r>
-        <w:rPr>
-          <w:lang w:val="en-US"/>
-        </w:rPr>
-        <w:t xml:space="preserve"> </w:t>
-      </w:r>
-      <w:r>
-        <w:t>Instead, it was the unprecedented decentralized and coordinated buying of Gamestop shares by members of the wallstreetbets community that attracted attention.</w:t>
-      </w:r>
-      <w:r>
-        <w:rPr>
-          <w:lang w:val="en-US"/>
-        </w:rPr>
-        <w:t xml:space="preserve"> </w:t>
+        <w:t xml:space="preserve"> of the GameStop (GME) stock, which drove the stock price hundreds of percent. However, it was not the rapid price appreciation that amazed market participants. Instead, it was the unprecedented decentralized and coordinated buying of </w:t>
+      </w:r>
+      <w:proofErr w:type="spellStart"/>
+      <w:r>
+        <w:rPr>
+          <w:lang w:val="en-US"/>
+        </w:rPr>
+        <w:t>Gamestop</w:t>
+      </w:r>
+      <w:proofErr w:type="spellEnd"/>
+      <w:r>
+        <w:rPr>
+          <w:lang w:val="en-US"/>
+        </w:rPr>
+        <w:t xml:space="preserve"> shares by members of the wallstreetbets community that attracted attention. </w:t>
       </w:r>
       <w:sdt>
         <w:sdtPr>
+          <w:rPr>
+            <w:lang w:val="en-US"/>
+          </w:rPr>
           <w:id w:val="-569343865"/>
           <w:citation/>
         </w:sdtPr>
+        <w:sdtEndPr/>
         <w:sdtContent>
           <w:r>
+            <w:rPr>
+              <w:lang w:val="en-US"/>
+            </w:rPr>
             <w:fldChar w:fldCharType="begin"/>
           </w:r>
           <w:r>
+            <w:rPr>
+              <w:lang w:val="en-US"/>
+            </w:rPr>
             <w:instrText xml:space="preserve"> CITATION Ana21 \l 1031 </w:instrText>
           </w:r>
           <w:r>
+            <w:rPr>
+              <w:lang w:val="en-US"/>
+            </w:rPr>
             <w:fldChar w:fldCharType="separate"/>
           </w:r>
           <w:r>
             <w:rPr>
               <w:noProof/>
+              <w:lang w:val="en-US"/>
             </w:rPr>
             <w:t>(Anand &amp; Pathak, 2021)</w:t>
           </w:r>
           <w:r>
+            <w:rPr>
+              <w:lang w:val="en-US"/>
+            </w:rPr>
             <w:fldChar w:fldCharType="end"/>
           </w:r>
         </w:sdtContent>
@@ -293,7 +311,1190 @@
     <w:p>
       <w:pPr>
         <w:rPr>
-          <w:lang w:val="de-DE"/>
+          <w:color w:val="8EAADB" w:themeColor="accent1" w:themeTint="99"/>
+          <w:lang w:val="en-US"/>
+        </w:rPr>
+      </w:pPr>
+      <w:r>
+        <w:rPr>
+          <w:lang w:val="en-US"/>
+        </w:rPr>
+        <w:t>Organizing the mass-coordinated buying of stock, however, requires that enough participants share the same sentiment.</w:t>
+      </w:r>
+      <w:r>
+        <w:rPr>
+          <w:lang w:val="en-US"/>
+        </w:rPr>
+        <w:t xml:space="preserve"> According to several studies, social media sentiment has a particularly strong impact on uninformed traders </w:t>
+      </w:r>
+      <w:sdt>
+        <w:sdtPr>
+          <w:rPr>
+            <w:lang w:val="en-US"/>
+          </w:rPr>
+          <w:id w:val="-609363106"/>
+          <w:citation/>
+        </w:sdtPr>
+        <w:sdtContent>
+          <w:r>
+            <w:rPr>
+              <w:lang w:val="en-US"/>
+            </w:rPr>
+            <w:fldChar w:fldCharType="begin"/>
+          </w:r>
+          <w:r>
+            <w:rPr>
+              <w:lang w:val="en-US"/>
+            </w:rPr>
+            <w:instrText xml:space="preserve"> CITATION Dan15 \l 1031 </w:instrText>
+          </w:r>
+          <w:r>
+            <w:rPr>
+              <w:lang w:val="en-US"/>
+            </w:rPr>
+            <w:fldChar w:fldCharType="separate"/>
+          </w:r>
+          <w:r>
+            <w:rPr>
+              <w:noProof/>
+              <w:lang w:val="en-US"/>
+            </w:rPr>
+            <w:t>(Danbolt, Siganos, &amp; Vagenas-Nanos, 2015)</w:t>
+          </w:r>
+          <w:r>
+            <w:rPr>
+              <w:lang w:val="en-US"/>
+            </w:rPr>
+            <w:fldChar w:fldCharType="end"/>
+          </w:r>
+        </w:sdtContent>
+      </w:sdt>
+      <w:r>
+        <w:rPr>
+          <w:lang w:val="en-US"/>
+        </w:rPr>
+        <w:t xml:space="preserve">. </w:t>
+      </w:r>
+      <w:r>
+        <w:rPr>
+          <w:color w:val="8EAADB" w:themeColor="accent1" w:themeTint="99"/>
+          <w:lang w:val="en-US"/>
+        </w:rPr>
+        <w:t>Write a bit more about retail investors.</w:t>
+      </w:r>
+    </w:p>
+    <w:p>
+      <w:pPr>
+        <w:rPr>
+          <w:lang w:val="en-US"/>
+        </w:rPr>
+      </w:pPr>
+      <w:r>
+        <w:rPr>
+          <w:lang w:val="en-US"/>
+        </w:rPr>
+        <w:t>Interestingly, finance scholars did not consider Reddit as a platform capable of having such a significant impact on the financial markets. As a result, the site has been neglected in their research</w:t>
+      </w:r>
+      <w:r>
+        <w:rPr>
+          <w:lang w:val="en-US"/>
+        </w:rPr>
+        <w:t xml:space="preserve"> </w:t>
+      </w:r>
+      <w:sdt>
+        <w:sdtPr>
+          <w:rPr>
+            <w:lang w:val="en-US"/>
+          </w:rPr>
+          <w:id w:val="463547932"/>
+          <w:citation/>
+        </w:sdtPr>
+        <w:sdtContent>
+          <w:r>
+            <w:rPr>
+              <w:lang w:val="en-US"/>
+            </w:rPr>
+            <w:fldChar w:fldCharType="begin"/>
+          </w:r>
+          <w:r>
+            <w:rPr>
+              <w:lang w:val="en-US"/>
+            </w:rPr>
+            <w:instrText xml:space="preserve">CITATION Lon \l 1031 </w:instrText>
+          </w:r>
+          <w:r>
+            <w:rPr>
+              <w:lang w:val="en-US"/>
+            </w:rPr>
+            <w:fldChar w:fldCharType="separate"/>
+          </w:r>
+          <w:r>
+            <w:rPr>
+              <w:noProof/>
+              <w:lang w:val="en-US"/>
+            </w:rPr>
+            <w:t>(Long, Lucey, &amp; Yarovaya, 2021)</w:t>
+          </w:r>
+          <w:r>
+            <w:rPr>
+              <w:lang w:val="en-US"/>
+            </w:rPr>
+            <w:fldChar w:fldCharType="end"/>
+          </w:r>
+        </w:sdtContent>
+      </w:sdt>
+      <w:r>
+        <w:rPr>
+          <w:lang w:val="en-US"/>
+        </w:rPr>
+        <w:t>.</w:t>
+      </w:r>
+    </w:p>
+    <w:p>
+      <w:pPr>
+        <w:rPr>
+          <w:lang w:val="en-US"/>
+        </w:rPr>
+      </w:pPr>
+      <w:r>
+        <w:rPr>
+          <w:lang w:val="en-US"/>
+        </w:rPr>
+        <w:t xml:space="preserve">Hence, this thesis </w:t>
+      </w:r>
+      <w:r>
+        <w:rPr>
+          <w:lang w:val="en-US"/>
+        </w:rPr>
+        <w:t xml:space="preserve">will </w:t>
+      </w:r>
+      <w:r>
+        <w:rPr>
+          <w:lang w:val="en-US"/>
+        </w:rPr>
+        <w:t>attempt</w:t>
+      </w:r>
+      <w:r>
+        <w:rPr>
+          <w:lang w:val="en-US"/>
+        </w:rPr>
+        <w:t xml:space="preserve"> to contribute to the scientific community by answering the following Research Question:</w:t>
+      </w:r>
+    </w:p>
+    <w:p>
+      <w:pPr>
+        <w:rPr>
+          <w:lang w:val="en-US"/>
+        </w:rPr>
+      </w:pPr>
+    </w:p>
+    <w:p>
+      <w:pPr>
+        <w:rPr>
+          <w:i/>
+          <w:iCs/>
+          <w:lang w:val="en-GB"/>
+        </w:rPr>
+      </w:pPr>
+      <w:r>
+        <w:rPr>
+          <w:i/>
+          <w:iCs/>
+          <w:lang w:val="en-GB"/>
+        </w:rPr>
+        <w:t xml:space="preserve">Can sentiment analysis of the </w:t>
+      </w:r>
+      <w:proofErr w:type="spellStart"/>
+      <w:r>
+        <w:rPr>
+          <w:i/>
+          <w:iCs/>
+          <w:lang w:val="en-GB"/>
+        </w:rPr>
+        <w:t>WallStreetBets</w:t>
+      </w:r>
+      <w:proofErr w:type="spellEnd"/>
+      <w:r>
+        <w:rPr>
+          <w:i/>
+          <w:iCs/>
+          <w:lang w:val="en-GB"/>
+        </w:rPr>
+        <w:t xml:space="preserve"> Reddit-forum be used to predict daily changes in the stock price of </w:t>
+      </w:r>
+      <w:proofErr w:type="spellStart"/>
+      <w:r>
+        <w:rPr>
+          <w:i/>
+          <w:iCs/>
+          <w:lang w:val="en-GB"/>
+        </w:rPr>
+        <w:t>Gamestop</w:t>
+      </w:r>
+      <w:proofErr w:type="spellEnd"/>
+      <w:r>
+        <w:rPr>
+          <w:i/>
+          <w:iCs/>
+          <w:lang w:val="en-GB"/>
+        </w:rPr>
+        <w:t>?</w:t>
+      </w:r>
+    </w:p>
+    <w:p>
+      <w:pPr>
+        <w:rPr>
+          <w:lang w:val="en-GB"/>
+        </w:rPr>
+      </w:pPr>
+    </w:p>
+    <w:p>
+      <w:pPr>
+        <w:rPr>
+          <w:lang w:val="en-GB"/>
+        </w:rPr>
+      </w:pPr>
+      <w:r>
+        <w:rPr>
+          <w:lang w:val="en-GB"/>
+        </w:rPr>
+        <w:t xml:space="preserve">To answer this </w:t>
+      </w:r>
+      <w:proofErr w:type="gramStart"/>
+      <w:r>
+        <w:rPr>
+          <w:lang w:val="en-GB"/>
+        </w:rPr>
+        <w:t>research</w:t>
+      </w:r>
+      <w:proofErr w:type="gramEnd"/>
+      <w:r>
+        <w:rPr>
+          <w:lang w:val="en-GB"/>
+        </w:rPr>
+        <w:t xml:space="preserve"> question</w:t>
+      </w:r>
+      <w:r>
+        <w:rPr>
+          <w:lang w:val="en-GB"/>
+        </w:rPr>
+        <w:t xml:space="preserve"> several fields in the domains of machine learning and finance need to be explored.</w:t>
+      </w:r>
+      <w:r>
+        <w:rPr>
+          <w:lang w:val="en-GB"/>
+        </w:rPr>
+        <w:t xml:space="preserve"> To begin, it must be determined how the discussions</w:t>
+      </w:r>
+      <w:r>
+        <w:rPr>
+          <w:lang w:val="en-GB"/>
+        </w:rPr>
+        <w:t xml:space="preserve"> about the </w:t>
+      </w:r>
+      <w:proofErr w:type="spellStart"/>
+      <w:r>
+        <w:rPr>
+          <w:lang w:val="en-GB"/>
+        </w:rPr>
+        <w:t>Gamestop</w:t>
+      </w:r>
+      <w:proofErr w:type="spellEnd"/>
+      <w:r>
+        <w:rPr>
+          <w:lang w:val="en-GB"/>
+        </w:rPr>
+        <w:t xml:space="preserve"> stock</w:t>
+      </w:r>
+      <w:r>
+        <w:rPr>
+          <w:lang w:val="en-GB"/>
+        </w:rPr>
+        <w:t xml:space="preserve"> on </w:t>
+      </w:r>
+      <w:proofErr w:type="spellStart"/>
+      <w:r>
+        <w:rPr>
+          <w:lang w:val="en-GB"/>
+        </w:rPr>
+        <w:t>WallStreetBets</w:t>
+      </w:r>
+      <w:proofErr w:type="spellEnd"/>
+      <w:r>
+        <w:rPr>
+          <w:lang w:val="en-GB"/>
+        </w:rPr>
+        <w:t xml:space="preserve"> should be handled </w:t>
+      </w:r>
+      <w:proofErr w:type="gramStart"/>
+      <w:r>
+        <w:rPr>
+          <w:lang w:val="en-GB"/>
+        </w:rPr>
+        <w:t>in order to</w:t>
+      </w:r>
+      <w:proofErr w:type="gramEnd"/>
+      <w:r>
+        <w:rPr>
+          <w:lang w:val="en-GB"/>
+        </w:rPr>
+        <w:t xml:space="preserve"> serve as suggestive input features for sentiment analysis.</w:t>
+      </w:r>
+      <w:r>
+        <w:rPr>
+          <w:lang w:val="en-GB"/>
+        </w:rPr>
+        <w:t xml:space="preserve"> One of the challenges, is the heavy use of peculiar terminology and phrases </w:t>
+      </w:r>
+      <w:r>
+        <w:rPr>
+          <w:lang w:val="en-GB"/>
+        </w:rPr>
+        <w:t xml:space="preserve">on the </w:t>
+      </w:r>
+      <w:proofErr w:type="spellStart"/>
+      <w:r>
+        <w:rPr>
+          <w:lang w:val="en-GB"/>
+        </w:rPr>
+        <w:t>WallStreetBets</w:t>
+      </w:r>
+      <w:proofErr w:type="spellEnd"/>
+      <w:r>
+        <w:rPr>
+          <w:lang w:val="en-GB"/>
+        </w:rPr>
+        <w:t xml:space="preserve"> forum, as well as many novel words</w:t>
+      </w:r>
+      <w:r>
+        <w:rPr>
+          <w:lang w:val="en-GB"/>
+        </w:rPr>
+        <w:t xml:space="preserve"> </w:t>
+      </w:r>
+      <w:sdt>
+        <w:sdtPr>
+          <w:rPr>
+            <w:lang w:val="en-GB"/>
+          </w:rPr>
+          <w:id w:val="-1874607648"/>
+          <w:citation/>
+        </w:sdtPr>
+        <w:sdtContent>
+          <w:r>
+            <w:rPr>
+              <w:lang w:val="en-GB"/>
+            </w:rPr>
+            <w:fldChar w:fldCharType="begin"/>
+          </w:r>
+          <w:r>
+            <w:rPr>
+              <w:lang w:val="en-US"/>
+            </w:rPr>
+            <w:instrText xml:space="preserve"> CITATION Ana211 \l 1031 </w:instrText>
+          </w:r>
+          <w:r>
+            <w:rPr>
+              <w:lang w:val="en-GB"/>
+            </w:rPr>
+            <w:fldChar w:fldCharType="separate"/>
+          </w:r>
+          <w:r>
+            <w:rPr>
+              <w:noProof/>
+              <w:lang w:val="en-US"/>
+            </w:rPr>
+            <w:t>(Anand &amp; Pathak, WallStreetBets Against Wall Street: The Role of Reddit in the GameStop Short Squeeze, 2021)</w:t>
+          </w:r>
+          <w:r>
+            <w:rPr>
+              <w:lang w:val="en-GB"/>
+            </w:rPr>
+            <w:fldChar w:fldCharType="end"/>
+          </w:r>
+        </w:sdtContent>
+      </w:sdt>
+      <w:r>
+        <w:rPr>
+          <w:lang w:val="en-GB"/>
+        </w:rPr>
+        <w:t>.</w:t>
+      </w:r>
+      <w:r>
+        <w:rPr>
+          <w:lang w:val="en-GB"/>
+        </w:rPr>
+        <w:t xml:space="preserve"> </w:t>
+      </w:r>
+      <w:r>
+        <w:rPr>
+          <w:lang w:val="en-GB"/>
+        </w:rPr>
+        <w:t xml:space="preserve">According to recent research, sentiment lexicons with a focus on a specific domain produce superior sentiment analysis results than a general-purpose sentiment lexicon </w:t>
+      </w:r>
+      <w:sdt>
+        <w:sdtPr>
+          <w:rPr>
+            <w:lang w:val="en-GB"/>
+          </w:rPr>
+          <w:id w:val="-1682663704"/>
+          <w:citation/>
+        </w:sdtPr>
+        <w:sdtContent>
+          <w:r>
+            <w:rPr>
+              <w:lang w:val="en-GB"/>
+            </w:rPr>
+            <w:fldChar w:fldCharType="begin"/>
+          </w:r>
+          <w:r>
+            <w:rPr>
+              <w:lang w:val="en-US"/>
+            </w:rPr>
+            <w:instrText xml:space="preserve"> CITATION Par15 \l 1031 </w:instrText>
+          </w:r>
+          <w:r>
+            <w:rPr>
+              <w:lang w:val="en-GB"/>
+            </w:rPr>
+            <w:fldChar w:fldCharType="separate"/>
+          </w:r>
+          <w:r>
+            <w:rPr>
+              <w:noProof/>
+              <w:lang w:val="en-US"/>
+            </w:rPr>
+            <w:t>(Park, Lee, &amp; Moon, 2015)</w:t>
+          </w:r>
+          <w:r>
+            <w:rPr>
+              <w:lang w:val="en-GB"/>
+            </w:rPr>
+            <w:fldChar w:fldCharType="end"/>
+          </w:r>
+        </w:sdtContent>
+      </w:sdt>
+      <w:r>
+        <w:rPr>
+          <w:lang w:val="en-GB"/>
+        </w:rPr>
+        <w:t>.</w:t>
+      </w:r>
+      <w:r>
+        <w:rPr>
+          <w:lang w:val="en-GB"/>
+        </w:rPr>
+        <w:t xml:space="preserve"> Furthermore, </w:t>
+      </w:r>
+      <w:r>
+        <w:rPr>
+          <w:lang w:val="en-GB"/>
+        </w:rPr>
+        <w:t xml:space="preserve">the text data needs to be cleaned and pre-processed </w:t>
+      </w:r>
+      <w:proofErr w:type="gramStart"/>
+      <w:r>
+        <w:rPr>
+          <w:lang w:val="en-GB"/>
+        </w:rPr>
+        <w:t>in order to</w:t>
+      </w:r>
+      <w:proofErr w:type="gramEnd"/>
+      <w:r>
+        <w:rPr>
+          <w:lang w:val="en-GB"/>
+        </w:rPr>
+        <w:t xml:space="preserve"> be accurately processed by the machine </w:t>
+      </w:r>
+      <w:r>
+        <w:rPr>
+          <w:lang w:val="en-GB"/>
+        </w:rPr>
+        <w:t>(</w:t>
+      </w:r>
+      <w:r>
+        <w:rPr>
+          <w:noProof/>
+        </w:rPr>
+        <w:t>Jemai, Hayouni, &amp; Baccar</w:t>
+      </w:r>
+      <w:r>
+        <w:rPr>
+          <w:noProof/>
+          <w:lang w:val="en-US"/>
+        </w:rPr>
+        <w:t xml:space="preserve">, </w:t>
+      </w:r>
+      <w:r>
+        <w:rPr>
+          <w:noProof/>
+        </w:rPr>
+        <w:t>2021)</w:t>
+      </w:r>
+      <w:r>
+        <w:rPr>
+          <w:lang w:val="en-GB"/>
+        </w:rPr>
+        <w:t>.</w:t>
+      </w:r>
+      <w:r>
+        <w:rPr>
+          <w:lang w:val="en-GB"/>
+        </w:rPr>
+        <w:t xml:space="preserve"> As a result, the following sub-research question was formed:</w:t>
+      </w:r>
+    </w:p>
+    <w:p>
+      <w:pPr>
+        <w:rPr>
+          <w:lang w:val="en-GB"/>
+        </w:rPr>
+      </w:pPr>
+    </w:p>
+    <w:p>
+      <w:pPr>
+        <w:rPr>
+          <w:lang w:val="en-GB"/>
+        </w:rPr>
+      </w:pPr>
+      <w:r>
+        <w:rPr>
+          <w:i/>
+          <w:iCs/>
+          <w:lang w:val="en-GB"/>
+        </w:rPr>
+        <w:lastRenderedPageBreak/>
+        <w:t xml:space="preserve">How can the domain-specific language of the Reddit forum </w:t>
+      </w:r>
+      <w:proofErr w:type="spellStart"/>
+      <w:r>
+        <w:rPr>
+          <w:i/>
+          <w:iCs/>
+          <w:lang w:val="en-GB"/>
+        </w:rPr>
+        <w:t>WallStreetBets</w:t>
+      </w:r>
+      <w:proofErr w:type="spellEnd"/>
+      <w:r>
+        <w:rPr>
+          <w:i/>
+          <w:iCs/>
+          <w:lang w:val="en-GB"/>
+        </w:rPr>
+        <w:t xml:space="preserve"> best be incorporated into sentiment analysis?</w:t>
+      </w:r>
+    </w:p>
+    <w:p>
+      <w:pPr>
+        <w:rPr>
+          <w:lang w:val="en-GB"/>
+        </w:rPr>
+      </w:pPr>
+    </w:p>
+    <w:p>
+      <w:pPr>
+        <w:rPr>
+          <w:lang w:val="en-US"/>
+        </w:rPr>
+      </w:pPr>
+      <w:r>
+        <w:rPr>
+          <w:lang w:val="en-US"/>
+        </w:rPr>
+        <w:t>Subsequently</w:t>
+      </w:r>
+      <w:r>
+        <w:rPr>
+          <w:lang w:val="en-US"/>
+        </w:rPr>
+        <w:t xml:space="preserve">, the </w:t>
+      </w:r>
+      <w:r>
+        <w:rPr>
+          <w:lang w:val="en-US"/>
+        </w:rPr>
+        <w:t xml:space="preserve">machine learning models can be trained to perform sentiment analysis. </w:t>
+      </w:r>
+      <w:r>
+        <w:rPr>
+          <w:lang w:val="en-US"/>
+        </w:rPr>
+        <w:t xml:space="preserve">However, each machine learning algorithm has its own </w:t>
+      </w:r>
+      <w:r>
+        <w:rPr>
+          <w:lang w:val="en-US"/>
+        </w:rPr>
+        <w:t>idiosyncrasies</w:t>
+      </w:r>
+      <w:r>
+        <w:rPr>
+          <w:lang w:val="en-US"/>
+        </w:rPr>
+        <w:t xml:space="preserve"> and assumptions, and no single classifier works optimally in all possible scenarios. </w:t>
+      </w:r>
+      <w:proofErr w:type="gramStart"/>
+      <w:r>
+        <w:rPr>
+          <w:lang w:val="en-US"/>
+        </w:rPr>
+        <w:t>This is why</w:t>
+      </w:r>
+      <w:proofErr w:type="gramEnd"/>
+      <w:r>
+        <w:rPr>
+          <w:lang w:val="en-US"/>
+        </w:rPr>
+        <w:t xml:space="preserve"> it is a good idea to evaluate the results and performance of different learning algorithms. As a result, the best model with a given set of hyperparameters can be selected to solve a particular problem</w:t>
+      </w:r>
+      <w:r>
+        <w:rPr>
+          <w:lang w:val="en-US"/>
+        </w:rPr>
+        <w:t xml:space="preserve"> </w:t>
+      </w:r>
+      <w:sdt>
+        <w:sdtPr>
+          <w:rPr>
+            <w:lang w:val="en-US"/>
+          </w:rPr>
+          <w:id w:val="976108231"/>
+          <w:citation/>
+        </w:sdtPr>
+        <w:sdtContent>
+          <w:r>
+            <w:rPr>
+              <w:lang w:val="en-US"/>
+            </w:rPr>
+            <w:fldChar w:fldCharType="begin"/>
+          </w:r>
+          <w:r>
+            <w:rPr>
+              <w:lang w:val="en-US"/>
+            </w:rPr>
+            <w:instrText xml:space="preserve"> CITATION Ras19 \l 1031 </w:instrText>
+          </w:r>
+          <w:r>
+            <w:rPr>
+              <w:lang w:val="en-US"/>
+            </w:rPr>
+            <w:fldChar w:fldCharType="separate"/>
+          </w:r>
+          <w:r>
+            <w:rPr>
+              <w:noProof/>
+              <w:lang w:val="en-US"/>
+            </w:rPr>
+            <w:t>(Raschka &amp; Mirjalili, 2019)</w:t>
+          </w:r>
+          <w:r>
+            <w:rPr>
+              <w:lang w:val="en-US"/>
+            </w:rPr>
+            <w:fldChar w:fldCharType="end"/>
+          </w:r>
+        </w:sdtContent>
+      </w:sdt>
+      <w:r>
+        <w:rPr>
+          <w:lang w:val="en-US"/>
+        </w:rPr>
+        <w:t>.</w:t>
+      </w:r>
+      <w:r>
+        <w:rPr>
+          <w:lang w:val="en-US"/>
+        </w:rPr>
+        <w:t xml:space="preserve"> This thesis will explore traditional machine learning methods such as Naïve Bayes (NB) and Support Vector Machines (SVMs) as well as deep learning methods like Long </w:t>
+      </w:r>
+      <w:proofErr w:type="gramStart"/>
+      <w:r>
+        <w:rPr>
+          <w:lang w:val="en-US"/>
+        </w:rPr>
+        <w:t>Short Term</w:t>
+      </w:r>
+      <w:proofErr w:type="gramEnd"/>
+      <w:r>
+        <w:rPr>
+          <w:lang w:val="en-US"/>
+        </w:rPr>
+        <w:t xml:space="preserve"> Memory (LSTM) and Bidirectional Encoder Representations from Transformers (BERT). </w:t>
+      </w:r>
+      <w:r>
+        <w:rPr>
+          <w:lang w:val="en-US"/>
+        </w:rPr>
+        <w:t xml:space="preserve">Due to the high dimensionality of </w:t>
+      </w:r>
+      <w:r>
+        <w:rPr>
+          <w:lang w:val="en-US"/>
+        </w:rPr>
+        <w:t xml:space="preserve">textual data, deep learning methods have shown </w:t>
+      </w:r>
+      <w:r>
+        <w:rPr>
+          <w:lang w:val="en-US"/>
+        </w:rPr>
+        <w:t xml:space="preserve">to outperform traditional machine learning techniques in recent research. That can be explained by the ability of deep learning methods to automatically learn the most important features, whereas traditional methods may suffer from the curse of dimensionality </w:t>
+      </w:r>
+      <w:sdt>
+        <w:sdtPr>
+          <w:rPr>
+            <w:lang w:val="en-US"/>
+          </w:rPr>
+          <w:id w:val="94376370"/>
+          <w:citation/>
+        </w:sdtPr>
+        <w:sdtContent>
+          <w:r>
+            <w:rPr>
+              <w:lang w:val="en-US"/>
+            </w:rPr>
+            <w:fldChar w:fldCharType="begin"/>
+          </w:r>
+          <w:r>
+            <w:rPr>
+              <w:lang w:val="en-US"/>
+            </w:rPr>
+            <w:instrText xml:space="preserve"> CITATION FuX18 \l 1031 </w:instrText>
+          </w:r>
+          <w:r>
+            <w:rPr>
+              <w:lang w:val="en-US"/>
+            </w:rPr>
+            <w:fldChar w:fldCharType="separate"/>
+          </w:r>
+          <w:r>
+            <w:rPr>
+              <w:noProof/>
+              <w:lang w:val="en-US"/>
+            </w:rPr>
+            <w:t>(Fu, Yang, Li, Fang, &amp; Wang, 2018)</w:t>
+          </w:r>
+          <w:r>
+            <w:rPr>
+              <w:lang w:val="en-US"/>
+            </w:rPr>
+            <w:fldChar w:fldCharType="end"/>
+          </w:r>
+        </w:sdtContent>
+      </w:sdt>
+      <w:r>
+        <w:rPr>
+          <w:lang w:val="en-US"/>
+        </w:rPr>
+        <w:t>.</w:t>
+      </w:r>
+    </w:p>
+    <w:p>
+      <w:pPr>
+        <w:rPr>
+          <w:lang w:val="en-US"/>
+        </w:rPr>
+      </w:pPr>
+      <w:r>
+        <w:rPr>
+          <w:lang w:val="en-US"/>
+        </w:rPr>
+        <w:t xml:space="preserve">As was mentioned earlier, however, no classifier works best on all scenarios which </w:t>
+      </w:r>
+      <w:r>
+        <w:rPr>
+          <w:lang w:val="en-US"/>
+        </w:rPr>
+        <w:t>is why the next research question needs to be answered:</w:t>
+      </w:r>
+    </w:p>
+    <w:p>
+      <w:pPr>
+        <w:rPr>
+          <w:lang w:val="en-US"/>
+        </w:rPr>
+      </w:pPr>
+    </w:p>
+    <w:p>
+      <w:pPr>
+        <w:rPr>
+          <w:i/>
+          <w:iCs/>
+          <w:lang w:val="en-US"/>
+        </w:rPr>
+      </w:pPr>
+      <w:r>
+        <w:rPr>
+          <w:i/>
+          <w:iCs/>
+          <w:lang w:val="en-US"/>
+        </w:rPr>
+        <w:t>Which sentiment analysis approach performs best on predefined key performance indicators?</w:t>
+      </w:r>
+    </w:p>
+    <w:p>
+      <w:pPr>
+        <w:rPr>
+          <w:lang w:val="en-US"/>
+        </w:rPr>
+      </w:pPr>
+    </w:p>
+    <w:p>
+      <w:pPr>
+        <w:rPr>
+          <w:lang w:val="en-US"/>
+        </w:rPr>
+      </w:pPr>
+      <w:r>
+        <w:rPr>
+          <w:lang w:val="en-US"/>
+        </w:rPr>
+        <w:t xml:space="preserve">The impact of sentiment on stock prices has gained attention by researchers in recent years. For example, it is shown that social media </w:t>
+      </w:r>
+      <w:r>
+        <w:rPr>
+          <w:lang w:val="en-US"/>
+        </w:rPr>
+        <w:t xml:space="preserve">sentiment </w:t>
+      </w:r>
+      <w:r>
+        <w:rPr>
+          <w:lang w:val="en-US"/>
+        </w:rPr>
+        <w:t xml:space="preserve">can have a direct effect of how market participants perceive a company, which can lead to changes in the stock price of companies. This is especially true for smaller firms with low analyst coverage </w:t>
+      </w:r>
+      <w:sdt>
+        <w:sdtPr>
+          <w:rPr>
+            <w:lang w:val="en-US"/>
+          </w:rPr>
+          <w:id w:val="812902795"/>
+          <w:citation/>
+        </w:sdtPr>
+        <w:sdtContent>
+          <w:r>
+            <w:rPr>
+              <w:lang w:val="en-US"/>
+            </w:rPr>
+            <w:fldChar w:fldCharType="begin"/>
+          </w:r>
+          <w:r>
+            <w:rPr>
+              <w:lang w:val="en-US"/>
+            </w:rPr>
+            <w:instrText xml:space="preserve"> CITATION Fen19 \l 1031 </w:instrText>
+          </w:r>
+          <w:r>
+            <w:rPr>
+              <w:lang w:val="en-US"/>
+            </w:rPr>
+            <w:fldChar w:fldCharType="separate"/>
+          </w:r>
+          <w:r>
+            <w:rPr>
+              <w:noProof/>
+              <w:lang w:val="en-US"/>
+            </w:rPr>
+            <w:t>(Feng &amp; Johansson, 2019)</w:t>
+          </w:r>
+          <w:r>
+            <w:rPr>
+              <w:lang w:val="en-US"/>
+            </w:rPr>
+            <w:fldChar w:fldCharType="end"/>
+          </w:r>
+        </w:sdtContent>
+      </w:sdt>
+      <w:r>
+        <w:rPr>
+          <w:lang w:val="en-US"/>
+        </w:rPr>
+        <w:t>.</w:t>
+      </w:r>
+      <w:r>
+        <w:rPr>
+          <w:lang w:val="en-US"/>
+        </w:rPr>
+        <w:t xml:space="preserve"> Other researchers show that sentiment obtained from Twitter can be used to predict returns of a broader stock market index </w:t>
+      </w:r>
+      <w:sdt>
+        <w:sdtPr>
+          <w:rPr>
+            <w:lang w:val="en-US"/>
+          </w:rPr>
+          <w:id w:val="1273590351"/>
+          <w:citation/>
+        </w:sdtPr>
+        <w:sdtContent>
+          <w:r>
+            <w:rPr>
+              <w:lang w:val="en-US"/>
+            </w:rPr>
+            <w:fldChar w:fldCharType="begin"/>
+          </w:r>
+          <w:r>
+            <w:rPr>
+              <w:lang w:val="en-US"/>
+            </w:rPr>
+            <w:instrText xml:space="preserve"> CITATION GuC20 \l 1031 </w:instrText>
+          </w:r>
+          <w:r>
+            <w:rPr>
+              <w:lang w:val="en-US"/>
+            </w:rPr>
+            <w:fldChar w:fldCharType="separate"/>
+          </w:r>
+          <w:r>
+            <w:rPr>
+              <w:noProof/>
+              <w:lang w:val="en-US"/>
+            </w:rPr>
+            <w:t>(Gu &amp; Kurov, 2020)</w:t>
+          </w:r>
+          <w:r>
+            <w:rPr>
+              <w:lang w:val="en-US"/>
+            </w:rPr>
+            <w:fldChar w:fldCharType="end"/>
+          </w:r>
+        </w:sdtContent>
+      </w:sdt>
+      <w:r>
+        <w:rPr>
+          <w:lang w:val="en-US"/>
+        </w:rPr>
+        <w:t>.</w:t>
+      </w:r>
+      <w:r>
+        <w:rPr>
+          <w:lang w:val="en-US"/>
+        </w:rPr>
+        <w:t xml:space="preserve"> In other research the emotions of discussion</w:t>
+      </w:r>
+      <w:r>
+        <w:rPr>
+          <w:lang w:val="en-US"/>
+        </w:rPr>
+        <w:t>s</w:t>
+      </w:r>
+      <w:r>
+        <w:rPr>
+          <w:lang w:val="en-US"/>
+        </w:rPr>
+        <w:t xml:space="preserve"> on </w:t>
+      </w:r>
+      <w:proofErr w:type="spellStart"/>
+      <w:r>
+        <w:rPr>
+          <w:lang w:val="en-US"/>
+        </w:rPr>
+        <w:t>WallStreetBets</w:t>
+      </w:r>
+      <w:proofErr w:type="spellEnd"/>
+      <w:r>
+        <w:rPr>
+          <w:lang w:val="en-US"/>
+        </w:rPr>
+        <w:t xml:space="preserve"> </w:t>
+      </w:r>
+      <w:r>
+        <w:rPr>
+          <w:lang w:val="en-US"/>
+        </w:rPr>
+        <w:t>are</w:t>
+      </w:r>
+      <w:r>
+        <w:rPr>
+          <w:lang w:val="en-US"/>
+        </w:rPr>
+        <w:t xml:space="preserve"> studied by performing sentiment analysis. The research </w:t>
+      </w:r>
+      <w:r>
+        <w:rPr>
+          <w:lang w:val="en-US"/>
+        </w:rPr>
+        <w:t>suggests</w:t>
+      </w:r>
+      <w:r>
+        <w:rPr>
+          <w:lang w:val="en-US"/>
+        </w:rPr>
+        <w:t xml:space="preserve"> that only some emotions demonstrate a significant impact on </w:t>
+      </w:r>
+      <w:r>
+        <w:rPr>
+          <w:lang w:val="en-US"/>
+        </w:rPr>
+        <w:t>one-minute</w:t>
+      </w:r>
+      <w:r>
+        <w:rPr>
+          <w:lang w:val="en-US"/>
+        </w:rPr>
+        <w:t xml:space="preserve"> returns of the </w:t>
+      </w:r>
+      <w:proofErr w:type="spellStart"/>
+      <w:r>
+        <w:rPr>
+          <w:lang w:val="en-US"/>
+        </w:rPr>
+        <w:t>Gamestop</w:t>
+      </w:r>
+      <w:proofErr w:type="spellEnd"/>
+      <w:r>
+        <w:rPr>
+          <w:lang w:val="en-US"/>
+        </w:rPr>
+        <w:t xml:space="preserve"> shares</w:t>
+      </w:r>
+      <w:r>
+        <w:rPr>
+          <w:lang w:val="en-US"/>
+        </w:rPr>
+        <w:t xml:space="preserve"> </w:t>
+      </w:r>
+      <w:sdt>
+        <w:sdtPr>
+          <w:id w:val="486905891"/>
+          <w:citation/>
+        </w:sdtPr>
+        <w:sdtContent>
+          <w:r>
+            <w:fldChar w:fldCharType="begin"/>
+          </w:r>
+          <w:r>
+            <w:instrText xml:space="preserve">CITATION Lon \l 1031 </w:instrText>
+          </w:r>
+          <w:r>
+            <w:fldChar w:fldCharType="separate"/>
+          </w:r>
+          <w:r>
+            <w:rPr>
+              <w:noProof/>
+            </w:rPr>
+            <w:t>(Long, Lucey, &amp; Yarovaya, 2021)</w:t>
+          </w:r>
+          <w:r>
+            <w:fldChar w:fldCharType="end"/>
+          </w:r>
+        </w:sdtContent>
+      </w:sdt>
+      <w:r>
+        <w:t>.</w:t>
+      </w:r>
+    </w:p>
+    <w:p>
+      <w:pPr>
+        <w:rPr>
+          <w:lang w:val="en-US"/>
+        </w:rPr>
+      </w:pPr>
+      <w:r>
+        <w:rPr>
+          <w:lang w:val="en-US"/>
+        </w:rPr>
+        <w:t xml:space="preserve">There are several models that have shown strong results with regards to forecasting time-series. The most prevalent in the financial industry is Auto Regressive Integrated Moving Average (ARIMA) which captures temporal structures in time-series data. However, it is not designed to include other features, such as sentiment. </w:t>
+      </w:r>
+      <w:proofErr w:type="gramStart"/>
+      <w:r>
+        <w:rPr>
+          <w:lang w:val="en-US"/>
+        </w:rPr>
+        <w:t>This is why</w:t>
+      </w:r>
+      <w:proofErr w:type="gramEnd"/>
+      <w:r>
+        <w:rPr>
+          <w:lang w:val="en-US"/>
+        </w:rPr>
+        <w:t xml:space="preserve"> this thesis will also compare other models such as LSTMS and </w:t>
+      </w:r>
+      <w:r>
+        <w:rPr>
+          <w:color w:val="8EAADB" w:themeColor="accent1" w:themeTint="99"/>
+          <w:lang w:val="en-US"/>
+        </w:rPr>
+        <w:t>wavelet coherence framework</w:t>
+      </w:r>
+      <w:r>
+        <w:rPr>
+          <w:color w:val="8EAADB" w:themeColor="accent1" w:themeTint="99"/>
+          <w:lang w:val="en-US"/>
+        </w:rPr>
+        <w:t xml:space="preserve"> (???)</w:t>
+      </w:r>
+      <w:r>
+        <w:rPr>
+          <w:lang w:val="en-US"/>
+        </w:rPr>
+        <w:t xml:space="preserve">, which have </w:t>
+      </w:r>
+      <w:r>
+        <w:rPr>
+          <w:lang w:val="en-US"/>
+        </w:rPr>
+        <w:t>also demonstrated strong predictive capabilities with regards to time-series data.</w:t>
+      </w:r>
+      <w:r>
+        <w:rPr>
+          <w:lang w:val="en-US"/>
+        </w:rPr>
+        <w:t xml:space="preserve"> As a result, the final sub-research question will hopefully be able to answer the final part of the main research question. </w:t>
+      </w:r>
+    </w:p>
+    <w:p>
+      <w:pPr>
+        <w:rPr>
+          <w:lang w:val="en-US"/>
+        </w:rPr>
+      </w:pPr>
+    </w:p>
+    <w:p>
+      <w:pPr>
+        <w:rPr>
+          <w:i/>
+          <w:iCs/>
+          <w:lang w:val="en-US"/>
+        </w:rPr>
+      </w:pPr>
+      <w:r>
+        <w:rPr>
+          <w:i/>
+          <w:iCs/>
+          <w:lang w:val="en-GB"/>
+        </w:rPr>
+        <w:t xml:space="preserve">Which machine learning algorithm delivers the best predictive performance for changes in daily stock prices of </w:t>
+      </w:r>
+      <w:proofErr w:type="spellStart"/>
+      <w:r>
+        <w:rPr>
+          <w:i/>
+          <w:iCs/>
+          <w:lang w:val="en-GB"/>
+        </w:rPr>
+        <w:t>Gamestop</w:t>
+      </w:r>
+      <w:proofErr w:type="spellEnd"/>
+      <w:r>
+        <w:rPr>
+          <w:i/>
+          <w:iCs/>
+          <w:lang w:val="en-GB"/>
+        </w:rPr>
+        <w:t xml:space="preserve"> based on the sentiment analysis performed earlier?</w:t>
+      </w:r>
+    </w:p>
+    <w:p>
+      <w:pPr>
+        <w:rPr>
+          <w:lang w:val="en-US"/>
+        </w:rPr>
+      </w:pPr>
+    </w:p>
+    <w:p>
+      <w:pPr>
+        <w:rPr>
+          <w:lang w:val="en-US"/>
         </w:rPr>
       </w:pPr>
     </w:p>
@@ -315,6 +1516,7 @@
         <w:rPr>
           <w:lang w:val="en-US"/>
         </w:rPr>
+        <w:lastRenderedPageBreak/>
         <w:t>Related Work</w:t>
       </w:r>
     </w:p>
@@ -1290,11 +2492,228 @@
     <b:JournalName> Indian Institute of Management Bangalore Research Paper Series</b:JournalName>
     <b:RefOrder>1</b:RefOrder>
   </b:Source>
+  <b:Source>
+    <b:Tag>Dan15</b:Tag>
+    <b:SourceType>JournalArticle</b:SourceType>
+    <b:Guid>{637BD284-A038-714E-91A2-8F4EDBD7E73A}</b:Guid>
+    <b:Title>Investor sentiment and bidder announcement abnormal returns</b:Title>
+    <b:JournalName>Journal of Corporate Finance</b:JournalName>
+    <b:Year>2015</b:Year>
+    <b:Pages>164-179</b:Pages>
+    <b:Author>
+      <b:Author>
+        <b:NameList>
+          <b:Person>
+            <b:Last>Danbolt</b:Last>
+            <b:First>Jo</b:First>
+          </b:Person>
+          <b:Person>
+            <b:Last>Siganos</b:Last>
+            <b:First>Antonios</b:First>
+          </b:Person>
+          <b:Person>
+            <b:Last>Vagenas-Nanos</b:Last>
+            <b:First>Evangelos</b:First>
+          </b:Person>
+        </b:NameList>
+      </b:Author>
+    </b:Author>
+    <b:RefOrder>2</b:RefOrder>
+  </b:Source>
+  <b:Source>
+    <b:Tag>Lon</b:Tag>
+    <b:SourceType>JournalArticle</b:SourceType>
+    <b:Guid>{9DF65A75-3C05-5649-A699-DEF2F9E701AE}</b:Guid>
+    <b:Title>'I Just Like the Stock' versus 'Fear and Loathing on Main Street' : The Role of Reddit Sentiment in the GameStop Short Squeeze</b:Title>
+    <b:Author>
+      <b:Author>
+        <b:NameList>
+          <b:Person>
+            <b:Last>Long</b:Last>
+            <b:First>Cheng</b:First>
+          </b:Person>
+          <b:Person>
+            <b:Last>Lucey</b:Last>
+            <b:Middle>M.</b:Middle>
+            <b:First>Brian</b:First>
+          </b:Person>
+          <b:Person>
+            <b:Last>Yarovaya</b:Last>
+            <b:First>Larisa</b:First>
+          </b:Person>
+        </b:NameList>
+      </b:Author>
+    </b:Author>
+    <b:Year>2021</b:Year>
+    <b:JournalName>SSRN Electronic Journal</b:JournalName>
+    <b:RefOrder>3</b:RefOrder>
+  </b:Source>
+  <b:Source>
+    <b:Tag>Par15</b:Tag>
+    <b:SourceType>JournalArticle</b:SourceType>
+    <b:Guid>{ECD6E463-F93B-3E46-9CF4-F8CCF64774B6}</b:Guid>
+    <b:Title>Efficient extraction of domain specific sentiment lexicon with active learning</b:Title>
+    <b:Year>2015</b:Year>
+    <b:Author>
+      <b:Author>
+        <b:NameList>
+          <b:Person>
+            <b:Last>Park</b:Last>
+            <b:First>Sungrae</b:First>
+          </b:Person>
+          <b:Person>
+            <b:Last>Lee</b:Last>
+            <b:First>Wonsung</b:First>
+          </b:Person>
+          <b:Person>
+            <b:Last>Moon</b:Last>
+            <b:First>Il-Chul</b:First>
+          </b:Person>
+        </b:NameList>
+      </b:Author>
+    </b:Author>
+    <b:JournalName>Pattern Recognition Letters</b:JournalName>
+    <b:Pages>38-44</b:Pages>
+    <b:RefOrder>5</b:RefOrder>
+  </b:Source>
+  <b:Source>
+    <b:Tag>Ana211</b:Tag>
+    <b:SourceType>JournalArticle</b:SourceType>
+    <b:Guid>{D9C1A535-CDEE-6644-848C-5AEE2AB22D43}</b:Guid>
+    <b:Title>WallStreetBets Against Wall Street: The Role of Reddit in the GameStop Short Squeeze</b:Title>
+    <b:JournalName>IIM Bangalore Research Paper No. 644</b:JournalName>
+    <b:Year>2021</b:Year>
+    <b:Author>
+      <b:Author>
+        <b:NameList>
+          <b:Person>
+            <b:Last>Anand</b:Last>
+            <b:First>Abhinav</b:First>
+          </b:Person>
+          <b:Person>
+            <b:Last>Pathak</b:Last>
+            <b:First>Jalaj</b:First>
+          </b:Person>
+        </b:NameList>
+      </b:Author>
+    </b:Author>
+    <b:RefOrder>4</b:RefOrder>
+  </b:Source>
+  <b:Source>
+    <b:Tag>Ras19</b:Tag>
+    <b:SourceType>BookSection</b:SourceType>
+    <b:Guid>{CDD4B543-C3DF-244E-886C-CE71B145C25C}</b:Guid>
+    <b:Title>Python Machine Learning</b:Title>
+    <b:Year>2019</b:Year>
+    <b:Pages>53</b:Pages>
+    <b:City>Birmingham</b:City>
+    <b:Publisher>Packt Publishing</b:Publisher>
+    <b:Author>
+      <b:Author>
+        <b:NameList>
+          <b:Person>
+            <b:Last>Raschka</b:Last>
+            <b:First>Sebastian</b:First>
+          </b:Person>
+          <b:Person>
+            <b:Last>Mirjalili</b:Last>
+            <b:First>Vahid</b:First>
+          </b:Person>
+        </b:NameList>
+      </b:Author>
+    </b:Author>
+    <b:RefOrder>6</b:RefOrder>
+  </b:Source>
+  <b:Source>
+    <b:Tag>FuX18</b:Tag>
+    <b:SourceType>JournalArticle</b:SourceType>
+    <b:Guid>{4E29B6C1-E084-8048-AC4A-C69B971B0524}</b:Guid>
+    <b:Title> Lexicon-Enhanced LSTM With Attention for General Sentiment Analysis</b:Title>
+    <b:Year>2018</b:Year>
+    <b:Pages>71884-71891</b:Pages>
+    <b:JournalName>IEEE Access</b:JournalName>
+    <b:Author>
+      <b:Author>
+        <b:NameList>
+          <b:Person>
+            <b:Last>Fu</b:Last>
+            <b:First>Xianghua</b:First>
+          </b:Person>
+          <b:Person>
+            <b:Last>Yang</b:Last>
+            <b:First>Jingying</b:First>
+          </b:Person>
+          <b:Person>
+            <b:Last>Li</b:Last>
+            <b:First>Jainqiang</b:First>
+          </b:Person>
+          <b:Person>
+            <b:Last>Fang</b:Last>
+            <b:First>Min</b:First>
+          </b:Person>
+          <b:Person>
+            <b:Last>Wang</b:Last>
+            <b:First>Huihui</b:First>
+          </b:Person>
+        </b:NameList>
+      </b:Author>
+    </b:Author>
+    <b:RefOrder>7</b:RefOrder>
+  </b:Source>
+  <b:Source>
+    <b:Tag>Fen19</b:Tag>
+    <b:SourceType>JournalArticle</b:SourceType>
+    <b:Guid>{0D849FA3-5B6B-0C4F-9BD7-07CBF22A22BB}</b:Guid>
+    <b:Title>Top executives on social media and information in the capital market: Evidence from China</b:Title>
+    <b:JournalName>Journal of Corporate Finance</b:JournalName>
+    <b:Year>2019</b:Year>
+    <b:Pages>824-857</b:Pages>
+    <b:Author>
+      <b:Author>
+        <b:NameList>
+          <b:Person>
+            <b:Last>Feng</b:Last>
+            <b:First>Xunan</b:First>
+          </b:Person>
+          <b:Person>
+            <b:Last>Johansson</b:Last>
+            <b:Middle>C</b:Middle>
+            <b:First>Anders</b:First>
+          </b:Person>
+        </b:NameList>
+      </b:Author>
+    </b:Author>
+    <b:RefOrder>8</b:RefOrder>
+  </b:Source>
+  <b:Source>
+    <b:Tag>GuC20</b:Tag>
+    <b:SourceType>JournalArticle</b:SourceType>
+    <b:Guid>{BBF486E7-4454-394E-8500-F312DC96C122}</b:Guid>
+    <b:Title>Informational role of social media: Evidence from Twitter sentiment</b:Title>
+    <b:JournalName>Journal of Banking and Finance</b:JournalName>
+    <b:Year>2020</b:Year>
+    <b:Pages>71884-71891</b:Pages>
+    <b:Author>
+      <b:Author>
+        <b:NameList>
+          <b:Person>
+            <b:Last>Gu</b:Last>
+            <b:First>Chen</b:First>
+          </b:Person>
+          <b:Person>
+            <b:Last>Kurov</b:Last>
+            <b:First>Alexander</b:First>
+          </b:Person>
+        </b:NameList>
+      </b:Author>
+    </b:Author>
+    <b:RefOrder>9</b:RefOrder>
+  </b:Source>
 </b:Sources>
 </file>
 
 <file path=customXml/itemProps1.xml><?xml version="1.0" encoding="utf-8"?>
-<ds:datastoreItem xmlns:ds="http://schemas.openxmlformats.org/officeDocument/2006/customXml" ds:itemID="{41187B36-E550-FC4B-8B76-F4102A9DFFAA}">
+<ds:datastoreItem xmlns:ds="http://schemas.openxmlformats.org/officeDocument/2006/customXml" ds:itemID="{1880A611-6CAF-CB4C-91B6-937045752E49}">
   <ds:schemaRefs>
     <ds:schemaRef ds:uri="http://schemas.openxmlformats.org/officeDocument/2006/bibliography"/>
   </ds:schemaRefs>

</xml_diff>

<commit_message>
Merges copy and original, deletes copy.
</commit_message>
<xml_diff>
--- a/Thesis/First_Submission.docx
+++ b/Thesis/First_Submission.docx
@@ -56,23 +56,7 @@
           <w:color w:val="8EAADB" w:themeColor="accent1" w:themeTint="99"/>
           <w:lang w:val="en-US"/>
         </w:rPr>
-        <w:t>Be specific and clearly structured. Answering the sub-</w:t>
-      </w:r>
-      <w:proofErr w:type="spellStart"/>
-      <w:r>
-        <w:rPr>
-          <w:color w:val="8EAADB" w:themeColor="accent1" w:themeTint="99"/>
-          <w:lang w:val="en-US"/>
-        </w:rPr>
-        <w:t>rqs</w:t>
-      </w:r>
-      <w:proofErr w:type="spellEnd"/>
-      <w:r>
-        <w:rPr>
-          <w:color w:val="8EAADB" w:themeColor="accent1" w:themeTint="99"/>
-          <w:lang w:val="en-US"/>
-        </w:rPr>
-        <w:t xml:space="preserve"> leads to a clear solution of the main RQ.</w:t>
+        <w:t>Be specific and clearly structured. Answering the sub-rqs leads to a clear solution of the main RQ.</w:t>
       </w:r>
     </w:p>
     <w:p>
@@ -131,138 +115,20 @@
         <w:rPr>
           <w:lang w:val="en-US"/>
         </w:rPr>
-        <w:t xml:space="preserve">Modern society has been able to access information, communicate ideas, and become part of a community </w:t>
-      </w:r>
-      <w:r>
-        <w:rPr>
-          <w:lang w:val="en-US"/>
-        </w:rPr>
-        <w:t>due to</w:t>
-      </w:r>
-      <w:r>
-        <w:rPr>
-          <w:lang w:val="en-US"/>
-        </w:rPr>
-        <w:t xml:space="preserve"> the advent of the internet. </w:t>
-      </w:r>
-      <w:r>
-        <w:rPr>
-          <w:lang w:val="en-US"/>
-        </w:rPr>
-        <w:t xml:space="preserve">Of course, </w:t>
-      </w:r>
-      <w:r>
-        <w:rPr>
-          <w:lang w:val="en-US"/>
-        </w:rPr>
-        <w:t>online discussion boards have been playing a critical role to provide a platform where people can do so</w:t>
-      </w:r>
-      <w:r>
-        <w:rPr>
-          <w:lang w:val="en-US"/>
-        </w:rPr>
-        <w:t xml:space="preserve">. Those are also used by a variety </w:t>
-      </w:r>
-      <w:r>
-        <w:rPr>
-          <w:lang w:val="en-US"/>
-        </w:rPr>
-        <w:t xml:space="preserve">of </w:t>
-      </w:r>
-      <w:r>
-        <w:rPr>
-          <w:lang w:val="en-US"/>
-        </w:rPr>
-        <w:t xml:space="preserve">people to talk about the stock market and </w:t>
-      </w:r>
-      <w:r>
-        <w:rPr>
-          <w:lang w:val="en-US"/>
-        </w:rPr>
-        <w:t>discuss</w:t>
-      </w:r>
-      <w:r>
-        <w:rPr>
-          <w:lang w:val="en-US"/>
-        </w:rPr>
-        <w:t xml:space="preserve"> trading strategies. </w:t>
-      </w:r>
-      <w:r>
-        <w:rPr>
-          <w:lang w:val="en-US"/>
-        </w:rPr>
-        <w:t xml:space="preserve">Recently, </w:t>
-      </w:r>
-      <w:r>
-        <w:rPr>
-          <w:lang w:val="en-US"/>
-        </w:rPr>
-        <w:t>the Reddit forum wallstreetbets</w:t>
-      </w:r>
-      <w:r>
-        <w:rPr>
-          <w:lang w:val="en-US"/>
-        </w:rPr>
-        <w:t xml:space="preserve"> </w:t>
-      </w:r>
-      <w:r>
-        <w:rPr>
-          <w:lang w:val="en-US"/>
-        </w:rPr>
-        <w:t xml:space="preserve">has become </w:t>
-      </w:r>
-      <w:r>
-        <w:rPr>
-          <w:lang w:val="en-US"/>
-        </w:rPr>
-        <w:t xml:space="preserve">one of the most well-known and influential </w:t>
-      </w:r>
-      <w:r>
-        <w:rPr>
-          <w:lang w:val="en-US"/>
-        </w:rPr>
-        <w:t>investing online-forums.</w:t>
-      </w:r>
-    </w:p>
-    <w:p>
-      <w:pPr>
-        <w:rPr>
-          <w:lang w:val="en-US"/>
-        </w:rPr>
-      </w:pPr>
-      <w:r>
-        <w:rPr>
-          <w:lang w:val="en-US"/>
-        </w:rPr>
-        <w:t xml:space="preserve">Even though the Reddit subforum was already founded in 2012, it received the majority of its media exposure in 2021 as a result of a </w:t>
-      </w:r>
-      <w:proofErr w:type="gramStart"/>
-      <w:r>
-        <w:rPr>
-          <w:lang w:val="en-US"/>
-        </w:rPr>
-        <w:t>short-squeeze</w:t>
-      </w:r>
-      <w:proofErr w:type="gramEnd"/>
-      <w:r>
-        <w:rPr>
-          <w:lang w:val="en-US"/>
-        </w:rPr>
-        <w:t xml:space="preserve"> of the GameStop (GME) stock, which drove the stock price hundreds of percent. However, it was not the rapid price appreciation that amazed market participants. Instead, it was the unprecedented decentralized and coordinated buying of </w:t>
-      </w:r>
-      <w:proofErr w:type="spellStart"/>
-      <w:r>
-        <w:rPr>
-          <w:lang w:val="en-US"/>
-        </w:rPr>
-        <w:t>Gamestop</w:t>
-      </w:r>
-      <w:proofErr w:type="spellEnd"/>
-      <w:r>
-        <w:rPr>
-          <w:lang w:val="en-US"/>
-        </w:rPr>
-        <w:t xml:space="preserve"> shares by members of the wallstreetbets community that attracted attention. </w:t>
+        <w:t>Modern society has been able to access information, communicate ideas, and become part of a community due to the advent of the internet. Of course, online discussion boards have been playing a critical role to provide a platform where people can do so. Those are also used by a variety of people to talk about the stock market and discuss trading strategies. Recently, the Reddit forum wallstreetbets has become one of the most well-known and influential investing online-forums.</w:t>
+      </w:r>
+    </w:p>
+    <w:p>
+      <w:pPr>
+        <w:rPr>
+          <w:lang w:val="en-US"/>
+        </w:rPr>
+      </w:pPr>
+      <w:r>
+        <w:rPr>
+          <w:lang w:val="en-US"/>
+        </w:rPr>
+        <w:t xml:space="preserve">Even though the Reddit subforum was already founded in 2012, it received the majority of its media exposure in 2021 as a result of a short-squeeze of the GameStop (GME) stock, which drove the stock price hundreds of percent. However, it was not the rapid price appreciation that amazed market participants. Instead, it was the unprecedented decentralized and coordinated buying of Gamestop shares by members of the wallstreetbets community that attracted attention. </w:t>
       </w:r>
       <w:sdt>
         <w:sdtPr>
@@ -272,7 +138,6 @@
           <w:id w:val="-569343865"/>
           <w:citation/>
         </w:sdtPr>
-        <w:sdtEndPr/>
         <w:sdtContent>
           <w:r>
             <w:rPr>
@@ -329,7 +194,6 @@
           <w:id w:val="-609363106"/>
           <w:citation/>
         </w:sdtPr>
-        <w:sdtEndPr/>
         <w:sdtContent>
           <w:r>
             <w:rPr>
@@ -388,13 +252,7 @@
         <w:rPr>
           <w:lang w:val="en-US"/>
         </w:rPr>
-        <w:t>Interestingly, finance scholars did not consider Reddit as a platform capable of having such a significant impact on the financial markets. As a result, the site has been neglected in their research</w:t>
-      </w:r>
-      <w:r>
-        <w:rPr>
-          <w:lang w:val="en-US"/>
-        </w:rPr>
-        <w:t xml:space="preserve"> </w:t>
+        <w:t xml:space="preserve">Interestingly, finance scholars did not consider Reddit as a platform capable of having such a significant impact on the financial markets. As a result, the site has been neglected in their research </w:t>
       </w:r>
       <w:sdt>
         <w:sdtPr>
@@ -404,7 +262,6 @@
           <w:id w:val="463547932"/>
           <w:citation/>
         </w:sdtPr>
-        <w:sdtEndPr/>
         <w:sdtContent>
           <w:r>
             <w:rPr>
@@ -462,19 +319,7 @@
         <w:rPr>
           <w:lang w:val="en-US"/>
         </w:rPr>
-        <w:t xml:space="preserve">will </w:t>
-      </w:r>
-      <w:r>
-        <w:rPr>
-          <w:lang w:val="en-US"/>
-        </w:rPr>
-        <w:t>attempt</w:t>
-      </w:r>
-      <w:r>
-        <w:rPr>
-          <w:lang w:val="en-US"/>
-        </w:rPr>
-        <w:t xml:space="preserve"> to contribute to the scientific community by answering the following Research Question:</w:t>
+        <w:t>will attempt to contribute to the scientific community by answering the following Research Question:</w:t>
       </w:r>
     </w:p>
     <w:p>
@@ -498,175 +343,27 @@
           <w:iCs/>
           <w:lang w:val="en-GB"/>
         </w:rPr>
-        <w:t xml:space="preserve">Can sentiment analysis of the </w:t>
-      </w:r>
-      <w:proofErr w:type="spellStart"/>
-      <w:r>
-        <w:rPr>
-          <w:i/>
-          <w:iCs/>
+        <w:t>Can sentiment analysis of the WallStreetBets Reddit-forum be used to predict daily changes in the stock price of Gamestop?</w:t>
+      </w:r>
+    </w:p>
+    <w:p>
+      <w:pPr>
+        <w:rPr>
           <w:lang w:val="en-GB"/>
         </w:rPr>
-        <w:t>WallStreetBets</w:t>
-      </w:r>
-      <w:proofErr w:type="spellEnd"/>
-      <w:r>
-        <w:rPr>
-          <w:i/>
-          <w:iCs/>
+      </w:pPr>
+    </w:p>
+    <w:p>
+      <w:pPr>
+        <w:rPr>
           <w:lang w:val="en-GB"/>
         </w:rPr>
-        <w:t xml:space="preserve"> Reddit-forum be used to predict daily changes in the stock price of </w:t>
-      </w:r>
-      <w:proofErr w:type="spellStart"/>
-      <w:r>
-        <w:rPr>
-          <w:i/>
-          <w:iCs/>
+      </w:pPr>
+      <w:r>
+        <w:rPr>
           <w:lang w:val="en-GB"/>
         </w:rPr>
-        <w:t>Gamestop</w:t>
-      </w:r>
-      <w:proofErr w:type="spellEnd"/>
-      <w:r>
-        <w:rPr>
-          <w:i/>
-          <w:iCs/>
-          <w:lang w:val="en-GB"/>
-        </w:rPr>
-        <w:t>?</w:t>
-      </w:r>
-    </w:p>
-    <w:p>
-      <w:pPr>
-        <w:rPr>
-          <w:lang w:val="en-GB"/>
-        </w:rPr>
-      </w:pPr>
-    </w:p>
-    <w:p>
-      <w:pPr>
-        <w:rPr>
-          <w:lang w:val="en-GB"/>
-        </w:rPr>
-      </w:pPr>
-      <w:r>
-        <w:rPr>
-          <w:lang w:val="en-GB"/>
-        </w:rPr>
-        <w:t xml:space="preserve">To answer this </w:t>
-      </w:r>
-      <w:proofErr w:type="gramStart"/>
-      <w:r>
-        <w:rPr>
-          <w:lang w:val="en-GB"/>
-        </w:rPr>
-        <w:t>research</w:t>
-      </w:r>
-      <w:proofErr w:type="gramEnd"/>
-      <w:r>
-        <w:rPr>
-          <w:lang w:val="en-GB"/>
-        </w:rPr>
-        <w:t xml:space="preserve"> question</w:t>
-      </w:r>
-      <w:r>
-        <w:rPr>
-          <w:lang w:val="en-GB"/>
-        </w:rPr>
-        <w:t xml:space="preserve"> several fields in the domains of machine learning and finance need to be explored.</w:t>
-      </w:r>
-      <w:r>
-        <w:rPr>
-          <w:lang w:val="en-GB"/>
-        </w:rPr>
-        <w:t xml:space="preserve"> To begin, it must be determined how the discussions</w:t>
-      </w:r>
-      <w:r>
-        <w:rPr>
-          <w:lang w:val="en-GB"/>
-        </w:rPr>
-        <w:t xml:space="preserve"> about the </w:t>
-      </w:r>
-      <w:proofErr w:type="spellStart"/>
-      <w:r>
-        <w:rPr>
-          <w:lang w:val="en-GB"/>
-        </w:rPr>
-        <w:t>Gamestop</w:t>
-      </w:r>
-      <w:proofErr w:type="spellEnd"/>
-      <w:r>
-        <w:rPr>
-          <w:lang w:val="en-GB"/>
-        </w:rPr>
-        <w:t xml:space="preserve"> stock</w:t>
-      </w:r>
-      <w:r>
-        <w:rPr>
-          <w:lang w:val="en-GB"/>
-        </w:rPr>
-        <w:t xml:space="preserve"> on </w:t>
-      </w:r>
-      <w:proofErr w:type="spellStart"/>
-      <w:r>
-        <w:rPr>
-          <w:lang w:val="en-GB"/>
-        </w:rPr>
-        <w:t>WallStreetBets</w:t>
-      </w:r>
-      <w:proofErr w:type="spellEnd"/>
-      <w:r>
-        <w:rPr>
-          <w:lang w:val="en-GB"/>
-        </w:rPr>
-        <w:t xml:space="preserve"> should be handled </w:t>
-      </w:r>
-      <w:proofErr w:type="gramStart"/>
-      <w:r>
-        <w:rPr>
-          <w:lang w:val="en-GB"/>
-        </w:rPr>
-        <w:t>in order to</w:t>
-      </w:r>
-      <w:proofErr w:type="gramEnd"/>
-      <w:r>
-        <w:rPr>
-          <w:lang w:val="en-GB"/>
-        </w:rPr>
-        <w:t xml:space="preserve"> serve as suggestive input features for sentiment analysis.</w:t>
-      </w:r>
-      <w:r>
-        <w:rPr>
-          <w:lang w:val="en-GB"/>
-        </w:rPr>
-        <w:t xml:space="preserve"> One of the challenges, is the heavy use of peculiar terminology and phrases </w:t>
-      </w:r>
-      <w:r>
-        <w:rPr>
-          <w:lang w:val="en-GB"/>
-        </w:rPr>
-        <w:t xml:space="preserve">on the </w:t>
-      </w:r>
-      <w:proofErr w:type="spellStart"/>
-      <w:r>
-        <w:rPr>
-          <w:lang w:val="en-GB"/>
-        </w:rPr>
-        <w:t>WallStreetBets</w:t>
-      </w:r>
-      <w:proofErr w:type="spellEnd"/>
-      <w:r>
-        <w:rPr>
-          <w:lang w:val="en-GB"/>
-        </w:rPr>
-        <w:t xml:space="preserve"> forum, as well as many novel words</w:t>
-      </w:r>
-      <w:r>
-        <w:rPr>
-          <w:lang w:val="en-GB"/>
-        </w:rPr>
-        <w:t xml:space="preserve"> </w:t>
+        <w:t xml:space="preserve">To answer this research question several fields in the domains of machine learning and finance need to be explored. To begin, it must be determined how the discussions about the Gamestop stock on WallStreetBets should be handled in order to serve as suggestive input features for sentiment analysis. One of the challenges, is the heavy use of peculiar terminology and phrases on the WallStreetBets forum, as well as many novel words </w:t>
       </w:r>
       <w:sdt>
         <w:sdtPr>
@@ -676,7 +373,6 @@
           <w:id w:val="-1874607648"/>
           <w:citation/>
         </w:sdtPr>
-        <w:sdtEndPr/>
         <w:sdtContent>
           <w:r>
             <w:rPr>
@@ -715,19 +411,7 @@
         <w:rPr>
           <w:lang w:val="en-GB"/>
         </w:rPr>
-        <w:t>.</w:t>
-      </w:r>
-      <w:r>
-        <w:rPr>
-          <w:lang w:val="en-GB"/>
-        </w:rPr>
-        <w:t xml:space="preserve"> </w:t>
-      </w:r>
-      <w:r>
-        <w:rPr>
-          <w:lang w:val="en-GB"/>
-        </w:rPr>
-        <w:t xml:space="preserve">According to recent research, sentiment lexicons with a focus on a specific domain produce superior sentiment analysis results than a general-purpose sentiment lexicon </w:t>
+        <w:t xml:space="preserve">. According to recent research, sentiment lexicons with a focus on a specific domain produce superior sentiment analysis results than a general-purpose sentiment lexicon </w:t>
       </w:r>
       <w:sdt>
         <w:sdtPr>
@@ -737,7 +421,6 @@
           <w:id w:val="-1682663704"/>
           <w:citation/>
         </w:sdtPr>
-        <w:sdtEndPr/>
         <w:sdtContent>
           <w:r>
             <w:rPr>
@@ -776,70 +459,32 @@
         <w:rPr>
           <w:lang w:val="en-GB"/>
         </w:rPr>
-        <w:t>.</w:t>
+        <w:t>. Furthermore, the text data needs to be cleaned and pre-processed in order to be accurately processed by the machine (</w:t>
+      </w:r>
+      <w:r>
+        <w:rPr>
+          <w:noProof/>
+        </w:rPr>
+        <w:t>Jemai, Hayouni, &amp; Baccar</w:t>
+      </w:r>
+      <w:r>
+        <w:rPr>
+          <w:noProof/>
+          <w:lang w:val="en-US"/>
+        </w:rPr>
+        <w:t xml:space="preserve">, </w:t>
+      </w:r>
+      <w:r>
+        <w:rPr>
+          <w:noProof/>
+        </w:rPr>
+        <w:t>2021)</w:t>
       </w:r>
       <w:r>
         <w:rPr>
           <w:lang w:val="en-GB"/>
         </w:rPr>
-        <w:t xml:space="preserve"> Furthermore, </w:t>
-      </w:r>
-      <w:r>
-        <w:rPr>
-          <w:lang w:val="en-GB"/>
-        </w:rPr>
-        <w:t xml:space="preserve">the text data needs to be cleaned and pre-processed </w:t>
-      </w:r>
-      <w:proofErr w:type="gramStart"/>
-      <w:r>
-        <w:rPr>
-          <w:lang w:val="en-GB"/>
-        </w:rPr>
-        <w:t>in order to</w:t>
-      </w:r>
-      <w:proofErr w:type="gramEnd"/>
-      <w:r>
-        <w:rPr>
-          <w:lang w:val="en-GB"/>
-        </w:rPr>
-        <w:t xml:space="preserve"> be accurately processed by the machine </w:t>
-      </w:r>
-      <w:r>
-        <w:rPr>
-          <w:lang w:val="en-GB"/>
-        </w:rPr>
-        <w:t>(</w:t>
-      </w:r>
-      <w:r>
-        <w:rPr>
-          <w:noProof/>
-        </w:rPr>
-        <w:t>Jemai, Hayouni, &amp; Baccar</w:t>
-      </w:r>
-      <w:r>
-        <w:rPr>
-          <w:noProof/>
-          <w:lang w:val="en-US"/>
-        </w:rPr>
-        <w:t xml:space="preserve">, </w:t>
-      </w:r>
-      <w:r>
-        <w:rPr>
-          <w:noProof/>
-        </w:rPr>
-        <w:t>2021)</w:t>
-      </w:r>
-      <w:r>
-        <w:rPr>
-          <w:lang w:val="en-GB"/>
-        </w:rPr>
-        <w:t>.</w:t>
-      </w:r>
-      <w:r>
-        <w:rPr>
-          <w:lang w:val="en-GB"/>
-        </w:rPr>
-        <w:t xml:space="preserve"> As a result, the following sub-research question was formed:</w:t>
+        <w:t>. As a result, the following sub-research question was formed:</w:t>
       </w:r>
     </w:p>
     <w:p>
@@ -862,63 +507,27 @@
           <w:lang w:val="en-GB"/>
         </w:rPr>
         <w:lastRenderedPageBreak/>
-        <w:t xml:space="preserve">How can the domain-specific language of the Reddit forum </w:t>
-      </w:r>
-      <w:proofErr w:type="spellStart"/>
-      <w:r>
-        <w:rPr>
-          <w:i/>
-          <w:iCs/>
+        <w:t>How can the domain-specific language of the Reddit forum WallStreetBets best be incorporated into sentiment analysis?</w:t>
+      </w:r>
+    </w:p>
+    <w:p>
+      <w:pPr>
+        <w:rPr>
           <w:lang w:val="en-GB"/>
         </w:rPr>
-        <w:t>WallStreetBets</w:t>
-      </w:r>
-      <w:proofErr w:type="spellEnd"/>
-      <w:r>
-        <w:rPr>
-          <w:i/>
-          <w:iCs/>
-          <w:lang w:val="en-GB"/>
-        </w:rPr>
-        <w:t xml:space="preserve"> best be incorporated into sentiment analysis?</w:t>
-      </w:r>
-    </w:p>
-    <w:p>
-      <w:pPr>
-        <w:rPr>
-          <w:lang w:val="en-GB"/>
-        </w:rPr>
-      </w:pPr>
-    </w:p>
-    <w:p>
-      <w:pPr>
-        <w:rPr>
-          <w:lang w:val="en-US"/>
-        </w:rPr>
-      </w:pPr>
-      <w:r>
-        <w:rPr>
-          <w:lang w:val="en-US"/>
-        </w:rPr>
-        <w:t>Subsequently</w:t>
-      </w:r>
-      <w:r>
-        <w:rPr>
-          <w:lang w:val="en-US"/>
-        </w:rPr>
-        <w:t xml:space="preserve">, the </w:t>
-      </w:r>
-      <w:r>
-        <w:rPr>
-          <w:lang w:val="en-US"/>
-        </w:rPr>
-        <w:t xml:space="preserve">machine learning models can be trained to perform sentiment analysis. </w:t>
-      </w:r>
-      <w:r>
-        <w:rPr>
-          <w:lang w:val="en-US"/>
-        </w:rPr>
-        <w:t xml:space="preserve">However, each machine learning algorithm has its own </w:t>
+      </w:pPr>
+    </w:p>
+    <w:p>
+      <w:pPr>
+        <w:rPr>
+          <w:lang w:val="en-US"/>
+        </w:rPr>
+      </w:pPr>
+      <w:r>
+        <w:rPr>
+          <w:lang w:val="en-US"/>
+        </w:rPr>
+        <w:t xml:space="preserve">Subsequently, the machine learning models can be trained to perform sentiment analysis. However, each machine learning algorithm has its own </w:t>
       </w:r>
       <w:r>
         <w:rPr>
@@ -930,27 +539,7 @@
         <w:rPr>
           <w:lang w:val="en-US"/>
         </w:rPr>
-        <w:t xml:space="preserve"> and assumptions, and no single classifier works optimally in all possible scenarios. </w:t>
-      </w:r>
-      <w:proofErr w:type="gramStart"/>
-      <w:r>
-        <w:rPr>
-          <w:lang w:val="en-US"/>
-        </w:rPr>
-        <w:t>This is why</w:t>
-      </w:r>
-      <w:proofErr w:type="gramEnd"/>
-      <w:r>
-        <w:rPr>
-          <w:lang w:val="en-US"/>
-        </w:rPr>
-        <w:t xml:space="preserve"> it is a good idea to evaluate the results and performance of different learning algorithms. As a result, the best model with a given set of hyperparameters can be selected to solve a particular problem</w:t>
-      </w:r>
-      <w:r>
-        <w:rPr>
-          <w:lang w:val="en-US"/>
-        </w:rPr>
-        <w:t xml:space="preserve"> </w:t>
+        <w:t xml:space="preserve"> and assumptions, and no single classifier works optimally in all possible scenarios. This is why it is a good idea to evaluate the results and performance of different learning algorithms. As a result, the best model with a given set of hyperparameters can be selected to solve a particular problem </w:t>
       </w:r>
       <w:sdt>
         <w:sdtPr>
@@ -960,7 +549,6 @@
           <w:id w:val="976108231"/>
           <w:citation/>
         </w:sdtPr>
-        <w:sdtEndPr/>
         <w:sdtContent>
           <w:r>
             <w:rPr>
@@ -999,45 +587,7 @@
         <w:rPr>
           <w:lang w:val="en-US"/>
         </w:rPr>
-        <w:t>.</w:t>
-      </w:r>
-      <w:r>
-        <w:rPr>
-          <w:lang w:val="en-US"/>
-        </w:rPr>
-        <w:t xml:space="preserve"> This thesis will explore traditional machine learning methods such as Naïve Bayes (NB) and Support Vector Machines (SVMs) as well as deep learning methods like Long </w:t>
-      </w:r>
-      <w:proofErr w:type="gramStart"/>
-      <w:r>
-        <w:rPr>
-          <w:lang w:val="en-US"/>
-        </w:rPr>
-        <w:t>Short Term</w:t>
-      </w:r>
-      <w:proofErr w:type="gramEnd"/>
-      <w:r>
-        <w:rPr>
-          <w:lang w:val="en-US"/>
-        </w:rPr>
-        <w:t xml:space="preserve"> Memory (LSTM) and Bidirectional Encoder Representations from Transformers (BERT). </w:t>
-      </w:r>
-      <w:r>
-        <w:rPr>
-          <w:lang w:val="en-US"/>
-        </w:rPr>
-        <w:t xml:space="preserve">Due to the high dimensionality of </w:t>
-      </w:r>
-      <w:r>
-        <w:rPr>
-          <w:lang w:val="en-US"/>
-        </w:rPr>
-        <w:t xml:space="preserve">textual data, deep learning methods have shown </w:t>
-      </w:r>
-      <w:r>
-        <w:rPr>
-          <w:lang w:val="en-US"/>
-        </w:rPr>
-        <w:t xml:space="preserve">to outperform traditional machine learning techniques in recent research. That can be explained by the ability of deep learning methods to automatically learn the most important features, whereas traditional methods may suffer from the curse of dimensionality </w:t>
+        <w:t xml:space="preserve">. This thesis will explore traditional machine learning methods such as Naïve Bayes (NB) and Support Vector Machines (SVMs) as well as deep learning methods like Long Short Term Memory (LSTM) and Bidirectional Encoder Representations from Transformers (BERT). Due to the high dimensionality of textual data, deep learning methods have shown to outperform traditional machine learning techniques in recent research. That can be explained by the ability of deep learning methods to automatically learn the most important features, whereas traditional methods may suffer from the curse of dimensionality </w:t>
       </w:r>
       <w:sdt>
         <w:sdtPr>
@@ -1047,7 +597,6 @@
           <w:id w:val="94376370"/>
           <w:citation/>
         </w:sdtPr>
-        <w:sdtEndPr/>
         <w:sdtContent>
           <w:r>
             <w:rPr>
@@ -1099,13 +648,7 @@
         <w:rPr>
           <w:lang w:val="en-US"/>
         </w:rPr>
-        <w:t xml:space="preserve">As was mentioned earlier, however, no classifier works best on all scenarios which </w:t>
-      </w:r>
-      <w:r>
-        <w:rPr>
-          <w:lang w:val="en-US"/>
-        </w:rPr>
-        <w:t>is why the next research question needs to be answered:</w:t>
+        <w:t>As was mentioned earlier, however, no classifier works best on all scenarios which is why the next research question needs to be answered:</w:t>
       </w:r>
     </w:p>
     <w:p>
@@ -1149,19 +692,7 @@
         <w:rPr>
           <w:lang w:val="en-US"/>
         </w:rPr>
-        <w:t xml:space="preserve">The impact of sentiment on stock prices has gained attention by researchers in recent years. For example, it is shown that social media </w:t>
-      </w:r>
-      <w:r>
-        <w:rPr>
-          <w:lang w:val="en-US"/>
-        </w:rPr>
-        <w:t xml:space="preserve">sentiment </w:t>
-      </w:r>
-      <w:r>
-        <w:rPr>
-          <w:lang w:val="en-US"/>
-        </w:rPr>
-        <w:t xml:space="preserve">can have a direct effect of how market participants perceive a company, which can lead to changes in the stock price of companies. This is especially true for smaller firms with low analyst coverage </w:t>
+        <w:t xml:space="preserve">The impact of sentiment on stock prices has gained attention by researchers in recent years. For example, it is shown that social media sentiment can have a direct effect of how market participants perceive a company, which can lead to changes in the stock price of companies. This is especially true for smaller firms with low analyst coverage </w:t>
       </w:r>
       <w:sdt>
         <w:sdtPr>
@@ -1171,7 +702,6 @@
           <w:id w:val="812902795"/>
           <w:citation/>
         </w:sdtPr>
-        <w:sdtEndPr/>
         <w:sdtContent>
           <w:r>
             <w:rPr>
@@ -1210,13 +740,7 @@
         <w:rPr>
           <w:lang w:val="en-US"/>
         </w:rPr>
-        <w:t>.</w:t>
-      </w:r>
-      <w:r>
-        <w:rPr>
-          <w:lang w:val="en-US"/>
-        </w:rPr>
-        <w:t xml:space="preserve"> Other researchers show that sentiment obtained from Twitter can be used to predict returns of a broader stock market index </w:t>
+        <w:t xml:space="preserve">. Other researchers show that sentiment obtained from Twitter can be used to predict returns of a broader stock market index </w:t>
       </w:r>
       <w:sdt>
         <w:sdtPr>
@@ -1226,7 +750,6 @@
           <w:id w:val="1273590351"/>
           <w:citation/>
         </w:sdtPr>
-        <w:sdtEndPr/>
         <w:sdtContent>
           <w:r>
             <w:rPr>
@@ -1265,102 +788,13 @@
         <w:rPr>
           <w:lang w:val="en-US"/>
         </w:rPr>
-        <w:t>.</w:t>
-      </w:r>
-      <w:r>
-        <w:rPr>
-          <w:lang w:val="en-US"/>
-        </w:rPr>
-        <w:t xml:space="preserve"> In other research the emotions of discussion</w:t>
-      </w:r>
-      <w:r>
-        <w:rPr>
-          <w:lang w:val="en-US"/>
-        </w:rPr>
-        <w:t>s</w:t>
-      </w:r>
-      <w:r>
-        <w:rPr>
-          <w:lang w:val="en-US"/>
-        </w:rPr>
-        <w:t xml:space="preserve"> on </w:t>
-      </w:r>
-      <w:proofErr w:type="spellStart"/>
-      <w:r>
-        <w:rPr>
-          <w:lang w:val="en-US"/>
-        </w:rPr>
-        <w:t>WallStreetBets</w:t>
-      </w:r>
-      <w:proofErr w:type="spellEnd"/>
-      <w:r>
-        <w:rPr>
-          <w:lang w:val="en-US"/>
-        </w:rPr>
-        <w:t xml:space="preserve"> </w:t>
-      </w:r>
-      <w:r>
-        <w:rPr>
-          <w:lang w:val="en-US"/>
-        </w:rPr>
-        <w:t>are</w:t>
-      </w:r>
-      <w:r>
-        <w:rPr>
-          <w:lang w:val="en-US"/>
-        </w:rPr>
-        <w:t xml:space="preserve"> studied by performing sentiment analysis. The research </w:t>
-      </w:r>
-      <w:r>
-        <w:rPr>
-          <w:lang w:val="en-US"/>
-        </w:rPr>
-        <w:t>suggests</w:t>
-      </w:r>
-      <w:r>
-        <w:rPr>
-          <w:lang w:val="en-US"/>
-        </w:rPr>
-        <w:t xml:space="preserve"> that only some emotions demonstrate a significant impact on </w:t>
-      </w:r>
-      <w:r>
-        <w:rPr>
-          <w:lang w:val="en-US"/>
-        </w:rPr>
-        <w:t>one-minute</w:t>
-      </w:r>
-      <w:r>
-        <w:rPr>
-          <w:lang w:val="en-US"/>
-        </w:rPr>
-        <w:t xml:space="preserve"> returns of the </w:t>
-      </w:r>
-      <w:proofErr w:type="spellStart"/>
-      <w:r>
-        <w:rPr>
-          <w:lang w:val="en-US"/>
-        </w:rPr>
-        <w:t>Gamestop</w:t>
-      </w:r>
-      <w:proofErr w:type="spellEnd"/>
-      <w:r>
-        <w:rPr>
-          <w:lang w:val="en-US"/>
-        </w:rPr>
-        <w:t xml:space="preserve"> shares</w:t>
-      </w:r>
-      <w:r>
-        <w:rPr>
-          <w:lang w:val="en-US"/>
-        </w:rPr>
-        <w:t xml:space="preserve"> </w:t>
+        <w:t xml:space="preserve">. In other research the emotions of discussions on WallStreetBets are studied by performing sentiment analysis. The research suggests that only some emotions demonstrate a significant impact on one-minute returns of the Gamestop shares </w:t>
       </w:r>
       <w:sdt>
         <w:sdtPr>
           <w:id w:val="486905891"/>
           <w:citation/>
         </w:sdtPr>
-        <w:sdtEndPr/>
         <w:sdtContent>
           <w:r>
             <w:fldChar w:fldCharType="begin"/>
@@ -1396,21 +830,7 @@
         <w:rPr>
           <w:lang w:val="en-US"/>
         </w:rPr>
-        <w:t xml:space="preserve">There are several models that have shown strong results with regards to forecasting time-series. The most prevalent in the financial industry is Auto Regressive Integrated Moving Average (ARIMA) which captures temporal structures in time-series data. However, it is not designed to include other features, such as sentiment. </w:t>
-      </w:r>
-      <w:proofErr w:type="gramStart"/>
-      <w:r>
-        <w:rPr>
-          <w:lang w:val="en-US"/>
-        </w:rPr>
-        <w:t>This is why</w:t>
-      </w:r>
-      <w:proofErr w:type="gramEnd"/>
-      <w:r>
-        <w:rPr>
-          <w:lang w:val="en-US"/>
-        </w:rPr>
-        <w:t xml:space="preserve"> this thesis will also compare other models such as LSTMS and </w:t>
+        <w:t xml:space="preserve">There are several models that have shown strong results with regards to forecasting time-series. The most prevalent in the financial industry is Auto Regressive Integrated Moving Average (ARIMA) which captures temporal structures in time-series data. However, it is not designed to include other features, such as sentiment. This is why this thesis will also compare other models such as LSTMS and </w:t>
       </w:r>
       <w:r>
         <w:rPr>
@@ -1423,19 +843,7 @@
         <w:rPr>
           <w:lang w:val="en-US"/>
         </w:rPr>
-        <w:t xml:space="preserve">, which have </w:t>
-      </w:r>
-      <w:r>
-        <w:rPr>
-          <w:lang w:val="en-US"/>
-        </w:rPr>
-        <w:t>also demonstrated strong predictive capabilities with regards to time-series data.</w:t>
-      </w:r>
-      <w:r>
-        <w:rPr>
-          <w:lang w:val="en-US"/>
-        </w:rPr>
-        <w:t xml:space="preserve"> As a result, the final sub-research question will hopefully be able to answer the final part of the main research question. </w:t>
+        <w:t xml:space="preserve">, which have also demonstrated strong predictive capabilities with regards to time-series data. As a result, the final sub-research question will hopefully be able to answer the final part of the main research question. </w:t>
       </w:r>
     </w:p>
     <w:p>
@@ -1459,25 +867,7 @@
           <w:iCs/>
           <w:lang w:val="en-GB"/>
         </w:rPr>
-        <w:t xml:space="preserve">Which machine learning algorithm delivers the best predictive performance for changes in daily stock prices of </w:t>
-      </w:r>
-      <w:proofErr w:type="spellStart"/>
-      <w:r>
-        <w:rPr>
-          <w:i/>
-          <w:iCs/>
-          <w:lang w:val="en-GB"/>
-        </w:rPr>
-        <w:t>Gamestop</w:t>
-      </w:r>
-      <w:proofErr w:type="spellEnd"/>
-      <w:r>
-        <w:rPr>
-          <w:i/>
-          <w:iCs/>
-          <w:lang w:val="en-GB"/>
-        </w:rPr>
-        <w:t xml:space="preserve"> based on the sentiment analysis performed earlier?</w:t>
+        <w:t>Which machine learning algorithm delivers the best predictive performance for changes in daily stock prices of Gamestop based on the sentiment analysis performed earlier?</w:t>
       </w:r>
     </w:p>
     <w:p>
@@ -1599,7 +989,7 @@
         <w:rPr>
           <w:lang w:val="en-US"/>
         </w:rPr>
-        <w:t>Active Learner</w:t>
+        <w:t>The Case for a Supervised Method over an Unsupervised Method</w:t>
       </w:r>
     </w:p>
     <w:p>
@@ -1613,13 +1003,7 @@
         <w:rPr>
           <w:lang w:val="en-US"/>
         </w:rPr>
-        <w:t>Since the data obtained from Reddit is unlabeled, it cannot be fed into the Machine Learning Algorithms.</w:t>
-      </w:r>
-      <w:r>
-        <w:rPr>
-          <w:lang w:val="en-US"/>
-        </w:rPr>
-        <w:t xml:space="preserve"> However, supervised machine learning methods need to utilize labeled data </w:t>
+        <w:t xml:space="preserve">Since the data obtained from Reddit is unlabeled, it cannot be fed into the Machine Learning Algorithms. However, many promising sentiment analysis methods rely on labeled data </w:t>
       </w:r>
       <w:sdt>
         <w:sdtPr>
@@ -1629,7 +1013,6 @@
           <w:id w:val="-1141954992"/>
           <w:citation/>
         </w:sdtPr>
-        <w:sdtEndPr/>
         <w:sdtContent>
           <w:r>
             <w:rPr>
@@ -1668,128 +1051,253 @@
         <w:rPr>
           <w:lang w:val="en-US"/>
         </w:rPr>
-        <w:t>.</w:t>
-      </w:r>
-      <w:r>
-        <w:rPr>
-          <w:lang w:val="en-US"/>
-        </w:rPr>
-        <w:t xml:space="preserve"> </w:t>
+        <w:t xml:space="preserve">. One approach to label data is using unsupervised machine learning models. Unsupervised models are commonly applied in Natural Language Processing and text classification (Unsupervised.pdf, Jung Lee). However, unsupervised models are a better choice for uncovering hidden patterns in a dataset, especially without any a priori knowledge of the structure of the data. As a result, unsupervised models excel at summarizing or exploration a large text corpus. However, if there are predefined categories, supervised learning methods can be more applicable than an unsupervised method. One of the major disadvantages of supervised models, however, is the cost associated with manually labelling the data </w:t>
+      </w:r>
+      <w:r>
+        <w:rPr>
+          <w:color w:val="000000" w:themeColor="text1"/>
+          <w:lang w:val="en-US"/>
+        </w:rPr>
+        <w:t>(active-learning-approaches-for-labelling-text, Miller, Linder, Mebane).</w:t>
+      </w:r>
+    </w:p>
+    <w:p>
+      <w:pPr>
+        <w:rPr>
+          <w:color w:val="000000" w:themeColor="text1"/>
+          <w:lang w:val="en-US"/>
+        </w:rPr>
+      </w:pPr>
+    </w:p>
+    <w:p>
+      <w:pPr>
+        <w:pStyle w:val="Heading3"/>
+        <w:rPr>
+          <w:lang w:val="en-US"/>
+        </w:rPr>
+      </w:pPr>
+      <w:r>
+        <w:rPr>
+          <w:lang w:val="en-US"/>
+        </w:rPr>
+        <w:t>Active Learners to Reduce the Cost of Annotation</w:t>
+      </w:r>
+    </w:p>
+    <w:p>
+      <w:pPr>
+        <w:rPr>
+          <w:color w:val="000000" w:themeColor="text1"/>
+          <w:lang w:val="en-US"/>
+        </w:rPr>
+      </w:pPr>
+      <w:r>
+        <w:rPr>
+          <w:color w:val="000000" w:themeColor="text1"/>
+          <w:lang w:val="en-US"/>
+        </w:rPr>
+        <w:t xml:space="preserve">One of the key concepts of Active Learners is that if a machine learning algorithm is allowed to choose the data from which it learns, it will achieve higher accuracy with less training data. </w:t>
+      </w:r>
+      <w:r>
+        <w:rPr>
+          <w:color w:val="000000" w:themeColor="text1"/>
+          <w:lang w:val="en-US"/>
+        </w:rPr>
+        <w:t>If a considerable amount of the data is unlabeled, this is</w:t>
+      </w:r>
+      <w:r>
+        <w:rPr>
+          <w:color w:val="000000" w:themeColor="text1"/>
+          <w:lang w:val="en-US"/>
+        </w:rPr>
+        <w:t xml:space="preserve"> especially</w:t>
+      </w:r>
+      <w:r>
+        <w:rPr>
+          <w:color w:val="000000" w:themeColor="text1"/>
+          <w:lang w:val="en-US"/>
+        </w:rPr>
+        <w:t xml:space="preserve"> desirable.</w:t>
+      </w:r>
+      <w:r>
+        <w:rPr>
+          <w:color w:val="000000" w:themeColor="text1"/>
+          <w:lang w:val="en-US"/>
+        </w:rPr>
+        <w:t xml:space="preserve"> As a result, the total cost of annotation can be reduced drastically. Research shows that the total number of manual annotations can be reduced by 80% when using an Active Learner instead of randomly selecting data to label (Active Learning and Cost of annotation – Jason Baldridge and Miles Osborne).</w:t>
+      </w:r>
+    </w:p>
+    <w:p>
+      <w:pPr>
+        <w:rPr>
+          <w:color w:val="000000" w:themeColor="text1"/>
+          <w:lang w:val="en-US"/>
+        </w:rPr>
+      </w:pPr>
+      <w:r>
+        <w:rPr>
+          <w:color w:val="000000" w:themeColor="text1"/>
+          <w:lang w:val="en-US"/>
+        </w:rPr>
+        <w:t xml:space="preserve">If data is manually annotated at random, the annotator will invest a lot of time into labeling irrelevant instances. This may incur costs which could be avoided with an Active Learner. It is argued that Passive Learning, or randomly selecting instances to be labeled by an annotator, is especially costly if the class distribution of the data is imbalanced or if there are many very similar documents. For example, if a specific feature set appears on only 1% of instances, the annotator would have to label 1000 documents to cover the feature set on 10 relevant documents. When it comes to document similarity, large clusters of very similar documents might be identifiable. </w:t>
+      </w:r>
+      <w:r>
+        <w:rPr>
+          <w:color w:val="000000" w:themeColor="text1"/>
+          <w:lang w:val="en-US"/>
+        </w:rPr>
+        <w:t xml:space="preserve">Because features </w:t>
+      </w:r>
+      <w:r>
+        <w:rPr>
+          <w:color w:val="000000" w:themeColor="text1"/>
+          <w:lang w:val="en-US"/>
+        </w:rPr>
+        <w:t>may be</w:t>
+      </w:r>
+      <w:r>
+        <w:rPr>
+          <w:color w:val="000000" w:themeColor="text1"/>
+          <w:lang w:val="en-US"/>
+        </w:rPr>
+        <w:t xml:space="preserve"> barely distinct</w:t>
+      </w:r>
+      <w:r>
+        <w:rPr>
+          <w:color w:val="000000" w:themeColor="text1"/>
+          <w:lang w:val="en-US"/>
+        </w:rPr>
+        <w:t>able</w:t>
+      </w:r>
+      <w:r>
+        <w:rPr>
+          <w:color w:val="000000" w:themeColor="text1"/>
+          <w:lang w:val="en-US"/>
+        </w:rPr>
+        <w:t xml:space="preserve">, the annotator </w:t>
+      </w:r>
+      <w:r>
+        <w:rPr>
+          <w:color w:val="000000" w:themeColor="text1"/>
+          <w:lang w:val="en-US"/>
+        </w:rPr>
+        <w:t>might</w:t>
+      </w:r>
+      <w:r>
+        <w:rPr>
+          <w:color w:val="000000" w:themeColor="text1"/>
+          <w:lang w:val="en-US"/>
+        </w:rPr>
+        <w:t xml:space="preserve"> spend a lot of effort labeling uninformative </w:t>
+      </w:r>
+      <w:r>
+        <w:rPr>
+          <w:color w:val="000000" w:themeColor="text1"/>
+          <w:lang w:val="en-US"/>
+        </w:rPr>
+        <w:t>instances</w:t>
+      </w:r>
+      <w:r>
+        <w:rPr>
+          <w:color w:val="000000" w:themeColor="text1"/>
+          <w:lang w:val="en-US"/>
+        </w:rPr>
+        <w:t xml:space="preserve"> when selecting </w:t>
+      </w:r>
+      <w:r>
+        <w:rPr>
+          <w:color w:val="000000" w:themeColor="text1"/>
+          <w:lang w:val="en-US"/>
+        </w:rPr>
+        <w:t xml:space="preserve">them </w:t>
+      </w:r>
+      <w:r>
+        <w:rPr>
+          <w:color w:val="000000" w:themeColor="text1"/>
+          <w:lang w:val="en-US"/>
+        </w:rPr>
+        <w:t>random.</w:t>
+      </w:r>
+      <w:r>
+        <w:rPr>
+          <w:color w:val="000000" w:themeColor="text1"/>
+          <w:lang w:val="en-US"/>
+        </w:rPr>
+        <w:t xml:space="preserve"> An Active Learner, on the other hand, suggests which instances the annotator should label. Those instances can be determined on various quantitative metrics (active-learning-approaches-for-labelling-text, Miller, Linder, Mebane).</w:t>
+      </w:r>
+    </w:p>
+    <w:p>
+      <w:pPr>
+        <w:rPr>
+          <w:color w:val="000000" w:themeColor="text1"/>
+          <w:lang w:val="en-US"/>
+        </w:rPr>
+      </w:pPr>
+    </w:p>
+    <w:p>
+      <w:pPr>
+        <w:pStyle w:val="Heading3"/>
+        <w:rPr>
+          <w:lang w:val="en-US"/>
+        </w:rPr>
+      </w:pPr>
+    </w:p>
+    <w:p>
+      <w:pPr>
+        <w:rPr>
+          <w:color w:val="000000" w:themeColor="text1"/>
+          <w:lang w:val="en-US"/>
+        </w:rPr>
+      </w:pPr>
+    </w:p>
+    <w:p>
+      <w:pPr>
+        <w:pStyle w:val="Heading3"/>
+        <w:rPr>
+          <w:lang w:val="en-US"/>
+        </w:rPr>
+      </w:pPr>
+      <w:r>
+        <w:rPr>
+          <w:lang w:val="en-US"/>
+        </w:rPr>
+        <w:lastRenderedPageBreak/>
+        <w:t>Using Active Learning to Create a Domain Specific Lexicon</w:t>
+      </w:r>
+    </w:p>
+    <w:p>
+      <w:pPr>
+        <w:rPr>
+          <w:lang w:val="en-US"/>
+        </w:rPr>
+      </w:pPr>
+      <w:r>
+        <w:rPr>
+          <w:lang w:val="en-US"/>
+        </w:rPr>
+        <w:t xml:space="preserve">Many industry applications and researchers use general-purpose sentiment lexicons, because of the cost associated with building a domain-specific one. However, it has been demonstrated that using a domain-specific lexicon results in more accurate sentiment analysis (Park, Lee, Moon – 1-s2.0-S0….). </w:t>
       </w:r>
       <w:r>
         <w:rPr>
           <w:color w:val="8EAADB" w:themeColor="accent1" w:themeTint="99"/>
           <w:lang w:val="en-US"/>
         </w:rPr>
-        <w:t>Talk about why Active Learner was chosen instead of Unsupervised Learner, etc.</w:t>
-      </w:r>
-    </w:p>
-    <w:p>
-      <w:pPr>
-        <w:rPr>
-          <w:color w:val="000000" w:themeColor="text1"/>
-          <w:lang w:val="en-US"/>
-        </w:rPr>
-      </w:pPr>
-    </w:p>
-    <w:p>
-      <w:pPr>
-        <w:rPr>
-          <w:color w:val="000000" w:themeColor="text1"/>
-          <w:lang w:val="en-US"/>
-        </w:rPr>
-      </w:pPr>
-      <w:r>
-        <w:rPr>
-          <w:color w:val="000000" w:themeColor="text1"/>
-          <w:lang w:val="en-US"/>
-        </w:rPr>
-        <w:t xml:space="preserve">One of the key concepts of Active Learners is that </w:t>
-      </w:r>
-      <w:r>
-        <w:rPr>
-          <w:color w:val="000000" w:themeColor="text1"/>
-          <w:lang w:val="en-US"/>
-        </w:rPr>
-        <w:t>if a</w:t>
-      </w:r>
-      <w:r>
-        <w:rPr>
-          <w:color w:val="000000" w:themeColor="text1"/>
-          <w:lang w:val="en-US"/>
-        </w:rPr>
-        <w:t xml:space="preserve"> machine learning algorithm</w:t>
-      </w:r>
-      <w:r>
-        <w:rPr>
-          <w:color w:val="000000" w:themeColor="text1"/>
-          <w:lang w:val="en-US"/>
-        </w:rPr>
-        <w:t xml:space="preserve"> is allowed</w:t>
-      </w:r>
-      <w:r>
-        <w:rPr>
-          <w:color w:val="000000" w:themeColor="text1"/>
-          <w:lang w:val="en-US"/>
-        </w:rPr>
-        <w:t xml:space="preserve"> </w:t>
-      </w:r>
-      <w:r>
-        <w:rPr>
-          <w:color w:val="000000" w:themeColor="text1"/>
-          <w:lang w:val="en-US"/>
-        </w:rPr>
-        <w:t xml:space="preserve">to choose the data from which it learns, it will achieve higher accuracy with </w:t>
-      </w:r>
-      <w:r>
-        <w:rPr>
-          <w:color w:val="000000" w:themeColor="text1"/>
-          <w:lang w:val="en-US"/>
-        </w:rPr>
-        <w:t>less</w:t>
-      </w:r>
-      <w:r>
-        <w:rPr>
-          <w:color w:val="000000" w:themeColor="text1"/>
-          <w:lang w:val="en-US"/>
-        </w:rPr>
-        <w:t xml:space="preserve"> training</w:t>
-      </w:r>
-      <w:r>
-        <w:rPr>
-          <w:color w:val="000000" w:themeColor="text1"/>
-          <w:lang w:val="en-US"/>
-        </w:rPr>
-        <w:t xml:space="preserve"> data</w:t>
-      </w:r>
-      <w:r>
-        <w:rPr>
-          <w:color w:val="000000" w:themeColor="text1"/>
-          <w:lang w:val="en-US"/>
-        </w:rPr>
-        <w:t>.</w:t>
-      </w:r>
-      <w:r>
-        <w:rPr>
-          <w:color w:val="000000" w:themeColor="text1"/>
-          <w:lang w:val="en-US"/>
-        </w:rPr>
-        <w:t xml:space="preserve"> </w:t>
-      </w:r>
-      <w:r>
-        <w:rPr>
-          <w:color w:val="000000" w:themeColor="text1"/>
-          <w:lang w:val="en-US"/>
-        </w:rPr>
-        <w:t>If a considerable amount of the data is unlabeled, this is desirable.</w:t>
-      </w:r>
-      <w:r>
-        <w:rPr>
-          <w:color w:val="000000" w:themeColor="text1"/>
-          <w:lang w:val="en-US"/>
-        </w:rPr>
-        <w:t xml:space="preserve"> As a result, the total cost of annotation can be reduced drastically.</w:t>
-      </w:r>
+        <w:t>Talk how this incorporates the domain specific language.</w:t>
+      </w:r>
+    </w:p>
+    <w:p>
+      <w:pPr>
+        <w:rPr>
+          <w:lang w:val="en-US"/>
+        </w:rPr>
+      </w:pPr>
+    </w:p>
+    <w:p>
+      <w:pPr>
+        <w:rPr>
+          <w:color w:val="000000" w:themeColor="text1"/>
+          <w:lang w:val="en-US"/>
+        </w:rPr>
+      </w:pPr>
     </w:p>
     <w:p>
       <w:pPr>
@@ -1930,6 +1438,7 @@
         <w:t>Conclusion</w:t>
       </w:r>
     </w:p>
+    <w:p/>
     <w:sectPr>
       <w:pgSz w:w="11906" w:h="16838"/>
       <w:pgMar w:top="1440" w:right="1440" w:bottom="1440" w:left="1440" w:header="708" w:footer="708" w:gutter="0"/>
@@ -2334,6 +1843,7 @@
   <w:style w:type="paragraph" w:default="1" w:styleId="Normal">
     <w:name w:val="Normal"/>
     <w:qFormat/>
+    <w:rsid w:val="006A3669"/>
   </w:style>
   <w:style w:type="paragraph" w:styleId="Heading1">
     <w:name w:val="heading 1"/>

</xml_diff>

<commit_message>
More papers. Adds graphics folder in /App.
</commit_message>
<xml_diff>
--- a/Thesis/First_Submission.docx
+++ b/Thesis/First_Submission.docx
@@ -1417,11 +1417,85 @@
     </w:p>
     <w:p>
       <w:pPr>
+        <w:rPr>
+          <w:lang w:val="en-US"/>
+        </w:rPr>
+      </w:pPr>
+      <w:r>
+        <w:rPr>
+          <w:lang w:val="en-US"/>
+        </w:rPr>
+        <w:t>Visualization with t-</w:t>
+      </w:r>
+      <w:proofErr w:type="spellStart"/>
+      <w:r>
+        <w:rPr>
+          <w:lang w:val="en-US"/>
+        </w:rPr>
+        <w:t>sne</w:t>
+      </w:r>
+      <w:proofErr w:type="spellEnd"/>
+      <w:r>
+        <w:rPr>
+          <w:lang w:val="en-US"/>
+        </w:rPr>
+        <w:t>:</w:t>
+      </w:r>
+    </w:p>
+    <w:p>
+      <w:pPr>
         <w:pStyle w:val="Heading3"/>
         <w:rPr>
           <w:lang w:val="en-US"/>
         </w:rPr>
       </w:pPr>
+      <w:r>
+        <w:rPr>
+          <w:noProof/>
+          <w:lang w:val="en-US"/>
+        </w:rPr>
+        <w:drawing>
+          <wp:inline distT="0" distB="0" distL="0" distR="0" wp14:anchorId="19B7E1F3" wp14:editId="1B5846EC">
+            <wp:extent cx="5308600" cy="4152900"/>
+            <wp:effectExtent l="0" t="0" r="0" b="0"/>
+            <wp:docPr id="1" name="Picture 1" descr="Chart, bubble chart&#10;&#10;Description automatically generated"/>
+            <wp:cNvGraphicFramePr>
+              <a:graphicFrameLocks xmlns:a="http://schemas.openxmlformats.org/drawingml/2006/main" noChangeAspect="1"/>
+            </wp:cNvGraphicFramePr>
+            <a:graphic xmlns:a="http://schemas.openxmlformats.org/drawingml/2006/main">
+              <a:graphicData uri="http://schemas.openxmlformats.org/drawingml/2006/picture">
+                <pic:pic xmlns:pic="http://schemas.openxmlformats.org/drawingml/2006/picture">
+                  <pic:nvPicPr>
+                    <pic:cNvPr id="1" name="Picture 1" descr="Chart, bubble chart&#10;&#10;Description automatically generated"/>
+                    <pic:cNvPicPr/>
+                  </pic:nvPicPr>
+                  <pic:blipFill>
+                    <a:blip r:embed="rId5">
+                      <a:extLst>
+                        <a:ext uri="{28A0092B-C50C-407E-A947-70E740481C1C}">
+                          <a14:useLocalDpi xmlns:a14="http://schemas.microsoft.com/office/drawing/2010/main" val="0"/>
+                        </a:ext>
+                      </a:extLst>
+                    </a:blip>
+                    <a:stretch>
+                      <a:fillRect/>
+                    </a:stretch>
+                  </pic:blipFill>
+                  <pic:spPr>
+                    <a:xfrm>
+                      <a:off x="0" y="0"/>
+                      <a:ext cx="5308600" cy="4152900"/>
+                    </a:xfrm>
+                    <a:prstGeom prst="rect">
+                      <a:avLst/>
+                    </a:prstGeom>
+                  </pic:spPr>
+                </pic:pic>
+              </a:graphicData>
+            </a:graphic>
+          </wp:inline>
+        </w:drawing>
+      </w:r>
     </w:p>
     <w:p>
       <w:pPr>
@@ -1455,6 +1529,7 @@
         <w:rPr>
           <w:lang w:val="en-US"/>
         </w:rPr>
+        <w:lastRenderedPageBreak/>
         <w:t>The Case for a Supervised Method over an Unsupervised Method</w:t>
       </w:r>
     </w:p>
@@ -1612,7 +1687,6 @@
           <w:color w:val="000000" w:themeColor="text1"/>
           <w:lang w:val="en-US"/>
         </w:rPr>
-        <w:lastRenderedPageBreak/>
         <w:t xml:space="preserve">If data is manually annotated at random, the annotator will invest a lot of time into labeling irrelevant instances. This may incur costs which could be avoided with an Active Learner. It is argued that Passive Learning, or randomly selecting instances to be labeled by an annotator, is especially costly if the class distribution of the data is imbalanced or if there are many very similar documents. For example, if a specific feature set appears on only 1% of instances, the annotator would have to label 1000 documents to cover the feature set on 10 relevant documents. When it comes to document similarity, large clusters of very similar documents might be identifiable. </w:t>
       </w:r>
       <w:r>
@@ -1881,7 +1955,15 @@
           <w:color w:val="000000" w:themeColor="text1"/>
           <w:lang w:val="en-US"/>
         </w:rPr>
-        <w:t xml:space="preserve"> While lexicon-based methods have found widespread adoption, mainly due to their simplicity, </w:t>
+        <w:t xml:space="preserve"> While lexicon-based methods have found widespread </w:t>
+      </w:r>
+      <w:r>
+        <w:rPr>
+          <w:color w:val="000000" w:themeColor="text1"/>
+          <w:lang w:val="en-US"/>
+        </w:rPr>
+        <w:lastRenderedPageBreak/>
+        <w:t xml:space="preserve">adoption, mainly due to their simplicity, </w:t>
       </w:r>
       <w:r>
         <w:rPr>
@@ -2678,7 +2760,14 @@
         <w:rPr>
           <w:lang w:val="en-US"/>
         </w:rPr>
-        <w:t>The next section explores the machine learning models that will be used to perform sentiment analysis on the domain-specific corpus created by the Active Learner. The classification of the best performing model will then be used as an input to predict changes in stock prices</w:t>
+        <w:t xml:space="preserve">The next section explores the machine learning models that will be used to perform sentiment analysis on the domain-specific corpus created by the Active Learner. The </w:t>
+      </w:r>
+      <w:r>
+        <w:rPr>
+          <w:lang w:val="en-US"/>
+        </w:rPr>
+        <w:lastRenderedPageBreak/>
+        <w:t>classification of the best performing model will then be used as an input to predict changes in stock prices</w:t>
       </w:r>
       <w:r>
         <w:rPr>
@@ -2851,113 +2940,242 @@
       </w:pPr>
     </w:p>
     <w:p>
-      <w:pPr>
-        <w:rPr>
-          <w:color w:val="000000" w:themeColor="text1"/>
-          <w:lang w:val="en-US"/>
-        </w:rPr>
-      </w:pPr>
-      <w:r>
-        <w:rPr>
-          <w:color w:val="000000" w:themeColor="text1"/>
+      <w:r>
+        <w:rPr>
+          <w:color w:val="000000" w:themeColor="text1"/>
+          <w:lang w:val="en-US"/>
+        </w:rPr>
+        <w:t xml:space="preserve">Long </w:t>
+      </w:r>
+      <w:proofErr w:type="gramStart"/>
+      <w:r>
+        <w:rPr>
+          <w:color w:val="000000" w:themeColor="text1"/>
+          <w:lang w:val="en-US"/>
+        </w:rPr>
+        <w:t>Short Term</w:t>
+      </w:r>
+      <w:proofErr w:type="gramEnd"/>
+      <w:r>
+        <w:rPr>
+          <w:color w:val="000000" w:themeColor="text1"/>
+          <w:lang w:val="en-US"/>
+        </w:rPr>
+        <w:t xml:space="preserve"> Memory (LSTM): </w:t>
+      </w:r>
+      <w:r>
+        <w:t>LSTMs are becoming increasingly popular for sentiment classification. LSTMs are built on a recurrent neural network architecture (RNN). In an RNN the neurons are connected to themselves through time. As a result, the input from a time instance t</w:t>
+      </w:r>
+      <w:r>
+        <w:rPr>
+          <w:vertAlign w:val="subscript"/>
+        </w:rPr>
+        <w:t>i</w:t>
+      </w:r>
+      <w:r>
+        <w:t xml:space="preserve"> will also be used as an input for the next time instance t</w:t>
+      </w:r>
+      <w:r>
+        <w:rPr>
+          <w:vertAlign w:val="subscript"/>
+        </w:rPr>
+        <w:t>i+1</w:t>
+      </w:r>
+      <w:r>
+        <w:t>.That leads to the problem of vanishing gradients. LSTMS are designed to overcome that problem.</w:t>
+      </w:r>
+    </w:p>
+    <w:p>
+      <w:r>
+        <w:t xml:space="preserve">The LSTM architecture does so via its four constituents: A memory cell which can remember a lot of information from previous states, an input gate which controls the inputs into the neurons, an output gate with an activation function and lastly a forget gate which resets the neuron </w:t>
+      </w:r>
+      <w:sdt>
+        <w:sdtPr>
+          <w:id w:val="1624122927"/>
+          <w:citation/>
+        </w:sdtPr>
+        <w:sdtContent>
+          <w:r>
+            <w:fldChar w:fldCharType="begin"/>
+          </w:r>
+          <w:r>
+            <w:instrText xml:space="preserve"> CITATION Pri19 \l 1031 </w:instrText>
+          </w:r>
+          <w:r>
+            <w:fldChar w:fldCharType="separate"/>
+          </w:r>
+          <w:r>
+            <w:rPr>
+              <w:noProof/>
+            </w:rPr>
+            <w:t>(Priyantina &amp; Sarno, 2019)</w:t>
+          </w:r>
+          <w:r>
+            <w:fldChar w:fldCharType="end"/>
+          </w:r>
+        </w:sdtContent>
+      </w:sdt>
+      <w:r>
+        <w:t>.</w:t>
+      </w:r>
+    </w:p>
+    <w:p>
+      <w:pPr>
+        <w:rPr>
+          <w:color w:val="000000" w:themeColor="text1"/>
+        </w:rPr>
+      </w:pPr>
+    </w:p>
+    <w:p>
+      <w:pPr>
+        <w:rPr>
+          <w:color w:val="000000" w:themeColor="text1"/>
+          <w:lang w:val="en-US"/>
+        </w:rPr>
+      </w:pPr>
+    </w:p>
+    <w:p>
+      <w:pPr>
+        <w:rPr>
+          <w:color w:val="000000" w:themeColor="text1"/>
+          <w:lang w:val="en-US"/>
+        </w:rPr>
+      </w:pPr>
+      <w:r>
+        <w:rPr>
+          <w:color w:val="000000" w:themeColor="text1"/>
+          <w:lang w:val="en-US"/>
+        </w:rPr>
+        <w:t xml:space="preserve">BERT: </w:t>
+      </w:r>
+      <w:r>
+        <w:t xml:space="preserve">BERT is a relatively new machine learning algorithm developed by Google in 2018 and mainly designed for natural language processing. BERT is pretrained on the English Wikipedia and BooksCorpus. Because of the pretraining users won’t need as much computing power to achieve good results, even if the dataset is relatively small </w:t>
+      </w:r>
+      <w:sdt>
+        <w:sdtPr>
+          <w:id w:val="319165127"/>
+          <w:citation/>
+        </w:sdtPr>
+        <w:sdtContent>
+          <w:r>
+            <w:fldChar w:fldCharType="begin"/>
+          </w:r>
+          <w:r>
+            <w:instrText xml:space="preserve"> CITATION Dev19 \l 1031 </w:instrText>
+          </w:r>
+          <w:r>
+            <w:fldChar w:fldCharType="separate"/>
+          </w:r>
+          <w:r>
+            <w:rPr>
+              <w:noProof/>
+            </w:rPr>
+            <w:t>(Devlin, Chang, Lee, &amp; Toutanova, 2019)</w:t>
+          </w:r>
+          <w:r>
+            <w:fldChar w:fldCharType="end"/>
+          </w:r>
+        </w:sdtContent>
+      </w:sdt>
+      <w:r>
+        <w:t>. The BERT github page even states that “</w:t>
+      </w:r>
+      <w:r>
+        <w:t>Most NLP researchers will never need to pre-train their own model from scratch</w:t>
+      </w:r>
+      <w:r>
+        <w:t>”</w:t>
+      </w:r>
+      <w:sdt>
+        <w:sdtPr>
+          <w:id w:val="1782293055"/>
+          <w:citation/>
+        </w:sdtPr>
+        <w:sdtContent>
+          <w:r>
+            <w:fldChar w:fldCharType="begin"/>
+          </w:r>
+          <w:r>
+            <w:instrText xml:space="preserve">CITATION goo20 \l 1031 </w:instrText>
+          </w:r>
+          <w:r>
+            <w:fldChar w:fldCharType="separate"/>
+          </w:r>
+          <w:r>
+            <w:rPr>
+              <w:noProof/>
+            </w:rPr>
+            <w:t xml:space="preserve"> </w:t>
+          </w:r>
+          <w:r>
+            <w:rPr>
+              <w:noProof/>
+            </w:rPr>
+            <w:t>(google-research, 2020)</w:t>
+          </w:r>
+          <w:r>
+            <w:fldChar w:fldCharType="end"/>
+          </w:r>
+        </w:sdtContent>
+      </w:sdt>
+      <w:r>
+        <w:t>.</w:t>
+      </w:r>
+    </w:p>
+    <w:p>
+      <w:pPr>
+        <w:rPr>
+          <w:color w:val="000000" w:themeColor="text1"/>
+          <w:lang w:val="en-US"/>
+        </w:rPr>
+      </w:pPr>
+    </w:p>
+    <w:p>
+      <w:pPr>
+        <w:pStyle w:val="Heading3"/>
+        <w:rPr>
+          <w:lang w:val="en-US"/>
+        </w:rPr>
+      </w:pPr>
+      <w:r>
+        <w:rPr>
+          <w:lang w:val="en-US"/>
+        </w:rPr>
+        <w:t>Hyperparameter Tuning</w:t>
+      </w:r>
+    </w:p>
+    <w:p>
+      <w:pPr>
+        <w:rPr>
+          <w:lang w:val="en-US"/>
+        </w:rPr>
+      </w:pPr>
+      <w:proofErr w:type="gramStart"/>
+      <w:r>
+        <w:rPr>
+          <w:lang w:val="en-US"/>
+        </w:rPr>
+        <w:t>In order to</w:t>
+      </w:r>
+      <w:proofErr w:type="gramEnd"/>
+      <w:r>
+        <w:rPr>
+          <w:lang w:val="en-US"/>
+        </w:rPr>
+        <w:t xml:space="preserve"> find the best performing models, some hyperparameter tuning steps were taken. For the implementation of the Naïve Bayes and Support Vector Machine models, five-fold grid search cross-validation was used to find the best parameters in a pre-defined parameter grid.</w:t>
+      </w:r>
+    </w:p>
+    <w:p>
+      <w:pPr>
+        <w:rPr>
+          <w:lang w:val="en-US"/>
+        </w:rPr>
+      </w:pPr>
+      <w:r>
+        <w:rPr>
           <w:lang w:val="en-US"/>
         </w:rPr>
         <w:lastRenderedPageBreak/>
-        <w:t xml:space="preserve">Long </w:t>
-      </w:r>
-      <w:proofErr w:type="gramStart"/>
-      <w:r>
-        <w:rPr>
-          <w:color w:val="000000" w:themeColor="text1"/>
-          <w:lang w:val="en-US"/>
-        </w:rPr>
-        <w:t>Short Term</w:t>
-      </w:r>
-      <w:proofErr w:type="gramEnd"/>
-      <w:r>
-        <w:rPr>
-          <w:color w:val="000000" w:themeColor="text1"/>
-          <w:lang w:val="en-US"/>
-        </w:rPr>
-        <w:t xml:space="preserve"> Memory (LSTM): copy</w:t>
-      </w:r>
-    </w:p>
-    <w:p>
-      <w:pPr>
-        <w:rPr>
-          <w:color w:val="000000" w:themeColor="text1"/>
-          <w:lang w:val="en-US"/>
-        </w:rPr>
-      </w:pPr>
-    </w:p>
-    <w:p>
-      <w:pPr>
-        <w:rPr>
-          <w:color w:val="000000" w:themeColor="text1"/>
-          <w:lang w:val="en-US"/>
-        </w:rPr>
-      </w:pPr>
-      <w:r>
-        <w:rPr>
-          <w:color w:val="000000" w:themeColor="text1"/>
-          <w:lang w:val="en-US"/>
-        </w:rPr>
-        <w:t>BERT: copy</w:t>
-      </w:r>
-    </w:p>
-    <w:p>
-      <w:pPr>
-        <w:rPr>
-          <w:color w:val="000000" w:themeColor="text1"/>
-          <w:lang w:val="en-US"/>
-        </w:rPr>
-      </w:pPr>
-    </w:p>
-    <w:p>
-      <w:pPr>
-        <w:pStyle w:val="Heading3"/>
-        <w:rPr>
-          <w:lang w:val="en-US"/>
-        </w:rPr>
-      </w:pPr>
-      <w:r>
-        <w:rPr>
-          <w:lang w:val="en-US"/>
-        </w:rPr>
-        <w:t>Hyperparameter Tuning</w:t>
-      </w:r>
-    </w:p>
-    <w:p>
-      <w:pPr>
-        <w:rPr>
-          <w:lang w:val="en-US"/>
-        </w:rPr>
-      </w:pPr>
-      <w:proofErr w:type="gramStart"/>
-      <w:r>
-        <w:rPr>
-          <w:lang w:val="en-US"/>
-        </w:rPr>
-        <w:t>In order to</w:t>
-      </w:r>
-      <w:proofErr w:type="gramEnd"/>
-      <w:r>
-        <w:rPr>
-          <w:lang w:val="en-US"/>
-        </w:rPr>
-        <w:t xml:space="preserve"> find the best performing models, some hyperparameter tuning steps were taken. For the implementation of the Naïve Bayes and Support Vector Machine models, five-fold grid search cross-validation was used to find the best parameters in a pre-defined parameter grid.</w:t>
-      </w:r>
-    </w:p>
-    <w:p>
-      <w:pPr>
-        <w:rPr>
-          <w:lang w:val="en-US"/>
-        </w:rPr>
-      </w:pPr>
-      <w:r>
-        <w:rPr>
-          <w:lang w:val="en-US"/>
-        </w:rPr>
         <w:t xml:space="preserve">For the deep learning models, LSTM and BERT, a loop was created that iterates over a set of parameters. Within each iteration, the model is fit on the training data while setting aside 20% of the data for validation. </w:t>
       </w:r>
     </w:p>
@@ -4383,11 +4601,87 @@
     <b:City>Boston</b:City>
     <b:RefOrder>18</b:RefOrder>
   </b:Source>
+  <b:Source>
+    <b:Tag>Pri19</b:Tag>
+    <b:SourceType>JournalArticle</b:SourceType>
+    <b:Guid>{0BA376A4-FFFC-FC41-AF26-6AF823E53139}</b:Guid>
+    <b:Title>Sentiment Analysis of Hotel Reviews Using Latent Dirichlet Allocation, Semantic Similarity and LSTM</b:Title>
+    <b:JournalName>International Journal of Intelligent Engineering and Systems</b:JournalName>
+    <b:Year>2019</b:Year>
+    <b:Pages>142-155</b:Pages>
+    <b:Author>
+      <b:Author>
+        <b:NameList>
+          <b:Person>
+            <b:Last>Priyantina</b:Last>
+            <b:Middle>Amalia</b:Middle>
+            <b:First>Reza</b:First>
+          </b:Person>
+          <b:Person>
+            <b:Last>Sarno</b:Last>
+            <b:First>Riyanarto</b:First>
+          </b:Person>
+        </b:NameList>
+      </b:Author>
+    </b:Author>
+    <b:RefOrder>12</b:RefOrder>
+  </b:Source>
+  <b:Source>
+    <b:Tag>Dev19</b:Tag>
+    <b:SourceType>ConferenceProceedings</b:SourceType>
+    <b:Guid>{E451AE54-5257-6846-8E20-C5CE88549B1E}</b:Guid>
+    <b:Title>BERT: Pre-training of Deep Bidirectional Transformers for Language Understanding</b:Title>
+    <b:Year>2019</b:Year>
+    <b:Pages>4171–4186</b:Pages>
+    <b:Author>
+      <b:Author>
+        <b:NameList>
+          <b:Person>
+            <b:Last>Devlin</b:Last>
+            <b:First>Jacob</b:First>
+          </b:Person>
+          <b:Person>
+            <b:Last>Chang</b:Last>
+            <b:First>Ming-Wei</b:First>
+          </b:Person>
+          <b:Person>
+            <b:Last>Lee</b:Last>
+            <b:First>Kenton</b:First>
+          </b:Person>
+          <b:Person>
+            <b:Last>Toutanova</b:Last>
+            <b:First>Kristina</b:First>
+          </b:Person>
+        </b:NameList>
+      </b:Author>
+    </b:Author>
+    <b:ConferenceName>Proceedings of NAACL-HLT</b:ConferenceName>
+    <b:Publisher>Association for Computational Linguistics</b:Publisher>
+    <b:City>Minneapolis, Minnesota</b:City>
+    <b:RefOrder>13</b:RefOrder>
+  </b:Source>
+  <b:Source>
+    <b:Tag>goo20</b:Tag>
+    <b:SourceType>InternetSite</b:SourceType>
+    <b:Guid>{EF6CFBDB-69CF-0544-80F0-3F4C2AA7EFEB}</b:Guid>
+    <b:Title>bert</b:Title>
+    <b:Year>2020</b:Year>
+    <b:Author>
+      <b:Author>
+        <b:Corporate>google-research</b:Corporate>
+      </b:Author>
+    </b:Author>
+    <b:InternetSiteTitle>Github</b:InternetSiteTitle>
+    <b:URL>https://github.com/google-research/bert</b:URL>
+    <b:Month>March</b:Month>
+    <b:Day>11</b:Day>
+    <b:RefOrder>14</b:RefOrder>
+  </b:Source>
 </b:Sources>
 </file>
 
 <file path=customXml/itemProps1.xml><?xml version="1.0" encoding="utf-8"?>
-<ds:datastoreItem xmlns:ds="http://schemas.openxmlformats.org/officeDocument/2006/customXml" ds:itemID="{D0D27EF2-5A83-CB42-8652-86F51C7D1A19}">
+<ds:datastoreItem xmlns:ds="http://schemas.openxmlformats.org/officeDocument/2006/customXml" ds:itemID="{A2ED9485-DB54-A246-A5D0-5F2C98AF8852}">
   <ds:schemaRefs>
     <ds:schemaRef ds:uri="http://schemas.openxmlformats.org/officeDocument/2006/bibliography"/>
   </ds:schemaRefs>

</xml_diff>

<commit_message>
More papers. Extends thesis.
</commit_message>
<xml_diff>
--- a/Thesis/First_Submission.docx
+++ b/Thesis/First_Submission.docx
@@ -47,83 +47,6 @@
     <w:p>
       <w:pPr>
         <w:rPr>
-          <w:color w:val="8EAADB" w:themeColor="accent1" w:themeTint="99"/>
-          <w:lang w:val="en-US"/>
-        </w:rPr>
-      </w:pPr>
-      <w:r>
-        <w:rPr>
-          <w:color w:val="8EAADB" w:themeColor="accent1" w:themeTint="99"/>
-          <w:lang w:val="en-US"/>
-        </w:rPr>
-        <w:t>Be specific and clearly structured. Answering the sub-</w:t>
-      </w:r>
-      <w:proofErr w:type="spellStart"/>
-      <w:r>
-        <w:rPr>
-          <w:color w:val="8EAADB" w:themeColor="accent1" w:themeTint="99"/>
-          <w:lang w:val="en-US"/>
-        </w:rPr>
-        <w:t>rqs</w:t>
-      </w:r>
-      <w:proofErr w:type="spellEnd"/>
-      <w:r>
-        <w:rPr>
-          <w:color w:val="8EAADB" w:themeColor="accent1" w:themeTint="99"/>
-          <w:lang w:val="en-US"/>
-        </w:rPr>
-        <w:t xml:space="preserve"> leads to a clear solution of the main RQ.</w:t>
-      </w:r>
-    </w:p>
-    <w:p>
-      <w:pPr>
-        <w:rPr>
-          <w:lang w:val="en-US"/>
-        </w:rPr>
-      </w:pPr>
-      <w:r>
-        <w:rPr>
-          <w:lang w:val="en-US"/>
-        </w:rPr>
-        <w:t>1. Talk about recent developments.</w:t>
-      </w:r>
-    </w:p>
-    <w:p>
-      <w:pPr>
-        <w:rPr>
-          <w:lang w:val="en-US"/>
-        </w:rPr>
-      </w:pPr>
-      <w:r>
-        <w:rPr>
-          <w:lang w:val="en-US"/>
-        </w:rPr>
-        <w:t>2. Those developments lead to my RQs (show how they are connected).</w:t>
-      </w:r>
-    </w:p>
-    <w:p>
-      <w:pPr>
-        <w:rPr>
-          <w:lang w:val="en-US"/>
-        </w:rPr>
-      </w:pPr>
-      <w:r>
-        <w:rPr>
-          <w:lang w:val="en-US"/>
-        </w:rPr>
-        <w:t>3. Try to answer the sub-questions to come up with a convincing solution to the main RQ.</w:t>
-      </w:r>
-    </w:p>
-    <w:p>
-      <w:pPr>
-        <w:rPr>
-          <w:lang w:val="en-US"/>
-        </w:rPr>
-      </w:pPr>
-    </w:p>
-    <w:p>
-      <w:pPr>
-        <w:rPr>
           <w:lang w:val="en-US"/>
         </w:rPr>
       </w:pPr>
@@ -144,35 +67,7 @@
         <w:rPr>
           <w:lang w:val="en-US"/>
         </w:rPr>
-        <w:t xml:space="preserve">Even though the Reddit subforum was already founded in 2012, it received the majority of its media exposure in 2021 as a result of a </w:t>
-      </w:r>
-      <w:proofErr w:type="gramStart"/>
-      <w:r>
-        <w:rPr>
-          <w:lang w:val="en-US"/>
-        </w:rPr>
-        <w:t>short-squeeze</w:t>
-      </w:r>
-      <w:proofErr w:type="gramEnd"/>
-      <w:r>
-        <w:rPr>
-          <w:lang w:val="en-US"/>
-        </w:rPr>
-        <w:t xml:space="preserve"> of the GameStop (GME) stock, which drove the stock price hundreds of percent. However, it was not the rapid price appreciation that amazed market participants. Instead, it was the unprecedented decentralized and coordinated buying of </w:t>
-      </w:r>
-      <w:proofErr w:type="spellStart"/>
-      <w:r>
-        <w:rPr>
-          <w:lang w:val="en-US"/>
-        </w:rPr>
-        <w:t>Gamestop</w:t>
-      </w:r>
-      <w:proofErr w:type="spellEnd"/>
-      <w:r>
-        <w:rPr>
-          <w:lang w:val="en-US"/>
-        </w:rPr>
-        <w:t xml:space="preserve"> shares by members of the wallstreetbets community that attracted attention. </w:t>
+        <w:t xml:space="preserve">Even though the Reddit subforum was already founded in 2012, it received the majority of its media exposure in 2021 as a result of a short-squeeze of the GameStop (GME) stock, which drove the stock price hundreds of percent. However, it was not the rapid price appreciation that amazed market participants. Instead, it was the unprecedented decentralized and coordinated buying of Gamestop shares by members of the wallstreetbets community that attracted attention. </w:t>
       </w:r>
       <w:sdt>
         <w:sdtPr>
@@ -384,119 +279,27 @@
           <w:iCs/>
           <w:lang w:val="en-US"/>
         </w:rPr>
-        <w:t xml:space="preserve">Can sentiment analysis of the </w:t>
-      </w:r>
-      <w:proofErr w:type="spellStart"/>
-      <w:r>
-        <w:rPr>
-          <w:i/>
-          <w:iCs/>
-          <w:lang w:val="en-US"/>
-        </w:rPr>
-        <w:t>WallStreetBets</w:t>
-      </w:r>
-      <w:proofErr w:type="spellEnd"/>
-      <w:r>
-        <w:rPr>
-          <w:i/>
-          <w:iCs/>
-          <w:lang w:val="en-US"/>
-        </w:rPr>
-        <w:t xml:space="preserve"> Reddit-forum be used to predict daily changes in the stock price of </w:t>
-      </w:r>
-      <w:proofErr w:type="spellStart"/>
-      <w:r>
-        <w:rPr>
-          <w:i/>
-          <w:iCs/>
-          <w:lang w:val="en-US"/>
-        </w:rPr>
-        <w:t>Gamestop</w:t>
-      </w:r>
-      <w:proofErr w:type="spellEnd"/>
-      <w:r>
-        <w:rPr>
-          <w:i/>
-          <w:iCs/>
-          <w:lang w:val="en-US"/>
-        </w:rPr>
-        <w:t>?</w:t>
-      </w:r>
-    </w:p>
-    <w:p>
-      <w:pPr>
-        <w:rPr>
-          <w:lang w:val="en-US"/>
-        </w:rPr>
-      </w:pPr>
-    </w:p>
-    <w:p>
-      <w:pPr>
-        <w:rPr>
-          <w:lang w:val="en-US"/>
-        </w:rPr>
-      </w:pPr>
-      <w:r>
-        <w:rPr>
-          <w:lang w:val="en-US"/>
-        </w:rPr>
-        <w:t xml:space="preserve">To answer this </w:t>
-      </w:r>
-      <w:proofErr w:type="gramStart"/>
-      <w:r>
-        <w:rPr>
-          <w:lang w:val="en-US"/>
-        </w:rPr>
-        <w:t>research</w:t>
-      </w:r>
-      <w:proofErr w:type="gramEnd"/>
-      <w:r>
-        <w:rPr>
-          <w:lang w:val="en-US"/>
-        </w:rPr>
-        <w:t xml:space="preserve"> question several fields in the domains of machine learning and finance need to be explored. To begin, it must be determined how the discussions about the </w:t>
-      </w:r>
-      <w:proofErr w:type="spellStart"/>
-      <w:r>
-        <w:rPr>
-          <w:lang w:val="en-US"/>
-        </w:rPr>
-        <w:t>Gamestop</w:t>
-      </w:r>
-      <w:proofErr w:type="spellEnd"/>
-      <w:r>
-        <w:rPr>
-          <w:lang w:val="en-US"/>
-        </w:rPr>
-        <w:t xml:space="preserve"> stock on </w:t>
-      </w:r>
-      <w:proofErr w:type="spellStart"/>
-      <w:r>
-        <w:rPr>
-          <w:lang w:val="en-US"/>
-        </w:rPr>
-        <w:t>WallStreetBets</w:t>
-      </w:r>
-      <w:proofErr w:type="spellEnd"/>
-      <w:r>
-        <w:rPr>
-          <w:lang w:val="en-US"/>
-        </w:rPr>
-        <w:t xml:space="preserve"> should be handled </w:t>
-      </w:r>
-      <w:proofErr w:type="gramStart"/>
-      <w:r>
-        <w:rPr>
-          <w:lang w:val="en-US"/>
-        </w:rPr>
-        <w:t>in order to</w:t>
-      </w:r>
-      <w:proofErr w:type="gramEnd"/>
-      <w:r>
-        <w:rPr>
-          <w:lang w:val="en-US"/>
-        </w:rPr>
-        <w:t xml:space="preserve"> serve as suggestive input features for sentiment analysis. One of the challenges, is the heavy use of peculiar terminology and </w:t>
+        <w:t>Can sentiment analysis of the WallStreetBets Reddit-forum be used to predict daily changes in the stock price of Gamestop?</w:t>
+      </w:r>
+    </w:p>
+    <w:p>
+      <w:pPr>
+        <w:rPr>
+          <w:lang w:val="en-US"/>
+        </w:rPr>
+      </w:pPr>
+    </w:p>
+    <w:p>
+      <w:pPr>
+        <w:rPr>
+          <w:lang w:val="en-US"/>
+        </w:rPr>
+      </w:pPr>
+      <w:r>
+        <w:rPr>
+          <w:lang w:val="en-US"/>
+        </w:rPr>
+        <w:t xml:space="preserve">To answer this research question several fields in the domains of machine learning and finance need to be explored. To begin, it must be determined how the discussions about the Gamestop stock on WallStreetBets should be handled in order to serve as suggestive input features for sentiment analysis. One of the challenges, is the heavy use of peculiar terminology and </w:t>
       </w:r>
       <w:r>
         <w:rPr>
@@ -508,21 +311,7 @@
         <w:rPr>
           <w:lang w:val="en-US"/>
         </w:rPr>
-        <w:t xml:space="preserve">phrases on the </w:t>
-      </w:r>
-      <w:proofErr w:type="spellStart"/>
-      <w:r>
-        <w:rPr>
-          <w:lang w:val="en-US"/>
-        </w:rPr>
-        <w:t>WallStreetBets</w:t>
-      </w:r>
-      <w:proofErr w:type="spellEnd"/>
-      <w:r>
-        <w:rPr>
-          <w:lang w:val="en-US"/>
-        </w:rPr>
-        <w:t xml:space="preserve"> forum, as well as many novel words </w:t>
+        <w:t xml:space="preserve">phrases on the WallStreetBets forum, as well as many novel words </w:t>
       </w:r>
       <w:sdt>
         <w:sdtPr>
@@ -632,21 +421,7 @@
         <w:rPr>
           <w:lang w:val="en-US"/>
         </w:rPr>
-        <w:t xml:space="preserve">. Furthermore, the text data needs to be cleaned and pre-processed </w:t>
-      </w:r>
-      <w:proofErr w:type="gramStart"/>
-      <w:r>
-        <w:rPr>
-          <w:lang w:val="en-US"/>
-        </w:rPr>
-        <w:t>in order to</w:t>
-      </w:r>
-      <w:proofErr w:type="gramEnd"/>
-      <w:r>
-        <w:rPr>
-          <w:lang w:val="en-US"/>
-        </w:rPr>
-        <w:t xml:space="preserve"> be accurately processed by </w:t>
+        <w:t xml:space="preserve">. Furthermore, the text data needs to be cleaned and pre-processed in order to be accurately processed by </w:t>
       </w:r>
       <w:r>
         <w:rPr>
@@ -672,21 +447,12 @@
         </w:rPr>
         <w:t>(</w:t>
       </w:r>
-      <w:proofErr w:type="spellStart"/>
       <w:r>
         <w:rPr>
           <w:noProof/>
           <w:lang w:val="en-US"/>
         </w:rPr>
-        <w:t>Jemai</w:t>
-      </w:r>
-      <w:proofErr w:type="spellEnd"/>
-      <w:r>
-        <w:rPr>
-          <w:noProof/>
-          <w:lang w:val="en-US"/>
-        </w:rPr>
-        <w:t>, Hayouni, &amp; Baccar, 2021)</w:t>
+        <w:t>Jemai, Hayouni, &amp; Baccar, 2021)</w:t>
       </w:r>
       <w:r>
         <w:rPr>
@@ -714,45 +480,34 @@
           <w:iCs/>
           <w:lang w:val="en-US"/>
         </w:rPr>
-        <w:t xml:space="preserve">How can the domain-specific language of the Reddit forum </w:t>
-      </w:r>
-      <w:proofErr w:type="spellStart"/>
-      <w:r>
-        <w:rPr>
-          <w:i/>
-          <w:iCs/>
-          <w:lang w:val="en-US"/>
-        </w:rPr>
-        <w:t>WallStreetBets</w:t>
-      </w:r>
-      <w:proofErr w:type="spellEnd"/>
-      <w:r>
-        <w:rPr>
-          <w:i/>
-          <w:iCs/>
-          <w:lang w:val="en-US"/>
-        </w:rPr>
-        <w:t xml:space="preserve"> best be incorporated into sentiment analysis?</w:t>
-      </w:r>
-    </w:p>
-    <w:p>
-      <w:pPr>
-        <w:rPr>
-          <w:lang w:val="en-US"/>
-        </w:rPr>
-      </w:pPr>
-    </w:p>
-    <w:p>
-      <w:pPr>
-        <w:rPr>
-          <w:lang w:val="en-US"/>
-        </w:rPr>
-      </w:pPr>
-      <w:r>
-        <w:rPr>
-          <w:lang w:val="en-US"/>
-        </w:rPr>
-        <w:t xml:space="preserve">Subsequently, the machine learning models can be trained to perform sentiment analysis. However, each machine learning algorithm has its own idiosyncrasies and assumptions, and no single classifier works optimally in all possible scenarios. </w:t>
+        <w:t>How can the domain-specific language of the Reddit forum WallStreetBets best be incorporated into sentiment analysis?</w:t>
+      </w:r>
+    </w:p>
+    <w:p>
+      <w:pPr>
+        <w:rPr>
+          <w:lang w:val="en-US"/>
+        </w:rPr>
+      </w:pPr>
+    </w:p>
+    <w:p>
+      <w:pPr>
+        <w:rPr>
+          <w:lang w:val="en-US"/>
+        </w:rPr>
+      </w:pPr>
+      <w:r>
+        <w:rPr>
+          <w:lang w:val="en-US"/>
+        </w:rPr>
+        <w:t xml:space="preserve">Subsequently, the machine learning models can be trained to perform sentiment analysis. However, each machine learning algorithm has its own idiosyncrasies and assumptions, and </w:t>
+      </w:r>
+      <w:r>
+        <w:rPr>
+          <w:lang w:val="en-US"/>
+        </w:rPr>
+        <w:lastRenderedPageBreak/>
+        <w:t xml:space="preserve">no single classifier works optimally in all possible scenarios. </w:t>
       </w:r>
       <w:r>
         <w:rPr>
@@ -849,21 +604,7 @@
         <w:rPr>
           <w:lang w:val="en-US"/>
         </w:rPr>
-        <w:t xml:space="preserve">as well as deep learning methods like Long </w:t>
-      </w:r>
-      <w:proofErr w:type="gramStart"/>
-      <w:r>
-        <w:rPr>
-          <w:lang w:val="en-US"/>
-        </w:rPr>
-        <w:t>Short Term</w:t>
-      </w:r>
-      <w:proofErr w:type="gramEnd"/>
-      <w:r>
-        <w:rPr>
-          <w:lang w:val="en-US"/>
-        </w:rPr>
-        <w:t xml:space="preserve"> Memory (LSTM) and Bidirectional Encoder Representations from Transformers (BERT). Due to the high dimensionality of textual data, deep learning methods have shown to outperform traditional machine learning techniques in recent research. That can be explained by the ability of deep learning methods to automatically learn the most important features, whereas traditional methods may suffer from the curse of dimensionality </w:t>
+        <w:t xml:space="preserve">as well as deep learning methods like Long Short Term Memory (LSTM) and Bidirectional Encoder Representations from Transformers (BERT). Due to the high dimensionality of textual data, deep learning methods have shown to outperform traditional machine learning techniques in recent research. That can be explained by the ability of deep learning methods to automatically learn the most important features, whereas traditional methods may suffer from the curse of dimensionality </w:t>
       </w:r>
       <w:sdt>
         <w:sdtPr>
@@ -1067,35 +808,7 @@
         <w:rPr>
           <w:lang w:val="en-US"/>
         </w:rPr>
-        <w:t xml:space="preserve">. In other research the emotions of discussions on </w:t>
-      </w:r>
-      <w:proofErr w:type="spellStart"/>
-      <w:r>
-        <w:rPr>
-          <w:lang w:val="en-US"/>
-        </w:rPr>
-        <w:t>WallStreetBets</w:t>
-      </w:r>
-      <w:proofErr w:type="spellEnd"/>
-      <w:r>
-        <w:rPr>
-          <w:lang w:val="en-US"/>
-        </w:rPr>
-        <w:t xml:space="preserve"> are studied by performing sentiment analysis. The research suggests that only some emotions demonstrate a significant impact on one-minute returns of the </w:t>
-      </w:r>
-      <w:proofErr w:type="spellStart"/>
-      <w:r>
-        <w:rPr>
-          <w:lang w:val="en-US"/>
-        </w:rPr>
-        <w:t>Gamestop</w:t>
-      </w:r>
-      <w:proofErr w:type="spellEnd"/>
-      <w:r>
-        <w:rPr>
-          <w:lang w:val="en-US"/>
-        </w:rPr>
-        <w:t xml:space="preserve"> shares </w:t>
+        <w:t xml:space="preserve">. In other research the emotions of discussions on WallStreetBets are studied by performing sentiment analysis. The research suggests that only some emotions demonstrate a significant impact on one-minute returns of the Gamestop shares </w:t>
       </w:r>
       <w:sdt>
         <w:sdtPr>
@@ -1157,41 +870,13 @@
         <w:rPr>
           <w:lang w:val="en-US"/>
         </w:rPr>
-        <w:t xml:space="preserve">There are several models that have shown strong results with regards to forecasting time-series. The most prevalent in the financial industry is Auto Regressive Integrated Moving Average (ARIMA) which captures temporal structures in time-series data. However, it is not designed to include other features, such as sentiment. </w:t>
-      </w:r>
-      <w:proofErr w:type="gramStart"/>
-      <w:r>
-        <w:rPr>
-          <w:lang w:val="en-US"/>
-        </w:rPr>
-        <w:t>This is why</w:t>
-      </w:r>
-      <w:proofErr w:type="gramEnd"/>
-      <w:r>
-        <w:rPr>
-          <w:lang w:val="en-US"/>
-        </w:rPr>
-        <w:t xml:space="preserve"> this thesis will also compare other models such as LSTMS and</w:t>
-      </w:r>
-      <w:r>
-        <w:rPr>
-          <w:lang w:val="en-US"/>
-        </w:rPr>
-        <w:t xml:space="preserve"> </w:t>
-      </w:r>
-      <w:proofErr w:type="spellStart"/>
-      <w:r>
-        <w:rPr>
-          <w:lang w:val="en-US"/>
-        </w:rPr>
-        <w:t>XGBoost</w:t>
-      </w:r>
-      <w:proofErr w:type="spellEnd"/>
-      <w:r>
-        <w:rPr>
-          <w:lang w:val="en-US"/>
-        </w:rPr>
-        <w:t xml:space="preserve">, </w:t>
+        <w:t>There are several models that have shown strong results with regards to forecasting time-series. The most prevalent in the financial industry is Auto Regressive Integrated Moving Average (ARIMA) which captures temporal structures in time-series data. However, it is not designed to include other features, such as sentiment. This is why this thesis will also compare other models such as LSTMS and</w:t>
+      </w:r>
+      <w:r>
+        <w:rPr>
+          <w:lang w:val="en-US"/>
+        </w:rPr>
+        <w:t xml:space="preserve"> XGBoost, </w:t>
       </w:r>
       <w:r>
         <w:rPr>
@@ -1233,25 +918,7 @@
           <w:iCs/>
           <w:lang w:val="en-US"/>
         </w:rPr>
-        <w:t xml:space="preserve">Which machine learning algorithm delivers the best predictive performance for changes in daily stock prices of </w:t>
-      </w:r>
-      <w:proofErr w:type="spellStart"/>
-      <w:r>
-        <w:rPr>
-          <w:i/>
-          <w:iCs/>
-          <w:lang w:val="en-US"/>
-        </w:rPr>
-        <w:t>Gamestop</w:t>
-      </w:r>
-      <w:proofErr w:type="spellEnd"/>
-      <w:r>
-        <w:rPr>
-          <w:i/>
-          <w:iCs/>
-          <w:lang w:val="en-US"/>
-        </w:rPr>
-        <w:t xml:space="preserve"> based on the sentiment analysis performed earlier?</w:t>
+        <w:t>Which machine learning algorithm delivers the best predictive performance for changes in daily stock prices of Gamestop based on the sentiment analysis performed earlier?</w:t>
       </w:r>
     </w:p>
     <w:p>
@@ -1286,7 +953,6 @@
         <w:rPr>
           <w:lang w:val="en-US"/>
         </w:rPr>
-        <w:lastRenderedPageBreak/>
         <w:t>Literature</w:t>
       </w:r>
     </w:p>
@@ -1328,21 +994,7 @@
         <w:rPr>
           <w:lang w:val="en-US"/>
         </w:rPr>
-        <w:t xml:space="preserve"> did a study on the Yahoo! message board, which was amongst the first ones on the internet for investors to exchange ideas. In their paper, they show that the relationship of stock price to sentiment is </w:t>
-      </w:r>
-      <w:proofErr w:type="gramStart"/>
-      <w:r>
-        <w:rPr>
-          <w:lang w:val="en-US"/>
-        </w:rPr>
-        <w:t>significant</w:t>
-      </w:r>
-      <w:proofErr w:type="gramEnd"/>
-      <w:r>
-        <w:rPr>
-          <w:lang w:val="en-US"/>
-        </w:rPr>
-        <w:t xml:space="preserve"> and that market activity is related to activity of the message boards.</w:t>
+        <w:t xml:space="preserve"> did a study on the Yahoo! message board, which was amongst the first ones on the internet for investors to exchange ideas. In their paper, they show that the relationship of stock price to sentiment is significant and that market activity is related to activity of the message boards.</w:t>
       </w:r>
       <w:r>
         <w:rPr>
@@ -1402,21 +1054,7 @@
         <w:rPr>
           <w:lang w:val="en-US"/>
         </w:rPr>
-        <w:t xml:space="preserve"> also showed that as the discussion volume on </w:t>
-      </w:r>
-      <w:proofErr w:type="spellStart"/>
-      <w:r>
-        <w:rPr>
-          <w:lang w:val="en-US"/>
-        </w:rPr>
-        <w:t>WallStreetBets</w:t>
-      </w:r>
-      <w:proofErr w:type="spellEnd"/>
-      <w:r>
-        <w:rPr>
-          <w:lang w:val="en-US"/>
-        </w:rPr>
-        <w:t xml:space="preserve"> increased, the volatility of certain stocks got amplified.</w:t>
+        <w:t xml:space="preserve"> also showed that as the discussion volume on WallStreetBets increased, the volatility of certain stocks got amplified.</w:t>
       </w:r>
       <w:r>
         <w:rPr>
@@ -1470,35 +1108,7 @@
         <w:rPr>
           <w:lang w:val="en-US"/>
         </w:rPr>
-        <w:t xml:space="preserve"> also found that sentiment of investors on </w:t>
-      </w:r>
-      <w:proofErr w:type="spellStart"/>
-      <w:r>
-        <w:rPr>
-          <w:lang w:val="en-US"/>
-        </w:rPr>
-        <w:t>WallStreetBets</w:t>
-      </w:r>
-      <w:proofErr w:type="spellEnd"/>
-      <w:r>
-        <w:rPr>
-          <w:lang w:val="en-US"/>
-        </w:rPr>
-        <w:t xml:space="preserve"> affected the returns of the </w:t>
-      </w:r>
-      <w:proofErr w:type="spellStart"/>
-      <w:r>
-        <w:rPr>
-          <w:lang w:val="en-US"/>
-        </w:rPr>
-        <w:t>Gamestop</w:t>
-      </w:r>
-      <w:proofErr w:type="spellEnd"/>
-      <w:r>
-        <w:rPr>
-          <w:lang w:val="en-US"/>
-        </w:rPr>
-        <w:t xml:space="preserve"> stock. However, they also show that other features such as the put-call ratio and the short-sale volume had a strong impact on the stock price.</w:t>
+        <w:t xml:space="preserve"> also found that sentiment of investors on WallStreetBets affected the returns of the Gamestop stock. However, they also show that other features such as the put-call ratio and the short-sale volume had a strong impact on the stock price.</w:t>
       </w:r>
     </w:p>
     <w:p>
@@ -1533,41 +1143,13 @@
         <w:rPr>
           <w:lang w:val="en-US"/>
         </w:rPr>
-        <w:t xml:space="preserve"> from the comments on </w:t>
-      </w:r>
-      <w:proofErr w:type="spellStart"/>
-      <w:r>
-        <w:rPr>
-          <w:lang w:val="en-US"/>
-        </w:rPr>
-        <w:t>WallStreetBets</w:t>
-      </w:r>
-      <w:proofErr w:type="spellEnd"/>
-      <w:r>
-        <w:rPr>
-          <w:lang w:val="en-US"/>
-        </w:rPr>
-        <w:t xml:space="preserve"> discussions on intraday changes of the stock price of the affected stock. While they conclude that the tone as well as the number of comments has an impact on the stock price, they show that the number of comments is not related to sentiment. Additionally, they argue </w:t>
-      </w:r>
-      <w:r>
-        <w:rPr>
-          <w:lang w:val="en-US"/>
-        </w:rPr>
-        <w:t xml:space="preserve">it is the number of comments that is posted within an hour that has the biggest effect on </w:t>
-      </w:r>
-      <w:proofErr w:type="gramStart"/>
-      <w:r>
-        <w:rPr>
-          <w:lang w:val="en-US"/>
-        </w:rPr>
-        <w:t>one minute</w:t>
-      </w:r>
-      <w:proofErr w:type="gramEnd"/>
-      <w:r>
-        <w:rPr>
-          <w:lang w:val="en-US"/>
-        </w:rPr>
-        <w:t xml:space="preserve"> changes in the stock price.</w:t>
+        <w:t xml:space="preserve"> from the comments on WallStreetBets discussions on intraday changes of the stock price of the affected stock. While they conclude that the tone as well as the number of comments has an impact on the stock price, they show that the number of comments is not related to sentiment. Additionally, they argue </w:t>
+      </w:r>
+      <w:r>
+        <w:rPr>
+          <w:lang w:val="en-US"/>
+        </w:rPr>
+        <w:t>it is the number of comments that is posted within an hour that has the biggest effect on one minute changes in the stock price.</w:t>
       </w:r>
       <w:r>
         <w:rPr>
@@ -1607,21 +1189,7 @@
         <w:rPr>
           <w:lang w:val="en-US"/>
         </w:rPr>
-        <w:t xml:space="preserve"> have a significant impact on the </w:t>
-      </w:r>
-      <w:proofErr w:type="spellStart"/>
-      <w:r>
-        <w:rPr>
-          <w:lang w:val="en-US"/>
-        </w:rPr>
-        <w:t>gamestop</w:t>
-      </w:r>
-      <w:proofErr w:type="spellEnd"/>
-      <w:r>
-        <w:rPr>
-          <w:lang w:val="en-US"/>
-        </w:rPr>
-        <w:t xml:space="preserve"> 1-minute stock price. The </w:t>
+        <w:t xml:space="preserve"> have a significant impact on the gamestop 1-minute stock price. The </w:t>
       </w:r>
       <w:r>
         <w:rPr>
@@ -1635,21 +1203,7 @@
         <w:rPr>
           <w:lang w:val="en-US"/>
         </w:rPr>
-        <w:t xml:space="preserve"> sentiment does not show a significant impact on 1-minute price </w:t>
-      </w:r>
-      <w:proofErr w:type="gramStart"/>
-      <w:r>
-        <w:rPr>
-          <w:lang w:val="en-US"/>
-        </w:rPr>
-        <w:t>changes,</w:t>
-      </w:r>
-      <w:proofErr w:type="gramEnd"/>
-      <w:r>
-        <w:rPr>
-          <w:lang w:val="en-US"/>
-        </w:rPr>
-        <w:t xml:space="preserve"> however, a causality test showed a link between the </w:t>
+        <w:t xml:space="preserve"> sentiment does not show a significant impact on 1-minute price changes, however, a causality test showed a link between the </w:t>
       </w:r>
       <w:r>
         <w:rPr>
@@ -1673,30 +1227,28 @@
         </w:rPr>
       </w:pPr>
       <w:r>
+        <w:rPr>
+          <w:lang w:val="en-US"/>
+        </w:rPr>
         <w:t xml:space="preserve">Since the </w:t>
       </w:r>
-      <w:proofErr w:type="spellStart"/>
       <w:r>
         <w:rPr>
           <w:lang w:val="en-US"/>
         </w:rPr>
         <w:t>WallStreetBets</w:t>
       </w:r>
-      <w:proofErr w:type="spellEnd"/>
-      <w:r>
+      <w:r>
+        <w:rPr>
+          <w:lang w:val="en-US"/>
+        </w:rPr>
         <w:t xml:space="preserve"> meme-stock movement is a relatively recent phenomenon, there is very little research on the impact of wallstreetbets on individual stocks</w:t>
       </w:r>
       <w:r>
         <w:rPr>
           <w:lang w:val="en-US"/>
         </w:rPr>
-        <w:t xml:space="preserve">, especially with regards </w:t>
-      </w:r>
-      <w:r>
-        <w:rPr>
-          <w:lang w:val="en-US"/>
-        </w:rPr>
-        <w:t xml:space="preserve">to sentiment analysis. However, of all the published research, none account for the domain-specific language used on the forum. </w:t>
+        <w:t xml:space="preserve">, especially with regards to sentiment analysis. However, of all the published research, none account for the domain-specific language used on the forum. </w:t>
       </w:r>
       <w:r>
         <w:rPr>
@@ -1714,7 +1266,6 @@
     <w:p>
       <w:pPr>
         <w:rPr>
-          <w:color w:val="000000" w:themeColor="text1"/>
           <w:lang w:val="en-US"/>
         </w:rPr>
       </w:pPr>
@@ -1781,21 +1332,21 @@
         <w:t xml:space="preserve">. </w:t>
       </w:r>
       <w:r>
+        <w:rPr>
+          <w:lang w:val="en-US"/>
+        </w:rPr>
         <w:t xml:space="preserve">This </w:t>
       </w:r>
       <w:r>
         <w:rPr>
           <w:lang w:val="en-US"/>
         </w:rPr>
-        <w:t>adapted lexic</w:t>
-      </w:r>
-      <w:r>
-        <w:rPr>
-          <w:lang w:val="en-US"/>
-        </w:rPr>
-        <w:t xml:space="preserve">on </w:t>
-      </w:r>
-      <w:r>
+        <w:t xml:space="preserve">adapted lexicon </w:t>
+      </w:r>
+      <w:r>
+        <w:rPr>
+          <w:lang w:val="en-US"/>
+        </w:rPr>
         <w:t xml:space="preserve">can then be searched </w:t>
       </w:r>
       <w:r>
@@ -1805,6 +1356,9 @@
         <w:t>to</w:t>
       </w:r>
       <w:r>
+        <w:rPr>
+          <w:lang w:val="en-US"/>
+        </w:rPr>
         <w:t xml:space="preserve"> </w:t>
       </w:r>
       <w:r>
@@ -1814,6 +1368,9 @@
         <w:t xml:space="preserve">find </w:t>
       </w:r>
       <w:r>
+        <w:rPr>
+          <w:lang w:val="en-US"/>
+        </w:rPr>
         <w:t xml:space="preserve">and </w:t>
       </w:r>
       <w:r>
@@ -1823,6 +1380,9 @@
         <w:t xml:space="preserve">score </w:t>
       </w:r>
       <w:r>
+        <w:rPr>
+          <w:lang w:val="en-US"/>
+        </w:rPr>
         <w:t xml:space="preserve">the sentiment of </w:t>
       </w:r>
       <w:r>
@@ -1832,135 +1392,931 @@
         <w:t>a specific</w:t>
       </w:r>
       <w:r>
+        <w:rPr>
+          <w:lang w:val="en-US"/>
+        </w:rPr>
         <w:t xml:space="preserve"> word </w:t>
       </w:r>
       <w:sdt>
         <w:sdtPr>
+          <w:rPr>
+            <w:lang w:val="en-US"/>
+          </w:rPr>
           <w:id w:val="-1066801822"/>
           <w:citation/>
         </w:sdtPr>
         <w:sdtContent>
           <w:r>
+            <w:rPr>
+              <w:lang w:val="en-US"/>
+            </w:rPr>
             <w:fldChar w:fldCharType="begin"/>
           </w:r>
           <w:r>
+            <w:rPr>
+              <w:lang w:val="en-US"/>
+            </w:rPr>
             <w:instrText xml:space="preserve"> CITATION Asg14 \l 1031 </w:instrText>
           </w:r>
           <w:r>
+            <w:rPr>
+              <w:lang w:val="en-US"/>
+            </w:rPr>
             <w:fldChar w:fldCharType="separate"/>
           </w:r>
           <w:r>
             <w:rPr>
               <w:noProof/>
+              <w:lang w:val="en-US"/>
             </w:rPr>
             <w:t>(Asghar, 2014)</w:t>
           </w:r>
           <w:r>
+            <w:rPr>
+              <w:lang w:val="en-US"/>
+            </w:rPr>
             <w:fldChar w:fldCharType="end"/>
           </w:r>
         </w:sdtContent>
       </w:sdt>
       <w:r>
+        <w:rPr>
+          <w:lang w:val="en-US"/>
+        </w:rPr>
         <w:t>.</w:t>
       </w:r>
-    </w:p>
-    <w:p>
-      <w:pPr>
+      <w:r>
+        <w:rPr>
+          <w:lang w:val="en-US"/>
+        </w:rPr>
+        <w:t xml:space="preserve"> </w:t>
+      </w:r>
+    </w:p>
+    <w:p>
+      <w:pPr>
+        <w:rPr>
+          <w:lang w:val="en-US"/>
+        </w:rPr>
+      </w:pPr>
+      <w:r>
         <w:rPr>
           <w:color w:val="000000" w:themeColor="text1"/>
           <w:lang w:val="en-US"/>
         </w:rPr>
-      </w:pPr>
-    </w:p>
-    <w:p>
-      <w:pPr>
+        <w:t xml:space="preserve">While lexicon-based methods have found widespread adoption, mainly due to their simplicity, </w:t>
+      </w:r>
+      <w:r>
         <w:rPr>
           <w:color w:val="000000" w:themeColor="text1"/>
           <w:lang w:val="en-US"/>
         </w:rPr>
-      </w:pPr>
+        <w:t>more advanced</w:t>
+      </w:r>
       <w:r>
         <w:rPr>
           <w:color w:val="000000" w:themeColor="text1"/>
           <w:lang w:val="en-US"/>
         </w:rPr>
-        <w:t>While lexicon-based methods have found widespread adoption, mainly due to their simplicity, other machine learning methods have also shown strong performance (</w:t>
-      </w:r>
-      <w:proofErr w:type="spellStart"/>
-      <w:r>
+        <w:t xml:space="preserve"> machine learning methods have also shown strong performance (tfidf/Wang2020_Article_...pdf). </w:t>
+      </w:r>
+      <w:r>
+        <w:rPr>
+          <w:lang w:val="en-US"/>
+        </w:rPr>
+        <w:t>For this reason</w:t>
+      </w:r>
+      <w:r>
+        <w:rPr>
+          <w:lang w:val="en-US"/>
+        </w:rPr>
+        <w:t xml:space="preserve"> other</w:t>
+      </w:r>
+      <w:r>
+        <w:rPr>
+          <w:lang w:val="en-US"/>
+        </w:rPr>
+        <w:t xml:space="preserve"> research deviates from the aforementioned </w:t>
+      </w:r>
+      <w:r>
+        <w:rPr>
+          <w:lang w:val="en-US"/>
+        </w:rPr>
+        <w:t>lexicon</w:t>
+      </w:r>
+      <w:r>
+        <w:rPr>
+          <w:lang w:val="en-US"/>
+        </w:rPr>
+        <w:t>-</w:t>
+      </w:r>
+      <w:r>
+        <w:rPr>
+          <w:lang w:val="en-US"/>
+        </w:rPr>
+        <w:t>based approach. Instead, they examine how deep learning methods can be used to automatically detect and identify domain-specific words from sentences.</w:t>
+      </w:r>
+      <w:r>
+        <w:rPr>
+          <w:lang w:val="en-US"/>
+        </w:rPr>
+        <w:t xml:space="preserve"> </w:t>
+      </w:r>
+      <w:r>
+        <w:rPr>
+          <w:lang w:val="en-US"/>
+        </w:rPr>
+        <w:t xml:space="preserve">By doing so it is assumed that the algorithm can not only detect whether domain-specific words are used (sentence-level detection), but also to identify the exact position of the term in the sentence (token-level identification). Hence, it is possible to detect new meanings of words in an already existing </w:t>
+      </w:r>
+      <w:r>
+        <w:rPr>
+          <w:lang w:val="en-US"/>
+        </w:rPr>
+        <w:t>corpus</w:t>
+      </w:r>
+      <w:r>
+        <w:rPr>
+          <w:lang w:val="en-US"/>
+        </w:rPr>
+        <w:t xml:space="preserve">. In addition, this approach also allows to classify newly created words, that do not yet exist in a dictionary. This can be achieved by having models that formulate domain-specific word detection as a sequence-labelling task. </w:t>
+      </w:r>
+      <w:r>
+        <w:rPr>
+          <w:strike/>
+          <w:lang w:val="en-US"/>
+        </w:rPr>
+        <w:t xml:space="preserve">It is shown in experiments that the flexibility of a part of speech feature performs best in detecting </w:t>
+      </w:r>
+      <w:r>
+        <w:rPr>
+          <w:strike/>
+          <w:lang w:val="en-US"/>
+        </w:rPr>
+        <w:lastRenderedPageBreak/>
+        <w:t>domain-specific words. That is because domain-specific words often entail a structured part of speech transformation of existing syntactic uses of words.</w:t>
+      </w:r>
+      <w:r>
+        <w:rPr>
+          <w:lang w:val="en-US"/>
+        </w:rPr>
+        <w:t xml:space="preserve"> </w:t>
+      </w:r>
+      <w:r>
+        <w:rPr>
+          <w:lang w:val="en-US"/>
+        </w:rPr>
+        <w:t>Furthermore, n</w:t>
+      </w:r>
+      <w:r>
+        <w:rPr>
+          <w:lang w:val="en-US"/>
+        </w:rPr>
+        <w:t xml:space="preserve">ovel domain-specific </w:t>
+      </w:r>
+      <w:r>
+        <w:rPr>
+          <w:lang w:val="en-US"/>
+        </w:rPr>
+        <w:t>words</w:t>
+      </w:r>
+      <w:r>
+        <w:rPr>
+          <w:lang w:val="en-US"/>
+        </w:rPr>
+        <w:t xml:space="preserve"> can be </w:t>
+      </w:r>
+      <w:r>
+        <w:rPr>
+          <w:lang w:val="en-US"/>
+        </w:rPr>
+        <w:t>learned</w:t>
+      </w:r>
+      <w:r>
+        <w:rPr>
+          <w:lang w:val="en-US"/>
+        </w:rPr>
+        <w:t xml:space="preserve"> by understanding the contextual structure </w:t>
+      </w:r>
+      <w:r>
+        <w:rPr>
+          <w:lang w:val="en-US"/>
+        </w:rPr>
+        <w:t>of</w:t>
+      </w:r>
+      <w:r>
+        <w:rPr>
+          <w:lang w:val="en-US"/>
+        </w:rPr>
+        <w:t xml:space="preserve"> a sentence</w:t>
+      </w:r>
+      <w:r>
+        <w:rPr>
+          <w:lang w:val="en-US"/>
+        </w:rPr>
+        <w:t xml:space="preserve"> </w:t>
+      </w:r>
+      <w:sdt>
+        <w:sdtPr>
+          <w:rPr>
+            <w:lang w:val="en-US"/>
+          </w:rPr>
+          <w:id w:val="-573892136"/>
+          <w:citation/>
+        </w:sdtPr>
+        <w:sdtContent>
+          <w:r>
+            <w:rPr>
+              <w:lang w:val="en-US"/>
+            </w:rPr>
+            <w:fldChar w:fldCharType="begin"/>
+          </w:r>
+          <w:r>
+            <w:rPr>
+              <w:lang w:val="en-US"/>
+            </w:rPr>
+            <w:instrText xml:space="preserve"> CITATION Pei19 \l 1031 </w:instrText>
+          </w:r>
+          <w:r>
+            <w:rPr>
+              <w:lang w:val="en-US"/>
+            </w:rPr>
+            <w:fldChar w:fldCharType="separate"/>
+          </w:r>
+          <w:r>
+            <w:rPr>
+              <w:noProof/>
+              <w:lang w:val="en-US"/>
+            </w:rPr>
+            <w:t>(Pei, Sun, &amp; Xu, 2019)</w:t>
+          </w:r>
+          <w:r>
+            <w:rPr>
+              <w:lang w:val="en-US"/>
+            </w:rPr>
+            <w:fldChar w:fldCharType="end"/>
+          </w:r>
+        </w:sdtContent>
+      </w:sdt>
+      <w:r>
+        <w:rPr>
+          <w:lang w:val="en-US"/>
+        </w:rPr>
+        <w:t xml:space="preserve">. Those out-of-vocabulary tokens can be </w:t>
+      </w:r>
+      <w:r>
+        <w:rPr>
+          <w:lang w:val="en-US"/>
+        </w:rPr>
+        <w:t>learned</w:t>
+      </w:r>
+      <w:r>
+        <w:rPr>
+          <w:lang w:val="en-US"/>
+        </w:rPr>
+        <w:t xml:space="preserve"> in the hidden layers of LSTMs </w:t>
+      </w:r>
+      <w:sdt>
+        <w:sdtPr>
+          <w:rPr>
+            <w:lang w:val="en-US"/>
+          </w:rPr>
+          <w:id w:val="1287774444"/>
+          <w:citation/>
+        </w:sdtPr>
+        <w:sdtContent>
+          <w:r>
+            <w:rPr>
+              <w:lang w:val="en-US"/>
+            </w:rPr>
+            <w:fldChar w:fldCharType="begin"/>
+          </w:r>
+          <w:r>
+            <w:rPr>
+              <w:lang w:val="en-US"/>
+            </w:rPr>
+            <w:instrText xml:space="preserve"> CITATION Hoc97 \l 1031 </w:instrText>
+          </w:r>
+          <w:r>
+            <w:rPr>
+              <w:lang w:val="en-US"/>
+            </w:rPr>
+            <w:fldChar w:fldCharType="separate"/>
+          </w:r>
+          <w:r>
+            <w:rPr>
+              <w:noProof/>
+              <w:lang w:val="en-US"/>
+            </w:rPr>
+            <w:t>(Hochreiter &amp; Schmidhuber, 1997)</w:t>
+          </w:r>
+          <w:r>
+            <w:rPr>
+              <w:lang w:val="en-US"/>
+            </w:rPr>
+            <w:fldChar w:fldCharType="end"/>
+          </w:r>
+        </w:sdtContent>
+      </w:sdt>
+      <w:r>
+        <w:rPr>
+          <w:lang w:val="en-US"/>
+        </w:rPr>
+        <w:t>.</w:t>
+      </w:r>
+      <w:r>
+        <w:rPr>
+          <w:lang w:val="en-US"/>
+        </w:rPr>
+        <w:t xml:space="preserve"> </w:t>
+      </w:r>
+      <w:r>
+        <w:rPr>
+          <w:lang w:val="en-US"/>
+        </w:rPr>
+        <w:t xml:space="preserve">The model can be improved, by applying a character-based convolutional neural network to encode the spelling of words </w:t>
+      </w:r>
+      <w:sdt>
+        <w:sdtPr>
+          <w:rPr>
+            <w:lang w:val="en-US"/>
+          </w:rPr>
+          <w:id w:val="-1697835868"/>
+          <w:citation/>
+        </w:sdtPr>
+        <w:sdtContent>
+          <w:r>
+            <w:rPr>
+              <w:lang w:val="en-US"/>
+            </w:rPr>
+            <w:fldChar w:fldCharType="begin"/>
+          </w:r>
+          <w:r>
+            <w:rPr>
+              <w:lang w:val="en-US"/>
+            </w:rPr>
+            <w:instrText xml:space="preserve"> CITATION Pei19 \l 1031 </w:instrText>
+          </w:r>
+          <w:r>
+            <w:rPr>
+              <w:lang w:val="en-US"/>
+            </w:rPr>
+            <w:fldChar w:fldCharType="separate"/>
+          </w:r>
+          <w:r>
+            <w:rPr>
+              <w:noProof/>
+              <w:lang w:val="en-US"/>
+            </w:rPr>
+            <w:t>(Pei, Sun, &amp; Xu, 2019)</w:t>
+          </w:r>
+          <w:r>
+            <w:rPr>
+              <w:lang w:val="en-US"/>
+            </w:rPr>
+            <w:fldChar w:fldCharType="end"/>
+          </w:r>
+        </w:sdtContent>
+      </w:sdt>
+      <w:r>
+        <w:rPr>
+          <w:lang w:val="en-US"/>
+        </w:rPr>
+        <w:t>.</w:t>
+      </w:r>
+    </w:p>
+    <w:p>
+      <w:pPr>
         <w:rPr>
           <w:color w:val="000000" w:themeColor="text1"/>
           <w:lang w:val="en-US"/>
         </w:rPr>
-        <w:t>tfidf</w:t>
-      </w:r>
-      <w:proofErr w:type="spellEnd"/>
+      </w:pPr>
       <w:r>
         <w:rPr>
           <w:color w:val="000000" w:themeColor="text1"/>
           <w:lang w:val="en-US"/>
         </w:rPr>
-        <w:t xml:space="preserve">/Wang2020_Article_...pdf). </w:t>
-      </w:r>
-    </w:p>
-    <w:p>
-      <w:pPr>
+        <w:t xml:space="preserve">Creating a domain-specific annotated corpus to train advances machine learning models, however, is not without its own challenges. </w:t>
+      </w:r>
+      <w:r>
         <w:rPr>
           <w:color w:val="000000" w:themeColor="text1"/>
           <w:lang w:val="en-US"/>
         </w:rPr>
-      </w:pPr>
+        <w:t xml:space="preserve">For example, working with multiple human annotators can lead to discrepancies in the annotation results </w:t>
+      </w:r>
+      <w:sdt>
+        <w:sdtPr>
+          <w:rPr>
+            <w:color w:val="000000" w:themeColor="text1"/>
+            <w:lang w:val="en-US"/>
+          </w:rPr>
+          <w:id w:val="-1377310418"/>
+          <w:citation/>
+        </w:sdtPr>
+        <w:sdtContent>
+          <w:r>
+            <w:rPr>
+              <w:color w:val="000000" w:themeColor="text1"/>
+              <w:lang w:val="en-US"/>
+            </w:rPr>
+            <w:fldChar w:fldCharType="begin"/>
+          </w:r>
+          <w:r>
+            <w:rPr>
+              <w:color w:val="000000" w:themeColor="text1"/>
+              <w:lang w:val="en-US"/>
+            </w:rPr>
+            <w:instrText xml:space="preserve"> CITATION Kim08 \l 1031 </w:instrText>
+          </w:r>
+          <w:r>
+            <w:rPr>
+              <w:color w:val="000000" w:themeColor="text1"/>
+              <w:lang w:val="en-US"/>
+            </w:rPr>
+            <w:fldChar w:fldCharType="separate"/>
+          </w:r>
+          <w:r>
+            <w:rPr>
+              <w:noProof/>
+              <w:color w:val="000000" w:themeColor="text1"/>
+              <w:lang w:val="en-US"/>
+            </w:rPr>
+            <w:t>(Kim, Ohta, &amp; Tsujii, 2008)</w:t>
+          </w:r>
+          <w:r>
+            <w:rPr>
+              <w:color w:val="000000" w:themeColor="text1"/>
+              <w:lang w:val="en-US"/>
+            </w:rPr>
+            <w:fldChar w:fldCharType="end"/>
+          </w:r>
+        </w:sdtContent>
+      </w:sdt>
       <w:r>
         <w:rPr>
           <w:color w:val="000000" w:themeColor="text1"/>
           <w:lang w:val="en-US"/>
         </w:rPr>
+        <w:t>.</w:t>
+      </w:r>
+      <w:r>
+        <w:rPr>
+          <w:color w:val="000000" w:themeColor="text1"/>
+          <w:lang w:val="en-US"/>
+        </w:rPr>
+        <w:t xml:space="preserve"> Additionally, it is hard to estimate the total annotation cost</w:t>
+      </w:r>
+      <w:r>
+        <w:rPr>
+          <w:color w:val="000000" w:themeColor="text1"/>
+          <w:lang w:val="en-US"/>
+        </w:rPr>
+        <w:t xml:space="preserve"> and can depend on whether the annotator is capable of understanding the language for the task at hand </w:t>
+      </w:r>
+      <w:sdt>
+        <w:sdtPr>
+          <w:rPr>
+            <w:color w:val="000000" w:themeColor="text1"/>
+            <w:lang w:val="en-US"/>
+          </w:rPr>
+          <w:id w:val="-1419864327"/>
+          <w:citation/>
+        </w:sdtPr>
+        <w:sdtContent>
+          <w:r>
+            <w:rPr>
+              <w:color w:val="000000" w:themeColor="text1"/>
+              <w:lang w:val="en-US"/>
+            </w:rPr>
+            <w:fldChar w:fldCharType="begin"/>
+          </w:r>
+          <w:r>
+            <w:rPr>
+              <w:color w:val="000000" w:themeColor="text1"/>
+              <w:lang w:val="en-US"/>
+            </w:rPr>
+            <w:instrText xml:space="preserve"> CITATION Aro09 \l 1031 </w:instrText>
+          </w:r>
+          <w:r>
+            <w:rPr>
+              <w:color w:val="000000" w:themeColor="text1"/>
+              <w:lang w:val="en-US"/>
+            </w:rPr>
+            <w:fldChar w:fldCharType="separate"/>
+          </w:r>
+          <w:r>
+            <w:rPr>
+              <w:noProof/>
+              <w:color w:val="000000" w:themeColor="text1"/>
+              <w:lang w:val="en-US"/>
+            </w:rPr>
+            <w:t>(Arora, Nyberg, &amp; Rosé, 2009)</w:t>
+          </w:r>
+          <w:r>
+            <w:rPr>
+              <w:color w:val="000000" w:themeColor="text1"/>
+              <w:lang w:val="en-US"/>
+            </w:rPr>
+            <w:fldChar w:fldCharType="end"/>
+          </w:r>
+        </w:sdtContent>
+      </w:sdt>
+      <w:r>
+        <w:rPr>
+          <w:color w:val="000000" w:themeColor="text1"/>
+          <w:lang w:val="en-US"/>
+        </w:rPr>
+        <w:t>.</w:t>
+      </w:r>
+      <w:r>
+        <w:rPr>
+          <w:color w:val="000000" w:themeColor="text1"/>
+          <w:lang w:val="en-US"/>
+        </w:rPr>
+        <w:t xml:space="preserve"> Additionally, labelling an entire dataset can incur high costs. </w:t>
+      </w:r>
+      <w:r>
+        <w:rPr>
+          <w:color w:val="000000" w:themeColor="text1"/>
+          <w:lang w:val="en-US"/>
+        </w:rPr>
+        <w:t xml:space="preserve">With the support of an Active Learner, a complete domain-specific corpus with its respective labels can be created using only partial annotations (Park, Lee, Moon). </w:t>
+      </w:r>
+    </w:p>
+    <w:p>
+      <w:pPr>
+        <w:rPr>
+          <w:color w:val="000000" w:themeColor="text1"/>
+          <w:lang w:val="en-US"/>
+        </w:rPr>
+      </w:pPr>
+      <w:r>
+        <w:rPr>
+          <w:color w:val="000000" w:themeColor="text1"/>
+          <w:lang w:val="en-US"/>
+        </w:rPr>
+        <w:t>One of the key concepts of Active Learners is that if a machine learning algorithm is allowed to choose the data from which it learns, it will achieve higher accuracy with less training data. If a considerable amount of the data is unlabeled, this is especially desirable. As a result, the total cost of annotation can be reduced drastically. Research shows that the total number of manual annotations can be reduced by 80% when using an Active Learner instead of randomly selecting data to label (Active Learning and Cost of annotation – Jason Baldridge and Miles Osborne).</w:t>
+      </w:r>
+    </w:p>
+    <w:p>
+      <w:pPr>
+        <w:rPr>
+          <w:lang w:val="en-US"/>
+        </w:rPr>
+      </w:pPr>
+      <w:r>
+        <w:rPr>
+          <w:color w:val="000000" w:themeColor="text1"/>
+          <w:lang w:val="en-US"/>
+        </w:rPr>
+        <w:t>If data is manually annotated at random, the annotator will invest a lot of time into labeling irrelevant instances. This may incur costs which could be avoided with an Active Learner. It is argued that Passive Learning, or randomly selecting instances to be labeled by an annotator, is especially costly if the class distribution of the data is imbalanced or if there are many very similar documents. For example, if a specific feature set appears on only 1% of instances, the annotator would have to label 1000 documents to cover the feature set on 10 relevant documents. When it comes to document similarity, large clusters of very similar documents might be identifiable. Because features may be barely distinctable, the annotator might spend a lot of effort labeling uninformative instances when selecting them random. An Active Learner, on the other hand, suggests which instances the annotator should label. Those instances can be determined on various quantitative metrics (active-learning-approaches-for-labelling-text, Miller, Linder, Mebane).</w:t>
+      </w:r>
+    </w:p>
+    <w:p>
+      <w:pPr>
+        <w:rPr>
+          <w:lang w:val="en-US"/>
+        </w:rPr>
+      </w:pPr>
+    </w:p>
+    <w:p>
+      <w:pPr>
+        <w:rPr>
+          <w:lang w:val="en-US"/>
+        </w:rPr>
+      </w:pPr>
+    </w:p>
+    <w:p>
+      <w:pPr>
+        <w:pStyle w:val="Heading2"/>
+        <w:rPr>
+          <w:lang w:val="en-US"/>
+        </w:rPr>
+      </w:pPr>
+      <w:r>
+        <w:rPr>
+          <w:lang w:val="en-US"/>
+        </w:rPr>
+        <w:t>Methodology</w:t>
+      </w:r>
+    </w:p>
+    <w:p>
+      <w:pPr>
+        <w:rPr>
+          <w:color w:val="8EAADB" w:themeColor="accent1" w:themeTint="99"/>
+          <w:lang w:val="en-US"/>
+        </w:rPr>
+      </w:pPr>
+      <w:r>
+        <w:rPr>
+          <w:color w:val="8EAADB" w:themeColor="accent1" w:themeTint="99"/>
+          <w:lang w:val="en-US"/>
+        </w:rPr>
+        <w:t>Clear explanation of methods with connections drawn to other methods, appropriate robustness checks of assumptions, consistent, transparent, and correct.</w:t>
+      </w:r>
+    </w:p>
+    <w:p>
+      <w:pPr>
+        <w:pStyle w:val="Heading3"/>
+        <w:rPr>
+          <w:lang w:val="en-US"/>
+        </w:rPr>
+      </w:pPr>
+    </w:p>
+    <w:p>
+      <w:pPr>
+        <w:pStyle w:val="Heading3"/>
+        <w:rPr>
+          <w:lang w:val="en-US"/>
+        </w:rPr>
+      </w:pPr>
+      <w:r>
+        <w:rPr>
+          <w:lang w:val="en-US"/>
+        </w:rPr>
+        <w:t>Data</w:t>
+      </w:r>
+    </w:p>
+    <w:p>
+      <w:pPr>
+        <w:rPr>
+          <w:lang w:val="en-US"/>
+        </w:rPr>
+      </w:pPr>
+      <w:r>
+        <w:rPr>
+          <w:lang w:val="en-US"/>
+        </w:rPr>
+        <w:t>While Reddit does offer an official API, the API is most useful for streaming data. There are some strict limitations on loading historical data. As a result, the official API is not the best choice for this thesis. However, pushshift.io provides a solution for the strict limits. Pushshift is maintained by the /r/datasets mod team. The FAQ on the pushshift subreddit states, that pushshift data is best used to:</w:t>
+      </w:r>
+    </w:p>
+    <w:p>
+      <w:pPr>
+        <w:pStyle w:val="ListParagraph"/>
+        <w:numPr>
+          <w:ilvl w:val="0"/>
+          <w:numId w:val="1"/>
+        </w:numPr>
+        <w:rPr>
+          <w:lang w:val="en-US"/>
+        </w:rPr>
+      </w:pPr>
+      <w:r>
+        <w:rPr>
+          <w:lang w:val="en-US"/>
+        </w:rPr>
+        <w:t>Analyze large quantities of Reddit data</w:t>
+      </w:r>
+    </w:p>
+    <w:p>
+      <w:pPr>
+        <w:pStyle w:val="ListParagraph"/>
+        <w:numPr>
+          <w:ilvl w:val="0"/>
+          <w:numId w:val="1"/>
+        </w:numPr>
+        <w:rPr>
+          <w:lang w:val="en-US"/>
+        </w:rPr>
+      </w:pPr>
+      <w:r>
+        <w:rPr>
+          <w:lang w:val="en-US"/>
+        </w:rPr>
         <w:lastRenderedPageBreak/>
-        <w:t xml:space="preserve">With the support of an Active Learner, a complete domain-specific corpus with its respective labels can be created using only partial annotations (Park, Lee, Moon). </w:t>
-      </w:r>
-    </w:p>
-    <w:p>
-      <w:pPr>
-        <w:rPr>
-          <w:lang w:val="en-US"/>
-        </w:rPr>
-      </w:pPr>
-    </w:p>
-    <w:p>
-      <w:pPr>
-        <w:rPr>
-          <w:lang w:val="en-US"/>
-        </w:rPr>
-      </w:pPr>
-    </w:p>
-    <w:p>
-      <w:pPr>
-        <w:pStyle w:val="Heading2"/>
-        <w:rPr>
-          <w:lang w:val="en-US"/>
-        </w:rPr>
-      </w:pPr>
-      <w:r>
-        <w:rPr>
-          <w:lang w:val="en-US"/>
-        </w:rPr>
-        <w:t>Methodology</w:t>
-      </w:r>
-    </w:p>
-    <w:p>
-      <w:pPr>
-        <w:rPr>
-          <w:color w:val="8EAADB" w:themeColor="accent1" w:themeTint="99"/>
-          <w:lang w:val="en-US"/>
-        </w:rPr>
-      </w:pPr>
-      <w:r>
-        <w:rPr>
-          <w:color w:val="8EAADB" w:themeColor="accent1" w:themeTint="99"/>
-          <w:lang w:val="en-US"/>
-        </w:rPr>
-        <w:t>Clear explanation of methods with connections drawn to other methods, appropriate robustness checks of assumptions, consistent, transparent, and correct.</w:t>
-      </w:r>
+        <w:t>Grab data for a specific date range in the past</w:t>
+      </w:r>
+    </w:p>
+    <w:p>
+      <w:pPr>
+        <w:pStyle w:val="ListParagraph"/>
+        <w:numPr>
+          <w:ilvl w:val="0"/>
+          <w:numId w:val="1"/>
+        </w:numPr>
+        <w:rPr>
+          <w:lang w:val="en-US"/>
+        </w:rPr>
+      </w:pPr>
+      <w:r>
+        <w:rPr>
+          <w:lang w:val="en-US"/>
+        </w:rPr>
+        <w:t>Search for comments</w:t>
+      </w:r>
+    </w:p>
+    <w:p>
+      <w:pPr>
+        <w:pStyle w:val="ListParagraph"/>
+        <w:numPr>
+          <w:ilvl w:val="0"/>
+          <w:numId w:val="1"/>
+        </w:numPr>
+        <w:rPr>
+          <w:lang w:val="en-US"/>
+        </w:rPr>
+      </w:pPr>
+      <w:r>
+        <w:rPr>
+          <w:lang w:val="en-US"/>
+        </w:rPr>
+        <w:t>Aggregate data</w:t>
+      </w:r>
+    </w:p>
+    <w:p>
+      <w:pPr>
+        <w:rPr>
+          <w:lang w:val="en-US"/>
+        </w:rPr>
+      </w:pPr>
+    </w:p>
+    <w:p>
+      <w:pPr>
+        <w:rPr>
+          <w:lang w:val="en-US"/>
+        </w:rPr>
+      </w:pPr>
+      <w:r>
+        <w:rPr>
+          <w:lang w:val="en-US"/>
+        </w:rPr>
+        <w:t>Pushshift copies data from Reddit at the time it is posted. Since Pushshift uses the document-based database Elastic, it is extremely fast to query data. However, currently Pushshift does not regularly update certain metadata, such as scores, edits to a submission’s text or comments. Hence, there might be some minor inconsistencies of what is shown on Reddit and what is in the database. The scores, for example can easily be accessed via the official reddit API and, if needed, joined with the data obtained from Pushshift. Based on the data verification I performed, the number of comments only deviates by a marginally small amount. It is hypothesized that the small difference can be explained by forum moderators deleting spam. Those spam comments are assumed to not have a big impact the thesis anyways, which is why the small difference in the number of comments do not need to be addressed.</w:t>
+      </w:r>
+    </w:p>
+    <w:p>
+      <w:pPr>
+        <w:rPr>
+          <w:lang w:val="en-US"/>
+        </w:rPr>
+      </w:pPr>
+      <w:r>
+        <w:rPr>
+          <w:lang w:val="en-US"/>
+        </w:rPr>
+        <w:t>To access the Pushshift API, I used an API wrapper called PMAW. Since requests are I/O-bound, PMAW is multithreaded. Hence requests can be run asynchronously which allows the data to be loaded much faster.</w:t>
+      </w:r>
+    </w:p>
+    <w:p>
+      <w:pPr>
+        <w:rPr>
+          <w:lang w:val="en-US"/>
+        </w:rPr>
+      </w:pPr>
+      <w:r>
+        <w:rPr>
+          <w:lang w:val="en-US"/>
+        </w:rPr>
+        <w:t>When making the API request, the most important parameters are the following:</w:t>
+      </w:r>
+    </w:p>
+    <w:p>
+      <w:pPr>
+        <w:pStyle w:val="ListParagraph"/>
+        <w:numPr>
+          <w:ilvl w:val="0"/>
+          <w:numId w:val="2"/>
+        </w:numPr>
+        <w:rPr>
+          <w:lang w:val="en-US"/>
+        </w:rPr>
+      </w:pPr>
+      <w:r>
+        <w:rPr>
+          <w:lang w:val="en-US"/>
+        </w:rPr>
+        <w:t>subreddit: Name of the subreddit</w:t>
+      </w:r>
+    </w:p>
+    <w:p>
+      <w:pPr>
+        <w:pStyle w:val="ListParagraph"/>
+        <w:numPr>
+          <w:ilvl w:val="0"/>
+          <w:numId w:val="2"/>
+        </w:numPr>
+        <w:rPr>
+          <w:lang w:val="en-US"/>
+        </w:rPr>
+      </w:pPr>
+      <w:r>
+        <w:rPr>
+          <w:lang w:val="en-US"/>
+        </w:rPr>
+        <w:t>q: The search term based on which the subreddit is queried</w:t>
+      </w:r>
+    </w:p>
+    <w:p>
+      <w:pPr>
+        <w:pStyle w:val="ListParagraph"/>
+        <w:numPr>
+          <w:ilvl w:val="0"/>
+          <w:numId w:val="2"/>
+        </w:numPr>
+        <w:rPr>
+          <w:lang w:val="en-US"/>
+        </w:rPr>
+      </w:pPr>
+      <w:r>
+        <w:rPr>
+          <w:lang w:val="en-US"/>
+        </w:rPr>
+        <w:t>before: The starting date of the query</w:t>
+      </w:r>
+    </w:p>
+    <w:p>
+      <w:pPr>
+        <w:pStyle w:val="ListParagraph"/>
+        <w:numPr>
+          <w:ilvl w:val="0"/>
+          <w:numId w:val="2"/>
+        </w:numPr>
+        <w:rPr>
+          <w:lang w:val="en-US"/>
+        </w:rPr>
+      </w:pPr>
+      <w:r>
+        <w:rPr>
+          <w:lang w:val="en-US"/>
+        </w:rPr>
+        <w:t>after: The end date of the query</w:t>
+      </w:r>
+    </w:p>
+    <w:p>
+      <w:pPr>
+        <w:rPr>
+          <w:lang w:val="en-US"/>
+        </w:rPr>
+      </w:pPr>
+    </w:p>
+    <w:p>
+      <w:pPr>
+        <w:rPr>
+          <w:lang w:val="en-US"/>
+        </w:rPr>
+      </w:pPr>
+      <w:r>
+        <w:rPr>
+          <w:lang w:val="en-US"/>
+        </w:rPr>
+        <w:t>For this thesis all Gamestop (GME) related posts between January 1</w:t>
+      </w:r>
+      <w:r>
+        <w:rPr>
+          <w:vertAlign w:val="superscript"/>
+          <w:lang w:val="en-US"/>
+        </w:rPr>
+        <w:t>st</w:t>
+      </w:r>
+      <w:r>
+        <w:rPr>
+          <w:lang w:val="en-US"/>
+        </w:rPr>
+        <w:t>, 2020 and October 26</w:t>
+      </w:r>
+      <w:r>
+        <w:rPr>
+          <w:vertAlign w:val="superscript"/>
+          <w:lang w:val="en-US"/>
+        </w:rPr>
+        <w:t>th</w:t>
+      </w:r>
+      <w:r>
+        <w:rPr>
+          <w:lang w:val="en-US"/>
+        </w:rPr>
+        <w:t>, 2021 were requested from the subreddit WallStreetBets.</w:t>
+      </w:r>
+      <w:r>
+        <w:rPr>
+          <w:lang w:val="en-US"/>
+        </w:rPr>
+        <w:t xml:space="preserve"> </w:t>
+      </w:r>
+      <w:r>
+        <w:rPr>
+          <w:lang w:val="en-US"/>
+        </w:rPr>
+        <w:t>The query returns 89 columns. Most of which, however, can be dropped since they either aren’t useful or contain no data. The most important columns are the number of comments, the title of the post and the content of the post. Emoticons are also included in the content text.</w:t>
+      </w:r>
+      <w:r>
+        <w:rPr>
+          <w:lang w:val="en-US"/>
+        </w:rPr>
+        <w:t xml:space="preserve"> </w:t>
+      </w:r>
+      <w:r>
+        <w:rPr>
+          <w:lang w:val="en-US"/>
+        </w:rPr>
+        <w:t xml:space="preserve">In total 179,544 posts were obtained. </w:t>
+      </w:r>
+    </w:p>
+    <w:p>
+      <w:pPr>
+        <w:rPr>
+          <w:lang w:val="en-US"/>
+        </w:rPr>
+      </w:pPr>
     </w:p>
     <w:p>
       <w:pPr>
@@ -1969,14 +2325,6 @@
           <w:lang w:val="en-US"/>
         </w:rPr>
       </w:pPr>
-    </w:p>
-    <w:p>
-      <w:pPr>
-        <w:pStyle w:val="Heading3"/>
-        <w:rPr>
-          <w:lang w:val="en-US"/>
-        </w:rPr>
-      </w:pPr>
       <w:r>
         <w:rPr>
           <w:lang w:val="en-US"/>
@@ -2000,49 +2348,7 @@
         <w:rPr>
           <w:lang w:val="en-US"/>
         </w:rPr>
-        <w:t xml:space="preserve">by </w:t>
-      </w:r>
-      <w:proofErr w:type="spellStart"/>
-      <w:r>
-        <w:rPr>
-          <w:lang w:val="en-US"/>
-        </w:rPr>
-        <w:t>Jemai</w:t>
-      </w:r>
-      <w:proofErr w:type="spellEnd"/>
-      <w:r>
-        <w:rPr>
-          <w:lang w:val="en-US"/>
-        </w:rPr>
-        <w:t xml:space="preserve">, </w:t>
-      </w:r>
-      <w:proofErr w:type="spellStart"/>
-      <w:r>
-        <w:rPr>
-          <w:lang w:val="en-US"/>
-        </w:rPr>
-        <w:t>Hazouni</w:t>
-      </w:r>
-      <w:proofErr w:type="spellEnd"/>
-      <w:r>
-        <w:rPr>
-          <w:lang w:val="en-US"/>
-        </w:rPr>
-        <w:t xml:space="preserve">, and </w:t>
-      </w:r>
-      <w:proofErr w:type="spellStart"/>
-      <w:r>
-        <w:rPr>
-          <w:lang w:val="en-US"/>
-        </w:rPr>
-        <w:t>Baccar</w:t>
-      </w:r>
-      <w:proofErr w:type="spellEnd"/>
-      <w:r>
-        <w:rPr>
-          <w:lang w:val="en-US"/>
-        </w:rPr>
-        <w:t xml:space="preserve"> (2021) presents a system for structuring a sentiment analysis project. The data collection phase is the first step, where textual data is obtained from a source. The data is then cleaned in the second step, the data pre-processing phase. To do so, several actions need to be performed. Data tokenization is one of the actions. This is a common technique in which a large body of text is broken down into multiple sentences, each of which is then broken down into a list of words. Stop words such as </w:t>
+        <w:t xml:space="preserve">by Jemai, Hazouni, and Baccar (2021) presents a system for structuring a sentiment analysis project. The data collection phase is the first step, where textual data is obtained from a source. The data is then cleaned in the second step, the data pre-processing phase. To do so, several actions need to be performed. Data tokenization is one of the actions. This is a common technique in which a large body of text is broken down into multiple sentences, each of which is then broken down into a list of words. Stop words such as </w:t>
       </w:r>
       <w:r>
         <w:rPr>
@@ -2050,43 +2356,111 @@
           <w:iCs/>
           <w:lang w:val="en-US"/>
         </w:rPr>
-        <w:t xml:space="preserve">is, the, </w:t>
-      </w:r>
-      <w:proofErr w:type="gramStart"/>
-      <w:r>
-        <w:rPr>
-          <w:i/>
-          <w:iCs/>
-          <w:lang w:val="en-US"/>
-        </w:rPr>
-        <w:t xml:space="preserve">a </w:t>
-      </w:r>
-      <w:r>
-        <w:rPr>
-          <w:lang w:val="en-US"/>
-        </w:rPr>
-        <w:t>and</w:t>
-      </w:r>
-      <w:proofErr w:type="gramEnd"/>
-      <w:r>
-        <w:rPr>
-          <w:lang w:val="en-US"/>
-        </w:rPr>
-        <w:t xml:space="preserve"> other common words are also removed during the pre-processing phase. In addition, special characters such as @ and </w:t>
-      </w:r>
-      <w:proofErr w:type="spellStart"/>
-      <w:r>
-        <w:rPr>
-          <w:lang w:val="en-US"/>
-        </w:rPr>
-        <w:t>urls</w:t>
-      </w:r>
-      <w:proofErr w:type="spellEnd"/>
-      <w:r>
-        <w:rPr>
-          <w:lang w:val="en-US"/>
-        </w:rPr>
-        <w:t xml:space="preserve"> should also be removed. It is also suggested that the text is converted to lowercase. As the final step, the research proposes lemmatization. By doing so, the structure of a word is analyzed and converted to its normalized form.</w:t>
+        <w:t xml:space="preserve">is, the, a </w:t>
+      </w:r>
+      <w:r>
+        <w:rPr>
+          <w:lang w:val="en-US"/>
+        </w:rPr>
+        <w:t>and other common words are also removed during the pre-processing phase. In addition, special characters such as @ and urls should also be removed. It is also suggested that the text is converted to lowercase. As the final step, the research proposes lemmatization. By doing so, the structure of a word is analyzed and converted to its normalized form.</w:t>
+      </w:r>
+      <w:r>
+        <w:rPr>
+          <w:lang w:val="en-US"/>
+        </w:rPr>
+        <w:t xml:space="preserve"> Since it is shown that </w:t>
+      </w:r>
+      <w:r>
+        <w:rPr>
+          <w:lang w:val="en-US"/>
+        </w:rPr>
+        <w:t>preprocessing data with emoticons, leads to more accurate results than preprocessing data without emoticons</w:t>
+      </w:r>
+      <w:r>
+        <w:rPr>
+          <w:lang w:val="en-US"/>
+        </w:rPr>
+        <w:t xml:space="preserve">, emoticons are not removed from the corpus </w:t>
+      </w:r>
+      <w:sdt>
+        <w:sdtPr>
+          <w:rPr>
+            <w:lang w:val="en-US"/>
+          </w:rPr>
+          <w:id w:val="-1241559399"/>
+          <w:citation/>
+        </w:sdtPr>
+        <w:sdtContent>
+          <w:r>
+            <w:rPr>
+              <w:lang w:val="en-US"/>
+            </w:rPr>
+            <w:fldChar w:fldCharType="begin"/>
+          </w:r>
+          <w:r>
+            <w:rPr>
+              <w:lang w:val="en-US"/>
+            </w:rPr>
+            <w:instrText xml:space="preserve"> CITATION Par16 \l 1031 </w:instrText>
+          </w:r>
+          <w:r>
+            <w:rPr>
+              <w:lang w:val="en-US"/>
+            </w:rPr>
+            <w:fldChar w:fldCharType="separate"/>
+          </w:r>
+          <w:r>
+            <w:rPr>
+              <w:noProof/>
+              <w:lang w:val="en-US"/>
+            </w:rPr>
+            <w:t>(Parveen &amp; Pandey, 2016)</w:t>
+          </w:r>
+          <w:r>
+            <w:rPr>
+              <w:lang w:val="en-US"/>
+            </w:rPr>
+            <w:fldChar w:fldCharType="end"/>
+          </w:r>
+        </w:sdtContent>
+      </w:sdt>
+      <w:r>
+        <w:rPr>
+          <w:lang w:val="en-US"/>
+        </w:rPr>
+        <w:t>.</w:t>
+      </w:r>
+      <w:r>
+        <w:rPr>
+          <w:lang w:val="en-US"/>
+        </w:rPr>
+        <w:t xml:space="preserve"> </w:t>
+      </w:r>
+    </w:p>
+    <w:p>
+      <w:pPr>
+        <w:rPr>
+          <w:lang w:val="en-US"/>
+        </w:rPr>
+      </w:pPr>
+      <w:r>
+        <w:rPr>
+          <w:lang w:val="en-US"/>
+        </w:rPr>
+        <w:t xml:space="preserve">Eventually, term frequency-inverse document frequency (tf-idf), was applied on the text corpus. </w:t>
+      </w:r>
+      <w:r>
+        <w:rPr>
+          <w:lang w:val="en-US"/>
+        </w:rPr>
+        <w:t xml:space="preserve">Using this representation allows to extract the most descriptive terms in a </w:t>
+      </w:r>
+      <w:r>
+        <w:rPr>
+          <w:lang w:val="en-US"/>
+        </w:rPr>
+        <w:lastRenderedPageBreak/>
+        <w:t xml:space="preserve">document and easy computations. However, it fails to capture semantics and word embeddings. For computational reasons, only words that occur at least five times were included in the tf-idf representation. </w:t>
       </w:r>
     </w:p>
     <w:p>
@@ -2107,156 +2481,13 @@
         <w:rPr>
           <w:lang w:val="en-US"/>
         </w:rPr>
-        <w:t>Data Preparation</w:t>
-      </w:r>
-    </w:p>
-    <w:p>
-      <w:pPr>
-        <w:rPr>
-          <w:lang w:val="en-US"/>
-        </w:rPr>
-      </w:pPr>
-      <w:r>
-        <w:rPr>
-          <w:lang w:val="en-US"/>
-        </w:rPr>
-        <w:t xml:space="preserve">The literature </w:t>
-      </w:r>
-      <w:r>
-        <w:rPr>
-          <w:lang w:val="en-US"/>
-        </w:rPr>
-        <w:t>writes about</w:t>
-      </w:r>
-      <w:r>
-        <w:rPr>
-          <w:lang w:val="en-US"/>
-        </w:rPr>
-        <w:t xml:space="preserve"> various methods to prepare text data for machine learning. </w:t>
-      </w:r>
-    </w:p>
-    <w:p>
-      <w:pPr>
-        <w:rPr>
-          <w:lang w:val="en-US"/>
-        </w:rPr>
-      </w:pPr>
-      <w:r>
-        <w:rPr>
-          <w:lang w:val="en-US"/>
-        </w:rPr>
-        <w:t>Visualization with t-</w:t>
-      </w:r>
-      <w:proofErr w:type="spellStart"/>
-      <w:r>
-        <w:rPr>
-          <w:lang w:val="en-US"/>
-        </w:rPr>
-        <w:t>sne</w:t>
-      </w:r>
-      <w:proofErr w:type="spellEnd"/>
-      <w:r>
-        <w:rPr>
-          <w:lang w:val="en-US"/>
-        </w:rPr>
-        <w:t>:</w:t>
-      </w:r>
-    </w:p>
-    <w:p>
-      <w:pPr>
-        <w:pStyle w:val="Heading3"/>
-        <w:rPr>
-          <w:lang w:val="en-US"/>
-        </w:rPr>
-      </w:pPr>
-      <w:r>
-        <w:rPr>
-          <w:noProof/>
-          <w:lang w:val="en-US"/>
-        </w:rPr>
-        <w:lastRenderedPageBreak/>
-        <w:drawing>
-          <wp:inline distT="0" distB="0" distL="0" distR="0" wp14:anchorId="19B7E1F3" wp14:editId="1B5846EC">
-            <wp:extent cx="5308600" cy="4152900"/>
-            <wp:effectExtent l="0" t="0" r="0" b="0"/>
-            <wp:docPr id="1" name="Picture 1" descr="Chart, bubble chart&#10;&#10;Description automatically generated"/>
-            <wp:cNvGraphicFramePr>
-              <a:graphicFrameLocks xmlns:a="http://schemas.openxmlformats.org/drawingml/2006/main" noChangeAspect="1"/>
-            </wp:cNvGraphicFramePr>
-            <a:graphic xmlns:a="http://schemas.openxmlformats.org/drawingml/2006/main">
-              <a:graphicData uri="http://schemas.openxmlformats.org/drawingml/2006/picture">
-                <pic:pic xmlns:pic="http://schemas.openxmlformats.org/drawingml/2006/picture">
-                  <pic:nvPicPr>
-                    <pic:cNvPr id="1" name="Picture 1" descr="Chart, bubble chart&#10;&#10;Description automatically generated"/>
-                    <pic:cNvPicPr/>
-                  </pic:nvPicPr>
-                  <pic:blipFill>
-                    <a:blip r:embed="rId5">
-                      <a:extLst>
-                        <a:ext uri="{28A0092B-C50C-407E-A947-70E740481C1C}">
-                          <a14:useLocalDpi xmlns:a14="http://schemas.microsoft.com/office/drawing/2010/main" val="0"/>
-                        </a:ext>
-                      </a:extLst>
-                    </a:blip>
-                    <a:stretch>
-                      <a:fillRect/>
-                    </a:stretch>
-                  </pic:blipFill>
-                  <pic:spPr>
-                    <a:xfrm>
-                      <a:off x="0" y="0"/>
-                      <a:ext cx="5308600" cy="4152900"/>
-                    </a:xfrm>
-                    <a:prstGeom prst="rect">
-                      <a:avLst/>
-                    </a:prstGeom>
-                  </pic:spPr>
-                </pic:pic>
-              </a:graphicData>
-            </a:graphic>
-          </wp:inline>
-        </w:drawing>
-      </w:r>
-    </w:p>
-    <w:p>
-      <w:pPr>
-        <w:pStyle w:val="Heading3"/>
-        <w:rPr>
-          <w:lang w:val="en-US"/>
-        </w:rPr>
-      </w:pPr>
-      <w:r>
-        <w:rPr>
-          <w:lang w:val="en-US"/>
-        </w:rPr>
-        <w:t>Cost of Annotation</w:t>
-      </w:r>
-    </w:p>
-    <w:p>
-      <w:pPr>
-        <w:rPr>
-          <w:lang w:val="en-US"/>
-        </w:rPr>
-      </w:pPr>
-    </w:p>
-    <w:p>
-      <w:pPr>
-        <w:pStyle w:val="Heading3"/>
-        <w:rPr>
-          <w:lang w:val="en-US"/>
-        </w:rPr>
-      </w:pPr>
-      <w:r>
-        <w:rPr>
-          <w:lang w:val="en-US"/>
-        </w:rPr>
         <w:t>The Case for a Supervised Method over an Unsupervised Method</w:t>
       </w:r>
     </w:p>
     <w:p>
       <w:pPr>
         <w:rPr>
-          <w:color w:val="8EAADB" w:themeColor="accent1" w:themeTint="99"/>
+          <w:color w:val="000000" w:themeColor="text1"/>
           <w:lang w:val="en-US"/>
         </w:rPr>
       </w:pPr>
@@ -2322,20 +2553,281 @@
         </w:rPr>
         <w:t>(active-learning-approaches-for-labelling-text, Miller, Linder, Mebane).</w:t>
       </w:r>
+    </w:p>
+    <w:p>
+      <w:pPr>
+        <w:rPr>
+          <w:color w:val="8EAADB" w:themeColor="accent1" w:themeTint="99"/>
+          <w:lang w:val="en-US"/>
+        </w:rPr>
+      </w:pPr>
       <w:r>
         <w:rPr>
           <w:color w:val="000000" w:themeColor="text1"/>
           <w:lang w:val="en-US"/>
         </w:rPr>
+        <w:t xml:space="preserve">For the case at hand, a t-Distributed Stochastic Neighbor embedding (t-sne) algorithm was applied on the data to </w:t>
+      </w:r>
+      <w:r>
+        <w:rPr>
+          <w:color w:val="000000" w:themeColor="text1"/>
+          <w:lang w:val="en-US"/>
+        </w:rPr>
+        <w:t xml:space="preserve">extract similarity features and project them onto a lower dimension </w:t>
+      </w:r>
+      <w:sdt>
+        <w:sdtPr>
+          <w:rPr>
+            <w:color w:val="000000" w:themeColor="text1"/>
+            <w:lang w:val="en-US"/>
+          </w:rPr>
+          <w:id w:val="1208607481"/>
+          <w:citation/>
+        </w:sdtPr>
+        <w:sdtContent>
+          <w:r>
+            <w:rPr>
+              <w:color w:val="000000" w:themeColor="text1"/>
+              <w:lang w:val="en-US"/>
+            </w:rPr>
+            <w:fldChar w:fldCharType="begin"/>
+          </w:r>
+          <w:r>
+            <w:rPr>
+              <w:color w:val="000000" w:themeColor="text1"/>
+              <w:lang w:val="en-US"/>
+            </w:rPr>
+            <w:instrText xml:space="preserve"> CITATION Dev20 \l 1031 </w:instrText>
+          </w:r>
+          <w:r>
+            <w:rPr>
+              <w:color w:val="000000" w:themeColor="text1"/>
+              <w:lang w:val="en-US"/>
+            </w:rPr>
+            <w:fldChar w:fldCharType="separate"/>
+          </w:r>
+          <w:r>
+            <w:rPr>
+              <w:noProof/>
+              <w:color w:val="000000" w:themeColor="text1"/>
+              <w:lang w:val="en-US"/>
+            </w:rPr>
+            <w:t>(Devassy &amp; George, 2020)</w:t>
+          </w:r>
+          <w:r>
+            <w:rPr>
+              <w:color w:val="000000" w:themeColor="text1"/>
+              <w:lang w:val="en-US"/>
+            </w:rPr>
+            <w:fldChar w:fldCharType="end"/>
+          </w:r>
+        </w:sdtContent>
+      </w:sdt>
+      <w:r>
+        <w:rPr>
+          <w:color w:val="000000" w:themeColor="text1"/>
+          <w:lang w:val="en-US"/>
+        </w:rPr>
+        <w:t>.</w:t>
+      </w:r>
+      <w:r>
+        <w:rPr>
+          <w:color w:val="000000" w:themeColor="text1"/>
+          <w:lang w:val="en-US"/>
+        </w:rPr>
+        <w:t xml:space="preserve"> As can be seen in the visualization below, admittedly at a low dimension, the majority of the data do not belong to any particular cluster.</w:t>
+      </w:r>
+    </w:p>
+    <w:p>
+      <w:pPr>
+        <w:rPr>
+          <w:color w:val="000000" w:themeColor="text1"/>
+          <w:lang w:val="en-US"/>
+        </w:rPr>
+      </w:pPr>
+      <w:r>
+        <w:rPr>
+          <w:noProof/>
+          <w:color w:val="000000" w:themeColor="text1"/>
+          <w:lang w:val="en-US"/>
+        </w:rPr>
+        <w:drawing>
+          <wp:inline distT="0" distB="0" distL="0" distR="0" wp14:anchorId="63F6DAC8" wp14:editId="5AEC7D7E">
+            <wp:extent cx="3056709" cy="2708275"/>
+            <wp:effectExtent l="0" t="0" r="4445" b="0"/>
+            <wp:docPr id="2" name="Picture 2" descr="A picture containing chart&#10;&#10;Description automatically generated"/>
+            <wp:cNvGraphicFramePr>
+              <a:graphicFrameLocks xmlns:a="http://schemas.openxmlformats.org/drawingml/2006/main" noChangeAspect="1"/>
+            </wp:cNvGraphicFramePr>
+            <a:graphic xmlns:a="http://schemas.openxmlformats.org/drawingml/2006/main">
+              <a:graphicData uri="http://schemas.openxmlformats.org/drawingml/2006/picture">
+                <pic:pic xmlns:pic="http://schemas.openxmlformats.org/drawingml/2006/picture">
+                  <pic:nvPicPr>
+                    <pic:cNvPr id="2" name="Picture 2" descr="A picture containing chart&#10;&#10;Description automatically generated"/>
+                    <pic:cNvPicPr/>
+                  </pic:nvPicPr>
+                  <pic:blipFill rotWithShape="1">
+                    <a:blip r:embed="rId6">
+                      <a:extLst>
+                        <a:ext uri="{28A0092B-C50C-407E-A947-70E740481C1C}">
+                          <a14:useLocalDpi xmlns:a14="http://schemas.microsoft.com/office/drawing/2010/main" val="0"/>
+                        </a:ext>
+                      </a:extLst>
+                    </a:blip>
+                    <a:srcRect r="11706"/>
+                    <a:stretch/>
+                  </pic:blipFill>
+                  <pic:spPr bwMode="auto">
+                    <a:xfrm>
+                      <a:off x="0" y="0"/>
+                      <a:ext cx="3065414" cy="2715988"/>
+                    </a:xfrm>
+                    <a:prstGeom prst="rect">
+                      <a:avLst/>
+                    </a:prstGeom>
+                    <a:ln>
+                      <a:noFill/>
+                    </a:ln>
+                    <a:extLst>
+                      <a:ext uri="{53640926-AAD7-44D8-BBD7-CCE9431645EC}">
+                        <a14:shadowObscured xmlns:a14="http://schemas.microsoft.com/office/drawing/2010/main"/>
+                      </a:ext>
+                    </a:extLst>
+                  </pic:spPr>
+                </pic:pic>
+              </a:graphicData>
+            </a:graphic>
+          </wp:inline>
+        </w:drawing>
+      </w:r>
+    </w:p>
+    <w:p>
+      <w:pPr>
+        <w:rPr>
+          <w:i/>
+          <w:iCs/>
+          <w:color w:val="000000" w:themeColor="text1"/>
+          <w:lang w:val="en-US"/>
+        </w:rPr>
+      </w:pPr>
+      <w:r>
+        <w:rPr>
+          <w:i/>
+          <w:iCs/>
+          <w:color w:val="000000" w:themeColor="text1"/>
+          <w:lang w:val="en-US"/>
+        </w:rPr>
+        <w:t>Red: Negative Sentiment; Blue: Positive Sentiment; Yellow: Neutral Sentiment</w:t>
+      </w:r>
+    </w:p>
+    <w:p>
+      <w:pPr>
+        <w:rPr>
+          <w:color w:val="000000" w:themeColor="text1"/>
+          <w:lang w:val="en-US"/>
+        </w:rPr>
+      </w:pPr>
+      <w:r>
+        <w:rPr>
+          <w:i/>
+          <w:iCs/>
+          <w:color w:val="000000" w:themeColor="text1"/>
+          <w:lang w:val="en-US"/>
+        </w:rPr>
+        <w:t>Based on manually labeled seed data that was fed into the AL</w:t>
+      </w:r>
+    </w:p>
+    <w:p>
+      <w:pPr>
+        <w:rPr>
+          <w:color w:val="000000" w:themeColor="text1"/>
+          <w:lang w:val="en-US"/>
+        </w:rPr>
+      </w:pPr>
+    </w:p>
+    <w:p>
+      <w:pPr>
+        <w:rPr>
+          <w:color w:val="000000" w:themeColor="text1"/>
+          <w:lang w:val="en-US"/>
+        </w:rPr>
+      </w:pPr>
+      <w:r>
+        <w:rPr>
+          <w:color w:val="000000" w:themeColor="text1"/>
+          <w:lang w:val="en-US"/>
+        </w:rPr>
+        <w:t>Even though there are some approaches to clustering high dimensional data, it generally becomes more difficult to do so. One of the explanations for that is the increased sparsity and the difficulty to distinguish between distances of observations</w:t>
+      </w:r>
+      <w:r>
+        <w:rPr>
+          <w:color w:val="000000" w:themeColor="text1"/>
+          <w:lang w:val="en-US"/>
+        </w:rPr>
         <w:t xml:space="preserve"> </w:t>
       </w:r>
-    </w:p>
-    <w:p>
-      <w:pPr>
+      <w:sdt>
+        <w:sdtPr>
+          <w:rPr>
+            <w:color w:val="000000" w:themeColor="text1"/>
+            <w:lang w:val="en-US"/>
+          </w:rPr>
+          <w:id w:val="1328938007"/>
+          <w:citation/>
+        </w:sdtPr>
+        <w:sdtContent>
+          <w:r>
+            <w:rPr>
+              <w:color w:val="000000" w:themeColor="text1"/>
+              <w:lang w:val="en-US"/>
+            </w:rPr>
+            <w:fldChar w:fldCharType="begin"/>
+          </w:r>
+          <w:r>
+            <w:rPr>
+              <w:color w:val="000000" w:themeColor="text1"/>
+              <w:lang w:val="en-US"/>
+            </w:rPr>
+            <w:instrText xml:space="preserve"> CITATION Tom14 \l 1031 </w:instrText>
+          </w:r>
+          <w:r>
+            <w:rPr>
+              <w:color w:val="000000" w:themeColor="text1"/>
+              <w:lang w:val="en-US"/>
+            </w:rPr>
+            <w:fldChar w:fldCharType="separate"/>
+          </w:r>
+          <w:r>
+            <w:rPr>
+              <w:noProof/>
+              <w:color w:val="000000" w:themeColor="text1"/>
+              <w:lang w:val="en-US"/>
+            </w:rPr>
+            <w:t>(Tomašev, Radovanović, Mladenić, &amp; Ivanović, 2014)</w:t>
+          </w:r>
+          <w:r>
+            <w:rPr>
+              <w:color w:val="000000" w:themeColor="text1"/>
+              <w:lang w:val="en-US"/>
+            </w:rPr>
+            <w:fldChar w:fldCharType="end"/>
+          </w:r>
+        </w:sdtContent>
+      </w:sdt>
+      <w:r>
         <w:rPr>
           <w:color w:val="000000" w:themeColor="text1"/>
           <w:lang w:val="en-US"/>
         </w:rPr>
+        <w:t>.</w:t>
+      </w:r>
+    </w:p>
+    <w:p>
+      <w:pPr>
+        <w:rPr>
+          <w:color w:val="000000" w:themeColor="text1"/>
+          <w:lang w:val="en-US"/>
+        </w:rPr>
       </w:pPr>
     </w:p>
     <w:p>
@@ -2349,143 +2841,43 @@
         <w:rPr>
           <w:lang w:val="en-US"/>
         </w:rPr>
-        <w:t>Active Learners to Reduce the Cost of Annotation</w:t>
-      </w:r>
-    </w:p>
-    <w:p>
-      <w:pPr>
-        <w:rPr>
-          <w:color w:val="000000" w:themeColor="text1"/>
-          <w:lang w:val="en-US"/>
-        </w:rPr>
-      </w:pPr>
-      <w:r>
-        <w:rPr>
-          <w:color w:val="000000" w:themeColor="text1"/>
-          <w:lang w:val="en-US"/>
-        </w:rPr>
-        <w:t>One of the key concepts of Active Learners is that if a machine learning algorithm is allowed to choose the data from which it learns, it will achieve higher accuracy with less training data. If a considerable amount of the data is unlabeled, this is especially desirable. As a result, the total cost of annotation can be reduced drastically. Research shows that the total number of manual annotations can be reduced by 80% when using an Active Learner instead of randomly selecting data to label (Active Learning and Cost of annotation – Jason Baldridge and Miles Osborne).</w:t>
-      </w:r>
-    </w:p>
-    <w:p>
-      <w:pPr>
-        <w:rPr>
-          <w:color w:val="000000" w:themeColor="text1"/>
-          <w:lang w:val="en-US"/>
-        </w:rPr>
-      </w:pPr>
-      <w:r>
-        <w:rPr>
-          <w:color w:val="000000" w:themeColor="text1"/>
+        <w:t xml:space="preserve">Using Active Learning to </w:t>
+      </w:r>
+      <w:r>
+        <w:rPr>
+          <w:lang w:val="en-US"/>
+        </w:rPr>
+        <w:t>Capture the Domain-Specific Language of WallStreetBets</w:t>
+      </w:r>
+    </w:p>
+    <w:p>
+      <w:pPr>
+        <w:rPr>
+          <w:color w:val="8EAADB" w:themeColor="accent1" w:themeTint="99"/>
+          <w:lang w:val="en-US"/>
+        </w:rPr>
+      </w:pPr>
+      <w:r>
+        <w:rPr>
+          <w:color w:val="8EAADB" w:themeColor="accent1" w:themeTint="99"/>
+          <w:lang w:val="en-US"/>
+        </w:rPr>
+        <w:t>I kinda repeat this from the literature section. However, I still will want to have the explanation of an AL in relation to a domain specific lexicon!</w:t>
+      </w:r>
+    </w:p>
+    <w:p>
+      <w:pPr>
+        <w:rPr>
+          <w:strike/>
+          <w:lang w:val="en-US"/>
+        </w:rPr>
+      </w:pPr>
+      <w:r>
+        <w:rPr>
+          <w:strike/>
           <w:lang w:val="en-US"/>
         </w:rPr>
         <w:lastRenderedPageBreak/>
-        <w:t xml:space="preserve">If data is manually annotated at random, the annotator will invest a lot of time into labeling irrelevant instances. This may incur costs which could be avoided with an Active Learner. It is argued that Passive Learning, or randomly selecting instances to be labeled by an annotator, is especially costly if the class distribution of the data is imbalanced or if there are many very similar documents. For example, if a specific feature set appears on only 1% of instances, the annotator would have to label 1000 documents to cover the feature set on 10 relevant documents. When it comes to document similarity, large clusters of very similar documents might be identifiable. Because features may be barely </w:t>
-      </w:r>
-      <w:proofErr w:type="spellStart"/>
-      <w:r>
-        <w:rPr>
-          <w:color w:val="000000" w:themeColor="text1"/>
-          <w:lang w:val="en-US"/>
-        </w:rPr>
-        <w:t>distinctable</w:t>
-      </w:r>
-      <w:proofErr w:type="spellEnd"/>
-      <w:r>
-        <w:rPr>
-          <w:color w:val="000000" w:themeColor="text1"/>
-          <w:lang w:val="en-US"/>
-        </w:rPr>
-        <w:t>, the annotator might spend a lot of effort labeling uninformative instances when selecting them random. An Active Learner, on the other hand, suggests which instances the annotator should label. Those instances can be determined on various quantitative metrics (active-learning-approaches-for-labelling-text, Miller, Linder, Mebane).</w:t>
-      </w:r>
-    </w:p>
-    <w:p>
-      <w:pPr>
-        <w:rPr>
-          <w:color w:val="000000" w:themeColor="text1"/>
-          <w:lang w:val="en-US"/>
-        </w:rPr>
-      </w:pPr>
-    </w:p>
-    <w:p>
-      <w:pPr>
-        <w:rPr>
-          <w:color w:val="000000" w:themeColor="text1"/>
-          <w:lang w:val="en-US"/>
-        </w:rPr>
-      </w:pPr>
-    </w:p>
-    <w:p>
-      <w:pPr>
-        <w:pStyle w:val="Heading3"/>
-        <w:rPr>
-          <w:lang w:val="en-US"/>
-        </w:rPr>
-      </w:pPr>
-      <w:r>
-        <w:rPr>
-          <w:lang w:val="en-US"/>
-        </w:rPr>
-        <w:t xml:space="preserve">Using Active Learning to </w:t>
-      </w:r>
-      <w:r>
-        <w:rPr>
-          <w:lang w:val="en-US"/>
-        </w:rPr>
-        <w:t xml:space="preserve">Capture the Domain-Specific Language of </w:t>
-      </w:r>
-      <w:proofErr w:type="spellStart"/>
-      <w:r>
-        <w:rPr>
-          <w:lang w:val="en-US"/>
-        </w:rPr>
-        <w:t>WallStreetBets</w:t>
-      </w:r>
-      <w:proofErr w:type="spellEnd"/>
-    </w:p>
-    <w:p>
-      <w:pPr>
-        <w:rPr>
-          <w:color w:val="8EAADB" w:themeColor="accent1" w:themeTint="99"/>
-          <w:lang w:val="en-US"/>
-        </w:rPr>
-      </w:pPr>
-      <w:r>
-        <w:rPr>
-          <w:color w:val="8EAADB" w:themeColor="accent1" w:themeTint="99"/>
-          <w:lang w:val="en-US"/>
-        </w:rPr>
-        <w:t xml:space="preserve">I </w:t>
-      </w:r>
-      <w:proofErr w:type="spellStart"/>
-      <w:r>
-        <w:rPr>
-          <w:color w:val="8EAADB" w:themeColor="accent1" w:themeTint="99"/>
-          <w:lang w:val="en-US"/>
-        </w:rPr>
-        <w:t>kinda</w:t>
-      </w:r>
-      <w:proofErr w:type="spellEnd"/>
-      <w:r>
-        <w:rPr>
-          <w:color w:val="8EAADB" w:themeColor="accent1" w:themeTint="99"/>
-          <w:lang w:val="en-US"/>
-        </w:rPr>
-        <w:t xml:space="preserve"> repeat this from the literature section. However, I still will want to have the explanation of an AL in relation to a domain specific lexicon!</w:t>
-      </w:r>
-    </w:p>
-    <w:p>
-      <w:pPr>
-        <w:rPr>
-          <w:strike/>
-          <w:lang w:val="en-US"/>
-        </w:rPr>
-      </w:pPr>
-      <w:r>
-        <w:rPr>
-          <w:strike/>
-          <w:lang w:val="en-US"/>
-        </w:rPr>
         <w:t xml:space="preserve">Many industry applications and researchers use general-purpose sentiment lexicons, because of the cost associated with building a domain-specific one. However, it has been demonstrated that using a domain-specific </w:t>
       </w:r>
       <w:r>
@@ -2628,25 +3020,7 @@
           <w:color w:val="000000" w:themeColor="text1"/>
           <w:lang w:val="en-US"/>
         </w:rPr>
-        <w:t>other machine learning methods have also shown strong performance (</w:t>
-      </w:r>
-      <w:proofErr w:type="spellStart"/>
-      <w:r>
-        <w:rPr>
-          <w:strike/>
-          <w:color w:val="000000" w:themeColor="text1"/>
-          <w:lang w:val="en-US"/>
-        </w:rPr>
-        <w:t>tfidf</w:t>
-      </w:r>
-      <w:proofErr w:type="spellEnd"/>
-      <w:r>
-        <w:rPr>
-          <w:strike/>
-          <w:color w:val="000000" w:themeColor="text1"/>
-          <w:lang w:val="en-US"/>
-        </w:rPr>
-        <w:t>/Wang2020_Article_...pdf).</w:t>
+        <w:t>other machine learning methods have also shown strong performance (tfidf/Wang2020_Article_...pdf).</w:t>
       </w:r>
       <w:r>
         <w:rPr>
@@ -2851,21 +3225,7 @@
         <w:rPr>
           <w:lang w:val="en-US"/>
         </w:rPr>
-        <w:t xml:space="preserve"> The labeled data is fed into the Active Learner. In addition, a query strategy needs to be defined, based on which the Active Learner queries new instances from the </w:t>
-      </w:r>
-      <w:proofErr w:type="gramStart"/>
-      <w:r>
-        <w:rPr>
-          <w:lang w:val="en-US"/>
-        </w:rPr>
-        <w:t>aforementioned pool</w:t>
-      </w:r>
-      <w:proofErr w:type="gramEnd"/>
-      <w:r>
-        <w:rPr>
-          <w:lang w:val="en-US"/>
-        </w:rPr>
-        <w:t xml:space="preserve">. </w:t>
+        <w:t xml:space="preserve"> The labeled data is fed into the Active Learner. In addition, a query strategy needs to be defined, based on which the Active Learner queries new instances from the aforementioned pool. </w:t>
       </w:r>
       <w:r>
         <w:rPr>
@@ -2904,7 +3264,6 @@
         <w:rPr>
           <w:lang w:val="en-US"/>
         </w:rPr>
-        <w:lastRenderedPageBreak/>
         <w:t xml:space="preserve">After the query function selected instances from the pool, an oracle needs to label those. An oracle is normally at least one human with training on how to annotate the data at hand </w:t>
       </w:r>
       <w:sdt>
@@ -2960,21 +3319,7 @@
         <w:rPr>
           <w:lang w:val="en-US"/>
         </w:rPr>
-        <w:t xml:space="preserve">However, human annotators are oftentimes </w:t>
-      </w:r>
-      <w:proofErr w:type="gramStart"/>
-      <w:r>
-        <w:rPr>
-          <w:lang w:val="en-US"/>
-        </w:rPr>
-        <w:t>inconsistent</w:t>
-      </w:r>
-      <w:proofErr w:type="gramEnd"/>
-      <w:r>
-        <w:rPr>
-          <w:lang w:val="en-US"/>
-        </w:rPr>
-        <w:t xml:space="preserve"> and the result may vary from person to person</w:t>
+        <w:t>However, human annotators are oftentimes inconsistent and the result may vary from person to person</w:t>
       </w:r>
       <w:r>
         <w:rPr>
@@ -3043,25 +3388,7 @@
           <w:iCs/>
           <w:lang w:val="en-US"/>
         </w:rPr>
-        <w:t xml:space="preserve">To see how Accuracy is calculated go to page </w:t>
-      </w:r>
-      <w:proofErr w:type="spellStart"/>
-      <w:r>
-        <w:rPr>
-          <w:i/>
-          <w:iCs/>
-          <w:lang w:val="en-US"/>
-        </w:rPr>
-        <w:t>xy</w:t>
-      </w:r>
-      <w:proofErr w:type="spellEnd"/>
-      <w:r>
-        <w:rPr>
-          <w:i/>
-          <w:iCs/>
-          <w:lang w:val="en-US"/>
-        </w:rPr>
-        <w:t xml:space="preserve"> in section Evaluation</w:t>
+        <w:t>To see how Accuracy is calculated go to page xy in section Evaluation</w:t>
       </w:r>
       <w:r>
         <w:rPr>
@@ -3168,49 +3495,7 @@
         <w:rPr>
           <w:lang w:val="en-US"/>
         </w:rPr>
-        <w:t xml:space="preserve">To implement the Active Learner the </w:t>
-      </w:r>
-      <w:proofErr w:type="spellStart"/>
-      <w:r>
-        <w:rPr>
-          <w:lang w:val="en-US"/>
-        </w:rPr>
-        <w:t>modAL</w:t>
-      </w:r>
-      <w:proofErr w:type="spellEnd"/>
-      <w:r>
-        <w:rPr>
-          <w:lang w:val="en-US"/>
-        </w:rPr>
-        <w:t xml:space="preserve"> package was used. </w:t>
-      </w:r>
-      <w:proofErr w:type="spellStart"/>
-      <w:r>
-        <w:rPr>
-          <w:lang w:val="en-US"/>
-        </w:rPr>
-        <w:t>modAL</w:t>
-      </w:r>
-      <w:proofErr w:type="spellEnd"/>
-      <w:r>
-        <w:rPr>
-          <w:lang w:val="en-US"/>
-        </w:rPr>
-        <w:t xml:space="preserve"> was designed with modularity, </w:t>
-      </w:r>
-      <w:proofErr w:type="gramStart"/>
-      <w:r>
-        <w:rPr>
-          <w:lang w:val="en-US"/>
-        </w:rPr>
-        <w:t>flexibility</w:t>
-      </w:r>
-      <w:proofErr w:type="gramEnd"/>
-      <w:r>
-        <w:rPr>
-          <w:lang w:val="en-US"/>
-        </w:rPr>
-        <w:t xml:space="preserve"> and extensibility as high priorities </w:t>
+        <w:t xml:space="preserve">To implement the Active Learner the modAL package was used. modAL was designed with modularity, flexibility and extensibility as high priorities </w:t>
       </w:r>
       <w:sdt>
         <w:sdtPr>
@@ -3306,7 +3591,15 @@
               <w:noProof/>
               <w:lang w:val="en-US"/>
             </w:rPr>
-            <w:t>(Alves, Baptista, Firmino, de Oliveira, &amp; de Paiva, 2014)</w:t>
+            <w:t xml:space="preserve">(Alves, Baptista, Firmino, de </w:t>
+          </w:r>
+          <w:r>
+            <w:rPr>
+              <w:noProof/>
+              <w:lang w:val="en-US"/>
+            </w:rPr>
+            <w:lastRenderedPageBreak/>
+            <w:t>Oliveira, &amp; de Paiva, 2014)</w:t>
           </w:r>
           <w:r>
             <w:rPr>
@@ -3326,7 +3619,33 @@
         <w:rPr>
           <w:lang w:val="en-US"/>
         </w:rPr>
-        <w:t xml:space="preserve"> Uncertainty sampling was chosen as the query </w:t>
+        <w:t xml:space="preserve"> </w:t>
+      </w:r>
+      <w:r>
+        <w:rPr>
+          <w:lang w:val="en-US"/>
+        </w:rPr>
+        <w:t>SVMs can be used to solve both regression and classification problems. Classification is done by finding a hyper/plane with the biggest margin, meaning it looks for the greatest distance to the nearest sample points (</w:t>
+      </w:r>
+      <w:r>
+        <w:rPr>
+          <w:noProof/>
+          <w:lang w:val="en-US"/>
+        </w:rPr>
+        <w:t>Jemai, Hayouni, &amp; Baccar, 2021). SVMs use spatial transformations, commonly known as kernel functions, to fit the hyperplane. Kernels can be linear, RBF or others. The radial basis function (rbf) kernel is best used for non-linear problems and is a general-purpose kernel that is often used in pattern recognition problems. The linear kernel, on the other hand, is typically used when there are only two classes present. A good example for that might be positive and negative sentiment (Alves, Baptista, Firmino, de Oliveira, &amp; de Paiva, 2014).</w:t>
+      </w:r>
+    </w:p>
+    <w:p>
+      <w:pPr>
+        <w:rPr>
+          <w:lang w:val="en-US"/>
+        </w:rPr>
+      </w:pPr>
+      <w:r>
+        <w:rPr>
+          <w:lang w:val="en-US"/>
+        </w:rPr>
+        <w:t xml:space="preserve">Uncertainty sampling was chosen as the query </w:t>
       </w:r>
       <w:r>
         <w:rPr>
@@ -3439,22 +3758,44 @@
     <w:p>
       <w:pPr>
         <w:rPr>
-          <w:color w:val="8EAADB" w:themeColor="accent1" w:themeTint="99"/>
-          <w:lang w:val="en-US"/>
-        </w:rPr>
-      </w:pPr>
-      <w:r>
-        <w:rPr>
-          <w:lang w:val="en-US"/>
-        </w:rPr>
-        <w:t>The next section explores the machine learning models that will be used to perform sentiment analysis on the domain-specific corpus created by the Active Learner. The classification of the best performing model will then be used as an input to predict changes in stock prices</w:t>
-      </w:r>
-      <w:r>
-        <w:rPr>
+          <w:color w:val="000000" w:themeColor="text1"/>
+          <w:lang w:val="en-US"/>
+        </w:rPr>
+      </w:pPr>
+      <w:r>
+        <w:rPr>
+          <w:lang w:val="en-US"/>
+        </w:rPr>
+        <w:t xml:space="preserve">The next section explores the machine learning models that will be used to perform sentiment analysis on the domain-specific corpus created by the Active Learner. </w:t>
+      </w:r>
+      <w:r>
+        <w:rPr>
+          <w:color w:val="C00000"/>
+          <w:lang w:val="en-US"/>
+        </w:rPr>
+        <w:t>The classification of the best performing model will then be used as an input to predict changes in stock prices</w:t>
+      </w:r>
+      <w:r>
+        <w:rPr>
+          <w:color w:val="C00000"/>
           <w:lang w:val="en-US"/>
         </w:rPr>
         <w:t>.</w:t>
       </w:r>
+      <w:r>
+        <w:rPr>
+          <w:color w:val="C00000"/>
+          <w:lang w:val="en-US"/>
+        </w:rPr>
+        <w:t xml:space="preserve"> </w:t>
+      </w:r>
+      <w:r>
+        <w:rPr>
+          <w:color w:val="000000" w:themeColor="text1"/>
+          <w:lang w:val="en-US"/>
+        </w:rPr>
+        <w:t xml:space="preserve">Because a SVM was used to </w:t>
+      </w:r>
     </w:p>
     <w:p>
       <w:pPr>
@@ -3481,21 +3822,12 @@
         </w:rPr>
         <w:t>NB is a probabilistic supervised machine learning model. By working probabilistically, the classifier assigns the probability of belonging to a given class based on certain features (</w:t>
       </w:r>
-      <w:proofErr w:type="spellStart"/>
       <w:r>
         <w:rPr>
           <w:noProof/>
           <w:lang w:val="en-US"/>
         </w:rPr>
-        <w:t>Jemai</w:t>
-      </w:r>
-      <w:proofErr w:type="spellEnd"/>
-      <w:r>
-        <w:rPr>
-          <w:noProof/>
-          <w:lang w:val="en-US"/>
-        </w:rPr>
-        <w:t>, Hayouni, &amp; Baccar, 2021)</w:t>
+        <w:t>Jemai, Hayouni, &amp; Baccar, 2021)</w:t>
       </w:r>
       <w:r>
         <w:rPr>
@@ -3513,21 +3845,7 @@
         <w:rPr>
           <w:lang w:val="en-US"/>
         </w:rPr>
-        <w:t xml:space="preserve"> (Song, Kim, Lee, Kim, &amp; </w:t>
-      </w:r>
-      <w:proofErr w:type="spellStart"/>
-      <w:r>
-        <w:rPr>
-          <w:lang w:val="en-US"/>
-        </w:rPr>
-        <w:t>Youn</w:t>
-      </w:r>
-      <w:proofErr w:type="spellEnd"/>
-      <w:r>
-        <w:rPr>
-          <w:lang w:val="en-US"/>
-        </w:rPr>
-        <w:t>, 2017)</w:t>
+        <w:t xml:space="preserve"> (Song, Kim, Lee, Kim, &amp; Youn, 2017)</w:t>
       </w:r>
       <w:r>
         <w:rPr>
@@ -3545,57 +3863,6 @@
     <w:p>
       <w:pPr>
         <w:rPr>
-          <w:lang w:val="en-US"/>
-        </w:rPr>
-      </w:pPr>
-    </w:p>
-    <w:p>
-      <w:pPr>
-        <w:rPr>
-          <w:lang w:val="en-US"/>
-        </w:rPr>
-      </w:pPr>
-      <w:r>
-        <w:rPr>
-          <w:lang w:val="en-US"/>
-        </w:rPr>
-        <w:t>Support Vector Machines (SVM): SVMs can be used to solve both regression and classification problems. Classification is done by finding a hyper/plane with the biggest margin, meaning it looks for the greatest distance to the nearest sample points (</w:t>
-      </w:r>
-      <w:proofErr w:type="spellStart"/>
-      <w:r>
-        <w:rPr>
-          <w:noProof/>
-          <w:lang w:val="en-US"/>
-        </w:rPr>
-        <w:t>Jemai</w:t>
-      </w:r>
-      <w:proofErr w:type="spellEnd"/>
-      <w:r>
-        <w:rPr>
-          <w:noProof/>
-          <w:lang w:val="en-US"/>
-        </w:rPr>
-        <w:t>, Hayouni, &amp; Baccar, 2021).</w:t>
-      </w:r>
-      <w:r>
-        <w:rPr>
-          <w:noProof/>
-          <w:lang w:val="en-US"/>
-        </w:rPr>
-        <w:t xml:space="preserve"> SVMs use spatial transformations, commonly known as kernel functions, to fit the hyperplane. Kernels can be linear, RBF or others. The radial basis function (rbf) kernel is best used for non-linear problems and is a general-purpose kernel that is often used in pattern recognition problems. The linear kernel, on the other hand, is </w:t>
-      </w:r>
-      <w:r>
-        <w:rPr>
-          <w:noProof/>
-          <w:lang w:val="en-US"/>
-        </w:rPr>
-        <w:lastRenderedPageBreak/>
-        <w:t>typically used when there are only two classes present. A good example for that might be positive and negative sentiment (Alves, Baptista, Firmino, de Oliveira, &amp; de Paiva, 2014).</w:t>
-      </w:r>
-    </w:p>
-    <w:p>
-      <w:pPr>
-        <w:rPr>
           <w:color w:val="000000" w:themeColor="text1"/>
           <w:lang w:val="en-US"/>
         </w:rPr>
@@ -3612,36 +3879,13 @@
           <w:color w:val="000000" w:themeColor="text1"/>
           <w:lang w:val="en-US"/>
         </w:rPr>
-        <w:t xml:space="preserve">Long </w:t>
-      </w:r>
-      <w:proofErr w:type="gramStart"/>
-      <w:r>
-        <w:rPr>
-          <w:color w:val="000000" w:themeColor="text1"/>
-          <w:lang w:val="en-US"/>
-        </w:rPr>
-        <w:t>Short Term</w:t>
-      </w:r>
-      <w:proofErr w:type="gramEnd"/>
-      <w:r>
-        <w:rPr>
-          <w:color w:val="000000" w:themeColor="text1"/>
-          <w:lang w:val="en-US"/>
-        </w:rPr>
-        <w:t xml:space="preserve"> Memory (LSTM): </w:t>
-      </w:r>
-      <w:r>
-        <w:rPr>
-          <w:lang w:val="en-US"/>
-        </w:rPr>
-        <w:t xml:space="preserve">LSTMs are becoming increasingly popular for sentiment classification. LSTMs are built on a recurrent neural network architecture (RNN). In an RNN the neurons are connected to themselves through time. As a result, the input from a time instance </w:t>
-      </w:r>
-      <w:proofErr w:type="spellStart"/>
-      <w:r>
-        <w:rPr>
-          <w:lang w:val="en-US"/>
-        </w:rPr>
-        <w:t>t</w:t>
+        <w:t xml:space="preserve">Long Short Term Memory (LSTM): </w:t>
+      </w:r>
+      <w:r>
+        <w:rPr>
+          <w:lang w:val="en-US"/>
+        </w:rPr>
+        <w:t>LSTMs are becoming increasingly popular for sentiment classification. LSTMs are built on a recurrent neural network architecture (RNN). In an RNN the neurons are connected to themselves through time. As a result, the input from a time instance t</w:t>
       </w:r>
       <w:r>
         <w:rPr>
@@ -3650,7 +3894,6 @@
         </w:rPr>
         <w:t>i</w:t>
       </w:r>
-      <w:proofErr w:type="spellEnd"/>
       <w:r>
         <w:rPr>
           <w:lang w:val="en-US"/>
@@ -3767,21 +4010,7 @@
         <w:rPr>
           <w:lang w:val="en-US"/>
         </w:rPr>
-        <w:t xml:space="preserve">BERT is a relatively new machine learning algorithm developed by Google in 2018 and mainly designed for natural language processing. BERT is pretrained on the English Wikipedia and </w:t>
-      </w:r>
-      <w:proofErr w:type="spellStart"/>
-      <w:r>
-        <w:rPr>
-          <w:lang w:val="en-US"/>
-        </w:rPr>
-        <w:t>BooksCorpus</w:t>
-      </w:r>
-      <w:proofErr w:type="spellEnd"/>
-      <w:r>
-        <w:rPr>
-          <w:lang w:val="en-US"/>
-        </w:rPr>
-        <w:t xml:space="preserve">. Because of the pretraining users won’t need as much computing power to achieve good results, even if the dataset is relatively small </w:t>
+        <w:t xml:space="preserve">BERT is a relatively new machine learning algorithm developed by Google in 2018 and mainly designed for natural language processing. BERT is pretrained on the English Wikipedia and BooksCorpus. Because of the pretraining users won’t need as much computing power to achieve good results, even if the dataset is relatively small </w:t>
       </w:r>
       <w:sdt>
         <w:sdtPr>
@@ -3830,21 +4059,14 @@
         <w:rPr>
           <w:lang w:val="en-US"/>
         </w:rPr>
-        <w:t xml:space="preserve">. The BERT </w:t>
-      </w:r>
-      <w:proofErr w:type="spellStart"/>
-      <w:r>
-        <w:rPr>
-          <w:lang w:val="en-US"/>
-        </w:rPr>
-        <w:t>github</w:t>
-      </w:r>
-      <w:proofErr w:type="spellEnd"/>
-      <w:r>
-        <w:rPr>
-          <w:lang w:val="en-US"/>
-        </w:rPr>
-        <w:t xml:space="preserve"> page even states that “Most NLP researchers will never need to pre-train their own model from scratch”</w:t>
+        <w:t xml:space="preserve">. The BERT github page even states that “Most NLP </w:t>
+      </w:r>
+      <w:r>
+        <w:rPr>
+          <w:lang w:val="en-US"/>
+        </w:rPr>
+        <w:lastRenderedPageBreak/>
+        <w:t>researchers will never need to pre-train their own model from scratch”</w:t>
       </w:r>
       <w:sdt>
         <w:sdtPr>
@@ -3924,19 +4146,11 @@
           <w:lang w:val="en-US"/>
         </w:rPr>
       </w:pPr>
-      <w:proofErr w:type="gramStart"/>
-      <w:r>
-        <w:rPr>
-          <w:lang w:val="en-US"/>
-        </w:rPr>
-        <w:t>In order to</w:t>
-      </w:r>
-      <w:proofErr w:type="gramEnd"/>
-      <w:r>
-        <w:rPr>
-          <w:lang w:val="en-US"/>
-        </w:rPr>
-        <w:t xml:space="preserve"> find the best performing models, some hyperparameter tuning steps were taken. For the implementation of the Naïve Bayes and Support Vector Machine models, five-fold grid search cross-validation was used to find the best parameters in a pre-defined parameter grid.</w:t>
+      <w:r>
+        <w:rPr>
+          <w:lang w:val="en-US"/>
+        </w:rPr>
+        <w:t>In order to find the best performing models, some hyperparameter tuning steps were taken. For the implementation of the Naïve Bayes and Support Vector Machine models, five-fold grid search cross-validation was used to find the best parameters in a pre-defined parameter grid.</w:t>
       </w:r>
     </w:p>
     <w:p>
@@ -4015,26 +4229,197 @@
           <w:lang w:val="en-US"/>
         </w:rPr>
       </w:pPr>
-    </w:p>
-    <w:p>
-      <w:pPr>
-        <w:rPr>
-          <w:lang w:val="en-US"/>
-        </w:rPr>
-      </w:pPr>
-    </w:p>
-    <w:p>
-      <w:pPr>
-        <w:pStyle w:val="Heading2"/>
-        <w:rPr>
-          <w:lang w:val="en-US"/>
-        </w:rPr>
-      </w:pPr>
-      <w:r>
-        <w:rPr>
-          <w:lang w:val="en-US"/>
-        </w:rPr>
-        <w:t>Conclusion</w:t>
+      <w:r>
+        <w:rPr>
+          <w:lang w:val="en-US"/>
+        </w:rPr>
+        <w:t>T</w:t>
+      </w:r>
+      <w:r>
+        <w:rPr>
+          <w:lang w:val="en-US"/>
+        </w:rPr>
+        <w:t xml:space="preserve">he “to the moon” </w:t>
+      </w:r>
+      <w:r>
+        <w:rPr>
+          <w:lang w:val="en-US"/>
+        </w:rPr>
+        <w:t xml:space="preserve">WallStreetBets </w:t>
+      </w:r>
+      <w:r>
+        <w:rPr>
+          <w:lang w:val="en-US"/>
+        </w:rPr>
+        <w:t xml:space="preserve">movement had a tremendous impact on the lives of individuals, both to the positive and negative. Besides that, however, many investment funds have also been negatively impacted by the recent short-squeezes. While it might seem noble to root for individuals who try to force large funds out of their positions at big losses, it is easy to forget that many of those funds manage money for charitable endowments, pensions and others. Furthermore, such disruptions to the financial markets can harm its stability, thus causing spillover effects which can also negatively impact the lives of many people </w:t>
+      </w:r>
+      <w:sdt>
+        <w:sdtPr>
+          <w:rPr>
+            <w:lang w:val="en-US"/>
+          </w:rPr>
+          <w:id w:val="-1143038280"/>
+          <w:citation/>
+        </w:sdtPr>
+        <w:sdtContent>
+          <w:r>
+            <w:rPr>
+              <w:lang w:val="en-US"/>
+            </w:rPr>
+            <w:fldChar w:fldCharType="begin"/>
+          </w:r>
+          <w:r>
+            <w:rPr>
+              <w:lang w:val="en-US"/>
+            </w:rPr>
+            <w:instrText xml:space="preserve"> CITATION Lyó21 \l 1031 </w:instrText>
+          </w:r>
+          <w:r>
+            <w:rPr>
+              <w:lang w:val="en-US"/>
+            </w:rPr>
+            <w:fldChar w:fldCharType="separate"/>
+          </w:r>
+          <w:r>
+            <w:rPr>
+              <w:noProof/>
+              <w:lang w:val="en-US"/>
+            </w:rPr>
+            <w:t>(Lyócsa, Baumöhl, &amp; Vyrost, 2021)</w:t>
+          </w:r>
+          <w:r>
+            <w:rPr>
+              <w:lang w:val="en-US"/>
+            </w:rPr>
+            <w:fldChar w:fldCharType="end"/>
+          </w:r>
+        </w:sdtContent>
+      </w:sdt>
+      <w:r>
+        <w:rPr>
+          <w:lang w:val="en-US"/>
+        </w:rPr>
+        <w:t>.</w:t>
+      </w:r>
+      <w:r>
+        <w:rPr>
+          <w:lang w:val="en-US"/>
+        </w:rPr>
+        <w:t xml:space="preserve"> By being able to accurately measure and monitor the sentiment on WallStreetBets, market participants and regulators are able to preemptively take measures.</w:t>
+      </w:r>
+    </w:p>
+    <w:p>
+      <w:pPr>
+        <w:rPr>
+          <w:lang w:val="en-US"/>
+        </w:rPr>
+      </w:pPr>
+      <w:r>
+        <w:rPr>
+          <w:lang w:val="en-US"/>
+        </w:rPr>
+        <w:t>However, since</w:t>
+      </w:r>
+      <w:r>
+        <w:rPr>
+          <w:lang w:val="en-US"/>
+        </w:rPr>
+        <w:t xml:space="preserve"> the wallstreetbets subreddit has become very popular just recently, there is little academic research about the impact of the community on financial markets so far. </w:t>
+      </w:r>
+      <w:r>
+        <w:rPr>
+          <w:lang w:val="en-US"/>
+        </w:rPr>
+        <w:t>Even though there is some research about sentiment analysis on wallstreetbets, that research does not use state of the art algorithms to perform sentiment analysis.</w:t>
+      </w:r>
+      <w:r>
+        <w:rPr>
+          <w:lang w:val="en-US"/>
+        </w:rPr>
+        <w:t xml:space="preserve"> </w:t>
+      </w:r>
+      <w:r>
+        <w:rPr>
+          <w:lang w:val="en-US"/>
+        </w:rPr>
+        <w:t>This thesis not only tries to shine some light on those new and influential market participants, but also tries to put forward some methods that work best to perform sentiment analysis on the forum.</w:t>
+      </w:r>
+      <w:r>
+        <w:rPr>
+          <w:lang w:val="en-US"/>
+        </w:rPr>
+        <w:t xml:space="preserve"> </w:t>
+      </w:r>
+    </w:p>
+    <w:p>
+      <w:pPr>
+        <w:rPr>
+          <w:lang w:val="en-US"/>
+        </w:rPr>
+      </w:pPr>
+      <w:r>
+        <w:rPr>
+          <w:lang w:val="en-US"/>
+        </w:rPr>
+        <w:t>Not only did this thesis compare the performance of different models, but also proposed a highly efficient and reliable way to create a domain-specific annotated corpus, which can be used as the input to aforementioned models.</w:t>
+      </w:r>
+      <w:r>
+        <w:rPr>
+          <w:lang w:val="en-US"/>
+        </w:rPr>
+        <w:t xml:space="preserve"> To my knowledge, this thesis is the first research that creates a domain-specific corpus for the WallStreetBets forum. </w:t>
+      </w:r>
+    </w:p>
+    <w:p>
+      <w:pPr>
+        <w:rPr>
+          <w:lang w:val="en-US"/>
+        </w:rPr>
+      </w:pPr>
+      <w:r>
+        <w:rPr>
+          <w:lang w:val="en-US"/>
+        </w:rPr>
+        <w:t xml:space="preserve">Researchers, such as </w:t>
+      </w:r>
+      <w:r>
+        <w:rPr>
+          <w:noProof/>
+          <w:lang w:val="en-US"/>
+        </w:rPr>
+        <w:t>Talamás (2021)</w:t>
+      </w:r>
+      <w:r>
+        <w:rPr>
+          <w:lang w:val="en-US"/>
+        </w:rPr>
+        <w:t xml:space="preserve">, specifically propose future work on “inclusion of features derived from alternative manipulation of the data like sentiment analysis could lead to new insights“. </w:t>
+      </w:r>
+      <w:r>
+        <w:rPr>
+          <w:lang w:val="en-US"/>
+        </w:rPr>
+        <w:t>I strongly believe that the methods proposed in my thesis can lead to better sentiment classifiers, which can then be used in other scientific or industrial applications.</w:t>
+      </w:r>
+    </w:p>
+    <w:p>
+      <w:pPr>
+        <w:rPr>
+          <w:lang w:val="en-US"/>
+        </w:rPr>
+      </w:pPr>
+    </w:p>
+    <w:p>
+      <w:pPr>
+        <w:rPr>
+          <w:lang w:val="en-US"/>
+        </w:rPr>
+      </w:pPr>
+      <w:r>
+        <w:rPr>
+          <w:lang w:val="en-US"/>
+        </w:rPr>
+        <w:br w:type="page"/>
       </w:r>
     </w:p>
     <w:p>
@@ -4052,6 +4437,243 @@
     </w:sectPr>
   </w:body>
 </w:document>
+</file>
+
+<file path=word/numbering.xml><?xml version="1.0" encoding="utf-8"?>
+<w:numbering xmlns:wpc="http://schemas.microsoft.com/office/word/2010/wordprocessingCanvas" xmlns:cx="http://schemas.microsoft.com/office/drawing/2014/chartex" xmlns:cx1="http://schemas.microsoft.com/office/drawing/2015/9/8/chartex" xmlns:cx2="http://schemas.microsoft.com/office/drawing/2015/10/21/chartex" xmlns:cx3="http://schemas.microsoft.com/office/drawing/2016/5/9/chartex" xmlns:cx4="http://schemas.microsoft.com/office/drawing/2016/5/10/chartex" xmlns:cx5="http://schemas.microsoft.com/office/drawing/2016/5/11/chartex" xmlns:cx6="http://schemas.microsoft.com/office/drawing/2016/5/12/chartex" xmlns:cx7="http://schemas.microsoft.com/office/drawing/2016/5/13/chartex" xmlns:cx8="http://schemas.microsoft.com/office/drawing/2016/5/14/chartex" xmlns:mc="http://schemas.openxmlformats.org/markup-compatibility/2006" xmlns:aink="http://schemas.microsoft.com/office/drawing/2016/ink" xmlns:am3d="http://schemas.microsoft.com/office/drawing/2017/model3d" xmlns:o="urn:schemas-microsoft-com:office:office" xmlns:r="http://schemas.openxmlformats.org/officeDocument/2006/relationships" xmlns:m="http://schemas.openxmlformats.org/officeDocument/2006/math" xmlns:v="urn:schemas-microsoft-com:vml" xmlns:wp14="http://schemas.microsoft.com/office/word/2010/wordprocessingDrawing" xmlns:wp="http://schemas.openxmlformats.org/drawingml/2006/wordprocessingDrawing" xmlns:w10="urn:schemas-microsoft-com:office:word" xmlns:w="http://schemas.openxmlformats.org/wordprocessingml/2006/main" xmlns:w14="http://schemas.microsoft.com/office/word/2010/wordml" xmlns:w15="http://schemas.microsoft.com/office/word/2012/wordml" xmlns:w16cex="http://schemas.microsoft.com/office/word/2018/wordml/cex" xmlns:w16cid="http://schemas.microsoft.com/office/word/2016/wordml/cid" xmlns:w16="http://schemas.microsoft.com/office/word/2018/wordml" xmlns:w16sdtdh="http://schemas.microsoft.com/office/word/2020/wordml/sdtdatahash" xmlns:w16se="http://schemas.microsoft.com/office/word/2015/wordml/symex" xmlns:wpg="http://schemas.microsoft.com/office/word/2010/wordprocessingGroup" xmlns:wpi="http://schemas.microsoft.com/office/word/2010/wordprocessingInk" xmlns:wne="http://schemas.microsoft.com/office/word/2006/wordml" xmlns:wps="http://schemas.microsoft.com/office/word/2010/wordprocessingShape" mc:Ignorable="w14 w15 w16se w16cid w16 w16cex w16sdtdh wp14">
+  <w:abstractNum w:abstractNumId="0" w15:restartNumberingAfterBreak="0">
+    <w:nsid w:val="09C923F4"/>
+    <w:multiLevelType w:val="hybridMultilevel"/>
+    <w:tmpl w:val="26608A20"/>
+    <w:lvl w:ilvl="0" w:tplc="08090001">
+      <w:start w:val="1"/>
+      <w:numFmt w:val="bullet"/>
+      <w:lvlText w:val=""/>
+      <w:lvlJc w:val="left"/>
+      <w:pPr>
+        <w:ind w:left="720" w:hanging="360"/>
+      </w:pPr>
+      <w:rPr>
+        <w:rFonts w:ascii="Symbol" w:hAnsi="Symbol" w:hint="default"/>
+      </w:rPr>
+    </w:lvl>
+    <w:lvl w:ilvl="1" w:tplc="08090003" w:tentative="1">
+      <w:start w:val="1"/>
+      <w:numFmt w:val="bullet"/>
+      <w:lvlText w:val="o"/>
+      <w:lvlJc w:val="left"/>
+      <w:pPr>
+        <w:ind w:left="1440" w:hanging="360"/>
+      </w:pPr>
+      <w:rPr>
+        <w:rFonts w:ascii="Courier New" w:hAnsi="Courier New" w:cs="Courier New" w:hint="default"/>
+      </w:rPr>
+    </w:lvl>
+    <w:lvl w:ilvl="2" w:tplc="08090005" w:tentative="1">
+      <w:start w:val="1"/>
+      <w:numFmt w:val="bullet"/>
+      <w:lvlText w:val=""/>
+      <w:lvlJc w:val="left"/>
+      <w:pPr>
+        <w:ind w:left="2160" w:hanging="360"/>
+      </w:pPr>
+      <w:rPr>
+        <w:rFonts w:ascii="Wingdings" w:hAnsi="Wingdings" w:hint="default"/>
+      </w:rPr>
+    </w:lvl>
+    <w:lvl w:ilvl="3" w:tplc="08090001" w:tentative="1">
+      <w:start w:val="1"/>
+      <w:numFmt w:val="bullet"/>
+      <w:lvlText w:val=""/>
+      <w:lvlJc w:val="left"/>
+      <w:pPr>
+        <w:ind w:left="2880" w:hanging="360"/>
+      </w:pPr>
+      <w:rPr>
+        <w:rFonts w:ascii="Symbol" w:hAnsi="Symbol" w:hint="default"/>
+      </w:rPr>
+    </w:lvl>
+    <w:lvl w:ilvl="4" w:tplc="08090003" w:tentative="1">
+      <w:start w:val="1"/>
+      <w:numFmt w:val="bullet"/>
+      <w:lvlText w:val="o"/>
+      <w:lvlJc w:val="left"/>
+      <w:pPr>
+        <w:ind w:left="3600" w:hanging="360"/>
+      </w:pPr>
+      <w:rPr>
+        <w:rFonts w:ascii="Courier New" w:hAnsi="Courier New" w:cs="Courier New" w:hint="default"/>
+      </w:rPr>
+    </w:lvl>
+    <w:lvl w:ilvl="5" w:tplc="08090005" w:tentative="1">
+      <w:start w:val="1"/>
+      <w:numFmt w:val="bullet"/>
+      <w:lvlText w:val=""/>
+      <w:lvlJc w:val="left"/>
+      <w:pPr>
+        <w:ind w:left="4320" w:hanging="360"/>
+      </w:pPr>
+      <w:rPr>
+        <w:rFonts w:ascii="Wingdings" w:hAnsi="Wingdings" w:hint="default"/>
+      </w:rPr>
+    </w:lvl>
+    <w:lvl w:ilvl="6" w:tplc="08090001" w:tentative="1">
+      <w:start w:val="1"/>
+      <w:numFmt w:val="bullet"/>
+      <w:lvlText w:val=""/>
+      <w:lvlJc w:val="left"/>
+      <w:pPr>
+        <w:ind w:left="5040" w:hanging="360"/>
+      </w:pPr>
+      <w:rPr>
+        <w:rFonts w:ascii="Symbol" w:hAnsi="Symbol" w:hint="default"/>
+      </w:rPr>
+    </w:lvl>
+    <w:lvl w:ilvl="7" w:tplc="08090003" w:tentative="1">
+      <w:start w:val="1"/>
+      <w:numFmt w:val="bullet"/>
+      <w:lvlText w:val="o"/>
+      <w:lvlJc w:val="left"/>
+      <w:pPr>
+        <w:ind w:left="5760" w:hanging="360"/>
+      </w:pPr>
+      <w:rPr>
+        <w:rFonts w:ascii="Courier New" w:hAnsi="Courier New" w:cs="Courier New" w:hint="default"/>
+      </w:rPr>
+    </w:lvl>
+    <w:lvl w:ilvl="8" w:tplc="08090005" w:tentative="1">
+      <w:start w:val="1"/>
+      <w:numFmt w:val="bullet"/>
+      <w:lvlText w:val=""/>
+      <w:lvlJc w:val="left"/>
+      <w:pPr>
+        <w:ind w:left="6480" w:hanging="360"/>
+      </w:pPr>
+      <w:rPr>
+        <w:rFonts w:ascii="Wingdings" w:hAnsi="Wingdings" w:hint="default"/>
+      </w:rPr>
+    </w:lvl>
+  </w:abstractNum>
+  <w:abstractNum w:abstractNumId="1" w15:restartNumberingAfterBreak="0">
+    <w:nsid w:val="50367897"/>
+    <w:multiLevelType w:val="hybridMultilevel"/>
+    <w:tmpl w:val="28DCC504"/>
+    <w:lvl w:ilvl="0" w:tplc="08090001">
+      <w:start w:val="1"/>
+      <w:numFmt w:val="bullet"/>
+      <w:lvlText w:val=""/>
+      <w:lvlJc w:val="left"/>
+      <w:pPr>
+        <w:ind w:left="720" w:hanging="360"/>
+      </w:pPr>
+      <w:rPr>
+        <w:rFonts w:ascii="Symbol" w:hAnsi="Symbol" w:hint="default"/>
+      </w:rPr>
+    </w:lvl>
+    <w:lvl w:ilvl="1" w:tplc="08090003" w:tentative="1">
+      <w:start w:val="1"/>
+      <w:numFmt w:val="bullet"/>
+      <w:lvlText w:val="o"/>
+      <w:lvlJc w:val="left"/>
+      <w:pPr>
+        <w:ind w:left="1440" w:hanging="360"/>
+      </w:pPr>
+      <w:rPr>
+        <w:rFonts w:ascii="Courier New" w:hAnsi="Courier New" w:cs="Courier New" w:hint="default"/>
+      </w:rPr>
+    </w:lvl>
+    <w:lvl w:ilvl="2" w:tplc="08090005" w:tentative="1">
+      <w:start w:val="1"/>
+      <w:numFmt w:val="bullet"/>
+      <w:lvlText w:val=""/>
+      <w:lvlJc w:val="left"/>
+      <w:pPr>
+        <w:ind w:left="2160" w:hanging="360"/>
+      </w:pPr>
+      <w:rPr>
+        <w:rFonts w:ascii="Wingdings" w:hAnsi="Wingdings" w:hint="default"/>
+      </w:rPr>
+    </w:lvl>
+    <w:lvl w:ilvl="3" w:tplc="08090001" w:tentative="1">
+      <w:start w:val="1"/>
+      <w:numFmt w:val="bullet"/>
+      <w:lvlText w:val=""/>
+      <w:lvlJc w:val="left"/>
+      <w:pPr>
+        <w:ind w:left="2880" w:hanging="360"/>
+      </w:pPr>
+      <w:rPr>
+        <w:rFonts w:ascii="Symbol" w:hAnsi="Symbol" w:hint="default"/>
+      </w:rPr>
+    </w:lvl>
+    <w:lvl w:ilvl="4" w:tplc="08090003" w:tentative="1">
+      <w:start w:val="1"/>
+      <w:numFmt w:val="bullet"/>
+      <w:lvlText w:val="o"/>
+      <w:lvlJc w:val="left"/>
+      <w:pPr>
+        <w:ind w:left="3600" w:hanging="360"/>
+      </w:pPr>
+      <w:rPr>
+        <w:rFonts w:ascii="Courier New" w:hAnsi="Courier New" w:cs="Courier New" w:hint="default"/>
+      </w:rPr>
+    </w:lvl>
+    <w:lvl w:ilvl="5" w:tplc="08090005" w:tentative="1">
+      <w:start w:val="1"/>
+      <w:numFmt w:val="bullet"/>
+      <w:lvlText w:val=""/>
+      <w:lvlJc w:val="left"/>
+      <w:pPr>
+        <w:ind w:left="4320" w:hanging="360"/>
+      </w:pPr>
+      <w:rPr>
+        <w:rFonts w:ascii="Wingdings" w:hAnsi="Wingdings" w:hint="default"/>
+      </w:rPr>
+    </w:lvl>
+    <w:lvl w:ilvl="6" w:tplc="08090001" w:tentative="1">
+      <w:start w:val="1"/>
+      <w:numFmt w:val="bullet"/>
+      <w:lvlText w:val=""/>
+      <w:lvlJc w:val="left"/>
+      <w:pPr>
+        <w:ind w:left="5040" w:hanging="360"/>
+      </w:pPr>
+      <w:rPr>
+        <w:rFonts w:ascii="Symbol" w:hAnsi="Symbol" w:hint="default"/>
+      </w:rPr>
+    </w:lvl>
+    <w:lvl w:ilvl="7" w:tplc="08090003" w:tentative="1">
+      <w:start w:val="1"/>
+      <w:numFmt w:val="bullet"/>
+      <w:lvlText w:val="o"/>
+      <w:lvlJc w:val="left"/>
+      <w:pPr>
+        <w:ind w:left="5760" w:hanging="360"/>
+      </w:pPr>
+      <w:rPr>
+        <w:rFonts w:ascii="Courier New" w:hAnsi="Courier New" w:cs="Courier New" w:hint="default"/>
+      </w:rPr>
+    </w:lvl>
+    <w:lvl w:ilvl="8" w:tplc="08090005" w:tentative="1">
+      <w:start w:val="1"/>
+      <w:numFmt w:val="bullet"/>
+      <w:lvlText w:val=""/>
+      <w:lvlJc w:val="left"/>
+      <w:pPr>
+        <w:ind w:left="6480" w:hanging="360"/>
+      </w:pPr>
+      <w:rPr>
+        <w:rFonts w:ascii="Wingdings" w:hAnsi="Wingdings" w:hint="default"/>
+      </w:rPr>
+    </w:lvl>
+  </w:abstractNum>
+  <w:num w:numId="1">
+    <w:abstractNumId w:val="0"/>
+  </w:num>
+  <w:num w:numId="2">
+    <w:abstractNumId w:val="1"/>
+  </w:num>
+</w:numbering>
 </file>
 
 <file path=word/styles.xml><?xml version="1.0" encoding="utf-8"?>
@@ -4588,6 +5210,14 @@
       <w:color w:val="1F3763" w:themeColor="accent1" w:themeShade="7F"/>
     </w:rPr>
   </w:style>
+  <w:style w:type="paragraph" w:styleId="Bibliography">
+    <w:name w:val="Bibliography"/>
+    <w:basedOn w:val="Normal"/>
+    <w:next w:val="Normal"/>
+    <w:uiPriority w:val="37"/>
+    <w:unhideWhenUsed/>
+    <w:rsid w:val="00AB1305"/>
+  </w:style>
 </w:styles>
 </file>
 
@@ -5150,7 +5780,7 @@
         </b:NameList>
       </b:Author>
     </b:Author>
-    <b:RefOrder>12</b:RefOrder>
+    <b:RefOrder>19</b:RefOrder>
   </b:Source>
   <b:Source>
     <b:Tag>Kan04</b:Tag>
@@ -5179,7 +5809,7 @@
         </b:NameList>
       </b:Author>
     </b:Author>
-    <b:RefOrder>14</b:RefOrder>
+    <b:RefOrder>22</b:RefOrder>
   </b:Source>
   <b:Source>
     <b:Tag>LuY11</b:Tag>
@@ -5213,7 +5843,7 @@
     </b:Author>
     <b:ConferenceName>WWW</b:ConferenceName>
     <b:City>Hyderabad</b:City>
-    <b:RefOrder>13</b:RefOrder>
+    <b:RefOrder>12</b:RefOrder>
   </b:Source>
   <b:Source>
     <b:Tag>Set09</b:Tag>
@@ -5233,7 +5863,7 @@
         </b:NameList>
       </b:Author>
     </b:Author>
-    <b:RefOrder>15</b:RefOrder>
+    <b:RefOrder>23</b:RefOrder>
   </b:Source>
   <b:Source>
     <b:Tag>Ali19</b:Tag>
@@ -5261,7 +5891,7 @@
     <b:ConferenceName>International Conference on Computational Intelligence and Knowledge Economy</b:ConferenceName>
     <b:Publisher>IEEE</b:Publisher>
     <b:City>Dubai</b:City>
-    <b:RefOrder>16</b:RefOrder>
+    <b:RefOrder>24</b:RefOrder>
   </b:Source>
   <b:Source>
     <b:Tag>LuJ19</b:Tag>
@@ -5289,7 +5919,7 @@
       </b:Author>
     </b:Author>
     <b:JournalName>arXiv:1910.03505</b:JournalName>
-    <b:RefOrder>17</b:RefOrder>
+    <b:RefOrder>25</b:RefOrder>
   </b:Source>
   <b:Source>
     <b:Tag>Dan18</b:Tag>
@@ -5312,7 +5942,7 @@
         </b:NameList>
       </b:Author>
     </b:Author>
-    <b:RefOrder>18</b:RefOrder>
+    <b:RefOrder>26</b:RefOrder>
   </b:Source>
   <b:Source>
     <b:Tag>Alv14</b:Tag>
@@ -5353,7 +5983,7 @@
         </b:NameList>
       </b:Author>
     </b:Author>
-    <b:RefOrder>19</b:RefOrder>
+    <b:RefOrder>27</b:RefOrder>
   </b:Source>
   <b:Source>
     <b:Tag>Osb04</b:Tag>
@@ -5378,7 +6008,7 @@
     </b:Author>
     <b:Publisher>NAACL</b:Publisher>
     <b:City>Boston</b:City>
-    <b:RefOrder>20</b:RefOrder>
+    <b:RefOrder>28</b:RefOrder>
   </b:Source>
   <b:Source>
     <b:Tag>Pri19</b:Tag>
@@ -5403,7 +6033,7 @@
         </b:NameList>
       </b:Author>
     </b:Author>
-    <b:RefOrder>21</b:RefOrder>
+    <b:RefOrder>29</b:RefOrder>
   </b:Source>
   <b:Source>
     <b:Tag>Dev19</b:Tag>
@@ -5437,7 +6067,7 @@
     <b:ConferenceName>Proceedings of NAACL-HLT</b:ConferenceName>
     <b:Publisher>Association for Computational Linguistics</b:Publisher>
     <b:City>Minneapolis, Minnesota</b:City>
-    <b:RefOrder>22</b:RefOrder>
+    <b:RefOrder>30</b:RefOrder>
   </b:Source>
   <b:Source>
     <b:Tag>goo20</b:Tag>
@@ -5454,7 +6084,7 @@
     <b:URL>https://github.com/google-research/bert</b:URL>
     <b:Month>March</b:Month>
     <b:Day>11</b:Day>
-    <b:RefOrder>23</b:RefOrder>
+    <b:RefOrder>31</b:RefOrder>
   </b:Source>
   <b:Source>
     <b:Tag>Lyó211</b:Tag>
@@ -5533,13 +6163,234 @@
       </b:Author>
     </b:Author>
     <b:JournalName>Life Science Journal</b:JournalName>
-    <b:RefOrder>6</b:RefOrder>
+    <b:RefOrder>13</b:RefOrder>
+  </b:Source>
+  <b:Source>
+    <b:Tag>Hoc97</b:Tag>
+    <b:SourceType>JournalArticle</b:SourceType>
+    <b:Guid>{67AD0DEA-B8CA-8441-B925-C17631EFBCBD}</b:Guid>
+    <b:Title>Long Short-Term Memory</b:Title>
+    <b:JournalName>Neural Computation</b:JournalName>
+    <b:Year>1997</b:Year>
+    <b:Pages>1735-1780</b:Pages>
+    <b:Author>
+      <b:Author>
+        <b:NameList>
+          <b:Person>
+            <b:Last>Hochreiter</b:Last>
+            <b:First>Sepp</b:First>
+          </b:Person>
+          <b:Person>
+            <b:Last>Schmidhuber</b:Last>
+            <b:First>Jürgen</b:First>
+          </b:Person>
+        </b:NameList>
+      </b:Author>
+    </b:Author>
+    <b:RefOrder>15</b:RefOrder>
+  </b:Source>
+  <b:Source>
+    <b:Tag>Pei19</b:Tag>
+    <b:SourceType>ConferenceProceedings</b:SourceType>
+    <b:Guid>{F50BF07E-D9A2-BA4C-A70D-D91AFE238FDF}</b:Guid>
+    <b:Title>Slang detection and identification</b:Title>
+    <b:Year>2019</b:Year>
+    <b:Pages>881-889</b:Pages>
+    <b:Author>
+      <b:Author>
+        <b:NameList>
+          <b:Person>
+            <b:Last>Pei</b:Last>
+            <b:First>Zhengqi</b:First>
+          </b:Person>
+          <b:Person>
+            <b:Last>Sun</b:Last>
+            <b:First>Zhewei</b:First>
+          </b:Person>
+          <b:Person>
+            <b:Last>Xu</b:Last>
+            <b:First>Yang</b:First>
+          </b:Person>
+        </b:NameList>
+      </b:Author>
+    </b:Author>
+    <b:ConferenceName>Proceedings of the 23rd Conference on Computational Natural Language Learning</b:ConferenceName>
+    <b:Publisher>Association for Computational Linguistics</b:Publisher>
+    <b:City>Hong Kong</b:City>
+    <b:RefOrder>14</b:RefOrder>
+  </b:Source>
+  <b:Source>
+    <b:Tag>Par16</b:Tag>
+    <b:SourceType>ConferenceProceedings</b:SourceType>
+    <b:Guid>{8210D229-2725-E94F-AD1B-2B92F8AB4E73}</b:Guid>
+    <b:Title>Sentiment Analysis on Twitter Data-set using Naive Bayes Algorithm</b:Title>
+    <b:Year>2016</b:Year>
+    <b:Pages>416-419</b:Pages>
+    <b:Author>
+      <b:Author>
+        <b:NameList>
+          <b:Person>
+            <b:Last>Parveen</b:Last>
+            <b:First>Huma</b:First>
+          </b:Person>
+          <b:Person>
+            <b:Last>Pandey</b:Last>
+            <b:First>Shikha</b:First>
+          </b:Person>
+        </b:NameList>
+      </b:Author>
+    </b:Author>
+    <b:ConferenceName>2nd International Conference on Applied and Theoretical Computing and Communication Technology</b:ConferenceName>
+    <b:Publisher>IEEE</b:Publisher>
+    <b:City>Bangalore</b:City>
+    <b:RefOrder>18</b:RefOrder>
+  </b:Source>
+  <b:Source>
+    <b:Tag>Kim08</b:Tag>
+    <b:SourceType>JournalArticle</b:SourceType>
+    <b:Guid>{5E99F600-34B9-D048-B017-20431C77B339}</b:Guid>
+    <b:Title>Corpus annotation for mining biomedical events from literature</b:Title>
+    <b:JournalName>BMC Bioinformatics</b:JournalName>
+    <b:Year>2008</b:Year>
+    <b:Author>
+      <b:Author>
+        <b:NameList>
+          <b:Person>
+            <b:Last>Kim</b:Last>
+            <b:First>Jin-Dong</b:First>
+          </b:Person>
+          <b:Person>
+            <b:Last>Ohta</b:Last>
+            <b:First>Tomoko</b:First>
+          </b:Person>
+          <b:Person>
+            <b:Last>Tsujii</b:Last>
+            <b:First>Jun'ichi</b:First>
+          </b:Person>
+        </b:NameList>
+      </b:Author>
+    </b:Author>
+    <b:RefOrder>16</b:RefOrder>
+  </b:Source>
+  <b:Source>
+    <b:Tag>Aro09</b:Tag>
+    <b:SourceType>ConferenceProceedings</b:SourceType>
+    <b:Guid>{3B350156-6588-8748-9DCB-82CD6E138736}</b:Guid>
+    <b:Title>Estimating Annotation Cost for Active Learning in a Multi-Annotator Environment</b:Title>
+    <b:Year>2009</b:Year>
+    <b:Pages>18-26</b:Pages>
+    <b:Author>
+      <b:Author>
+        <b:NameList>
+          <b:Person>
+            <b:Last>Arora</b:Last>
+            <b:First>Shilpa</b:First>
+          </b:Person>
+          <b:Person>
+            <b:Last>Nyberg</b:Last>
+            <b:First>Eric</b:First>
+          </b:Person>
+          <b:Person>
+            <b:Last>Rosé</b:Last>
+            <b:Middle>P</b:Middle>
+            <b:First>Carolyn</b:First>
+          </b:Person>
+        </b:NameList>
+      </b:Author>
+    </b:Author>
+    <b:ConferenceName>Proceedings of the NAACL HLT Workshop on Active Learning for Natural Language Processing</b:ConferenceName>
+    <b:Publisher>Association for Computational Linguistics</b:Publisher>
+    <b:City>Boulder</b:City>
+    <b:RefOrder>17</b:RefOrder>
+  </b:Source>
+  <b:Source>
+    <b:Tag>Dev20</b:Tag>
+    <b:SourceType>JournalArticle</b:SourceType>
+    <b:Guid>{25676DFB-0720-724B-95D3-93D907EE4582}</b:Guid>
+    <b:Title>Dimensionality reduction and visualisation of hyperspectral ink data using t-SNE</b:Title>
+    <b:Year>2020</b:Year>
+    <b:Author>
+      <b:Author>
+        <b:NameList>
+          <b:Person>
+            <b:Last>Devassy</b:Last>
+            <b:Middle>Melit</b:Middle>
+            <b:First>Binu</b:First>
+          </b:Person>
+          <b:Person>
+            <b:Last>George</b:Last>
+            <b:First>Sony</b:First>
+          </b:Person>
+        </b:NameList>
+      </b:Author>
+    </b:Author>
+    <b:JournalName>Forensic Science International</b:JournalName>
+    <b:RefOrder>20</b:RefOrder>
+  </b:Source>
+  <b:Source>
+    <b:Tag>Tom14</b:Tag>
+    <b:SourceType>JournalArticle</b:SourceType>
+    <b:Guid>{A1E20E0D-8646-6F42-BB24-9788CDD341D5}</b:Guid>
+    <b:Title>The Role of Hubness in Clustering High-Dimensional Data</b:Title>
+    <b:JournalName>IEEE TRANSACTIONS ON KNOWLEDGE AND DATA ENGINEERING</b:JournalName>
+    <b:Year>2014</b:Year>
+    <b:Pages>739-751</b:Pages>
+    <b:Author>
+      <b:Author>
+        <b:NameList>
+          <b:Person>
+            <b:Last>Tomašev</b:Last>
+            <b:First>Nenad</b:First>
+          </b:Person>
+          <b:Person>
+            <b:Last>Radovanović</b:Last>
+            <b:First>Miloš</b:First>
+          </b:Person>
+          <b:Person>
+            <b:Last>Mladenić</b:Last>
+            <b:First>Dunja</b:First>
+          </b:Person>
+          <b:Person>
+            <b:Last>Ivanović</b:Last>
+            <b:First>Mirjana</b:First>
+          </b:Person>
+        </b:NameList>
+      </b:Author>
+    </b:Author>
+    <b:RefOrder>21</b:RefOrder>
+  </b:Source>
+  <b:Source>
+    <b:Tag>Lyó21</b:Tag>
+    <b:SourceType>JournalArticle</b:SourceType>
+    <b:Guid>{4D11CF15-3242-874A-8D3D-661C5078D482}</b:Guid>
+    <b:Title>YOLO trading: Riding with the herd during the GameStop episode</b:Title>
+    <b:JournalName>Finance Research Letters</b:JournalName>
+    <b:Year>2021</b:Year>
+    <b:Author>
+      <b:Author>
+        <b:NameList>
+          <b:Person>
+            <b:Last>Lyócsa</b:Last>
+            <b:First>Štefan</b:First>
+          </b:Person>
+          <b:Person>
+            <b:Last>Baumöhl</b:Last>
+            <b:First>Eduard</b:First>
+          </b:Person>
+          <b:Person>
+            <b:Last>Vyrost</b:Last>
+            <b:First>Tomáš</b:First>
+          </b:Person>
+        </b:NameList>
+      </b:Author>
+    </b:Author>
+    <b:RefOrder>32</b:RefOrder>
   </b:Source>
 </b:Sources>
 </file>
 
 <file path=customXml/itemProps1.xml><?xml version="1.0" encoding="utf-8"?>
-<ds:datastoreItem xmlns:ds="http://schemas.openxmlformats.org/officeDocument/2006/customXml" ds:itemID="{EAD1FFDB-8073-1D43-A03A-4D1BBDF00BEB}">
+<ds:datastoreItem xmlns:ds="http://schemas.openxmlformats.org/officeDocument/2006/customXml" ds:itemID="{1F5E4B59-261E-7449-A519-AD02ACE950E6}">
   <ds:schemaRefs>
     <ds:schemaRef ds:uri="http://schemas.openxmlformats.org/officeDocument/2006/bibliography"/>
   </ds:schemaRefs>

</xml_diff>

<commit_message>
Adds papers. Updates thesis.
</commit_message>
<xml_diff>
--- a/Thesis/First_Submission.docx
+++ b/Thesis/First_Submission.docx
@@ -22,6 +22,98 @@
           <w:lang w:val="en-US"/>
         </w:rPr>
       </w:pPr>
+      <w:r>
+        <w:rPr>
+          <w:lang w:val="en-US"/>
+        </w:rPr>
+        <w:t xml:space="preserve">Until the GameStop short squeeze in early 2021, the impact of the Reddit discussion board </w:t>
+      </w:r>
+      <w:proofErr w:type="spellStart"/>
+      <w:r>
+        <w:rPr>
+          <w:lang w:val="en-US"/>
+        </w:rPr>
+        <w:t>WallStreetBets</w:t>
+      </w:r>
+      <w:proofErr w:type="spellEnd"/>
+      <w:r>
+        <w:rPr>
+          <w:lang w:val="en-US"/>
+        </w:rPr>
+        <w:t xml:space="preserve"> on the financial market was vastly underappreciated. Due to the novelty of this </w:t>
+      </w:r>
+      <w:r>
+        <w:rPr>
+          <w:lang w:val="en-US"/>
+        </w:rPr>
+        <w:t>phenomenon,</w:t>
+      </w:r>
+      <w:r>
+        <w:rPr>
+          <w:lang w:val="en-US"/>
+        </w:rPr>
+        <w:t xml:space="preserve"> there is also almost no research available on that topic. This thesis will explore methodologies on how to best measure sentiment of the </w:t>
+      </w:r>
+      <w:proofErr w:type="gramStart"/>
+      <w:r>
+        <w:rPr>
+          <w:lang w:val="en-US"/>
+        </w:rPr>
+        <w:t>aforementioned Reddit</w:t>
+      </w:r>
+      <w:proofErr w:type="gramEnd"/>
+      <w:r>
+        <w:rPr>
+          <w:lang w:val="en-US"/>
+        </w:rPr>
+        <w:t xml:space="preserve"> discussion board. One of the challenges when measuring sentiment of </w:t>
+      </w:r>
+      <w:proofErr w:type="spellStart"/>
+      <w:r>
+        <w:rPr>
+          <w:lang w:val="en-US"/>
+        </w:rPr>
+        <w:t>WallStreetBets</w:t>
+      </w:r>
+      <w:proofErr w:type="spellEnd"/>
+      <w:r>
+        <w:rPr>
+          <w:lang w:val="en-US"/>
+        </w:rPr>
+        <w:t xml:space="preserve"> is the usage of novel domain-specific words and terminology, which are shown to have a big impact on the results of sentiment analysis. Hence, this thesis proposes a method to </w:t>
+      </w:r>
+      <w:r>
+        <w:rPr>
+          <w:lang w:val="en-US"/>
+        </w:rPr>
+        <w:t>create a dataset that covers the sentiment</w:t>
+      </w:r>
+      <w:r>
+        <w:rPr>
+          <w:lang w:val="en-US"/>
+        </w:rPr>
+        <w:t xml:space="preserve"> </w:t>
+      </w:r>
+      <w:r>
+        <w:rPr>
+          <w:lang w:val="en-US"/>
+        </w:rPr>
+        <w:t xml:space="preserve">of text data which includes the terminology of a given domain. It will be shown that sentiment analysis machine learning models that use the domain-specific text corpus as input outperform general purpose lexicons, which are currently commonly used by both academia and industry to measure the sentiment of </w:t>
+      </w:r>
+      <w:proofErr w:type="spellStart"/>
+      <w:r>
+        <w:rPr>
+          <w:lang w:val="en-US"/>
+        </w:rPr>
+        <w:t>WallStreetBets</w:t>
+      </w:r>
+      <w:proofErr w:type="spellEnd"/>
+      <w:r>
+        <w:rPr>
+          <w:lang w:val="en-US"/>
+        </w:rPr>
+        <w:t>.</w:t>
+      </w:r>
     </w:p>
     <w:p>
       <w:pPr>
@@ -714,7 +806,14 @@
         <w:rPr>
           <w:lang w:val="en-US"/>
         </w:rPr>
-        <w:t xml:space="preserve"> with a focus on a </w:t>
+        <w:t xml:space="preserve"> with a focus </w:t>
+      </w:r>
+      <w:r>
+        <w:rPr>
+          <w:lang w:val="en-US"/>
+        </w:rPr>
+        <w:lastRenderedPageBreak/>
+        <w:t xml:space="preserve">on a </w:t>
       </w:r>
       <w:r>
         <w:rPr>
@@ -919,14 +1018,7 @@
         <w:rPr>
           <w:lang w:val="en-US"/>
         </w:rPr>
-        <w:t xml:space="preserve">Subsequently, the machine learning models can be trained to perform sentiment analysis. However, each machine learning algorithm has its own idiosyncrasies and assumptions, and </w:t>
-      </w:r>
-      <w:r>
-        <w:rPr>
-          <w:lang w:val="en-US"/>
-        </w:rPr>
-        <w:lastRenderedPageBreak/>
-        <w:t xml:space="preserve">no single classifier works optimally in all possible scenarios. </w:t>
+        <w:t xml:space="preserve">Subsequently, the machine learning models can be trained to perform sentiment analysis. However, each machine learning algorithm has its own idiosyncrasies and assumptions, and no single classifier works optimally in all possible scenarios. </w:t>
       </w:r>
       <w:r>
         <w:rPr>
@@ -2047,7 +2139,15 @@
           <w:color w:val="000000" w:themeColor="text1"/>
           <w:lang w:val="en-US"/>
         </w:rPr>
-        <w:t xml:space="preserve">different meanings. A good example is the word “unpredictable”, which would have negative sentiment for electronics but can be a positive label for movies. It has been demonstrated that by adapting sentiment lexicons to a certain domain performance for sentiment classification can be enhanced </w:t>
+        <w:t xml:space="preserve">different meanings. A good example is the word “unpredictable”, which would have negative sentiment for electronics but can be a positive label for movies. It has been demonstrated that by adapting sentiment lexicons to a certain domain performance for sentiment classification </w:t>
+      </w:r>
+      <w:r>
+        <w:rPr>
+          <w:color w:val="000000" w:themeColor="text1"/>
+          <w:lang w:val="en-US"/>
+        </w:rPr>
+        <w:lastRenderedPageBreak/>
+        <w:t xml:space="preserve">can be enhanced </w:t>
       </w:r>
       <w:sdt>
         <w:sdtPr>
@@ -2250,14 +2350,7 @@
         <w:rPr>
           <w:lang w:val="en-US"/>
         </w:rPr>
-        <w:t xml:space="preserve"> words, that do not yet exist in a dictionary. This can be achieved by </w:t>
-      </w:r>
-      <w:r>
-        <w:rPr>
-          <w:lang w:val="en-US"/>
-        </w:rPr>
-        <w:lastRenderedPageBreak/>
-        <w:t xml:space="preserve">having models that formulate domain-specific word detection as a sequence-labelling task. </w:t>
+        <w:t xml:space="preserve"> words, that do not yet exist in a dictionary. This can be achieved by having models that formulate domain-specific word detection as a sequence-labelling task. </w:t>
       </w:r>
       <w:r>
         <w:rPr>
@@ -2758,7 +2851,15 @@
           <w:color w:val="000000" w:themeColor="text1"/>
           <w:lang w:val="en-US"/>
         </w:rPr>
-        <w:t>, the annotator might spend a lot of effort labeling uninformative instances when selecting them random. An Active Learner, on the other hand, suggests which instances the annotator should label. Those instances can be determined on various quantitative metrics (active-learning-approaches-for-labelling-text, Miller, Linder, Mebane).</w:t>
+        <w:t xml:space="preserve">, the annotator might spend a lot of effort labeling uninformative instances when selecting them random. An Active Learner, on the other hand, suggests which instances the annotator </w:t>
+      </w:r>
+      <w:r>
+        <w:rPr>
+          <w:color w:val="000000" w:themeColor="text1"/>
+          <w:lang w:val="en-US"/>
+        </w:rPr>
+        <w:lastRenderedPageBreak/>
+        <w:t>should label. Those instances can be determined on various quantitative metrics (active-learning-approaches-for-labelling-text, Miller, Linder, Mebane).</w:t>
       </w:r>
     </w:p>
     <w:p>
@@ -2865,14 +2966,7 @@
         <w:rPr>
           <w:lang w:val="en-US"/>
         </w:rPr>
-        <w:t xml:space="preserve"> </w:t>
-      </w:r>
-      <w:r>
-        <w:rPr>
-          <w:lang w:val="en-US"/>
-        </w:rPr>
-        <w:lastRenderedPageBreak/>
-        <w:t xml:space="preserve">is maintained by the /r/datasets mod team. The FAQ on the </w:t>
+        <w:t xml:space="preserve"> is maintained by the /r/datasets mod team. The FAQ on the </w:t>
       </w:r>
       <w:proofErr w:type="spellStart"/>
       <w:r>
@@ -3273,6 +3367,7 @@
         <w:rPr>
           <w:lang w:val="en-US"/>
         </w:rPr>
+        <w:lastRenderedPageBreak/>
         <w:t xml:space="preserve">Out of the 179,544 posts, 10% or 17,955 were manually labeled as bearish, </w:t>
       </w:r>
       <w:proofErr w:type="gramStart"/>
@@ -3413,14 +3508,7 @@
         <w:rPr>
           <w:lang w:val="en-US"/>
         </w:rPr>
-        <w:t xml:space="preserve"> should also be removed. It is also suggested that the text is converted to lowercase. As the final step, the research proposes </w:t>
-      </w:r>
-      <w:r>
-        <w:rPr>
-          <w:lang w:val="en-US"/>
-        </w:rPr>
-        <w:lastRenderedPageBreak/>
-        <w:t>lemmatization. By doing so, the structure of a word is analyzed and converted to its normalized form.</w:t>
+        <w:t xml:space="preserve"> should also be removed. It is also suggested that the text is converted to lowercase. As the final step, the research proposes lemmatization. By doing so, the structure of a word is analyzed and converted to its normalized form.</w:t>
       </w:r>
       <w:r>
         <w:rPr>
@@ -3813,6 +3901,7 @@
           <w:color w:val="000000" w:themeColor="text1"/>
           <w:lang w:val="en-US"/>
         </w:rPr>
+        <w:lastRenderedPageBreak/>
         <w:drawing>
           <wp:inline distT="0" distB="0" distL="0" distR="0" wp14:anchorId="63F6DAC8" wp14:editId="7531C3F0">
             <wp:extent cx="3158836" cy="2798761"/>
@@ -4038,7 +4127,6 @@
         <w:rPr>
           <w:lang w:val="en-US"/>
         </w:rPr>
-        <w:lastRenderedPageBreak/>
         <w:t>If</w:t>
       </w:r>
       <w:r>
@@ -4349,6 +4437,7 @@
         <w:rPr>
           <w:lang w:val="en-US"/>
         </w:rPr>
+        <w:lastRenderedPageBreak/>
         <w:t xml:space="preserve">While each strategy has its own intricacies, </w:t>
       </w:r>
       <w:r>
@@ -4610,7 +4699,6 @@
           <w:noProof/>
           <w:lang w:val="en-US"/>
         </w:rPr>
-        <w:lastRenderedPageBreak/>
         <w:drawing>
           <wp:inline distT="0" distB="0" distL="0" distR="0" wp14:anchorId="7745F3BE" wp14:editId="0751C695">
             <wp:extent cx="5731510" cy="4293235"/>
@@ -4948,6 +5036,7 @@
         <w:rPr>
           <w:lang w:val="en-US"/>
         </w:rPr>
+        <w:lastRenderedPageBreak/>
         <w:t>Classification is done by finding a hyper</w:t>
       </w:r>
       <w:r>
@@ -5019,14 +5108,7 @@
         <w:rPr>
           <w:lang w:val="en-US"/>
         </w:rPr>
-        <w:t xml:space="preserve"> As a </w:t>
-      </w:r>
-      <w:r>
-        <w:rPr>
-          <w:lang w:val="en-US"/>
-        </w:rPr>
-        <w:lastRenderedPageBreak/>
-        <w:t xml:space="preserve">result, the Active Learner queries the samples about which it is </w:t>
+        <w:t xml:space="preserve"> As a result, the Active Learner queries the samples about which it is </w:t>
       </w:r>
       <w:r>
         <w:rPr>
@@ -5356,7 +5438,26 @@
         <w:rPr>
           <w:lang w:val="en-US"/>
         </w:rPr>
-        <w:t>.That leads to the problem of vanishing gradients. LSTMS are designed to overcome that problem.</w:t>
+        <w:t>.That leads to the problem of vanishing gradients.</w:t>
+      </w:r>
+      <w:r>
+        <w:rPr>
+          <w:lang w:val="en-US"/>
+        </w:rPr>
+        <w:t xml:space="preserve"> </w:t>
+      </w:r>
+      <w:r>
+        <w:rPr>
+          <w:color w:val="FF0000"/>
+          <w:lang w:val="en-US"/>
+        </w:rPr>
+        <w:t>Explain vanishing gradients</w:t>
+      </w:r>
+      <w:r>
+        <w:rPr>
+          <w:lang w:val="en-US"/>
+        </w:rPr>
+        <w:t xml:space="preserve"> LSTMS are designed to overcome that problem.</w:t>
       </w:r>
     </w:p>
     <w:p>
@@ -5430,6 +5531,121 @@
     <w:p>
       <w:pPr>
         <w:rPr>
+          <w:lang w:val="en-US"/>
+        </w:rPr>
+      </w:pPr>
+    </w:p>
+    <w:p>
+      <w:pPr>
+        <w:rPr>
+          <w:lang w:val="en-US"/>
+        </w:rPr>
+      </w:pPr>
+      <w:r>
+        <w:rPr>
+          <w:lang w:val="en-US"/>
+        </w:rPr>
+        <w:t>## Not in latex ##</w:t>
+      </w:r>
+    </w:p>
+    <w:p>
+      <w:pPr>
+        <w:rPr>
+          <w:lang w:val="en-US"/>
+        </w:rPr>
+      </w:pPr>
+      <w:r>
+        <w:rPr>
+          <w:lang w:val="en-US"/>
+        </w:rPr>
+        <w:t>Implementation</w:t>
+      </w:r>
+    </w:p>
+    <w:p>
+      <w:pPr>
+        <w:rPr>
+          <w:lang w:val="en-US"/>
+        </w:rPr>
+      </w:pPr>
+      <w:r>
+        <w:rPr>
+          <w:lang w:val="en-US"/>
+        </w:rPr>
+        <w:t xml:space="preserve">To feed the data into the LSTM, it first is converted from a </w:t>
+      </w:r>
+      <w:proofErr w:type="spellStart"/>
+      <w:r>
+        <w:rPr>
+          <w:lang w:val="en-US"/>
+        </w:rPr>
+        <w:t>tf-idf</w:t>
+      </w:r>
+      <w:proofErr w:type="spellEnd"/>
+      <w:r>
+        <w:rPr>
+          <w:lang w:val="en-US"/>
+        </w:rPr>
+        <w:t xml:space="preserve"> representation into a one-hot encoded array with three dimensions. However, one-hot encoding fails to incorporate similarity between words, which is why an Embedding layer was added to the LSTM. The layer takes the number of words in the text corpus as input. The output dimensions which will be used in the subsequent LSTM layer are a hyperparameter and chosen by evaluating the performance on the validation set, which is 20% of the training data. The same applies to the hidden states in the LSTM layer. The final Dense output layer uses </w:t>
+      </w:r>
+      <w:proofErr w:type="spellStart"/>
+      <w:r>
+        <w:rPr>
+          <w:lang w:val="en-US"/>
+        </w:rPr>
+        <w:t>softmax</w:t>
+      </w:r>
+      <w:proofErr w:type="spellEnd"/>
+      <w:r>
+        <w:rPr>
+          <w:lang w:val="en-US"/>
+        </w:rPr>
+        <w:t xml:space="preserve"> as its activation to output either bearish, </w:t>
+      </w:r>
+      <w:proofErr w:type="gramStart"/>
+      <w:r>
+        <w:rPr>
+          <w:lang w:val="en-US"/>
+        </w:rPr>
+        <w:t>neutral</w:t>
+      </w:r>
+      <w:proofErr w:type="gramEnd"/>
+      <w:r>
+        <w:rPr>
+          <w:lang w:val="en-US"/>
+        </w:rPr>
+        <w:t xml:space="preserve"> or bullish. Furthermore, the model uses categorical </w:t>
+      </w:r>
+      <w:proofErr w:type="spellStart"/>
+      <w:r>
+        <w:rPr>
+          <w:lang w:val="en-US"/>
+        </w:rPr>
+        <w:t>crossentropy</w:t>
+      </w:r>
+      <w:proofErr w:type="spellEnd"/>
+      <w:r>
+        <w:rPr>
+          <w:lang w:val="en-US"/>
+        </w:rPr>
+        <w:t xml:space="preserve"> as its cost function and accuracy as its metric. The optimizer is also chosen based on the hyperparameters provided.</w:t>
+      </w:r>
+    </w:p>
+    <w:p>
+      <w:pPr>
+        <w:rPr>
+          <w:lang w:val="en-US"/>
+        </w:rPr>
+      </w:pPr>
+      <w:r>
+        <w:rPr>
+          <w:lang w:val="en-US"/>
+        </w:rPr>
+        <w:t>##-----------------##</w:t>
+      </w:r>
+    </w:p>
+    <w:p>
+      <w:pPr>
+        <w:rPr>
           <w:color w:val="000000" w:themeColor="text1"/>
           <w:lang w:val="en-US"/>
         </w:rPr>
@@ -5446,7 +5662,6 @@
     <w:p>
       <w:pPr>
         <w:rPr>
-          <w:color w:val="000000" w:themeColor="text1"/>
           <w:lang w:val="en-US"/>
         </w:rPr>
       </w:pPr>
@@ -5600,6 +5815,14 @@
     </w:p>
     <w:p>
       <w:pPr>
+        <w:rPr>
+          <w:color w:val="000000" w:themeColor="text1"/>
+          <w:lang w:val="en-US"/>
+        </w:rPr>
+      </w:pPr>
+    </w:p>
+    <w:p>
+      <w:pPr>
         <w:pStyle w:val="Heading3"/>
         <w:rPr>
           <w:lang w:val="en-US"/>
@@ -5609,7 +5832,6 @@
         <w:rPr>
           <w:lang w:val="en-US"/>
         </w:rPr>
-        <w:lastRenderedPageBreak/>
         <w:t>Hyperparameter Tuning</w:t>
       </w:r>
     </w:p>
@@ -6009,7 +6231,14 @@
         <w:rPr>
           <w:lang w:val="en-US"/>
         </w:rPr>
-        <w:t xml:space="preserve">implemented based by utilizing material provided during the Machine Learning course at Tilburg University, taught by </w:t>
+        <w:t xml:space="preserve">implemented based by utilizing material provided </w:t>
+      </w:r>
+      <w:r>
+        <w:rPr>
+          <w:lang w:val="en-US"/>
+        </w:rPr>
+        <w:lastRenderedPageBreak/>
+        <w:t xml:space="preserve">during the Machine Learning course at Tilburg University, taught by </w:t>
       </w:r>
       <w:r>
         <w:rPr>
@@ -6317,7 +6546,6 @@
         <w:rPr>
           <w:lang w:val="en-US"/>
         </w:rPr>
-        <w:lastRenderedPageBreak/>
         <w:t>Discussion</w:t>
       </w:r>
     </w:p>
@@ -6357,16 +6585,148 @@
         <w:rPr>
           <w:lang w:val="en-US"/>
         </w:rPr>
-        <w:t xml:space="preserve">movement had a tremendous impact on the lives of individuals, both to the positive and negative. Besides that, however, many investment funds have also been negatively impacted by the recent </w:t>
+        <w:t>movement had a tremendous impact on the lives of individuals, both to the positive and negative.</w:t>
+      </w:r>
+      <w:r>
+        <w:rPr>
+          <w:lang w:val="en-US"/>
+        </w:rPr>
+        <w:t xml:space="preserve"> Not only have investors made life-changing amounts of money, but in many cases lost all their life’s saving within a very short </w:t>
       </w:r>
       <w:proofErr w:type="gramStart"/>
       <w:r>
         <w:rPr>
           <w:lang w:val="en-US"/>
         </w:rPr>
+        <w:t>time-frame</w:t>
+      </w:r>
+      <w:proofErr w:type="gramEnd"/>
+      <w:r>
+        <w:rPr>
+          <w:lang w:val="en-US"/>
+        </w:rPr>
+        <w:t>.</w:t>
+      </w:r>
+      <w:r>
+        <w:rPr>
+          <w:lang w:val="en-US"/>
+        </w:rPr>
+        <w:t xml:space="preserve"> Additionally, many users avidly post screenshots of </w:t>
+      </w:r>
+      <w:proofErr w:type="spellStart"/>
+      <w:r>
+        <w:rPr>
+          <w:lang w:val="en-US"/>
+        </w:rPr>
+        <w:t>uncomprehendible</w:t>
+      </w:r>
+      <w:proofErr w:type="spellEnd"/>
+      <w:r>
+        <w:rPr>
+          <w:lang w:val="en-US"/>
+        </w:rPr>
+        <w:t xml:space="preserve"> large gains or losses on the forum thereby galvanizing their peers.</w:t>
+      </w:r>
+      <w:r>
+        <w:rPr>
+          <w:lang w:val="en-US"/>
+        </w:rPr>
+        <w:t xml:space="preserve"> (</w:t>
+      </w:r>
+      <w:r>
+        <w:rPr>
+          <w:lang w:val="en-US"/>
+        </w:rPr>
+        <w:t>Reddit’s self-</w:t>
+      </w:r>
+      <w:proofErr w:type="spellStart"/>
+      <w:r>
+        <w:rPr>
+          <w:lang w:val="en-US"/>
+        </w:rPr>
+        <w:t>organised</w:t>
+      </w:r>
+      <w:proofErr w:type="spellEnd"/>
+      <w:r>
+        <w:rPr>
+          <w:lang w:val="en-US"/>
+        </w:rPr>
+        <w:t xml:space="preserve"> bull runs: Social contagion and asset prices</w:t>
+      </w:r>
+      <w:r>
+        <w:rPr>
+          <w:lang w:val="en-US"/>
+        </w:rPr>
+        <w:t xml:space="preserve">, 2021, </w:t>
+      </w:r>
+      <w:r>
+        <w:rPr>
+          <w:lang w:val="en-US"/>
+        </w:rPr>
+        <w:t>Valentina Semenova</w:t>
+      </w:r>
+      <w:r>
+        <w:rPr>
+          <w:rFonts w:ascii="Cambria Math" w:hAnsi="Cambria Math" w:cs="Cambria Math"/>
+          <w:lang w:val="en-US"/>
+        </w:rPr>
+        <w:t>∗</w:t>
+      </w:r>
+      <w:r>
+        <w:rPr>
+          <w:lang w:val="en-US"/>
+        </w:rPr>
+        <w:t>1,2 and Julian Winkler†1,3</w:t>
+      </w:r>
+      <w:r>
+        <w:rPr>
+          <w:lang w:val="en-US"/>
+        </w:rPr>
+        <w:t>)</w:t>
+      </w:r>
+    </w:p>
+    <w:p>
+      <w:pPr>
+        <w:rPr>
+          <w:lang w:val="en-US"/>
+        </w:rPr>
+      </w:pPr>
+    </w:p>
+    <w:p>
+      <w:pPr>
+        <w:rPr>
+          <w:color w:val="FF0000"/>
+          <w:lang w:val="en-US"/>
+        </w:rPr>
+      </w:pPr>
+      <w:r>
+        <w:rPr>
+          <w:lang w:val="en-US"/>
+        </w:rPr>
+        <w:t xml:space="preserve">Besides that, however, many investment funds have also been negatively impacted by recent </w:t>
+      </w:r>
+      <w:proofErr w:type="gramStart"/>
+      <w:r>
+        <w:rPr>
+          <w:lang w:val="en-US"/>
+        </w:rPr>
         <w:t>short-squeezes</w:t>
       </w:r>
       <w:proofErr w:type="gramEnd"/>
+      <w:r>
+        <w:rPr>
+          <w:lang w:val="en-US"/>
+        </w:rPr>
+        <w:t xml:space="preserve"> that originated from </w:t>
+      </w:r>
+      <w:proofErr w:type="spellStart"/>
+      <w:r>
+        <w:rPr>
+          <w:lang w:val="en-US"/>
+        </w:rPr>
+        <w:t>WallStreetBets</w:t>
+      </w:r>
+      <w:proofErr w:type="spellEnd"/>
       <w:r>
         <w:rPr>
           <w:lang w:val="en-US"/>
@@ -6456,31 +6816,161 @@
         </w:rPr>
         <w:t xml:space="preserve">, market participants and regulators </w:t>
       </w:r>
+      <w:r>
+        <w:rPr>
+          <w:lang w:val="en-US"/>
+        </w:rPr>
+        <w:t>will be</w:t>
+      </w:r>
+      <w:r>
+        <w:rPr>
+          <w:lang w:val="en-US"/>
+        </w:rPr>
+        <w:t xml:space="preserve"> able to preemptively take measures.</w:t>
+      </w:r>
+      <w:r>
+        <w:rPr>
+          <w:lang w:val="en-US"/>
+        </w:rPr>
+        <w:t xml:space="preserve"> Even though sentiment analysis still faces challenges in the form of</w:t>
+      </w:r>
+      <w:r>
+        <w:rPr>
+          <w:lang w:val="en-US"/>
+        </w:rPr>
+        <w:t xml:space="preserve"> negation, bi-polar words</w:t>
+      </w:r>
+      <w:r>
+        <w:rPr>
+          <w:lang w:val="en-US"/>
+        </w:rPr>
+        <w:t xml:space="preserve">, </w:t>
+      </w:r>
       <w:proofErr w:type="gramStart"/>
       <w:r>
         <w:rPr>
           <w:lang w:val="en-US"/>
         </w:rPr>
-        <w:t>are able to</w:t>
+        <w:t>sarcasm</w:t>
       </w:r>
       <w:proofErr w:type="gramEnd"/>
       <w:r>
         <w:rPr>
           <w:lang w:val="en-US"/>
         </w:rPr>
-        <w:t xml:space="preserve"> preemptively take measures.</w:t>
-      </w:r>
-    </w:p>
-    <w:p>
-      <w:pPr>
-        <w:rPr>
-          <w:lang w:val="en-US"/>
-        </w:rPr>
-      </w:pPr>
-      <w:r>
-        <w:rPr>
-          <w:lang w:val="en-US"/>
-        </w:rPr>
+        <w:t xml:space="preserve"> and others (</w:t>
+      </w:r>
+      <w:r>
+        <w:rPr>
+          <w:lang w:val="en-US"/>
+        </w:rPr>
+        <w:t>A survey on sentiment analysis challenges</w:t>
+      </w:r>
+      <w:r>
+        <w:rPr>
+          <w:lang w:val="en-US"/>
+        </w:rPr>
+        <w:t xml:space="preserve">, </w:t>
+      </w:r>
+      <w:proofErr w:type="spellStart"/>
+      <w:r>
+        <w:rPr>
+          <w:lang w:val="en-US"/>
+        </w:rPr>
+        <w:t>Doaa</w:t>
+      </w:r>
+      <w:proofErr w:type="spellEnd"/>
+      <w:r>
+        <w:rPr>
+          <w:lang w:val="en-US"/>
+        </w:rPr>
+        <w:t xml:space="preserve"> </w:t>
+      </w:r>
+      <w:proofErr w:type="spellStart"/>
+      <w:r>
+        <w:rPr>
+          <w:lang w:val="en-US"/>
+        </w:rPr>
+        <w:t>Mohey</w:t>
+      </w:r>
+      <w:proofErr w:type="spellEnd"/>
+      <w:r>
+        <w:rPr>
+          <w:lang w:val="en-US"/>
+        </w:rPr>
+        <w:t xml:space="preserve"> El-Din Mohamed Hussein</w:t>
+      </w:r>
+      <w:r>
+        <w:rPr>
+          <w:lang w:val="en-US"/>
+        </w:rPr>
+        <w:t xml:space="preserve">), </w:t>
+      </w:r>
+      <w:r>
+        <w:rPr>
+          <w:color w:val="000000" w:themeColor="text1"/>
+          <w:lang w:val="en-US"/>
+        </w:rPr>
+        <w:t xml:space="preserve">this thesis puts forward methods to improve the performance of sentiment models specifically to the </w:t>
+      </w:r>
+      <w:proofErr w:type="spellStart"/>
+      <w:r>
+        <w:rPr>
+          <w:color w:val="000000" w:themeColor="text1"/>
+          <w:lang w:val="en-US"/>
+        </w:rPr>
+        <w:t>WallStreetBets</w:t>
+      </w:r>
+      <w:proofErr w:type="spellEnd"/>
+      <w:r>
+        <w:rPr>
+          <w:color w:val="000000" w:themeColor="text1"/>
+          <w:lang w:val="en-US"/>
+        </w:rPr>
+        <w:t xml:space="preserve"> community. </w:t>
+      </w:r>
+      <w:r>
+        <w:rPr>
+          <w:color w:val="FF0000"/>
+          <w:lang w:val="en-US"/>
+        </w:rPr>
+        <w:t xml:space="preserve">Furthermore, this thesis demonstrates the outperformance of </w:t>
+      </w:r>
+      <w:proofErr w:type="gramStart"/>
+      <w:r>
+        <w:rPr>
+          <w:color w:val="FF0000"/>
+          <w:lang w:val="en-US"/>
+        </w:rPr>
+        <w:t>state of the art</w:t>
+      </w:r>
+      <w:proofErr w:type="gramEnd"/>
+      <w:r>
+        <w:rPr>
+          <w:color w:val="FF0000"/>
+          <w:lang w:val="en-US"/>
+        </w:rPr>
+        <w:t xml:space="preserve"> machine learning models over commonly applied general sentiment lexicons.</w:t>
+      </w:r>
+    </w:p>
+    <w:p>
+      <w:pPr>
+        <w:rPr>
+          <w:lang w:val="en-US"/>
+        </w:rPr>
+      </w:pPr>
+    </w:p>
+    <w:p>
+      <w:pPr>
+        <w:rPr>
+          <w:lang w:val="en-US"/>
+        </w:rPr>
+      </w:pPr>
+      <w:r>
+        <w:rPr>
+          <w:lang w:val="en-US"/>
+        </w:rPr>
+        <w:lastRenderedPageBreak/>
         <w:t>However, since</w:t>
       </w:r>
       <w:r>

</xml_diff>

<commit_message>
Minor updates to thesis. More papers.
</commit_message>
<xml_diff>
--- a/Thesis/First_Submission.docx
+++ b/Thesis/First_Submission.docx
@@ -26,299 +26,211 @@
         <w:rPr>
           <w:lang w:val="en-US"/>
         </w:rPr>
-        <w:t xml:space="preserve">Until the GameStop short squeeze in early 2021, the impact of the Reddit discussion board </w:t>
-      </w:r>
-      <w:proofErr w:type="spellStart"/>
+        <w:t xml:space="preserve">Until the GameStop short squeeze in early 2021, the impact of the Reddit discussion board WallStreetBets on the financial market was vastly underappreciated. Due to the novelty of this </w:t>
+      </w:r>
+      <w:r>
+        <w:rPr>
+          <w:lang w:val="en-US"/>
+        </w:rPr>
+        <w:t>phenomenon,</w:t>
+      </w:r>
+      <w:r>
+        <w:rPr>
+          <w:lang w:val="en-US"/>
+        </w:rPr>
+        <w:t xml:space="preserve"> there is also almost no research available on that topic. This thesis will explore methodologies on how to best measure sentiment of the aforementioned Reddit discussion board. One of the challenges when measuring sentiment of WallStreetBets is the usage of novel domain-specific words and terminology, which are shown to have a big impact on the results of sentiment analysis. Hence, this thesis proposes a method to </w:t>
+      </w:r>
+      <w:r>
+        <w:rPr>
+          <w:lang w:val="en-US"/>
+        </w:rPr>
+        <w:t>create a dataset that covers the sentiment</w:t>
+      </w:r>
+      <w:r>
+        <w:rPr>
+          <w:lang w:val="en-US"/>
+        </w:rPr>
+        <w:t xml:space="preserve"> </w:t>
+      </w:r>
+      <w:r>
+        <w:rPr>
+          <w:lang w:val="en-US"/>
+        </w:rPr>
+        <w:t>of text data which includes the terminology of a given domain. It will be shown that sentiment analysis machine learning models that use the domain-specific text corpus as input outperform general purpose lexicons, which are currently commonly used by both academia and industry to measure the sentiment of WallStreetBets.</w:t>
+      </w:r>
+    </w:p>
+    <w:p>
+      <w:pPr>
+        <w:rPr>
+          <w:lang w:val="en-US"/>
+        </w:rPr>
+      </w:pPr>
+    </w:p>
+    <w:p>
+      <w:pPr>
+        <w:pStyle w:val="Heading2"/>
+        <w:rPr>
+          <w:lang w:val="en-US"/>
+        </w:rPr>
+      </w:pPr>
+      <w:r>
+        <w:rPr>
+          <w:lang w:val="en-US"/>
+        </w:rPr>
+        <w:t>Introduction</w:t>
+      </w:r>
+    </w:p>
+    <w:p>
+      <w:pPr>
+        <w:rPr>
+          <w:lang w:val="en-US"/>
+        </w:rPr>
+      </w:pPr>
+      <w:r>
+        <w:rPr>
+          <w:lang w:val="en-US"/>
+        </w:rPr>
+        <w:t xml:space="preserve">Modern society has been able to access information, communicate ideas, and become part of a community </w:t>
+      </w:r>
+      <w:r>
+        <w:rPr>
+          <w:lang w:val="en-US"/>
+        </w:rPr>
+        <w:t>due to</w:t>
+      </w:r>
+      <w:r>
+        <w:rPr>
+          <w:lang w:val="en-US"/>
+        </w:rPr>
+        <w:t xml:space="preserve"> the advent of the internet. </w:t>
+      </w:r>
+      <w:r>
+        <w:rPr>
+          <w:lang w:val="en-US"/>
+        </w:rPr>
+        <w:t>O</w:t>
+      </w:r>
+      <w:r>
+        <w:rPr>
+          <w:lang w:val="en-US"/>
+        </w:rPr>
+        <w:t xml:space="preserve">nline discussion boards </w:t>
+      </w:r>
+      <w:r>
+        <w:rPr>
+          <w:lang w:val="en-US"/>
+        </w:rPr>
+        <w:t>are playing</w:t>
+      </w:r>
+      <w:r>
+        <w:rPr>
+          <w:lang w:val="en-US"/>
+        </w:rPr>
+        <w:t xml:space="preserve"> a critical role </w:t>
+      </w:r>
+      <w:r>
+        <w:rPr>
+          <w:lang w:val="en-US"/>
+        </w:rPr>
+        <w:t xml:space="preserve">by providing </w:t>
+      </w:r>
+      <w:r>
+        <w:rPr>
+          <w:lang w:val="en-US"/>
+        </w:rPr>
+        <w:t>a platform where people can do so. Those</w:t>
+      </w:r>
+      <w:r>
+        <w:rPr>
+          <w:lang w:val="en-US"/>
+        </w:rPr>
+        <w:t xml:space="preserve"> discussion boards</w:t>
+      </w:r>
+      <w:r>
+        <w:rPr>
+          <w:lang w:val="en-US"/>
+        </w:rPr>
+        <w:t xml:space="preserve"> are also used by a variety of people to talk about the stock market and discuss trading strategies. Recently, the Reddit forum </w:t>
+      </w:r>
       <w:r>
         <w:rPr>
           <w:lang w:val="en-US"/>
         </w:rPr>
         <w:t>WallStreetBets</w:t>
       </w:r>
-      <w:proofErr w:type="spellEnd"/>
-      <w:r>
-        <w:rPr>
-          <w:lang w:val="en-US"/>
-        </w:rPr>
-        <w:t xml:space="preserve"> on the financial market was vastly underappreciated. Due to the novelty of this </w:t>
-      </w:r>
-      <w:r>
-        <w:rPr>
-          <w:lang w:val="en-US"/>
-        </w:rPr>
-        <w:t>phenomenon,</w:t>
-      </w:r>
-      <w:r>
-        <w:rPr>
-          <w:lang w:val="en-US"/>
-        </w:rPr>
-        <w:t xml:space="preserve"> there is also almost no research available on that topic. This thesis will explore methodologies on how to best measure sentiment of the </w:t>
-      </w:r>
-      <w:proofErr w:type="gramStart"/>
-      <w:r>
-        <w:rPr>
-          <w:lang w:val="en-US"/>
-        </w:rPr>
-        <w:t>aforementioned Reddit</w:t>
-      </w:r>
-      <w:proofErr w:type="gramEnd"/>
-      <w:r>
-        <w:rPr>
-          <w:lang w:val="en-US"/>
-        </w:rPr>
-        <w:t xml:space="preserve"> discussion board. One of the challenges when measuring sentiment of </w:t>
-      </w:r>
-      <w:proofErr w:type="spellStart"/>
+      <w:r>
+        <w:rPr>
+          <w:lang w:val="en-US"/>
+        </w:rPr>
+        <w:t xml:space="preserve"> has become one of the most well-known and influential investing online-forums.</w:t>
+      </w:r>
+    </w:p>
+    <w:p>
+      <w:pPr>
+        <w:rPr>
+          <w:lang w:val="en-US"/>
+        </w:rPr>
+      </w:pPr>
+      <w:r>
+        <w:rPr>
+          <w:lang w:val="en-US"/>
+        </w:rPr>
+        <w:t xml:space="preserve">Even though the Reddit subforum was </w:t>
+      </w:r>
+      <w:r>
+        <w:rPr>
+          <w:lang w:val="en-US"/>
+        </w:rPr>
+        <w:t>created</w:t>
+      </w:r>
+      <w:r>
+        <w:rPr>
+          <w:lang w:val="en-US"/>
+        </w:rPr>
+        <w:t xml:space="preserve"> in 2012</w:t>
+      </w:r>
+      <w:r>
+        <w:rPr>
+          <w:lang w:val="en-US"/>
+        </w:rPr>
+        <w:t xml:space="preserve"> already</w:t>
+      </w:r>
+      <w:r>
+        <w:rPr>
+          <w:lang w:val="en-US"/>
+        </w:rPr>
+        <w:t xml:space="preserve">, it received the majority of its media exposure in 2021 as a result of a short-squeeze of the GameStop (GME) stock, which drove the stock price </w:t>
+      </w:r>
+      <w:r>
+        <w:rPr>
+          <w:lang w:val="en-US"/>
+        </w:rPr>
+        <w:t xml:space="preserve">up </w:t>
+      </w:r>
+      <w:r>
+        <w:rPr>
+          <w:lang w:val="en-US"/>
+        </w:rPr>
+        <w:t>hundreds of percent</w:t>
+      </w:r>
+      <w:r>
+        <w:rPr>
+          <w:lang w:val="en-US"/>
+        </w:rPr>
+        <w:t>age points</w:t>
+      </w:r>
+      <w:r>
+        <w:rPr>
+          <w:lang w:val="en-US"/>
+        </w:rPr>
+        <w:t xml:space="preserve">. However, it was not the rapid price appreciation that amazed market participants. Instead, it was the unprecedented decentralized and coordinated buying of Gamestop shares by members of the </w:t>
+      </w:r>
       <w:r>
         <w:rPr>
           <w:lang w:val="en-US"/>
         </w:rPr>
         <w:t>WallStreetBets</w:t>
       </w:r>
-      <w:proofErr w:type="spellEnd"/>
-      <w:r>
-        <w:rPr>
-          <w:lang w:val="en-US"/>
-        </w:rPr>
-        <w:t xml:space="preserve"> is the usage of novel domain-specific words and terminology, which are shown to have a big impact on the results of sentiment analysis. Hence, this thesis proposes a method to </w:t>
-      </w:r>
-      <w:r>
-        <w:rPr>
-          <w:lang w:val="en-US"/>
-        </w:rPr>
-        <w:t>create a dataset that covers the sentiment</w:t>
-      </w:r>
-      <w:r>
-        <w:rPr>
-          <w:lang w:val="en-US"/>
-        </w:rPr>
-        <w:t xml:space="preserve"> </w:t>
-      </w:r>
-      <w:r>
-        <w:rPr>
-          <w:lang w:val="en-US"/>
-        </w:rPr>
-        <w:t xml:space="preserve">of text data which includes the terminology of a given domain. It will be shown that sentiment analysis machine learning models that use the domain-specific text corpus as input outperform general purpose lexicons, which are currently commonly used by both academia and industry to measure the sentiment of </w:t>
-      </w:r>
-      <w:proofErr w:type="spellStart"/>
-      <w:r>
-        <w:rPr>
-          <w:lang w:val="en-US"/>
-        </w:rPr>
-        <w:t>WallStreetBets</w:t>
-      </w:r>
-      <w:proofErr w:type="spellEnd"/>
-      <w:r>
-        <w:rPr>
-          <w:lang w:val="en-US"/>
-        </w:rPr>
-        <w:t>.</w:t>
-      </w:r>
-    </w:p>
-    <w:p>
-      <w:pPr>
-        <w:rPr>
-          <w:lang w:val="en-US"/>
-        </w:rPr>
-      </w:pPr>
-    </w:p>
-    <w:p>
-      <w:pPr>
-        <w:pStyle w:val="Heading2"/>
-        <w:rPr>
-          <w:lang w:val="en-US"/>
-        </w:rPr>
-      </w:pPr>
-      <w:r>
-        <w:rPr>
-          <w:lang w:val="en-US"/>
-        </w:rPr>
-        <w:t>Introduction</w:t>
-      </w:r>
-    </w:p>
-    <w:p>
-      <w:pPr>
-        <w:rPr>
-          <w:lang w:val="en-US"/>
-        </w:rPr>
-      </w:pPr>
-      <w:r>
-        <w:rPr>
-          <w:lang w:val="en-US"/>
-        </w:rPr>
-        <w:t xml:space="preserve">Modern society has been able to access information, communicate ideas, and become part of a community </w:t>
-      </w:r>
-      <w:r>
-        <w:rPr>
-          <w:lang w:val="en-US"/>
-        </w:rPr>
-        <w:t>due to</w:t>
-      </w:r>
-      <w:r>
-        <w:rPr>
-          <w:lang w:val="en-US"/>
-        </w:rPr>
-        <w:t xml:space="preserve"> the advent of the internet. </w:t>
-      </w:r>
-      <w:r>
-        <w:rPr>
-          <w:lang w:val="en-US"/>
-        </w:rPr>
-        <w:t>O</w:t>
-      </w:r>
-      <w:r>
-        <w:rPr>
-          <w:lang w:val="en-US"/>
-        </w:rPr>
-        <w:t xml:space="preserve">nline discussion boards </w:t>
-      </w:r>
-      <w:r>
-        <w:rPr>
-          <w:lang w:val="en-US"/>
-        </w:rPr>
-        <w:t>are playing</w:t>
-      </w:r>
-      <w:r>
-        <w:rPr>
-          <w:lang w:val="en-US"/>
-        </w:rPr>
-        <w:t xml:space="preserve"> a critical role </w:t>
-      </w:r>
-      <w:r>
-        <w:rPr>
-          <w:lang w:val="en-US"/>
-        </w:rPr>
-        <w:t xml:space="preserve">by providing </w:t>
-      </w:r>
-      <w:r>
-        <w:rPr>
-          <w:lang w:val="en-US"/>
-        </w:rPr>
-        <w:t>a platform where people can do so. Those</w:t>
-      </w:r>
-      <w:r>
-        <w:rPr>
-          <w:lang w:val="en-US"/>
-        </w:rPr>
-        <w:t xml:space="preserve"> discussion boards</w:t>
-      </w:r>
-      <w:r>
-        <w:rPr>
-          <w:lang w:val="en-US"/>
-        </w:rPr>
-        <w:t xml:space="preserve"> are also used by a variety of people to talk about the stock market and discuss trading strategies. Recently, the Reddit forum </w:t>
-      </w:r>
-      <w:proofErr w:type="spellStart"/>
-      <w:r>
-        <w:rPr>
-          <w:lang w:val="en-US"/>
-        </w:rPr>
-        <w:t>WallStreetBets</w:t>
-      </w:r>
-      <w:proofErr w:type="spellEnd"/>
-      <w:r>
-        <w:rPr>
-          <w:lang w:val="en-US"/>
-        </w:rPr>
-        <w:t xml:space="preserve"> has become one of the most well-known and influential investing online-forums.</w:t>
-      </w:r>
-    </w:p>
-    <w:p>
-      <w:pPr>
-        <w:rPr>
-          <w:lang w:val="en-US"/>
-        </w:rPr>
-      </w:pPr>
-      <w:r>
-        <w:rPr>
-          <w:lang w:val="en-US"/>
-        </w:rPr>
-        <w:t xml:space="preserve">Even though the Reddit subforum was </w:t>
-      </w:r>
-      <w:r>
-        <w:rPr>
-          <w:lang w:val="en-US"/>
-        </w:rPr>
-        <w:t>created</w:t>
-      </w:r>
-      <w:r>
-        <w:rPr>
-          <w:lang w:val="en-US"/>
-        </w:rPr>
-        <w:t xml:space="preserve"> in 2012</w:t>
-      </w:r>
-      <w:r>
-        <w:rPr>
-          <w:lang w:val="en-US"/>
-        </w:rPr>
-        <w:t xml:space="preserve"> already</w:t>
-      </w:r>
-      <w:r>
-        <w:rPr>
-          <w:lang w:val="en-US"/>
-        </w:rPr>
-        <w:t xml:space="preserve">, it received the majority of its media exposure in 2021 as a result of a </w:t>
-      </w:r>
-      <w:proofErr w:type="gramStart"/>
-      <w:r>
-        <w:rPr>
-          <w:lang w:val="en-US"/>
-        </w:rPr>
-        <w:t>short-squeeze</w:t>
-      </w:r>
-      <w:proofErr w:type="gramEnd"/>
-      <w:r>
-        <w:rPr>
-          <w:lang w:val="en-US"/>
-        </w:rPr>
-        <w:t xml:space="preserve"> of the GameStop (GME) stock, which drove the stock price </w:t>
-      </w:r>
-      <w:r>
-        <w:rPr>
-          <w:lang w:val="en-US"/>
-        </w:rPr>
-        <w:t xml:space="preserve">up </w:t>
-      </w:r>
-      <w:r>
-        <w:rPr>
-          <w:lang w:val="en-US"/>
-        </w:rPr>
-        <w:t>hundreds of percent</w:t>
-      </w:r>
-      <w:r>
-        <w:rPr>
-          <w:lang w:val="en-US"/>
-        </w:rPr>
-        <w:t>age points</w:t>
-      </w:r>
-      <w:r>
-        <w:rPr>
-          <w:lang w:val="en-US"/>
-        </w:rPr>
-        <w:t xml:space="preserve">. However, it was not the rapid price appreciation that amazed market participants. Instead, it was the unprecedented decentralized and coordinated buying of </w:t>
-      </w:r>
-      <w:proofErr w:type="spellStart"/>
-      <w:r>
-        <w:rPr>
-          <w:lang w:val="en-US"/>
-        </w:rPr>
-        <w:t>Gamestop</w:t>
-      </w:r>
-      <w:proofErr w:type="spellEnd"/>
-      <w:r>
-        <w:rPr>
-          <w:lang w:val="en-US"/>
-        </w:rPr>
-        <w:t xml:space="preserve"> shares by members of the </w:t>
-      </w:r>
-      <w:proofErr w:type="spellStart"/>
-      <w:r>
-        <w:rPr>
-          <w:lang w:val="en-US"/>
-        </w:rPr>
-        <w:t>WallStreetBets</w:t>
-      </w:r>
-      <w:proofErr w:type="spellEnd"/>
       <w:r>
         <w:rPr>
           <w:lang w:val="en-US"/>
@@ -571,25 +483,7 @@
           <w:iCs/>
           <w:lang w:val="en-US"/>
         </w:rPr>
-        <w:t xml:space="preserve"> be performed on the </w:t>
-      </w:r>
-      <w:proofErr w:type="spellStart"/>
-      <w:r>
-        <w:rPr>
-          <w:i/>
-          <w:iCs/>
-          <w:lang w:val="en-US"/>
-        </w:rPr>
-        <w:t>WallStreetBets</w:t>
-      </w:r>
-      <w:proofErr w:type="spellEnd"/>
-      <w:r>
-        <w:rPr>
-          <w:i/>
-          <w:iCs/>
-          <w:lang w:val="en-US"/>
-        </w:rPr>
-        <w:t xml:space="preserve"> Reddit-forum?</w:t>
+        <w:t xml:space="preserve"> be performed on the WallStreetBets Reddit-forum?</w:t>
       </w:r>
     </w:p>
     <w:p>
@@ -608,118 +502,34 @@
           <w:color w:val="FF0000"/>
           <w:lang w:val="en-US"/>
         </w:rPr>
-        <w:t xml:space="preserve">Can sentiment analysis of the </w:t>
-      </w:r>
-      <w:proofErr w:type="spellStart"/>
-      <w:r>
-        <w:rPr>
-          <w:i/>
-          <w:iCs/>
+        <w:t>Can sentiment analysis of the WallStreetBets Reddit-forum be used to predict daily changes in the stock price of Gamestop?</w:t>
+      </w:r>
+    </w:p>
+    <w:p>
+      <w:pPr>
+        <w:rPr>
+          <w:lang w:val="en-US"/>
+        </w:rPr>
+      </w:pPr>
+    </w:p>
+    <w:p>
+      <w:pPr>
+        <w:rPr>
+          <w:lang w:val="en-US"/>
+        </w:rPr>
+      </w:pPr>
+      <w:r>
+        <w:rPr>
           <w:color w:val="FF0000"/>
           <w:lang w:val="en-US"/>
         </w:rPr>
-        <w:t>WallStreetBets</w:t>
-      </w:r>
-      <w:proofErr w:type="spellEnd"/>
-      <w:r>
-        <w:rPr>
-          <w:i/>
-          <w:iCs/>
-          <w:color w:val="FF0000"/>
-          <w:lang w:val="en-US"/>
-        </w:rPr>
-        <w:t xml:space="preserve"> Reddit-forum be used to predict daily changes in the stock price of </w:t>
-      </w:r>
-      <w:proofErr w:type="spellStart"/>
-      <w:r>
-        <w:rPr>
-          <w:i/>
-          <w:iCs/>
-          <w:color w:val="FF0000"/>
-          <w:lang w:val="en-US"/>
-        </w:rPr>
-        <w:t>Gamestop</w:t>
-      </w:r>
-      <w:proofErr w:type="spellEnd"/>
-      <w:r>
-        <w:rPr>
-          <w:i/>
-          <w:iCs/>
-          <w:color w:val="FF0000"/>
-          <w:lang w:val="en-US"/>
-        </w:rPr>
-        <w:t>?</w:t>
-      </w:r>
-    </w:p>
-    <w:p>
-      <w:pPr>
-        <w:rPr>
-          <w:lang w:val="en-US"/>
-        </w:rPr>
-      </w:pPr>
-    </w:p>
-    <w:p>
-      <w:pPr>
-        <w:rPr>
-          <w:lang w:val="en-US"/>
-        </w:rPr>
-      </w:pPr>
-      <w:r>
-        <w:rPr>
-          <w:color w:val="FF0000"/>
-          <w:lang w:val="en-US"/>
-        </w:rPr>
-        <w:t xml:space="preserve">To answer this </w:t>
-      </w:r>
-      <w:proofErr w:type="gramStart"/>
-      <w:r>
-        <w:rPr>
-          <w:color w:val="FF0000"/>
-          <w:lang w:val="en-US"/>
-        </w:rPr>
-        <w:t>research</w:t>
-      </w:r>
-      <w:proofErr w:type="gramEnd"/>
-      <w:r>
-        <w:rPr>
-          <w:color w:val="FF0000"/>
-          <w:lang w:val="en-US"/>
-        </w:rPr>
-        <w:t xml:space="preserve"> question several fields in the domains of machine learning and finance need to be explored. </w:t>
-      </w:r>
-      <w:r>
-        <w:rPr>
-          <w:lang w:val="en-US"/>
-        </w:rPr>
-        <w:t xml:space="preserve">To begin, it must be determined how the discussions about the </w:t>
-      </w:r>
-      <w:proofErr w:type="spellStart"/>
-      <w:r>
-        <w:rPr>
-          <w:lang w:val="en-US"/>
-        </w:rPr>
-        <w:t>Gamestop</w:t>
-      </w:r>
-      <w:proofErr w:type="spellEnd"/>
-      <w:r>
-        <w:rPr>
-          <w:lang w:val="en-US"/>
-        </w:rPr>
-        <w:t xml:space="preserve"> stock on </w:t>
-      </w:r>
-      <w:proofErr w:type="spellStart"/>
-      <w:r>
-        <w:rPr>
-          <w:lang w:val="en-US"/>
-        </w:rPr>
-        <w:t>WallStreetBets</w:t>
-      </w:r>
-      <w:proofErr w:type="spellEnd"/>
-      <w:r>
-        <w:rPr>
-          <w:lang w:val="en-US"/>
-        </w:rPr>
-        <w:t xml:space="preserve"> should be handled to serve as suggestive input features for sentiment analysis. One of the challenges, is the heavy use of peculiar terminology and </w:t>
+        <w:t xml:space="preserve">To answer this research question several fields in the domains of machine learning and finance need to be explored. </w:t>
+      </w:r>
+      <w:r>
+        <w:rPr>
+          <w:lang w:val="en-US"/>
+        </w:rPr>
+        <w:t xml:space="preserve">To begin, it must be determined how the discussions about the Gamestop stock on WallStreetBets should be handled to serve as suggestive input features for sentiment analysis. One of the challenges, is the heavy use of peculiar terminology and </w:t>
       </w:r>
       <w:r>
         <w:rPr>
@@ -731,21 +541,7 @@
         <w:rPr>
           <w:lang w:val="en-US"/>
         </w:rPr>
-        <w:t xml:space="preserve">phrases on the </w:t>
-      </w:r>
-      <w:proofErr w:type="spellStart"/>
-      <w:r>
-        <w:rPr>
-          <w:lang w:val="en-US"/>
-        </w:rPr>
-        <w:t>WallStreetBets</w:t>
-      </w:r>
-      <w:proofErr w:type="spellEnd"/>
-      <w:r>
-        <w:rPr>
-          <w:lang w:val="en-US"/>
-        </w:rPr>
-        <w:t xml:space="preserve"> forum, as well as many novel words </w:t>
+        <w:t xml:space="preserve">phrases on the WallStreetBets forum, as well as many novel words </w:t>
       </w:r>
       <w:sdt>
         <w:sdtPr>
@@ -898,21 +694,7 @@
         <w:rPr>
           <w:lang w:val="en-US"/>
         </w:rPr>
-        <w:t xml:space="preserve">. Furthermore, the text data needs to be cleaned and pre-processed </w:t>
-      </w:r>
-      <w:proofErr w:type="gramStart"/>
-      <w:r>
-        <w:rPr>
-          <w:lang w:val="en-US"/>
-        </w:rPr>
-        <w:t>in order to</w:t>
-      </w:r>
-      <w:proofErr w:type="gramEnd"/>
-      <w:r>
-        <w:rPr>
-          <w:lang w:val="en-US"/>
-        </w:rPr>
-        <w:t xml:space="preserve"> be accurately processed by </w:t>
+        <w:t xml:space="preserve">. Furthermore, the text data needs to be cleaned and pre-processed in order to be accurately processed by </w:t>
       </w:r>
       <w:r>
         <w:rPr>
@@ -938,21 +720,12 @@
         </w:rPr>
         <w:t>(</w:t>
       </w:r>
-      <w:proofErr w:type="spellStart"/>
       <w:r>
         <w:rPr>
           <w:noProof/>
           <w:lang w:val="en-US"/>
         </w:rPr>
-        <w:t>Jemai</w:t>
-      </w:r>
-      <w:proofErr w:type="spellEnd"/>
-      <w:r>
-        <w:rPr>
-          <w:noProof/>
-          <w:lang w:val="en-US"/>
-        </w:rPr>
-        <w:t>, Hayouni, &amp; Baccar, 2021)</w:t>
+        <w:t>Jemai, Hayouni, &amp; Baccar, 2021)</w:t>
       </w:r>
       <w:r>
         <w:rPr>
@@ -980,25 +753,7 @@
           <w:iCs/>
           <w:lang w:val="en-US"/>
         </w:rPr>
-        <w:t xml:space="preserve">How can the domain-specific language of the Reddit forum </w:t>
-      </w:r>
-      <w:proofErr w:type="spellStart"/>
-      <w:r>
-        <w:rPr>
-          <w:i/>
-          <w:iCs/>
-          <w:lang w:val="en-US"/>
-        </w:rPr>
-        <w:t>WallStreetBets</w:t>
-      </w:r>
-      <w:proofErr w:type="spellEnd"/>
-      <w:r>
-        <w:rPr>
-          <w:i/>
-          <w:iCs/>
-          <w:lang w:val="en-US"/>
-        </w:rPr>
-        <w:t xml:space="preserve"> best be incorporated into sentiment analysis?</w:t>
+        <w:t>How can the domain-specific language of the Reddit forum WallStreetBets best be incorporated into sentiment analysis?</w:t>
       </w:r>
     </w:p>
     <w:p>
@@ -1115,21 +870,7 @@
         <w:rPr>
           <w:lang w:val="en-US"/>
         </w:rPr>
-        <w:t xml:space="preserve">as well as deep learning methods like Long </w:t>
-      </w:r>
-      <w:proofErr w:type="gramStart"/>
-      <w:r>
-        <w:rPr>
-          <w:lang w:val="en-US"/>
-        </w:rPr>
-        <w:t>Short Term</w:t>
-      </w:r>
-      <w:proofErr w:type="gramEnd"/>
-      <w:r>
-        <w:rPr>
-          <w:lang w:val="en-US"/>
-        </w:rPr>
-        <w:t xml:space="preserve"> Memory (LSTM) and Bidirectional Encoder Representations from Transformers (BERT). Due to the high dimensionality of textual data, deep learning methods have shown to outperform traditional machine learning techniques in recent research. That can be explained by the ability of deep learning methods to automatically learn the most important features, whereas traditional methods may suffer from the curse of dimensionality </w:t>
+        <w:t xml:space="preserve">as well as deep learning methods like Long Short Term Memory (LSTM) and Bidirectional Encoder Representations from Transformers (BERT). Due to the high dimensionality of textual data, deep learning methods have shown to outperform traditional machine learning techniques in recent research. That can be explained by the ability of deep learning methods to automatically learn the most important features, whereas traditional methods may suffer from the curse of dimensionality </w:t>
       </w:r>
       <w:sdt>
         <w:sdtPr>
@@ -1215,7 +956,23 @@
           <w:iCs/>
           <w:lang w:val="en-US"/>
         </w:rPr>
-        <w:t>Which sentiment analysis approach performs best on predefined key performance indicators?</w:t>
+        <w:t xml:space="preserve">Which sentiment analysis approach performs best on predefined </w:t>
+      </w:r>
+      <w:r>
+        <w:rPr>
+          <w:i/>
+          <w:iCs/>
+          <w:lang w:val="en-US"/>
+        </w:rPr>
+        <w:t>evaluation metrics</w:t>
+      </w:r>
+      <w:r>
+        <w:rPr>
+          <w:i/>
+          <w:iCs/>
+          <w:lang w:val="en-US"/>
+        </w:rPr>
+        <w:t>?</w:t>
       </w:r>
     </w:p>
     <w:p>
@@ -1349,39 +1106,7 @@
           <w:color w:val="FF0000"/>
           <w:lang w:val="en-US"/>
         </w:rPr>
-        <w:t xml:space="preserve">. In other research the emotions of discussions on </w:t>
-      </w:r>
-      <w:proofErr w:type="spellStart"/>
-      <w:r>
-        <w:rPr>
-          <w:color w:val="FF0000"/>
-          <w:lang w:val="en-US"/>
-        </w:rPr>
-        <w:t>WallStreetBets</w:t>
-      </w:r>
-      <w:proofErr w:type="spellEnd"/>
-      <w:r>
-        <w:rPr>
-          <w:color w:val="FF0000"/>
-          <w:lang w:val="en-US"/>
-        </w:rPr>
-        <w:t xml:space="preserve"> are studied by performing sentiment analysis. The research suggests that only some emotions demonstrate a significant impact on one-minute returns of the </w:t>
-      </w:r>
-      <w:proofErr w:type="spellStart"/>
-      <w:r>
-        <w:rPr>
-          <w:color w:val="FF0000"/>
-          <w:lang w:val="en-US"/>
-        </w:rPr>
-        <w:t>Gamestop</w:t>
-      </w:r>
-      <w:proofErr w:type="spellEnd"/>
-      <w:r>
-        <w:rPr>
-          <w:color w:val="FF0000"/>
-          <w:lang w:val="en-US"/>
-        </w:rPr>
-        <w:t xml:space="preserve"> shares </w:t>
+        <w:t xml:space="preserve">. In other research the emotions of discussions on WallStreetBets are studied by performing sentiment analysis. The research suggests that only some emotions demonstrate a significant impact on one-minute returns of the Gamestop shares </w:t>
       </w:r>
       <w:sdt>
         <w:sdtPr>
@@ -1452,46 +1177,14 @@
           <w:color w:val="FF0000"/>
           <w:lang w:val="en-US"/>
         </w:rPr>
-        <w:t xml:space="preserve">There are several models that have shown strong results with regards to forecasting time-series. The most prevalent in the financial industry is Auto Regressive Integrated Moving Average (ARIMA) which captures temporal structures in time-series data. However, it is not designed to include other features, such as sentiment. </w:t>
-      </w:r>
-      <w:proofErr w:type="gramStart"/>
+        <w:t>There are several models that have shown strong results with regards to forecasting time-series. The most prevalent in the financial industry is Auto Regressive Integrated Moving Average (ARIMA) which captures temporal structures in time-series data. However, it is not designed to include other features, such as sentiment. This is why this thesis will also compare other models such as LSTMS and</w:t>
+      </w:r>
       <w:r>
         <w:rPr>
           <w:color w:val="FF0000"/>
           <w:lang w:val="en-US"/>
         </w:rPr>
-        <w:t>This is why</w:t>
-      </w:r>
-      <w:proofErr w:type="gramEnd"/>
-      <w:r>
-        <w:rPr>
-          <w:color w:val="FF0000"/>
-          <w:lang w:val="en-US"/>
-        </w:rPr>
-        <w:t xml:space="preserve"> this thesis will also compare other models such as LSTMS and</w:t>
-      </w:r>
-      <w:r>
-        <w:rPr>
-          <w:color w:val="FF0000"/>
-          <w:lang w:val="en-US"/>
-        </w:rPr>
-        <w:t xml:space="preserve"> </w:t>
-      </w:r>
-      <w:proofErr w:type="spellStart"/>
-      <w:r>
-        <w:rPr>
-          <w:color w:val="FF0000"/>
-          <w:lang w:val="en-US"/>
-        </w:rPr>
-        <w:t>XGBoost</w:t>
-      </w:r>
-      <w:proofErr w:type="spellEnd"/>
-      <w:r>
-        <w:rPr>
-          <w:color w:val="FF0000"/>
-          <w:lang w:val="en-US"/>
-        </w:rPr>
-        <w:t xml:space="preserve">, </w:t>
+        <w:t xml:space="preserve"> XGBoost, </w:t>
       </w:r>
       <w:r>
         <w:rPr>
@@ -1539,27 +1232,7 @@
           <w:color w:val="FF0000"/>
           <w:lang w:val="en-US"/>
         </w:rPr>
-        <w:t xml:space="preserve">Which machine learning algorithm delivers the best predictive performance for changes in daily stock prices of </w:t>
-      </w:r>
-      <w:proofErr w:type="spellStart"/>
-      <w:r>
-        <w:rPr>
-          <w:i/>
-          <w:iCs/>
-          <w:color w:val="FF0000"/>
-          <w:lang w:val="en-US"/>
-        </w:rPr>
-        <w:t>Gamestop</w:t>
-      </w:r>
-      <w:proofErr w:type="spellEnd"/>
-      <w:r>
-        <w:rPr>
-          <w:i/>
-          <w:iCs/>
-          <w:color w:val="FF0000"/>
-          <w:lang w:val="en-US"/>
-        </w:rPr>
-        <w:t xml:space="preserve"> based on the sentiment analysis performed earlier?</w:t>
+        <w:t>Which machine learning algorithm delivers the best predictive performance for changes in daily stock prices of Gamestop based on the sentiment analysis performed earlier?</w:t>
       </w:r>
     </w:p>
     <w:p>
@@ -1635,21 +1308,7 @@
         <w:rPr>
           <w:lang w:val="en-US"/>
         </w:rPr>
-        <w:t xml:space="preserve"> did a study on the Yahoo! message board, which was amongst the first ones on the internet for investors to exchange ideas. In their paper, they show that the relationship of stock price to sentiment is </w:t>
-      </w:r>
-      <w:proofErr w:type="gramStart"/>
-      <w:r>
-        <w:rPr>
-          <w:lang w:val="en-US"/>
-        </w:rPr>
-        <w:t>significant</w:t>
-      </w:r>
-      <w:proofErr w:type="gramEnd"/>
-      <w:r>
-        <w:rPr>
-          <w:lang w:val="en-US"/>
-        </w:rPr>
-        <w:t xml:space="preserve"> and that market activity is related to activity of the message boards. Other researchers, such as</w:t>
+        <w:t xml:space="preserve"> did a study on the Yahoo! message board, which was amongst the first ones on the internet for investors to exchange ideas. In their paper, they show that the relationship of stock price to sentiment is significant and that market activity is related to activity of the message boards. Other researchers, such as</w:t>
       </w:r>
       <w:r>
         <w:rPr>
@@ -1704,21 +1363,7 @@
         <w:rPr>
           <w:lang w:val="en-US"/>
         </w:rPr>
-        <w:t xml:space="preserve"> also showed that as the discussion volume on </w:t>
-      </w:r>
-      <w:proofErr w:type="spellStart"/>
-      <w:r>
-        <w:rPr>
-          <w:lang w:val="en-US"/>
-        </w:rPr>
-        <w:t>WallStreetBets</w:t>
-      </w:r>
-      <w:proofErr w:type="spellEnd"/>
-      <w:r>
-        <w:rPr>
-          <w:lang w:val="en-US"/>
-        </w:rPr>
-        <w:t xml:space="preserve"> increased, the volatility of certain stocks got amplified.</w:t>
+        <w:t xml:space="preserve"> also showed that as the discussion volume on WallStreetBets increased, the volatility of certain stocks got amplified.</w:t>
       </w:r>
       <w:r>
         <w:rPr>
@@ -1773,35 +1418,7 @@
         <w:rPr>
           <w:lang w:val="en-US"/>
         </w:rPr>
-        <w:t xml:space="preserve"> also found that sentiment of investors on </w:t>
-      </w:r>
-      <w:proofErr w:type="spellStart"/>
-      <w:r>
-        <w:rPr>
-          <w:lang w:val="en-US"/>
-        </w:rPr>
-        <w:t>WallStreetBets</w:t>
-      </w:r>
-      <w:proofErr w:type="spellEnd"/>
-      <w:r>
-        <w:rPr>
-          <w:lang w:val="en-US"/>
-        </w:rPr>
-        <w:t xml:space="preserve"> affected the returns of the </w:t>
-      </w:r>
-      <w:proofErr w:type="spellStart"/>
-      <w:r>
-        <w:rPr>
-          <w:lang w:val="en-US"/>
-        </w:rPr>
-        <w:t>Gamestop</w:t>
-      </w:r>
-      <w:proofErr w:type="spellEnd"/>
-      <w:r>
-        <w:rPr>
-          <w:lang w:val="en-US"/>
-        </w:rPr>
-        <w:t xml:space="preserve"> stock. However, they also show that other features such as the put-call ratio and the short-sale volume had a strong impact on the stock price.</w:t>
+        <w:t xml:space="preserve"> also found that sentiment of investors on WallStreetBets affected the returns of the Gamestop stock. However, they also show that other features such as the put-call ratio and the short-sale volume had a strong impact on the stock price.</w:t>
       </w:r>
     </w:p>
     <w:p>
@@ -1829,21 +1446,7 @@
         <w:rPr>
           <w:lang w:val="en-US"/>
         </w:rPr>
-        <w:t xml:space="preserve"> from the comments on </w:t>
-      </w:r>
-      <w:proofErr w:type="spellStart"/>
-      <w:r>
-        <w:rPr>
-          <w:lang w:val="en-US"/>
-        </w:rPr>
-        <w:t>WallStreetBets</w:t>
-      </w:r>
-      <w:proofErr w:type="spellEnd"/>
-      <w:r>
-        <w:rPr>
-          <w:lang w:val="en-US"/>
-        </w:rPr>
-        <w:t xml:space="preserve"> discussions on intraday changes of the stock price of the affected stock. While they conclude that the tone as well as the number of comments </w:t>
+        <w:t xml:space="preserve"> from the comments on WallStreetBets discussions on intraday changes of the stock price of the affected stock. While they conclude that the tone as well as the number of comments </w:t>
       </w:r>
       <w:r>
         <w:rPr>
@@ -1867,21 +1470,7 @@
         <w:rPr>
           <w:lang w:val="en-US"/>
         </w:rPr>
-        <w:t xml:space="preserve">related to sentiment. Additionally, they argue it is the number of comments that is posted within an hour that has the biggest effect on </w:t>
-      </w:r>
-      <w:proofErr w:type="gramStart"/>
-      <w:r>
-        <w:rPr>
-          <w:lang w:val="en-US"/>
-        </w:rPr>
-        <w:t>one minute</w:t>
-      </w:r>
-      <w:proofErr w:type="gramEnd"/>
-      <w:r>
-        <w:rPr>
-          <w:lang w:val="en-US"/>
-        </w:rPr>
-        <w:t xml:space="preserve"> changes in the stock price. Furthermore, the paper shows that the emotions </w:t>
+        <w:t xml:space="preserve">related to sentiment. Additionally, they argue it is the number of comments that is posted within an hour that has the biggest effect on one minute changes in the stock price. Furthermore, the paper shows that the emotions </w:t>
       </w:r>
       <w:r>
         <w:rPr>
@@ -1909,21 +1498,7 @@
         <w:rPr>
           <w:lang w:val="en-US"/>
         </w:rPr>
-        <w:t xml:space="preserve"> have a significant impact on the </w:t>
-      </w:r>
-      <w:proofErr w:type="spellStart"/>
-      <w:r>
-        <w:rPr>
-          <w:lang w:val="en-US"/>
-        </w:rPr>
-        <w:t>gamestop</w:t>
-      </w:r>
-      <w:proofErr w:type="spellEnd"/>
-      <w:r>
-        <w:rPr>
-          <w:lang w:val="en-US"/>
-        </w:rPr>
-        <w:t xml:space="preserve"> 1-minute stock price. The </w:t>
+        <w:t xml:space="preserve"> have a significant impact on the gamestop 1-minute stock price. The </w:t>
       </w:r>
       <w:r>
         <w:rPr>
@@ -1937,21 +1512,7 @@
         <w:rPr>
           <w:lang w:val="en-US"/>
         </w:rPr>
-        <w:t xml:space="preserve"> sentiment does not show a significant impact on 1-minute price </w:t>
-      </w:r>
-      <w:proofErr w:type="gramStart"/>
-      <w:r>
-        <w:rPr>
-          <w:lang w:val="en-US"/>
-        </w:rPr>
-        <w:t>changes,</w:t>
-      </w:r>
-      <w:proofErr w:type="gramEnd"/>
-      <w:r>
-        <w:rPr>
-          <w:lang w:val="en-US"/>
-        </w:rPr>
-        <w:t xml:space="preserve"> however, a causality test showed a link between the </w:t>
+        <w:t xml:space="preserve"> sentiment does not show a significant impact on 1-minute price changes, however, a causality test showed a link between the </w:t>
       </w:r>
       <w:r>
         <w:rPr>
@@ -1984,54 +1545,38 @@
         <w:rPr>
           <w:lang w:val="en-US"/>
         </w:rPr>
-        <w:t xml:space="preserve">ince the </w:t>
-      </w:r>
-      <w:proofErr w:type="spellStart"/>
+        <w:t xml:space="preserve">ince the WallStreetBets </w:t>
+      </w:r>
+      <w:r>
+        <w:rPr>
+          <w:lang w:val="en-US"/>
+        </w:rPr>
+        <w:t>‘</w:t>
+      </w:r>
+      <w:r>
+        <w:rPr>
+          <w:lang w:val="en-US"/>
+        </w:rPr>
+        <w:t>meme-stock movement</w:t>
+      </w:r>
+      <w:r>
+        <w:rPr>
+          <w:lang w:val="en-US"/>
+        </w:rPr>
+        <w:t>’</w:t>
+      </w:r>
+      <w:r>
+        <w:rPr>
+          <w:lang w:val="en-US"/>
+        </w:rPr>
+        <w:t xml:space="preserve"> is a relatively recent phenomenon, there is very little research on the impact of </w:t>
+      </w:r>
       <w:r>
         <w:rPr>
           <w:lang w:val="en-US"/>
         </w:rPr>
         <w:t>WallStreetBets</w:t>
       </w:r>
-      <w:proofErr w:type="spellEnd"/>
-      <w:r>
-        <w:rPr>
-          <w:lang w:val="en-US"/>
-        </w:rPr>
-        <w:t xml:space="preserve"> </w:t>
-      </w:r>
-      <w:r>
-        <w:rPr>
-          <w:lang w:val="en-US"/>
-        </w:rPr>
-        <w:t>‘</w:t>
-      </w:r>
-      <w:r>
-        <w:rPr>
-          <w:lang w:val="en-US"/>
-        </w:rPr>
-        <w:t>meme-stock movement</w:t>
-      </w:r>
-      <w:r>
-        <w:rPr>
-          <w:lang w:val="en-US"/>
-        </w:rPr>
-        <w:t>’</w:t>
-      </w:r>
-      <w:r>
-        <w:rPr>
-          <w:lang w:val="en-US"/>
-        </w:rPr>
-        <w:t xml:space="preserve"> is a relatively recent phenomenon, there is very little research on the impact of </w:t>
-      </w:r>
-      <w:proofErr w:type="spellStart"/>
-      <w:r>
-        <w:rPr>
-          <w:lang w:val="en-US"/>
-        </w:rPr>
-        <w:t>WallStreetBets</w:t>
-      </w:r>
-      <w:proofErr w:type="spellEnd"/>
       <w:r>
         <w:rPr>
           <w:lang w:val="en-US"/>
@@ -2066,21 +1611,7 @@
         <w:rPr>
           <w:lang w:val="en-US"/>
         </w:rPr>
-        <w:t xml:space="preserve"> Because of the frequent usage of terminology that is specific to </w:t>
-      </w:r>
-      <w:proofErr w:type="spellStart"/>
-      <w:r>
-        <w:rPr>
-          <w:lang w:val="en-US"/>
-        </w:rPr>
-        <w:t>WallStreetBets</w:t>
-      </w:r>
-      <w:proofErr w:type="spellEnd"/>
-      <w:r>
-        <w:rPr>
-          <w:lang w:val="en-US"/>
-        </w:rPr>
-        <w:t>, this can lead to incorrect conclusions.</w:t>
+        <w:t xml:space="preserve"> Because of the frequent usage of terminology that is specific to WallStreetBets, this can lead to incorrect conclusions.</w:t>
       </w:r>
     </w:p>
     <w:p>
@@ -2139,15 +1670,7 @@
           <w:color w:val="000000" w:themeColor="text1"/>
           <w:lang w:val="en-US"/>
         </w:rPr>
-        <w:t xml:space="preserve">different meanings. A good example is the word “unpredictable”, which would have negative sentiment for electronics but can be a positive label for movies. It has been demonstrated that by adapting sentiment lexicons to a certain domain performance for sentiment classification </w:t>
-      </w:r>
-      <w:r>
-        <w:rPr>
-          <w:color w:val="000000" w:themeColor="text1"/>
-          <w:lang w:val="en-US"/>
-        </w:rPr>
-        <w:lastRenderedPageBreak/>
-        <w:t xml:space="preserve">can be enhanced </w:t>
+        <w:t xml:space="preserve">different meanings. A good example is the word “unpredictable”, which would have negative sentiment for electronics but can be a positive label for movies. It has been demonstrated that by adapting sentiment lexicons to a certain domain performance for sentiment classification can be enhanced </w:t>
       </w:r>
       <w:sdt>
         <w:sdtPr>
@@ -2278,38 +1801,15 @@
           <w:color w:val="000000" w:themeColor="text1"/>
           <w:lang w:val="en-US"/>
         </w:rPr>
-        <w:t>While lexicon-based methods have found widespread adoption, mainly due to their simplicity, more advanced machine learning methods have also shown strong performance (</w:t>
-      </w:r>
-      <w:proofErr w:type="spellStart"/>
-      <w:r>
-        <w:rPr>
-          <w:color w:val="000000" w:themeColor="text1"/>
-          <w:lang w:val="en-US"/>
-        </w:rPr>
-        <w:t>tfidf</w:t>
-      </w:r>
-      <w:proofErr w:type="spellEnd"/>
-      <w:r>
-        <w:rPr>
-          <w:color w:val="000000" w:themeColor="text1"/>
-          <w:lang w:val="en-US"/>
-        </w:rPr>
-        <w:t xml:space="preserve">/Wang2020_Article_...pdf). </w:t>
-      </w:r>
-      <w:r>
-        <w:rPr>
-          <w:lang w:val="en-US"/>
-        </w:rPr>
-        <w:t xml:space="preserve">For this </w:t>
-      </w:r>
-      <w:proofErr w:type="gramStart"/>
-      <w:r>
-        <w:rPr>
-          <w:lang w:val="en-US"/>
-        </w:rPr>
-        <w:t>reason</w:t>
-      </w:r>
-      <w:proofErr w:type="gramEnd"/>
+        <w:lastRenderedPageBreak/>
+        <w:t xml:space="preserve">While lexicon-based methods have found widespread adoption, mainly due to their simplicity, more advanced machine learning methods have also shown strong performance (tfidf/Wang2020_Article_...pdf). </w:t>
+      </w:r>
+      <w:r>
+        <w:rPr>
+          <w:lang w:val="en-US"/>
+        </w:rPr>
+        <w:t>For this reason</w:t>
+      </w:r>
       <w:r>
         <w:rPr>
           <w:lang w:val="en-US"/>
@@ -2691,23 +2191,7 @@
           <w:color w:val="000000" w:themeColor="text1"/>
           <w:lang w:val="en-US"/>
         </w:rPr>
-        <w:t xml:space="preserve"> and can depend on whether the annotator </w:t>
-      </w:r>
-      <w:proofErr w:type="gramStart"/>
-      <w:r>
-        <w:rPr>
-          <w:color w:val="000000" w:themeColor="text1"/>
-          <w:lang w:val="en-US"/>
-        </w:rPr>
-        <w:t>is capable of understanding</w:t>
-      </w:r>
-      <w:proofErr w:type="gramEnd"/>
-      <w:r>
-        <w:rPr>
-          <w:color w:val="000000" w:themeColor="text1"/>
-          <w:lang w:val="en-US"/>
-        </w:rPr>
-        <w:t xml:space="preserve"> the language for the task at hand </w:t>
+        <w:t xml:space="preserve"> and can depend on whether the annotator is capable of understanding the language for the task at hand </w:t>
       </w:r>
       <w:sdt>
         <w:sdtPr>
@@ -2835,23 +2319,7 @@
           <w:color w:val="000000" w:themeColor="text1"/>
           <w:lang w:val="en-US"/>
         </w:rPr>
-        <w:t xml:space="preserve">If data is manually annotated at random, the annotator will invest a lot of time into labeling irrelevant instances. This may incur costs which could be avoided with an Active Learner. It is argued that Passive Learning, or randomly selecting instances to be labeled by an annotator, is especially costly if the class distribution of the data is imbalanced or if there are many very similar documents. For example, if a specific feature set appears on only 1% of instances, the annotator would have to label 1000 documents to cover the feature set on 10 relevant documents. When it comes to document similarity, large clusters of very similar documents might be identifiable. Because features may be barely </w:t>
-      </w:r>
-      <w:proofErr w:type="spellStart"/>
-      <w:r>
-        <w:rPr>
-          <w:color w:val="000000" w:themeColor="text1"/>
-          <w:lang w:val="en-US"/>
-        </w:rPr>
-        <w:t>distinctable</w:t>
-      </w:r>
-      <w:proofErr w:type="spellEnd"/>
-      <w:r>
-        <w:rPr>
-          <w:color w:val="000000" w:themeColor="text1"/>
-          <w:lang w:val="en-US"/>
-        </w:rPr>
-        <w:t xml:space="preserve">, the annotator might spend a lot of effort labeling uninformative instances when selecting them random. An Active Learner, on the other hand, suggests which instances the annotator </w:t>
+        <w:t xml:space="preserve">If data is manually annotated at random, the annotator will invest a lot of time into labeling irrelevant instances. This may incur costs which could be avoided with an Active Learner. It is argued that Passive Learning, or randomly selecting instances to be labeled by an annotator, is especially costly if the class distribution of the data is imbalanced or if there are many very similar documents. For example, if a specific feature set appears on only 1% of instances, the annotator would have to label 1000 documents to cover the feature set on 10 relevant documents. When it comes to document similarity, large clusters of very similar documents might be identifiable. Because features may be barely distinctable, the annotator might spend a lot of effort labeling uninformative instances when selecting them random. An Active Learner, on the other hand, suggests which instances the annotator </w:t>
       </w:r>
       <w:r>
         <w:rPr>
@@ -2952,49 +2420,7 @@
         <w:rPr>
           <w:lang w:val="en-US"/>
         </w:rPr>
-        <w:t xml:space="preserve">While Reddit does offer an official API, the API is most useful for streaming data. There are some strict limitations on loading historical data. As a result, the official API is not the best choice for this thesis. However, pushshift.io provides a solution for the strict limits. </w:t>
-      </w:r>
-      <w:proofErr w:type="spellStart"/>
-      <w:r>
-        <w:rPr>
-          <w:lang w:val="en-US"/>
-        </w:rPr>
-        <w:t>Pushshift</w:t>
-      </w:r>
-      <w:proofErr w:type="spellEnd"/>
-      <w:r>
-        <w:rPr>
-          <w:lang w:val="en-US"/>
-        </w:rPr>
-        <w:t xml:space="preserve"> is maintained by the /r/datasets mod team. The FAQ on the </w:t>
-      </w:r>
-      <w:proofErr w:type="spellStart"/>
-      <w:r>
-        <w:rPr>
-          <w:lang w:val="en-US"/>
-        </w:rPr>
-        <w:t>pushshift</w:t>
-      </w:r>
-      <w:proofErr w:type="spellEnd"/>
-      <w:r>
-        <w:rPr>
-          <w:lang w:val="en-US"/>
-        </w:rPr>
-        <w:t xml:space="preserve"> subreddit states, that </w:t>
-      </w:r>
-      <w:proofErr w:type="spellStart"/>
-      <w:r>
-        <w:rPr>
-          <w:lang w:val="en-US"/>
-        </w:rPr>
-        <w:t>pushshift</w:t>
-      </w:r>
-      <w:proofErr w:type="spellEnd"/>
-      <w:r>
-        <w:rPr>
-          <w:lang w:val="en-US"/>
-        </w:rPr>
-        <w:t xml:space="preserve"> data is best used to:</w:t>
+        <w:t>While Reddit does offer an official API, the API is most useful for streaming data. There are some strict limitations on loading historical data. As a result, the official API is not the best choice for this thesis. However, pushshift.io provides a solution for the strict limits. Pushshift is maintained by the /r/datasets mod team. The FAQ on the pushshift subreddit states, that pushshift data is best used to:</w:t>
       </w:r>
     </w:p>
     <w:p>
@@ -3082,88 +2508,24 @@
           <w:lang w:val="en-US"/>
         </w:rPr>
       </w:pPr>
-      <w:proofErr w:type="spellStart"/>
-      <w:r>
-        <w:rPr>
-          <w:lang w:val="en-US"/>
-        </w:rPr>
-        <w:t>Pushshift</w:t>
-      </w:r>
-      <w:proofErr w:type="spellEnd"/>
-      <w:r>
-        <w:rPr>
-          <w:lang w:val="en-US"/>
-        </w:rPr>
-        <w:t xml:space="preserve"> copies data from Reddit at the time it is posted. Since </w:t>
-      </w:r>
-      <w:proofErr w:type="spellStart"/>
-      <w:r>
-        <w:rPr>
-          <w:lang w:val="en-US"/>
-        </w:rPr>
-        <w:t>Pushshift</w:t>
-      </w:r>
-      <w:proofErr w:type="spellEnd"/>
-      <w:r>
-        <w:rPr>
-          <w:lang w:val="en-US"/>
-        </w:rPr>
-        <w:t xml:space="preserve"> uses the document-based database Elastic, it is extremely fast to query data. However, currently </w:t>
-      </w:r>
-      <w:proofErr w:type="spellStart"/>
-      <w:r>
-        <w:rPr>
-          <w:lang w:val="en-US"/>
-        </w:rPr>
-        <w:t>Pushshift</w:t>
-      </w:r>
-      <w:proofErr w:type="spellEnd"/>
-      <w:r>
-        <w:rPr>
-          <w:lang w:val="en-US"/>
-        </w:rPr>
-        <w:t xml:space="preserve"> does not regularly update certain metadata, such as scores, edits to a submission’s text or comments. Hence, there might be some minor inconsistencies of what is shown on Reddit and what is in the database. The scores, for example can easily be accessed via the official reddit API and, if needed, joined with the data obtained from </w:t>
-      </w:r>
-      <w:proofErr w:type="spellStart"/>
-      <w:r>
-        <w:rPr>
-          <w:lang w:val="en-US"/>
-        </w:rPr>
-        <w:t>Pushshift</w:t>
-      </w:r>
-      <w:proofErr w:type="spellEnd"/>
-      <w:r>
-        <w:rPr>
-          <w:lang w:val="en-US"/>
-        </w:rPr>
-        <w:t>. Based on the data verification I performed, the number of comments only deviates by a marginally small amount. It is hypothesized that the small difference can be explained by forum moderators deleting spam. Those spam comments are assumed to not have a big impact the thesis anyways, which is why the small difference in the number of comments do not need to be addressed.</w:t>
-      </w:r>
-    </w:p>
-    <w:p>
-      <w:pPr>
-        <w:rPr>
-          <w:lang w:val="en-US"/>
-        </w:rPr>
-      </w:pPr>
-      <w:r>
-        <w:rPr>
-          <w:lang w:val="en-US"/>
-        </w:rPr>
-        <w:t xml:space="preserve">To access the </w:t>
-      </w:r>
-      <w:proofErr w:type="spellStart"/>
-      <w:r>
-        <w:rPr>
-          <w:lang w:val="en-US"/>
-        </w:rPr>
-        <w:t>Pushshift</w:t>
-      </w:r>
-      <w:proofErr w:type="spellEnd"/>
-      <w:r>
-        <w:rPr>
-          <w:lang w:val="en-US"/>
-        </w:rPr>
-        <w:t xml:space="preserve"> API, I used an API wrapper called PMAW. Since requests are I/O-bound, PMAW is multithreaded. Hence requests can be run asynchronously which allows the data to be loaded much faster.</w:t>
+      <w:r>
+        <w:rPr>
+          <w:lang w:val="en-US"/>
+        </w:rPr>
+        <w:t>Pushshift copies data from Reddit at the time it is posted. Since Pushshift uses the document-based database Elastic, it is extremely fast to query data. However, currently Pushshift does not regularly update certain metadata, such as scores, edits to a submission’s text or comments. Hence, there might be some minor inconsistencies of what is shown on Reddit and what is in the database. The scores, for example can easily be accessed via the official reddit API and, if needed, joined with the data obtained from Pushshift. Based on the data verification I performed, the number of comments only deviates by a marginally small amount. It is hypothesized that the small difference can be explained by forum moderators deleting spam. Those spam comments are assumed to not have a big impact the thesis anyways, which is why the small difference in the number of comments do not need to be addressed.</w:t>
+      </w:r>
+    </w:p>
+    <w:p>
+      <w:pPr>
+        <w:rPr>
+          <w:lang w:val="en-US"/>
+        </w:rPr>
+      </w:pPr>
+      <w:r>
+        <w:rPr>
+          <w:lang w:val="en-US"/>
+        </w:rPr>
+        <w:t>To access the Pushshift API, I used an API wrapper called PMAW. Since requests are I/O-bound, PMAW is multithreaded. Hence requests can be run asynchronously which allows the data to be loaded much faster.</w:t>
       </w:r>
     </w:p>
     <w:p>
@@ -3268,21 +2630,7 @@
         <w:rPr>
           <w:lang w:val="en-US"/>
         </w:rPr>
-        <w:t xml:space="preserve">For this thesis all </w:t>
-      </w:r>
-      <w:proofErr w:type="spellStart"/>
-      <w:r>
-        <w:rPr>
-          <w:lang w:val="en-US"/>
-        </w:rPr>
-        <w:t>Gamestop</w:t>
-      </w:r>
-      <w:proofErr w:type="spellEnd"/>
-      <w:r>
-        <w:rPr>
-          <w:lang w:val="en-US"/>
-        </w:rPr>
-        <w:t xml:space="preserve"> (GME) related posts between January 1</w:t>
+        <w:t>For this thesis all Gamestop (GME) related posts between January 1</w:t>
       </w:r>
       <w:r>
         <w:rPr>
@@ -3295,21 +2643,7 @@
         <w:rPr>
           <w:lang w:val="en-US"/>
         </w:rPr>
-        <w:t xml:space="preserve">, </w:t>
-      </w:r>
-      <w:proofErr w:type="gramStart"/>
-      <w:r>
-        <w:rPr>
-          <w:lang w:val="en-US"/>
-        </w:rPr>
-        <w:t>2020</w:t>
-      </w:r>
-      <w:proofErr w:type="gramEnd"/>
-      <w:r>
-        <w:rPr>
-          <w:lang w:val="en-US"/>
-        </w:rPr>
-        <w:t xml:space="preserve"> and October 26</w:t>
+        <w:t>, 2020 and October 26</w:t>
       </w:r>
       <w:r>
         <w:rPr>
@@ -3322,21 +2656,7 @@
         <w:rPr>
           <w:lang w:val="en-US"/>
         </w:rPr>
-        <w:t xml:space="preserve">, 2021 were requested from the subreddit </w:t>
-      </w:r>
-      <w:proofErr w:type="spellStart"/>
-      <w:r>
-        <w:rPr>
-          <w:lang w:val="en-US"/>
-        </w:rPr>
-        <w:t>WallStreetBets</w:t>
-      </w:r>
-      <w:proofErr w:type="spellEnd"/>
-      <w:r>
-        <w:rPr>
-          <w:lang w:val="en-US"/>
-        </w:rPr>
-        <w:t>.</w:t>
+        <w:t>, 2021 were requested from the subreddit WallStreetBets.</w:t>
       </w:r>
       <w:r>
         <w:rPr>
@@ -3368,21 +2688,7 @@
           <w:lang w:val="en-US"/>
         </w:rPr>
         <w:lastRenderedPageBreak/>
-        <w:t xml:space="preserve">Out of the 179,544 posts, 10% or 17,955 were manually labeled as bearish, </w:t>
-      </w:r>
-      <w:proofErr w:type="gramStart"/>
-      <w:r>
-        <w:rPr>
-          <w:lang w:val="en-US"/>
-        </w:rPr>
-        <w:t>neutral</w:t>
-      </w:r>
-      <w:proofErr w:type="gramEnd"/>
-      <w:r>
-        <w:rPr>
-          <w:lang w:val="en-US"/>
-        </w:rPr>
-        <w:t xml:space="preserve"> or bullish.</w:t>
+        <w:t>Out of the 179,544 posts, 10% or 17,955 were manually labeled as bearish, neutral or bullish.</w:t>
       </w:r>
     </w:p>
     <w:p>
@@ -3422,49 +2728,7 @@
         <w:rPr>
           <w:lang w:val="en-US"/>
         </w:rPr>
-        <w:t xml:space="preserve">by </w:t>
-      </w:r>
-      <w:proofErr w:type="spellStart"/>
-      <w:r>
-        <w:rPr>
-          <w:lang w:val="en-US"/>
-        </w:rPr>
-        <w:t>Jemai</w:t>
-      </w:r>
-      <w:proofErr w:type="spellEnd"/>
-      <w:r>
-        <w:rPr>
-          <w:lang w:val="en-US"/>
-        </w:rPr>
-        <w:t xml:space="preserve">, </w:t>
-      </w:r>
-      <w:proofErr w:type="spellStart"/>
-      <w:r>
-        <w:rPr>
-          <w:lang w:val="en-US"/>
-        </w:rPr>
-        <w:t>Hazouni</w:t>
-      </w:r>
-      <w:proofErr w:type="spellEnd"/>
-      <w:r>
-        <w:rPr>
-          <w:lang w:val="en-US"/>
-        </w:rPr>
-        <w:t xml:space="preserve">, and </w:t>
-      </w:r>
-      <w:proofErr w:type="spellStart"/>
-      <w:r>
-        <w:rPr>
-          <w:lang w:val="en-US"/>
-        </w:rPr>
-        <w:t>Baccar</w:t>
-      </w:r>
-      <w:proofErr w:type="spellEnd"/>
-      <w:r>
-        <w:rPr>
-          <w:lang w:val="en-US"/>
-        </w:rPr>
-        <w:t xml:space="preserve"> (2021) presents a system for structuring a sentiment analysis project. The data collection phase is the first step, where textual data is obtained from a source. The data is then cleaned in the second step, the data pre-processing phase. To do so, several actions need to be performed. Data tokenization is one of the actions. This is a common technique in which a large body of text is broken down into multiple sentences, each of which is then broken down into a list of words. Stop words such as </w:t>
+        <w:t xml:space="preserve">by Jemai, Hazouni, and Baccar (2021) presents a system for structuring a sentiment analysis project. The data collection phase is the first step, where textual data is obtained from a source. The data is then cleaned in the second step, the data pre-processing phase. To do so, several actions need to be performed. Data tokenization is one of the actions. This is a common technique in which a large body of text is broken down into multiple sentences, each of which is then broken down into a list of words. Stop words such as </w:t>
       </w:r>
       <w:r>
         <w:rPr>
@@ -3472,43 +2736,13 @@
           <w:iCs/>
           <w:lang w:val="en-US"/>
         </w:rPr>
-        <w:t xml:space="preserve">is, the, </w:t>
-      </w:r>
-      <w:proofErr w:type="gramStart"/>
-      <w:r>
-        <w:rPr>
-          <w:i/>
-          <w:iCs/>
-          <w:lang w:val="en-US"/>
-        </w:rPr>
-        <w:t xml:space="preserve">a </w:t>
-      </w:r>
-      <w:r>
-        <w:rPr>
-          <w:lang w:val="en-US"/>
-        </w:rPr>
-        <w:t>and</w:t>
-      </w:r>
-      <w:proofErr w:type="gramEnd"/>
-      <w:r>
-        <w:rPr>
-          <w:lang w:val="en-US"/>
-        </w:rPr>
-        <w:t xml:space="preserve"> other common words are also removed during the pre-processing phase. In addition, special characters such as @ and </w:t>
-      </w:r>
-      <w:proofErr w:type="spellStart"/>
-      <w:r>
-        <w:rPr>
-          <w:lang w:val="en-US"/>
-        </w:rPr>
-        <w:t>urls</w:t>
-      </w:r>
-      <w:proofErr w:type="spellEnd"/>
-      <w:r>
-        <w:rPr>
-          <w:lang w:val="en-US"/>
-        </w:rPr>
-        <w:t xml:space="preserve"> should also be removed. It is also suggested that the text is converted to lowercase. As the final step, the research proposes lemmatization. By doing so, the structure of a word is analyzed and converted to its normalized form.</w:t>
+        <w:t xml:space="preserve">is, the, a </w:t>
+      </w:r>
+      <w:r>
+        <w:rPr>
+          <w:lang w:val="en-US"/>
+        </w:rPr>
+        <w:t>and other common words are also removed during the pre-processing phase. In addition, special characters such as @ and urls should also be removed. It is also suggested that the text is converted to lowercase. As the final step, the research proposes lemmatization. By doing so, the structure of a word is analyzed and converted to its normalized form.</w:t>
       </w:r>
       <w:r>
         <w:rPr>
@@ -3607,21 +2841,7 @@
         <w:rPr>
           <w:lang w:val="en-US"/>
         </w:rPr>
-        <w:t>Eventually, term frequency-inverse document frequency (</w:t>
-      </w:r>
-      <w:proofErr w:type="spellStart"/>
-      <w:r>
-        <w:rPr>
-          <w:lang w:val="en-US"/>
-        </w:rPr>
-        <w:t>tf-idf</w:t>
-      </w:r>
-      <w:proofErr w:type="spellEnd"/>
-      <w:r>
-        <w:rPr>
-          <w:lang w:val="en-US"/>
-        </w:rPr>
-        <w:t xml:space="preserve">), was applied on the text corpus. </w:t>
+        <w:t xml:space="preserve">Eventually, term frequency-inverse document frequency (tf-idf), was applied on the text corpus. </w:t>
       </w:r>
       <w:r>
         <w:rPr>
@@ -3639,21 +2859,7 @@
         <w:rPr>
           <w:lang w:val="en-US"/>
         </w:rPr>
-        <w:t xml:space="preserve">the most descriptive terms in a document and easy computations. However, it fails to capture semantics and word embeddings. For computational reasons, only words that occur at least five times were included in the </w:t>
-      </w:r>
-      <w:proofErr w:type="spellStart"/>
-      <w:r>
-        <w:rPr>
-          <w:lang w:val="en-US"/>
-        </w:rPr>
-        <w:t>tf-idf</w:t>
-      </w:r>
-      <w:proofErr w:type="spellEnd"/>
-      <w:r>
-        <w:rPr>
-          <w:lang w:val="en-US"/>
-        </w:rPr>
-        <w:t xml:space="preserve"> representation.</w:t>
+        <w:t>the most descriptive terms in a document and easy computations. However, it fails to capture semantics and word embeddings. For computational reasons, only words that occur at least five times were included in the tf-idf representation.</w:t>
       </w:r>
     </w:p>
     <w:p>
@@ -3705,16 +2911,8 @@
         <w:rPr>
           <w:lang w:val="en-US"/>
         </w:rPr>
-        <w:t xml:space="preserve">supervised machine learning </w:t>
-      </w:r>
-      <w:proofErr w:type="gramStart"/>
-      <w:r>
-        <w:rPr>
-          <w:lang w:val="en-US"/>
-        </w:rPr>
-        <w:t>algorithms</w:t>
-      </w:r>
-      <w:proofErr w:type="gramEnd"/>
+        <w:t>supervised machine learning algorithms</w:t>
+      </w:r>
       <w:r>
         <w:rPr>
           <w:lang w:val="en-US"/>
@@ -3783,23 +2981,7 @@
           <w:color w:val="000000" w:themeColor="text1"/>
           <w:lang w:val="en-US"/>
         </w:rPr>
-        <w:t>For the case at hand, a t-Distributed Stochastic Neighbor embedding (t-</w:t>
-      </w:r>
-      <w:proofErr w:type="spellStart"/>
-      <w:r>
-        <w:rPr>
-          <w:color w:val="000000" w:themeColor="text1"/>
-          <w:lang w:val="en-US"/>
-        </w:rPr>
-        <w:t>sne</w:t>
-      </w:r>
-      <w:proofErr w:type="spellEnd"/>
-      <w:r>
-        <w:rPr>
-          <w:color w:val="000000" w:themeColor="text1"/>
-          <w:lang w:val="en-US"/>
-        </w:rPr>
-        <w:t xml:space="preserve">) algorithm was applied on the data to </w:t>
+        <w:t xml:space="preserve">For the case at hand, a t-Distributed Stochastic Neighbor embedding (t-sne) algorithm was applied on the data to </w:t>
       </w:r>
       <w:r>
         <w:rPr>
@@ -3869,23 +3051,7 @@
           <w:color w:val="000000" w:themeColor="text1"/>
           <w:lang w:val="en-US"/>
         </w:rPr>
-        <w:t xml:space="preserve"> As can be seen in the visualization below, admittedly at a low dimension, </w:t>
-      </w:r>
-      <w:proofErr w:type="gramStart"/>
-      <w:r>
-        <w:rPr>
-          <w:color w:val="000000" w:themeColor="text1"/>
-          <w:lang w:val="en-US"/>
-        </w:rPr>
-        <w:t>the majority of</w:t>
-      </w:r>
-      <w:proofErr w:type="gramEnd"/>
-      <w:r>
-        <w:rPr>
-          <w:color w:val="000000" w:themeColor="text1"/>
-          <w:lang w:val="en-US"/>
-        </w:rPr>
-        <w:t xml:space="preserve"> the data do not belong to any particular cluster.</w:t>
+        <w:t xml:space="preserve"> As can be seen in the visualization below, admittedly at a low dimension, the majority of the data do not belong to any particular cluster.</w:t>
       </w:r>
     </w:p>
     <w:p>
@@ -4378,21 +3544,7 @@
         <w:rPr>
           <w:lang w:val="en-US"/>
         </w:rPr>
-        <w:t xml:space="preserve">In addition, a query strategy needs to be defined, based on which the Active Learner queries new instances from the </w:t>
-      </w:r>
-      <w:proofErr w:type="gramStart"/>
-      <w:r>
-        <w:rPr>
-          <w:lang w:val="en-US"/>
-        </w:rPr>
-        <w:t>aforementioned pool</w:t>
-      </w:r>
-      <w:proofErr w:type="gramEnd"/>
-      <w:r>
-        <w:rPr>
-          <w:lang w:val="en-US"/>
-        </w:rPr>
-        <w:t xml:space="preserve">. </w:t>
+        <w:t xml:space="preserve">In addition, a query strategy needs to be defined, based on which the Active Learner queries new instances from the aforementioned pool. </w:t>
       </w:r>
       <w:r>
         <w:rPr>
@@ -4536,21 +3688,7 @@
         <w:rPr>
           <w:lang w:val="en-US"/>
         </w:rPr>
-        <w:t xml:space="preserve">However, human annotators are oftentimes </w:t>
-      </w:r>
-      <w:proofErr w:type="gramStart"/>
-      <w:r>
-        <w:rPr>
-          <w:lang w:val="en-US"/>
-        </w:rPr>
-        <w:t>inconsistent</w:t>
-      </w:r>
-      <w:proofErr w:type="gramEnd"/>
-      <w:r>
-        <w:rPr>
-          <w:lang w:val="en-US"/>
-        </w:rPr>
-        <w:t xml:space="preserve"> and the result may vary from person to person</w:t>
+        <w:t>However, human annotators are oftentimes inconsistent and the result may vary from person to person</w:t>
       </w:r>
       <w:r>
         <w:rPr>
@@ -4754,17 +3892,8 @@
           <w:color w:val="000000" w:themeColor="text1"/>
           <w:lang w:val="en-US"/>
         </w:rPr>
-        <w:t xml:space="preserve">Visualized Workflow of an Active Learner. Created with </w:t>
-      </w:r>
-      <w:proofErr w:type="spellStart"/>
-      <w:r>
-        <w:rPr>
-          <w:color w:val="000000" w:themeColor="text1"/>
-          <w:lang w:val="en-US"/>
-        </w:rPr>
-        <w:t>lucid.app</w:t>
-      </w:r>
-      <w:proofErr w:type="spellEnd"/>
+        <w:t>Visualized Workflow of an Active Learner. Created with lucid.app</w:t>
+      </w:r>
     </w:p>
     <w:p>
       <w:pPr>
@@ -4816,49 +3945,7 @@
         <w:rPr>
           <w:lang w:val="en-US"/>
         </w:rPr>
-        <w:t xml:space="preserve"> Active Learner the </w:t>
-      </w:r>
-      <w:proofErr w:type="spellStart"/>
-      <w:r>
-        <w:rPr>
-          <w:lang w:val="en-US"/>
-        </w:rPr>
-        <w:t>modAL</w:t>
-      </w:r>
-      <w:proofErr w:type="spellEnd"/>
-      <w:r>
-        <w:rPr>
-          <w:lang w:val="en-US"/>
-        </w:rPr>
-        <w:t xml:space="preserve"> package was used. </w:t>
-      </w:r>
-      <w:proofErr w:type="spellStart"/>
-      <w:r>
-        <w:rPr>
-          <w:lang w:val="en-US"/>
-        </w:rPr>
-        <w:t>modAL</w:t>
-      </w:r>
-      <w:proofErr w:type="spellEnd"/>
-      <w:r>
-        <w:rPr>
-          <w:lang w:val="en-US"/>
-        </w:rPr>
-        <w:t xml:space="preserve"> was designed with modularity, </w:t>
-      </w:r>
-      <w:proofErr w:type="gramStart"/>
-      <w:r>
-        <w:rPr>
-          <w:lang w:val="en-US"/>
-        </w:rPr>
-        <w:t>flexibility</w:t>
-      </w:r>
-      <w:proofErr w:type="gramEnd"/>
-      <w:r>
-        <w:rPr>
-          <w:lang w:val="en-US"/>
-        </w:rPr>
-        <w:t xml:space="preserve"> and extensibility as high priorities </w:t>
+        <w:t xml:space="preserve"> Active Learner the modAL package was used. modAL was designed with modularity, flexibility and extensibility as high priorities </w:t>
       </w:r>
       <w:sdt>
         <w:sdtPr>
@@ -5004,21 +4091,7 @@
         <w:rPr>
           <w:lang w:val="en-US"/>
         </w:rPr>
-        <w:t xml:space="preserve"> For the case at hand, the algorithm needs solve a classification problem, by optimally separating the data between bearish, </w:t>
-      </w:r>
-      <w:proofErr w:type="gramStart"/>
-      <w:r>
-        <w:rPr>
-          <w:lang w:val="en-US"/>
-        </w:rPr>
-        <w:t>neutral</w:t>
-      </w:r>
-      <w:proofErr w:type="gramEnd"/>
-      <w:r>
-        <w:rPr>
-          <w:lang w:val="en-US"/>
-        </w:rPr>
-        <w:t xml:space="preserve"> and bullish</w:t>
+        <w:t xml:space="preserve"> For the case at hand, the algorithm needs solve a classification problem, by optimally separating the data between bearish, neutral and bullish</w:t>
       </w:r>
       <w:r>
         <w:rPr>
@@ -5051,21 +4124,12 @@
         </w:rPr>
         <w:t>plane with the biggest margin, meaning it looks for the greatest distance to the nearest sample points (</w:t>
       </w:r>
-      <w:proofErr w:type="spellStart"/>
       <w:r>
         <w:rPr>
           <w:noProof/>
           <w:lang w:val="en-US"/>
         </w:rPr>
-        <w:t>Jemai</w:t>
-      </w:r>
-      <w:proofErr w:type="spellEnd"/>
-      <w:r>
-        <w:rPr>
-          <w:noProof/>
-          <w:lang w:val="en-US"/>
-        </w:rPr>
-        <w:t>, Hayouni, &amp; Baccar, 2021). SVMs use spatial transformations, commonly known as kernel functions, to fit the hyperplane. Kernels can be linear, RBF or others. The radial basis function (rbf) kernel is best used for non-linear problems and is a general-purpose kernel that is often used in pattern recognition problems. The linear kernel, on the other hand, is typically used when there are only two classes present. A good example for that might be positive and negative sentiment (Alves, Baptista, Firmino, de Oliveira, &amp; de Paiva, 2014).</w:t>
+        <w:t>Jemai, Hayouni, &amp; Baccar, 2021). SVMs use spatial transformations, commonly known as kernel functions, to fit the hyperplane. Kernels can be linear, RBF or others. The radial basis function (rbf) kernel is best used for non-linear problems and is a general-purpose kernel that is often used in pattern recognition problems. The linear kernel, on the other hand, is typically used when there are only two classes present. A good example for that might be positive and negative sentiment (Alves, Baptista, Firmino, de Oliveira, &amp; de Paiva, 2014).</w:t>
       </w:r>
     </w:p>
     <w:p>
@@ -5296,21 +4360,12 @@
         </w:rPr>
         <w:t>NB is a probabilistic supervised machine learning model. By working probabilistically, the classifier assigns the probability of belonging to a given class based on certain features (</w:t>
       </w:r>
-      <w:proofErr w:type="spellStart"/>
       <w:r>
         <w:rPr>
           <w:noProof/>
           <w:lang w:val="en-US"/>
         </w:rPr>
-        <w:t>Jemai</w:t>
-      </w:r>
-      <w:proofErr w:type="spellEnd"/>
-      <w:r>
-        <w:rPr>
-          <w:noProof/>
-          <w:lang w:val="en-US"/>
-        </w:rPr>
-        <w:t>, Hayouni, &amp; Baccar, 2021)</w:t>
+        <w:t>Jemai, Hayouni, &amp; Baccar, 2021)</w:t>
       </w:r>
       <w:r>
         <w:rPr>
@@ -5328,21 +4383,7 @@
         <w:rPr>
           <w:lang w:val="en-US"/>
         </w:rPr>
-        <w:t xml:space="preserve"> (Song, Kim, Lee, Kim, &amp; </w:t>
-      </w:r>
-      <w:proofErr w:type="spellStart"/>
-      <w:r>
-        <w:rPr>
-          <w:lang w:val="en-US"/>
-        </w:rPr>
-        <w:t>Youn</w:t>
-      </w:r>
-      <w:proofErr w:type="spellEnd"/>
-      <w:r>
-        <w:rPr>
-          <w:lang w:val="en-US"/>
-        </w:rPr>
-        <w:t>, 2017)</w:t>
+        <w:t xml:space="preserve"> (Song, Kim, Lee, Kim, &amp; Youn, 2017)</w:t>
       </w:r>
       <w:r>
         <w:rPr>
@@ -5382,36 +4423,13 @@
           <w:color w:val="000000" w:themeColor="text1"/>
           <w:lang w:val="en-US"/>
         </w:rPr>
-        <w:t xml:space="preserve">Long </w:t>
-      </w:r>
-      <w:proofErr w:type="gramStart"/>
-      <w:r>
-        <w:rPr>
-          <w:color w:val="000000" w:themeColor="text1"/>
-          <w:lang w:val="en-US"/>
-        </w:rPr>
-        <w:t>Short Term</w:t>
-      </w:r>
-      <w:proofErr w:type="gramEnd"/>
-      <w:r>
-        <w:rPr>
-          <w:color w:val="000000" w:themeColor="text1"/>
-          <w:lang w:val="en-US"/>
-        </w:rPr>
-        <w:t xml:space="preserve"> Memory (LSTM): </w:t>
-      </w:r>
-      <w:r>
-        <w:rPr>
-          <w:lang w:val="en-US"/>
-        </w:rPr>
-        <w:t xml:space="preserve">LSTMs are becoming increasingly popular for sentiment classification. LSTMs are built on a recurrent neural network architecture (RNN). In an RNN the neurons are connected to themselves through time. As a result, the input from a time instance </w:t>
-      </w:r>
-      <w:proofErr w:type="spellStart"/>
-      <w:r>
-        <w:rPr>
-          <w:lang w:val="en-US"/>
-        </w:rPr>
-        <w:t>t</w:t>
+        <w:t xml:space="preserve">Long Short Term Memory (LSTM): </w:t>
+      </w:r>
+      <w:r>
+        <w:rPr>
+          <w:lang w:val="en-US"/>
+        </w:rPr>
+        <w:t>LSTMs are becoming increasingly popular for sentiment classification. LSTMs are built on a recurrent neural network architecture (RNN). In an RNN the neurons are connected to themselves through time. As a result, the input from a time instance t</w:t>
       </w:r>
       <w:r>
         <w:rPr>
@@ -5420,7 +4438,6 @@
         </w:rPr>
         <w:t>i</w:t>
       </w:r>
-      <w:proofErr w:type="spellEnd"/>
       <w:r>
         <w:rPr>
           <w:lang w:val="en-US"/>
@@ -5571,63 +4588,7 @@
         <w:rPr>
           <w:lang w:val="en-US"/>
         </w:rPr>
-        <w:t xml:space="preserve">To feed the data into the LSTM, it first is converted from a </w:t>
-      </w:r>
-      <w:proofErr w:type="spellStart"/>
-      <w:r>
-        <w:rPr>
-          <w:lang w:val="en-US"/>
-        </w:rPr>
-        <w:t>tf-idf</w:t>
-      </w:r>
-      <w:proofErr w:type="spellEnd"/>
-      <w:r>
-        <w:rPr>
-          <w:lang w:val="en-US"/>
-        </w:rPr>
-        <w:t xml:space="preserve"> representation into a one-hot encoded array with three dimensions. However, one-hot encoding fails to incorporate similarity between words, which is why an Embedding layer was added to the LSTM. The layer takes the number of words in the text corpus as input. The output dimensions which will be used in the subsequent LSTM layer are a hyperparameter and chosen by evaluating the performance on the validation set, which is 20% of the training data. The same applies to the hidden states in the LSTM layer. The final Dense output layer uses </w:t>
-      </w:r>
-      <w:proofErr w:type="spellStart"/>
-      <w:r>
-        <w:rPr>
-          <w:lang w:val="en-US"/>
-        </w:rPr>
-        <w:t>softmax</w:t>
-      </w:r>
-      <w:proofErr w:type="spellEnd"/>
-      <w:r>
-        <w:rPr>
-          <w:lang w:val="en-US"/>
-        </w:rPr>
-        <w:t xml:space="preserve"> as its activation to output either bearish, </w:t>
-      </w:r>
-      <w:proofErr w:type="gramStart"/>
-      <w:r>
-        <w:rPr>
-          <w:lang w:val="en-US"/>
-        </w:rPr>
-        <w:t>neutral</w:t>
-      </w:r>
-      <w:proofErr w:type="gramEnd"/>
-      <w:r>
-        <w:rPr>
-          <w:lang w:val="en-US"/>
-        </w:rPr>
-        <w:t xml:space="preserve"> or bullish. Furthermore, the model uses categorical </w:t>
-      </w:r>
-      <w:proofErr w:type="spellStart"/>
-      <w:r>
-        <w:rPr>
-          <w:lang w:val="en-US"/>
-        </w:rPr>
-        <w:t>crossentropy</w:t>
-      </w:r>
-      <w:proofErr w:type="spellEnd"/>
-      <w:r>
-        <w:rPr>
-          <w:lang w:val="en-US"/>
-        </w:rPr>
-        <w:t xml:space="preserve"> as its cost function and accuracy as its metric. The optimizer is also chosen based on the hyperparameters provided.</w:t>
+        <w:t>To feed the data into the LSTM, it first is converted from a tf-idf representation into a one-hot encoded array with three dimensions. However, one-hot encoding fails to incorporate similarity between words, which is why an Embedding layer was added to the LSTM. The layer takes the number of words in the text corpus as input. The output dimensions which will be used in the subsequent LSTM layer are a hyperparameter and chosen by evaluating the performance on the validation set, which is 20% of the training data. The same applies to the hidden states in the LSTM layer. The final Dense output layer uses softmax as its activation to output either bearish, neutral or bullish. Furthermore, the model uses categorical crossentropy as its cost function and accuracy as its metric. The optimizer is also chosen based on the hyperparameters provided.</w:t>
       </w:r>
     </w:p>
     <w:p>
@@ -5676,21 +4637,7 @@
         <w:rPr>
           <w:lang w:val="en-US"/>
         </w:rPr>
-        <w:t xml:space="preserve">BERT is a relatively new machine learning algorithm developed by Google in 2018 and mainly designed for natural language processing. BERT is pretrained on the English Wikipedia and </w:t>
-      </w:r>
-      <w:proofErr w:type="spellStart"/>
-      <w:r>
-        <w:rPr>
-          <w:lang w:val="en-US"/>
-        </w:rPr>
-        <w:t>BooksCorpus</w:t>
-      </w:r>
-      <w:proofErr w:type="spellEnd"/>
-      <w:r>
-        <w:rPr>
-          <w:lang w:val="en-US"/>
-        </w:rPr>
-        <w:t xml:space="preserve">. Because of the pretraining users won’t need as much computing power to achieve good results, even if the dataset is relatively small </w:t>
+        <w:t xml:space="preserve">BERT is a relatively new machine learning algorithm developed by Google in 2018 and mainly designed for natural language processing. BERT is pretrained on the English Wikipedia and BooksCorpus. Because of the pretraining users won’t need as much computing power to achieve good results, even if the dataset is relatively small </w:t>
       </w:r>
       <w:sdt>
         <w:sdtPr>
@@ -5739,21 +4686,7 @@
         <w:rPr>
           <w:lang w:val="en-US"/>
         </w:rPr>
-        <w:t xml:space="preserve">. The BERT </w:t>
-      </w:r>
-      <w:proofErr w:type="spellStart"/>
-      <w:r>
-        <w:rPr>
-          <w:lang w:val="en-US"/>
-        </w:rPr>
-        <w:t>github</w:t>
-      </w:r>
-      <w:proofErr w:type="spellEnd"/>
-      <w:r>
-        <w:rPr>
-          <w:lang w:val="en-US"/>
-        </w:rPr>
-        <w:t xml:space="preserve"> page even states that “Most NLP researchers will never need to pre-train their own model from scratch”</w:t>
+        <w:t>. The BERT github page even states that “Most NLP researchers will never need to pre-train their own model from scratch”</w:t>
       </w:r>
       <w:sdt>
         <w:sdtPr>
@@ -5841,19 +4774,11 @@
           <w:lang w:val="en-US"/>
         </w:rPr>
       </w:pPr>
-      <w:proofErr w:type="gramStart"/>
-      <w:r>
-        <w:rPr>
-          <w:lang w:val="en-US"/>
-        </w:rPr>
-        <w:t>In order to</w:t>
-      </w:r>
-      <w:proofErr w:type="gramEnd"/>
-      <w:r>
-        <w:rPr>
-          <w:lang w:val="en-US"/>
-        </w:rPr>
-        <w:t xml:space="preserve"> find the best performing models, some hyperparameter tuning steps were taken. For the implementation of the Naïve </w:t>
+      <w:r>
+        <w:rPr>
+          <w:lang w:val="en-US"/>
+        </w:rPr>
+        <w:t xml:space="preserve">In order to find the best performing models, some hyperparameter tuning steps were taken. For the implementation of the Naïve </w:t>
       </w:r>
       <w:r>
         <w:rPr>
@@ -5937,49 +4862,7 @@
         <w:rPr>
           <w:lang w:val="en-US"/>
         </w:rPr>
-        <w:t xml:space="preserve">To query the data from </w:t>
-      </w:r>
-      <w:proofErr w:type="spellStart"/>
-      <w:r>
-        <w:rPr>
-          <w:lang w:val="en-US"/>
-        </w:rPr>
-        <w:t>pushshift</w:t>
-      </w:r>
-      <w:proofErr w:type="spellEnd"/>
-      <w:r>
-        <w:rPr>
-          <w:lang w:val="en-US"/>
-        </w:rPr>
-        <w:t xml:space="preserve">, the explanation of </w:t>
-      </w:r>
-      <w:proofErr w:type="spellStart"/>
-      <w:r>
-        <w:rPr>
-          <w:lang w:val="en-US"/>
-        </w:rPr>
-        <w:t>pmaw</w:t>
-      </w:r>
-      <w:proofErr w:type="spellEnd"/>
-      <w:r>
-        <w:rPr>
-          <w:lang w:val="en-US"/>
-        </w:rPr>
-        <w:t xml:space="preserve"> API wrapper from </w:t>
-      </w:r>
-      <w:proofErr w:type="spellStart"/>
-      <w:r>
-        <w:rPr>
-          <w:lang w:val="en-US"/>
-        </w:rPr>
-        <w:t>Github</w:t>
-      </w:r>
-      <w:proofErr w:type="spellEnd"/>
-      <w:r>
-        <w:rPr>
-          <w:lang w:val="en-US"/>
-        </w:rPr>
-        <w:t xml:space="preserve"> was used: </w:t>
+        <w:t xml:space="preserve">To query the data from pushshift, the explanation of pmaw API wrapper from Github was used: </w:t>
       </w:r>
       <w:hyperlink r:id="rId8" w:history="1">
         <w:r>
@@ -6001,55 +4884,27 @@
         <w:rPr>
           <w:lang w:val="en-US"/>
         </w:rPr>
-        <w:t xml:space="preserve">The data was manually verified, by comparing specific, </w:t>
-      </w:r>
-      <w:proofErr w:type="gramStart"/>
-      <w:r>
-        <w:rPr>
-          <w:lang w:val="en-US"/>
-        </w:rPr>
-        <w:t>randomly-sampled</w:t>
-      </w:r>
-      <w:proofErr w:type="gramEnd"/>
-      <w:r>
-        <w:rPr>
-          <w:lang w:val="en-US"/>
-        </w:rPr>
-        <w:t>, instances with the actual posts on reddit.</w:t>
-      </w:r>
-    </w:p>
-    <w:p>
-      <w:pPr>
-        <w:rPr>
-          <w:lang w:val="en-US"/>
-        </w:rPr>
-      </w:pPr>
-    </w:p>
-    <w:p>
-      <w:pPr>
-        <w:rPr>
-          <w:lang w:val="en-US"/>
-        </w:rPr>
-      </w:pPr>
-      <w:r>
-        <w:rPr>
-          <w:lang w:val="en-US"/>
-        </w:rPr>
-        <w:t xml:space="preserve">To label the initial train set, I created a graphical user interface using </w:t>
-      </w:r>
-      <w:proofErr w:type="spellStart"/>
-      <w:r>
-        <w:rPr>
-          <w:lang w:val="en-US"/>
-        </w:rPr>
-        <w:t>tkinter</w:t>
-      </w:r>
-      <w:proofErr w:type="spellEnd"/>
-      <w:r>
-        <w:rPr>
-          <w:lang w:val="en-US"/>
-        </w:rPr>
-        <w:t xml:space="preserve">: </w:t>
+        <w:t>The data was manually verified, by comparing specific, randomly-sampled, instances with the actual posts on reddit.</w:t>
+      </w:r>
+    </w:p>
+    <w:p>
+      <w:pPr>
+        <w:rPr>
+          <w:lang w:val="en-US"/>
+        </w:rPr>
+      </w:pPr>
+    </w:p>
+    <w:p>
+      <w:pPr>
+        <w:rPr>
+          <w:lang w:val="en-US"/>
+        </w:rPr>
+      </w:pPr>
+      <w:r>
+        <w:rPr>
+          <w:lang w:val="en-US"/>
+        </w:rPr>
+        <w:t xml:space="preserve">To label the initial train set, I created a graphical user interface using tkinter: </w:t>
       </w:r>
       <w:hyperlink r:id="rId9" w:history="1">
         <w:r>
@@ -6071,35 +4926,7 @@
         <w:rPr>
           <w:lang w:val="en-US"/>
         </w:rPr>
-        <w:t>To create the t-</w:t>
-      </w:r>
-      <w:proofErr w:type="spellStart"/>
-      <w:r>
-        <w:rPr>
-          <w:lang w:val="en-US"/>
-        </w:rPr>
-        <w:t>sne</w:t>
-      </w:r>
-      <w:proofErr w:type="spellEnd"/>
-      <w:r>
-        <w:rPr>
-          <w:lang w:val="en-US"/>
-        </w:rPr>
-        <w:t xml:space="preserve"> visualization, I relied on the documentation provided by </w:t>
-      </w:r>
-      <w:proofErr w:type="spellStart"/>
-      <w:r>
-        <w:rPr>
-          <w:lang w:val="en-US"/>
-        </w:rPr>
-        <w:t>Yellowbrick</w:t>
-      </w:r>
-      <w:proofErr w:type="spellEnd"/>
-      <w:r>
-        <w:rPr>
-          <w:lang w:val="en-US"/>
-        </w:rPr>
-        <w:t xml:space="preserve">: </w:t>
+        <w:t xml:space="preserve">To create the t-sne visualization, I relied on the documentation provided by Yellowbrick: </w:t>
       </w:r>
       <w:hyperlink r:id="rId10" w:history="1">
         <w:r>
@@ -6121,21 +4948,7 @@
         <w:rPr>
           <w:lang w:val="en-US"/>
         </w:rPr>
-        <w:t xml:space="preserve">To implement the Active Learner, I used </w:t>
-      </w:r>
-      <w:proofErr w:type="spellStart"/>
-      <w:r>
-        <w:rPr>
-          <w:lang w:val="en-US"/>
-        </w:rPr>
-        <w:t>modAL</w:t>
-      </w:r>
-      <w:proofErr w:type="spellEnd"/>
-      <w:r>
-        <w:rPr>
-          <w:lang w:val="en-US"/>
-        </w:rPr>
-        <w:t xml:space="preserve">: </w:t>
+        <w:t xml:space="preserve">To implement the Active Learner, I used modAL: </w:t>
       </w:r>
       <w:hyperlink r:id="rId11" w:history="1">
         <w:r>
@@ -6169,63 +4982,7 @@
         <w:rPr>
           <w:lang w:val="en-US"/>
         </w:rPr>
-        <w:t xml:space="preserve"> packages and classes, such as </w:t>
-      </w:r>
-      <w:proofErr w:type="spellStart"/>
-      <w:r>
-        <w:rPr>
-          <w:lang w:val="en-US"/>
-        </w:rPr>
-        <w:t>train_test_split</w:t>
-      </w:r>
-      <w:proofErr w:type="spellEnd"/>
-      <w:r>
-        <w:rPr>
-          <w:lang w:val="en-US"/>
-        </w:rPr>
-        <w:t xml:space="preserve">, </w:t>
-      </w:r>
-      <w:proofErr w:type="spellStart"/>
-      <w:r>
-        <w:rPr>
-          <w:lang w:val="en-US"/>
-        </w:rPr>
-        <w:t>TfidfVecotricer</w:t>
-      </w:r>
-      <w:proofErr w:type="spellEnd"/>
-      <w:r>
-        <w:rPr>
-          <w:lang w:val="en-US"/>
-        </w:rPr>
-        <w:t xml:space="preserve">, </w:t>
-      </w:r>
-      <w:proofErr w:type="spellStart"/>
-      <w:r>
-        <w:rPr>
-          <w:lang w:val="en-US"/>
-        </w:rPr>
-        <w:t>LabelEncoder</w:t>
-      </w:r>
-      <w:proofErr w:type="spellEnd"/>
-      <w:r>
-        <w:rPr>
-          <w:lang w:val="en-US"/>
-        </w:rPr>
-        <w:t xml:space="preserve">, </w:t>
-      </w:r>
-      <w:proofErr w:type="spellStart"/>
-      <w:r>
-        <w:rPr>
-          <w:lang w:val="en-US"/>
-        </w:rPr>
-        <w:t>GridSearchCV</w:t>
-      </w:r>
-      <w:proofErr w:type="spellEnd"/>
-      <w:r>
-        <w:rPr>
-          <w:lang w:val="en-US"/>
-        </w:rPr>
-        <w:t xml:space="preserve">, Pipeline, SVM and NB were </w:t>
+        <w:t xml:space="preserve"> packages and classes, such as train_test_split, TfidfVecotricer, LabelEncoder, GridSearchCV, Pipeline, SVM and NB were </w:t>
       </w:r>
       <w:r>
         <w:rPr>
@@ -6244,35 +5001,7 @@
         <w:rPr>
           <w:lang w:val="en-US"/>
         </w:rPr>
-        <w:t xml:space="preserve">Dr. </w:t>
-      </w:r>
-      <w:proofErr w:type="spellStart"/>
-      <w:r>
-        <w:rPr>
-          <w:lang w:val="en-US"/>
-        </w:rPr>
-        <w:t>Güven</w:t>
-      </w:r>
-      <w:proofErr w:type="spellEnd"/>
-      <w:r>
-        <w:rPr>
-          <w:lang w:val="en-US"/>
-        </w:rPr>
-        <w:t xml:space="preserve"> Ç and Dr. </w:t>
-      </w:r>
-      <w:proofErr w:type="spellStart"/>
-      <w:r>
-        <w:rPr>
-          <w:lang w:val="en-US"/>
-        </w:rPr>
-        <w:t>Önal</w:t>
-      </w:r>
-      <w:proofErr w:type="spellEnd"/>
-      <w:r>
-        <w:rPr>
-          <w:lang w:val="en-US"/>
-        </w:rPr>
-        <w:t>, I.</w:t>
+        <w:t>Dr. Güven Ç and Dr. Önal, I.</w:t>
       </w:r>
     </w:p>
     <w:p>
@@ -6291,16 +5020,8 @@
         <w:rPr>
           <w:lang w:val="en-US"/>
         </w:rPr>
-        <w:t xml:space="preserve">Dr. </w:t>
-      </w:r>
-      <w:proofErr w:type="spellStart"/>
-      <w:r>
-        <w:rPr>
-          <w:lang w:val="en-US"/>
-        </w:rPr>
-        <w:t>Vanmassenhove</w:t>
-      </w:r>
-      <w:proofErr w:type="spellEnd"/>
+        <w:t>Dr. Vanmassenhove</w:t>
+      </w:r>
       <w:r>
         <w:rPr>
           <w:lang w:val="en-US"/>
@@ -6311,16 +5032,8 @@
         <w:rPr>
           <w:lang w:val="en-US"/>
         </w:rPr>
-        <w:t xml:space="preserve">Dr. </w:t>
-      </w:r>
-      <w:proofErr w:type="spellStart"/>
-      <w:r>
-        <w:rPr>
-          <w:lang w:val="en-US"/>
-        </w:rPr>
-        <w:t>Saygili</w:t>
-      </w:r>
-      <w:proofErr w:type="spellEnd"/>
+        <w:t>Dr. Saygili</w:t>
+      </w:r>
       <w:r>
         <w:rPr>
           <w:lang w:val="en-US"/>
@@ -6367,21 +5080,7 @@
         <w:rPr>
           <w:lang w:val="en-US"/>
         </w:rPr>
-        <w:t xml:space="preserve">The code for this thesis is shared in the following </w:t>
-      </w:r>
-      <w:proofErr w:type="spellStart"/>
-      <w:r>
-        <w:rPr>
-          <w:lang w:val="en-US"/>
-        </w:rPr>
-        <w:t>github</w:t>
-      </w:r>
-      <w:proofErr w:type="spellEnd"/>
-      <w:r>
-        <w:rPr>
-          <w:lang w:val="en-US"/>
-        </w:rPr>
-        <w:t xml:space="preserve"> repository: </w:t>
+        <w:t xml:space="preserve">The code for this thesis is shared in the following github repository: </w:t>
       </w:r>
       <w:hyperlink r:id="rId13" w:history="1">
         <w:r>
@@ -6429,21 +5128,7 @@
         <w:rPr>
           <w:lang w:val="en-US"/>
         </w:rPr>
-        <w:t xml:space="preserve">All graphics used in this thesis were created by </w:t>
-      </w:r>
-      <w:proofErr w:type="gramStart"/>
-      <w:r>
-        <w:rPr>
-          <w:lang w:val="en-US"/>
-        </w:rPr>
-        <w:t>myself</w:t>
-      </w:r>
-      <w:proofErr w:type="gramEnd"/>
-      <w:r>
-        <w:rPr>
-          <w:lang w:val="en-US"/>
-        </w:rPr>
-        <w:t>.</w:t>
+        <w:t>All graphics used in this thesis were created by myself.</w:t>
       </w:r>
     </w:p>
     <w:p>
@@ -6567,19 +5252,11 @@
         </w:rPr>
         <w:t xml:space="preserve">he “to the moon” </w:t>
       </w:r>
-      <w:proofErr w:type="spellStart"/>
-      <w:r>
-        <w:rPr>
-          <w:lang w:val="en-US"/>
-        </w:rPr>
-        <w:t>WallStreetBets</w:t>
-      </w:r>
-      <w:proofErr w:type="spellEnd"/>
-      <w:r>
-        <w:rPr>
-          <w:lang w:val="en-US"/>
-        </w:rPr>
-        <w:t xml:space="preserve"> </w:t>
+      <w:r>
+        <w:rPr>
+          <w:lang w:val="en-US"/>
+        </w:rPr>
+        <w:t xml:space="preserve">WallStreetBets </w:t>
       </w:r>
       <w:r>
         <w:rPr>
@@ -6591,41 +5268,13 @@
         <w:rPr>
           <w:lang w:val="en-US"/>
         </w:rPr>
-        <w:t xml:space="preserve"> Not only have investors made life-changing amounts of money, but in many cases lost all their life’s saving within a very short </w:t>
-      </w:r>
-      <w:proofErr w:type="gramStart"/>
-      <w:r>
-        <w:rPr>
-          <w:lang w:val="en-US"/>
-        </w:rPr>
-        <w:t>time-frame</w:t>
-      </w:r>
-      <w:proofErr w:type="gramEnd"/>
-      <w:r>
-        <w:rPr>
-          <w:lang w:val="en-US"/>
-        </w:rPr>
-        <w:t>.</w:t>
-      </w:r>
-      <w:r>
-        <w:rPr>
-          <w:lang w:val="en-US"/>
-        </w:rPr>
-        <w:t xml:space="preserve"> Additionally, many users avidly post screenshots of </w:t>
-      </w:r>
-      <w:proofErr w:type="spellStart"/>
-      <w:r>
-        <w:rPr>
-          <w:lang w:val="en-US"/>
-        </w:rPr>
-        <w:t>uncomprehendible</w:t>
-      </w:r>
-      <w:proofErr w:type="spellEnd"/>
-      <w:r>
-        <w:rPr>
-          <w:lang w:val="en-US"/>
-        </w:rPr>
-        <w:t xml:space="preserve"> large gains or losses on the forum thereby galvanizing their peers.</w:t>
+        <w:t xml:space="preserve"> Not only have investors made life-changing amounts of money, but in many cases lost all their life’s saving within a very short time-frame.</w:t>
+      </w:r>
+      <w:r>
+        <w:rPr>
+          <w:lang w:val="en-US"/>
+        </w:rPr>
+        <w:t xml:space="preserve"> Additionally, many users avidly post screenshots of uncomprehendible large gains or losses on the forum thereby galvanizing their peers.</w:t>
       </w:r>
       <w:r>
         <w:rPr>
@@ -6637,21 +5286,7 @@
         <w:rPr>
           <w:lang w:val="en-US"/>
         </w:rPr>
-        <w:t>Reddit’s self-</w:t>
-      </w:r>
-      <w:proofErr w:type="spellStart"/>
-      <w:r>
-        <w:rPr>
-          <w:lang w:val="en-US"/>
-        </w:rPr>
-        <w:t>organised</w:t>
-      </w:r>
-      <w:proofErr w:type="spellEnd"/>
-      <w:r>
-        <w:rPr>
-          <w:lang w:val="en-US"/>
-        </w:rPr>
-        <w:t xml:space="preserve"> bull runs: Social contagion and asset prices</w:t>
+        <w:t>Reddit’s self-organised bull runs: Social contagion and asset prices</w:t>
       </w:r>
       <w:r>
         <w:rPr>
@@ -6703,49 +5338,19 @@
         <w:rPr>
           <w:lang w:val="en-US"/>
         </w:rPr>
-        <w:t xml:space="preserve">Besides that, however, many investment funds have also been negatively impacted by recent </w:t>
-      </w:r>
-      <w:proofErr w:type="gramStart"/>
-      <w:r>
-        <w:rPr>
-          <w:lang w:val="en-US"/>
-        </w:rPr>
-        <w:t>short-squeezes</w:t>
-      </w:r>
-      <w:proofErr w:type="gramEnd"/>
-      <w:r>
-        <w:rPr>
-          <w:lang w:val="en-US"/>
-        </w:rPr>
-        <w:t xml:space="preserve"> that originated from </w:t>
-      </w:r>
-      <w:proofErr w:type="spellStart"/>
-      <w:r>
-        <w:rPr>
-          <w:lang w:val="en-US"/>
-        </w:rPr>
-        <w:t>WallStreetBets</w:t>
-      </w:r>
-      <w:proofErr w:type="spellEnd"/>
-      <w:r>
-        <w:rPr>
-          <w:lang w:val="en-US"/>
-        </w:rPr>
-        <w:t xml:space="preserve">. While it might seem noble to root for individuals who try to force large funds out of their positions at big losses, it is easy to forget that many of those funds manage money for charitable endowments, </w:t>
-      </w:r>
-      <w:proofErr w:type="gramStart"/>
-      <w:r>
-        <w:rPr>
-          <w:lang w:val="en-US"/>
-        </w:rPr>
-        <w:t>pensions</w:t>
-      </w:r>
-      <w:proofErr w:type="gramEnd"/>
-      <w:r>
-        <w:rPr>
-          <w:lang w:val="en-US"/>
-        </w:rPr>
-        <w:t xml:space="preserve"> and others. Furthermore, such disruptions to the financial markets can harm its stability, thus causing spillover effects which can also negatively impact the lives of many people </w:t>
+        <w:t>Besides that, however, many investment funds have also been negatively impacted by recent short-squeezes</w:t>
+      </w:r>
+      <w:r>
+        <w:rPr>
+          <w:lang w:val="en-US"/>
+        </w:rPr>
+        <w:t xml:space="preserve"> that originated from WallStreetBets</w:t>
+      </w:r>
+      <w:r>
+        <w:rPr>
+          <w:lang w:val="en-US"/>
+        </w:rPr>
+        <w:t xml:space="preserve">. While it might seem noble to root for individuals who try to force large funds out of their positions at big losses, it is easy to forget that many of those funds manage money for charitable endowments, pensions and others. Furthermore, such disruptions to the financial markets can harm its stability, thus causing spillover effects which can also negatively impact the lives of many people </w:t>
       </w:r>
       <w:sdt>
         <w:sdtPr>
@@ -6800,21 +5405,7 @@
         <w:rPr>
           <w:lang w:val="en-US"/>
         </w:rPr>
-        <w:t xml:space="preserve"> By being able to accurately measure and monitor the sentiment on </w:t>
-      </w:r>
-      <w:proofErr w:type="spellStart"/>
-      <w:r>
-        <w:rPr>
-          <w:lang w:val="en-US"/>
-        </w:rPr>
-        <w:t>WallStreetBets</w:t>
-      </w:r>
-      <w:proofErr w:type="spellEnd"/>
-      <w:r>
-        <w:rPr>
-          <w:lang w:val="en-US"/>
-        </w:rPr>
-        <w:t xml:space="preserve">, market participants and regulators </w:t>
+        <w:t xml:space="preserve"> By being able to accurately measure and monitor the sentiment on WallStreetBets, market participants and regulators </w:t>
       </w:r>
       <w:r>
         <w:rPr>
@@ -6844,61 +5435,25 @@
         <w:rPr>
           <w:lang w:val="en-US"/>
         </w:rPr>
+        <w:t>, sarcasm and others (</w:t>
+      </w:r>
+      <w:r>
+        <w:rPr>
+          <w:lang w:val="en-US"/>
+        </w:rPr>
+        <w:t>A survey on sentiment analysis challenges</w:t>
+      </w:r>
+      <w:r>
+        <w:rPr>
+          <w:lang w:val="en-US"/>
+        </w:rPr>
         <w:t xml:space="preserve">, </w:t>
       </w:r>
-      <w:proofErr w:type="gramStart"/>
-      <w:r>
-        <w:rPr>
-          <w:lang w:val="en-US"/>
-        </w:rPr>
-        <w:t>sarcasm</w:t>
-      </w:r>
-      <w:proofErr w:type="gramEnd"/>
-      <w:r>
-        <w:rPr>
-          <w:lang w:val="en-US"/>
-        </w:rPr>
-        <w:t xml:space="preserve"> and others (</w:t>
-      </w:r>
-      <w:r>
-        <w:rPr>
-          <w:lang w:val="en-US"/>
-        </w:rPr>
-        <w:t>A survey on sentiment analysis challenges</w:t>
-      </w:r>
-      <w:r>
-        <w:rPr>
-          <w:lang w:val="en-US"/>
-        </w:rPr>
-        <w:t xml:space="preserve">, </w:t>
-      </w:r>
-      <w:proofErr w:type="spellStart"/>
-      <w:r>
-        <w:rPr>
-          <w:lang w:val="en-US"/>
-        </w:rPr>
-        <w:t>Doaa</w:t>
-      </w:r>
-      <w:proofErr w:type="spellEnd"/>
-      <w:r>
-        <w:rPr>
-          <w:lang w:val="en-US"/>
-        </w:rPr>
-        <w:t xml:space="preserve"> </w:t>
-      </w:r>
-      <w:proofErr w:type="spellStart"/>
-      <w:r>
-        <w:rPr>
-          <w:lang w:val="en-US"/>
-        </w:rPr>
-        <w:t>Mohey</w:t>
-      </w:r>
-      <w:proofErr w:type="spellEnd"/>
-      <w:r>
-        <w:rPr>
-          <w:lang w:val="en-US"/>
-        </w:rPr>
-        <w:t xml:space="preserve"> El-Din Mohamed Hussein</w:t>
+      <w:r>
+        <w:rPr>
+          <w:lang w:val="en-US"/>
+        </w:rPr>
+        <w:t>Doaa Mohey El-Din Mohamed Hussein</w:t>
       </w:r>
       <w:r>
         <w:rPr>
@@ -6911,46 +5466,14 @@
           <w:color w:val="000000" w:themeColor="text1"/>
           <w:lang w:val="en-US"/>
         </w:rPr>
-        <w:t xml:space="preserve">this thesis puts forward methods to improve the performance of sentiment models specifically to the </w:t>
-      </w:r>
-      <w:proofErr w:type="spellStart"/>
-      <w:r>
-        <w:rPr>
-          <w:color w:val="000000" w:themeColor="text1"/>
-          <w:lang w:val="en-US"/>
-        </w:rPr>
-        <w:t>WallStreetBets</w:t>
-      </w:r>
-      <w:proofErr w:type="spellEnd"/>
-      <w:r>
-        <w:rPr>
-          <w:color w:val="000000" w:themeColor="text1"/>
-          <w:lang w:val="en-US"/>
-        </w:rPr>
-        <w:t xml:space="preserve"> community. </w:t>
+        <w:t xml:space="preserve">this thesis puts forward methods to improve the performance of sentiment models specifically to the WallStreetBets community. </w:t>
       </w:r>
       <w:r>
         <w:rPr>
           <w:color w:val="FF0000"/>
           <w:lang w:val="en-US"/>
         </w:rPr>
-        <w:t xml:space="preserve">Furthermore, this thesis demonstrates the outperformance of </w:t>
-      </w:r>
-      <w:proofErr w:type="gramStart"/>
-      <w:r>
-        <w:rPr>
-          <w:color w:val="FF0000"/>
-          <w:lang w:val="en-US"/>
-        </w:rPr>
-        <w:t>state of the art</w:t>
-      </w:r>
-      <w:proofErr w:type="gramEnd"/>
-      <w:r>
-        <w:rPr>
-          <w:color w:val="FF0000"/>
-          <w:lang w:val="en-US"/>
-        </w:rPr>
-        <w:t xml:space="preserve"> machine learning models over commonly applied general sentiment lexicons.</w:t>
+        <w:t>Furthermore, this thesis demonstrates the outperformance of state of the art machine learning models over commonly applied general sentiment lexicons.</w:t>
       </w:r>
     </w:p>
     <w:p>
@@ -7008,41 +5531,13 @@
         <w:rPr>
           <w:lang w:val="en-US"/>
         </w:rPr>
-        <w:t xml:space="preserve">Not only did this thesis compare the performance of different models, but also proposed a highly efficient and reliable way to create a domain-specific annotated corpus, which can be used as the input to </w:t>
-      </w:r>
-      <w:proofErr w:type="gramStart"/>
-      <w:r>
-        <w:rPr>
-          <w:lang w:val="en-US"/>
-        </w:rPr>
-        <w:t>aforementioned models</w:t>
-      </w:r>
-      <w:proofErr w:type="gramEnd"/>
-      <w:r>
-        <w:rPr>
-          <w:lang w:val="en-US"/>
-        </w:rPr>
-        <w:t>.</w:t>
-      </w:r>
-      <w:r>
-        <w:rPr>
-          <w:lang w:val="en-US"/>
-        </w:rPr>
-        <w:t xml:space="preserve"> To my knowledge, this thesis is the first research that creates a domain-specific corpus for the </w:t>
-      </w:r>
-      <w:proofErr w:type="spellStart"/>
-      <w:r>
-        <w:rPr>
-          <w:lang w:val="en-US"/>
-        </w:rPr>
-        <w:t>WallStreetBets</w:t>
-      </w:r>
-      <w:proofErr w:type="spellEnd"/>
-      <w:r>
-        <w:rPr>
-          <w:lang w:val="en-US"/>
-        </w:rPr>
-        <w:t xml:space="preserve"> forum. </w:t>
+        <w:t>Not only did this thesis compare the performance of different models, but also proposed a highly efficient and reliable way to create a domain-specific annotated corpus, which can be used as the input to aforementioned models.</w:t>
+      </w:r>
+      <w:r>
+        <w:rPr>
+          <w:lang w:val="en-US"/>
+        </w:rPr>
+        <w:t xml:space="preserve"> To my knowledge, this thesis is the first research that creates a domain-specific corpus for the WallStreetBets forum. </w:t>
       </w:r>
     </w:p>
     <w:p>
@@ -7068,21 +5563,7 @@
         <w:rPr>
           <w:lang w:val="en-US"/>
         </w:rPr>
-        <w:t xml:space="preserve">, specifically propose future work on “inclusion of features derived from alternative manipulation of the data like sentiment analysis could lead to new </w:t>
-      </w:r>
-      <w:proofErr w:type="gramStart"/>
-      <w:r>
-        <w:rPr>
-          <w:lang w:val="en-US"/>
-        </w:rPr>
-        <w:t>insights“</w:t>
-      </w:r>
-      <w:proofErr w:type="gramEnd"/>
-      <w:r>
-        <w:rPr>
-          <w:lang w:val="en-US"/>
-        </w:rPr>
-        <w:t xml:space="preserve">. </w:t>
+        <w:t xml:space="preserve">, specifically propose future work on “inclusion of features derived from alternative manipulation of the data like sentiment analysis could lead to new insights“. </w:t>
       </w:r>
       <w:r>
         <w:rPr>
@@ -7104,6 +5585,70 @@
           <w:lang w:val="en-US"/>
         </w:rPr>
       </w:pPr>
+    </w:p>
+    <w:p>
+      <w:pPr>
+        <w:pStyle w:val="Heading3"/>
+        <w:rPr>
+          <w:lang w:val="en-US"/>
+        </w:rPr>
+      </w:pPr>
+      <w:r>
+        <w:rPr>
+          <w:lang w:val="en-US"/>
+        </w:rPr>
+        <w:t>Conclusion</w:t>
+      </w:r>
+    </w:p>
+    <w:p>
+      <w:pPr>
+        <w:rPr>
+          <w:lang w:val="en-US"/>
+        </w:rPr>
+      </w:pPr>
+      <w:r>
+        <w:rPr>
+          <w:lang w:val="en-US"/>
+        </w:rPr>
+        <w:t>This thesis proposes the use of an Active Learner to drastically reduce the total cost of annotation.</w:t>
+      </w:r>
+      <w:r>
+        <w:rPr>
+          <w:lang w:val="en-US"/>
+        </w:rPr>
+        <w:t xml:space="preserve"> As a result, it becomes more feasible to create a fully labeled </w:t>
+      </w:r>
+      <w:r>
+        <w:rPr>
+          <w:lang w:val="en-US"/>
+        </w:rPr>
+        <w:t xml:space="preserve">domain-specific </w:t>
+      </w:r>
+      <w:r>
+        <w:rPr>
+          <w:lang w:val="en-US"/>
+        </w:rPr>
+        <w:t xml:space="preserve">dataset. </w:t>
+      </w:r>
+      <w:r>
+        <w:rPr>
+          <w:lang w:val="en-US"/>
+        </w:rPr>
+        <w:t>Once a fully labeled dataset is obtained, it can be used in supervised learning algorithms. In the case of this thesis, a labeled text corpus was created by using an Active Learner to then train models to predict the sentiment of the input text. This thesis also shows that using state of the art models outperforms general purpose lexicons</w:t>
+      </w:r>
+      <w:r>
+        <w:rPr>
+          <w:lang w:val="en-US"/>
+        </w:rPr>
+        <w:t>, which are commonly used in industry and academia.</w:t>
+      </w:r>
+    </w:p>
+    <w:p>
+      <w:pPr>
+        <w:rPr>
+          <w:lang w:val="en-US"/>
+        </w:rPr>
+      </w:pPr>
       <w:r>
         <w:rPr>
           <w:lang w:val="en-US"/>
@@ -7111,6 +5656,7 @@
         <w:br w:type="page"/>
       </w:r>
     </w:p>
+    <w:p/>
     <w:p>
       <w:pPr>
         <w:rPr>

</xml_diff>